<commit_message>
add references to the LICENSE in several places
add a change history file
</commit_message>
<xml_diff>
--- a/Documentation/FlashlightBuild.docx
+++ b/Documentation/FlashlightBuild.docx
@@ -10,6 +10,7 @@
           <w:docPartUnique/>
         </w:docPartObj>
       </w:sdtPr>
+      <w:sdtEndPr/>
       <w:sdtContent>
         <w:p>
           <w:r>
@@ -132,6 +133,7 @@
                                     <w:dataBinding w:prefixMappings="xmlns:ns0='http://purl.org/dc/elements/1.1/' xmlns:ns1='http://schemas.openxmlformats.org/package/2006/metadata/core-properties' " w:xpath="/ns1:coreProperties[1]/ns0:creator[1]" w:storeItemID="{6C3C8BC8-F283-45AE-878A-BAB7291924A1}"/>
                                     <w:text/>
                                   </w:sdtPr>
+                                  <w:sdtEndPr/>
                                   <w:sdtContent>
                                     <w:p>
                                       <w:pPr>
@@ -173,6 +175,7 @@
                                       <w:dataBinding w:prefixMappings="xmlns:ns0='http://schemas.openxmlformats.org/officeDocument/2006/extended-properties' " w:xpath="/ns0:Properties[1]/ns0:Company[1]" w:storeItemID="{6668398D-A668-4E3E-A5EB-62B293D839F1}"/>
                                       <w:text/>
                                     </w:sdtPr>
+                                    <w:sdtEndPr/>
                                     <w:sdtContent>
                                       <w:r>
                                         <w:rPr>
@@ -201,6 +204,7 @@
                                       <w:dataBinding w:prefixMappings="xmlns:ns0='http://schemas.microsoft.com/office/2006/coverPageProps' " w:xpath="/ns0:CoverPageProperties[1]/ns0:CompanyAddress[1]" w:storeItemID="{55AF091B-3C7A-41E3-B477-F2FDAA23CFDA}"/>
                                       <w:text/>
                                     </w:sdtPr>
+                                    <w:sdtEndPr/>
                                     <w:sdtContent>
                                       <w:r>
                                         <w:rPr>
@@ -269,6 +273,7 @@
                                     <w:dataBinding w:prefixMappings="xmlns:ns0='http://purl.org/dc/elements/1.1/' xmlns:ns1='http://schemas.openxmlformats.org/package/2006/metadata/core-properties' " w:xpath="/ns1:coreProperties[1]/ns0:title[1]" w:storeItemID="{6C3C8BC8-F283-45AE-878A-BAB7291924A1}"/>
                                     <w:text/>
                                   </w:sdtPr>
+                                  <w:sdtEndPr/>
                                   <w:sdtContent>
                                     <w:p>
                                       <w:pPr>
@@ -332,6 +337,7 @@
                               <w:dataBinding w:prefixMappings="xmlns:ns0='http://purl.org/dc/elements/1.1/' xmlns:ns1='http://schemas.openxmlformats.org/package/2006/metadata/core-properties' " w:xpath="/ns1:coreProperties[1]/ns0:creator[1]" w:storeItemID="{6C3C8BC8-F283-45AE-878A-BAB7291924A1}"/>
                               <w:text/>
                             </w:sdtPr>
+                            <w:sdtEndPr/>
                             <w:sdtContent>
                               <w:p>
                                 <w:pPr>
@@ -373,6 +379,7 @@
                                 <w:dataBinding w:prefixMappings="xmlns:ns0='http://schemas.openxmlformats.org/officeDocument/2006/extended-properties' " w:xpath="/ns0:Properties[1]/ns0:Company[1]" w:storeItemID="{6668398D-A668-4E3E-A5EB-62B293D839F1}"/>
                                 <w:text/>
                               </w:sdtPr>
+                              <w:sdtEndPr/>
                               <w:sdtContent>
                                 <w:r>
                                   <w:rPr>
@@ -401,6 +408,7 @@
                                 <w:dataBinding w:prefixMappings="xmlns:ns0='http://schemas.microsoft.com/office/2006/coverPageProps' " w:xpath="/ns0:CoverPageProperties[1]/ns0:CompanyAddress[1]" w:storeItemID="{55AF091B-3C7A-41E3-B477-F2FDAA23CFDA}"/>
                                 <w:text/>
                               </w:sdtPr>
+                              <w:sdtEndPr/>
                               <w:sdtContent>
                                 <w:r>
                                   <w:rPr>
@@ -435,6 +443,7 @@
                               <w:dataBinding w:prefixMappings="xmlns:ns0='http://purl.org/dc/elements/1.1/' xmlns:ns1='http://schemas.openxmlformats.org/package/2006/metadata/core-properties' " w:xpath="/ns1:coreProperties[1]/ns0:title[1]" w:storeItemID="{6C3C8BC8-F283-45AE-878A-BAB7291924A1}"/>
                               <w:text/>
                             </w:sdtPr>
+                            <w:sdtEndPr/>
                             <w:sdtContent>
                               <w:p>
                                 <w:pPr>
@@ -489,12 +498,36 @@
     </w:p>
     <w:p>
       <w:r>
-        <w:t>Build instructions for the Stockton Flashlight.</w:t>
-      </w:r>
-    </w:p>
-    <w:p>
-      <w:r>
-        <w:t>These instructions are intended for Revision 3.1 of the flashlight kit.</w:t>
+        <w:t>This document contains the b</w:t>
+      </w:r>
+      <w:r>
+        <w:t>uild instructions for the Stockton Flashlight.</w:t>
+      </w:r>
+    </w:p>
+    <w:p/>
+    <w:p>
+      <w:r>
+        <w:t>These instructions are intended for Revision 3.</w:t>
+      </w:r>
+      <w:r>
+        <w:t>2</w:t>
+      </w:r>
+      <w:r>
+        <w:t xml:space="preserve"> of the flashlight kit.</w:t>
+      </w:r>
+      <w:r>
+        <w:t xml:space="preserve"> The latest version of this documentation and of the Flashlight project is available at </w:t>
+      </w:r>
+      <w:hyperlink r:id="rId6" w:history="1">
+        <w:r>
+          <w:rPr>
+            <w:rStyle w:val="Hyperlink"/>
+          </w:rPr>
+          <w:t>https://github.com/stockton-flashlight/flashlight</w:t>
+        </w:r>
+      </w:hyperlink>
+      <w:r>
+        <w:t>.</w:t>
       </w:r>
     </w:p>
     <w:p/>
@@ -522,15 +555,13 @@
         <w:t xml:space="preserve"> is licensed with the </w:t>
       </w:r>
       <w:r>
-        <w:t xml:space="preserve">CERN Open Hardware </w:t>
-      </w:r>
-      <w:proofErr w:type="spellStart"/>
-      <w:r>
-        <w:t>Licence</w:t>
-      </w:r>
-      <w:proofErr w:type="spellEnd"/>
-      <w:r>
-        <w:t xml:space="preserve"> v1.2</w:t>
+        <w:t>CERN Open Hardware Licen</w:t>
+      </w:r>
+      <w:r>
+        <w:t>s</w:t>
+      </w:r>
+      <w:r>
+        <w:t>e v1.2</w:t>
       </w:r>
       <w:r>
         <w:t>.</w:t>
@@ -546,7 +577,7 @@
       <w:r>
         <w:t>CERN OHL v.1.2. (</w:t>
       </w:r>
-      <w:hyperlink r:id="rId6" w:history="1">
+      <w:hyperlink r:id="rId7" w:history="1">
         <w:r>
           <w:rPr>
             <w:rStyle w:val="Hyperlink"/>
@@ -575,13 +606,7 @@
     </w:p>
     <w:p>
       <w:r>
-        <w:t>C</w:t>
-      </w:r>
-      <w:r>
-        <w:t>onditions</w:t>
-      </w:r>
-      <w:r>
-        <w:t>.</w:t>
+        <w:t>Conditions.</w:t>
       </w:r>
     </w:p>
     <w:p>
@@ -591,6 +616,12 @@
     </w:p>
     <w:sdt>
       <w:sdtPr>
+        <w:rPr>
+          <w:rFonts w:asciiTheme="minorHAnsi" w:eastAsiaTheme="minorEastAsia" w:hAnsiTheme="minorHAnsi" w:cstheme="minorBidi"/>
+          <w:color w:val="auto"/>
+          <w:sz w:val="24"/>
+          <w:szCs w:val="24"/>
+        </w:rPr>
         <w:id w:val="146174435"/>
         <w:docPartObj>
           <w:docPartGallery w:val="Table of Contents"/>
@@ -599,13 +630,9 @@
       </w:sdtPr>
       <w:sdtEndPr>
         <w:rPr>
-          <w:rFonts w:asciiTheme="minorHAnsi" w:eastAsiaTheme="minorEastAsia" w:hAnsiTheme="minorHAnsi" w:cstheme="minorBidi"/>
           <w:b/>
           <w:bCs/>
           <w:noProof/>
-          <w:color w:val="auto"/>
-          <w:sz w:val="24"/>
-          <w:szCs w:val="24"/>
         </w:rPr>
       </w:sdtEndPr>
       <w:sdtContent>
@@ -623,8 +650,6 @@
             <w:t>Contents</w:t>
           </w:r>
         </w:p>
-        <w:bookmarkStart w:id="0" w:name="_GoBack"/>
-        <w:bookmarkEnd w:id="0"/>
         <w:p>
           <w:pPr>
             <w:pStyle w:val="TOC1"/>
@@ -646,13 +671,130 @@
           <w:r>
             <w:fldChar w:fldCharType="separate"/>
           </w:r>
-          <w:hyperlink w:anchor="_Toc417209995" w:history="1">
+          <w:bookmarkStart w:id="0" w:name="_GoBack"/>
+          <w:bookmarkEnd w:id="0"/>
+          <w:r>
+            <w:rPr>
+              <w:rStyle w:val="Hyperlink"/>
+              <w:noProof/>
+            </w:rPr>
+            <w:fldChar w:fldCharType="begin"/>
+          </w:r>
+          <w:r>
+            <w:rPr>
+              <w:rStyle w:val="Hyperlink"/>
+              <w:noProof/>
+            </w:rPr>
+            <w:instrText xml:space="preserve"> </w:instrText>
+          </w:r>
+          <w:r>
+            <w:rPr>
+              <w:noProof/>
+            </w:rPr>
+            <w:instrText>HYPERLINK \l "_Toc417217461"</w:instrText>
+          </w:r>
+          <w:r>
+            <w:rPr>
+              <w:rStyle w:val="Hyperlink"/>
+              <w:noProof/>
+            </w:rPr>
+            <w:instrText xml:space="preserve"> </w:instrText>
+          </w:r>
+          <w:r>
+            <w:rPr>
+              <w:rStyle w:val="Hyperlink"/>
+              <w:noProof/>
+            </w:rPr>
+          </w:r>
+          <w:r>
+            <w:rPr>
+              <w:rStyle w:val="Hyperlink"/>
+              <w:noProof/>
+            </w:rPr>
+            <w:fldChar w:fldCharType="separate"/>
+          </w:r>
+          <w:r>
+            <w:rPr>
+              <w:rStyle w:val="Hyperlink"/>
+              <w:noProof/>
+            </w:rPr>
+            <w:t>Introduction</w:t>
+          </w:r>
+          <w:r>
+            <w:rPr>
+              <w:noProof/>
+              <w:webHidden/>
+            </w:rPr>
+            <w:tab/>
+          </w:r>
+          <w:r>
+            <w:rPr>
+              <w:noProof/>
+              <w:webHidden/>
+            </w:rPr>
+            <w:fldChar w:fldCharType="begin"/>
+          </w:r>
+          <w:r>
+            <w:rPr>
+              <w:noProof/>
+              <w:webHidden/>
+            </w:rPr>
+            <w:instrText xml:space="preserve"> PAGEREF _Toc417217461 \h </w:instrText>
+          </w:r>
+          <w:r>
+            <w:rPr>
+              <w:noProof/>
+              <w:webHidden/>
+            </w:rPr>
+          </w:r>
+          <w:r>
+            <w:rPr>
+              <w:noProof/>
+              <w:webHidden/>
+            </w:rPr>
+            <w:fldChar w:fldCharType="separate"/>
+          </w:r>
+          <w:r>
+            <w:rPr>
+              <w:noProof/>
+              <w:webHidden/>
+            </w:rPr>
+            <w:t>3</w:t>
+          </w:r>
+          <w:r>
+            <w:rPr>
+              <w:noProof/>
+              <w:webHidden/>
+            </w:rPr>
+            <w:fldChar w:fldCharType="end"/>
+          </w:r>
+          <w:r>
+            <w:rPr>
+              <w:rStyle w:val="Hyperlink"/>
+              <w:noProof/>
+            </w:rPr>
+            <w:fldChar w:fldCharType="end"/>
+          </w:r>
+        </w:p>
+        <w:p>
+          <w:pPr>
+            <w:pStyle w:val="TOC1"/>
+            <w:tabs>
+              <w:tab w:val="right" w:leader="dot" w:pos="8630"/>
+            </w:tabs>
+            <w:rPr>
+              <w:noProof/>
+              <w:sz w:val="22"/>
+              <w:szCs w:val="22"/>
+            </w:rPr>
+          </w:pPr>
+          <w:hyperlink w:anchor="_Toc417217462" w:history="1">
             <w:r>
               <w:rPr>
                 <w:rStyle w:val="Hyperlink"/>
                 <w:noProof/>
               </w:rPr>
-              <w:t>Introduction</w:t>
+              <w:t>Parts</w:t>
             </w:r>
             <w:r>
               <w:rPr>
@@ -673,7 +815,7 @@
                 <w:noProof/>
                 <w:webHidden/>
               </w:rPr>
-              <w:instrText xml:space="preserve"> PAGEREF _Toc417209995 \h </w:instrText>
+              <w:instrText xml:space="preserve"> PAGEREF _Toc417217462 \h </w:instrText>
             </w:r>
             <w:r>
               <w:rPr>
@@ -693,7 +835,217 @@
                 <w:noProof/>
                 <w:webHidden/>
               </w:rPr>
-              <w:t>3</w:t>
+              <w:t>4</w:t>
+            </w:r>
+            <w:r>
+              <w:rPr>
+                <w:noProof/>
+                <w:webHidden/>
+              </w:rPr>
+              <w:fldChar w:fldCharType="end"/>
+            </w:r>
+          </w:hyperlink>
+        </w:p>
+        <w:p>
+          <w:pPr>
+            <w:pStyle w:val="TOC2"/>
+            <w:tabs>
+              <w:tab w:val="right" w:leader="dot" w:pos="8630"/>
+            </w:tabs>
+            <w:rPr>
+              <w:noProof/>
+              <w:sz w:val="22"/>
+              <w:szCs w:val="22"/>
+            </w:rPr>
+          </w:pPr>
+          <w:hyperlink w:anchor="_Toc417217463" w:history="1">
+            <w:r>
+              <w:rPr>
+                <w:rStyle w:val="Hyperlink"/>
+                <w:noProof/>
+              </w:rPr>
+              <w:t>Large plastic bag</w:t>
+            </w:r>
+            <w:r>
+              <w:rPr>
+                <w:noProof/>
+                <w:webHidden/>
+              </w:rPr>
+              <w:tab/>
+            </w:r>
+            <w:r>
+              <w:rPr>
+                <w:noProof/>
+                <w:webHidden/>
+              </w:rPr>
+              <w:fldChar w:fldCharType="begin"/>
+            </w:r>
+            <w:r>
+              <w:rPr>
+                <w:noProof/>
+                <w:webHidden/>
+              </w:rPr>
+              <w:instrText xml:space="preserve"> PAGEREF _Toc417217463 \h </w:instrText>
+            </w:r>
+            <w:r>
+              <w:rPr>
+                <w:noProof/>
+                <w:webHidden/>
+              </w:rPr>
+            </w:r>
+            <w:r>
+              <w:rPr>
+                <w:noProof/>
+                <w:webHidden/>
+              </w:rPr>
+              <w:fldChar w:fldCharType="separate"/>
+            </w:r>
+            <w:r>
+              <w:rPr>
+                <w:noProof/>
+                <w:webHidden/>
+              </w:rPr>
+              <w:t>4</w:t>
+            </w:r>
+            <w:r>
+              <w:rPr>
+                <w:noProof/>
+                <w:webHidden/>
+              </w:rPr>
+              <w:fldChar w:fldCharType="end"/>
+            </w:r>
+          </w:hyperlink>
+        </w:p>
+        <w:p>
+          <w:pPr>
+            <w:pStyle w:val="TOC2"/>
+            <w:tabs>
+              <w:tab w:val="right" w:leader="dot" w:pos="8630"/>
+            </w:tabs>
+            <w:rPr>
+              <w:noProof/>
+              <w:sz w:val="22"/>
+              <w:szCs w:val="22"/>
+            </w:rPr>
+          </w:pPr>
+          <w:hyperlink w:anchor="_Toc417217464" w:history="1">
+            <w:r>
+              <w:rPr>
+                <w:rStyle w:val="Hyperlink"/>
+                <w:noProof/>
+              </w:rPr>
+              <w:t>Anti-static bag</w:t>
+            </w:r>
+            <w:r>
+              <w:rPr>
+                <w:noProof/>
+                <w:webHidden/>
+              </w:rPr>
+              <w:tab/>
+            </w:r>
+            <w:r>
+              <w:rPr>
+                <w:noProof/>
+                <w:webHidden/>
+              </w:rPr>
+              <w:fldChar w:fldCharType="begin"/>
+            </w:r>
+            <w:r>
+              <w:rPr>
+                <w:noProof/>
+                <w:webHidden/>
+              </w:rPr>
+              <w:instrText xml:space="preserve"> PAGEREF _Toc417217464 \h </w:instrText>
+            </w:r>
+            <w:r>
+              <w:rPr>
+                <w:noProof/>
+                <w:webHidden/>
+              </w:rPr>
+            </w:r>
+            <w:r>
+              <w:rPr>
+                <w:noProof/>
+                <w:webHidden/>
+              </w:rPr>
+              <w:fldChar w:fldCharType="separate"/>
+            </w:r>
+            <w:r>
+              <w:rPr>
+                <w:noProof/>
+                <w:webHidden/>
+              </w:rPr>
+              <w:t>4</w:t>
+            </w:r>
+            <w:r>
+              <w:rPr>
+                <w:noProof/>
+                <w:webHidden/>
+              </w:rPr>
+              <w:fldChar w:fldCharType="end"/>
+            </w:r>
+          </w:hyperlink>
+        </w:p>
+        <w:p>
+          <w:pPr>
+            <w:pStyle w:val="TOC2"/>
+            <w:tabs>
+              <w:tab w:val="right" w:leader="dot" w:pos="8630"/>
+            </w:tabs>
+            <w:rPr>
+              <w:noProof/>
+              <w:sz w:val="22"/>
+              <w:szCs w:val="22"/>
+            </w:rPr>
+          </w:pPr>
+          <w:hyperlink w:anchor="_Toc417217465" w:history="1">
+            <w:r>
+              <w:rPr>
+                <w:rStyle w:val="Hyperlink"/>
+                <w:noProof/>
+              </w:rPr>
+              <w:t>Small plastic bag</w:t>
+            </w:r>
+            <w:r>
+              <w:rPr>
+                <w:noProof/>
+                <w:webHidden/>
+              </w:rPr>
+              <w:tab/>
+            </w:r>
+            <w:r>
+              <w:rPr>
+                <w:noProof/>
+                <w:webHidden/>
+              </w:rPr>
+              <w:fldChar w:fldCharType="begin"/>
+            </w:r>
+            <w:r>
+              <w:rPr>
+                <w:noProof/>
+                <w:webHidden/>
+              </w:rPr>
+              <w:instrText xml:space="preserve"> PAGEREF _Toc417217465 \h </w:instrText>
+            </w:r>
+            <w:r>
+              <w:rPr>
+                <w:noProof/>
+                <w:webHidden/>
+              </w:rPr>
+            </w:r>
+            <w:r>
+              <w:rPr>
+                <w:noProof/>
+                <w:webHidden/>
+              </w:rPr>
+              <w:fldChar w:fldCharType="separate"/>
+            </w:r>
+            <w:r>
+              <w:rPr>
+                <w:noProof/>
+                <w:webHidden/>
+              </w:rPr>
+              <w:t>4</w:t>
             </w:r>
             <w:r>
               <w:rPr>
@@ -716,13 +1068,13 @@
               <w:szCs w:val="22"/>
             </w:rPr>
           </w:pPr>
-          <w:hyperlink w:anchor="_Toc417209996" w:history="1">
+          <w:hyperlink w:anchor="_Toc417217466" w:history="1">
             <w:r>
               <w:rPr>
                 <w:rStyle w:val="Hyperlink"/>
                 <w:noProof/>
               </w:rPr>
-              <w:t>Parts</w:t>
+              <w:t>Tools</w:t>
             </w:r>
             <w:r>
               <w:rPr>
@@ -743,7 +1095,7 @@
                 <w:noProof/>
                 <w:webHidden/>
               </w:rPr>
-              <w:instrText xml:space="preserve"> PAGEREF _Toc417209996 \h </w:instrText>
+              <w:instrText xml:space="preserve"> PAGEREF _Toc417217466 \h </w:instrText>
             </w:r>
             <w:r>
               <w:rPr>
@@ -764,6 +1116,76 @@
                 <w:webHidden/>
               </w:rPr>
               <w:t>4</w:t>
+            </w:r>
+            <w:r>
+              <w:rPr>
+                <w:noProof/>
+                <w:webHidden/>
+              </w:rPr>
+              <w:fldChar w:fldCharType="end"/>
+            </w:r>
+          </w:hyperlink>
+        </w:p>
+        <w:p>
+          <w:pPr>
+            <w:pStyle w:val="TOC1"/>
+            <w:tabs>
+              <w:tab w:val="right" w:leader="dot" w:pos="8630"/>
+            </w:tabs>
+            <w:rPr>
+              <w:noProof/>
+              <w:sz w:val="22"/>
+              <w:szCs w:val="22"/>
+            </w:rPr>
+          </w:pPr>
+          <w:hyperlink w:anchor="_Toc417217467" w:history="1">
+            <w:r>
+              <w:rPr>
+                <w:rStyle w:val="Hyperlink"/>
+                <w:noProof/>
+              </w:rPr>
+              <w:t>Assembly</w:t>
+            </w:r>
+            <w:r>
+              <w:rPr>
+                <w:noProof/>
+                <w:webHidden/>
+              </w:rPr>
+              <w:tab/>
+            </w:r>
+            <w:r>
+              <w:rPr>
+                <w:noProof/>
+                <w:webHidden/>
+              </w:rPr>
+              <w:fldChar w:fldCharType="begin"/>
+            </w:r>
+            <w:r>
+              <w:rPr>
+                <w:noProof/>
+                <w:webHidden/>
+              </w:rPr>
+              <w:instrText xml:space="preserve"> PAGEREF _Toc417217467 \h </w:instrText>
+            </w:r>
+            <w:r>
+              <w:rPr>
+                <w:noProof/>
+                <w:webHidden/>
+              </w:rPr>
+            </w:r>
+            <w:r>
+              <w:rPr>
+                <w:noProof/>
+                <w:webHidden/>
+              </w:rPr>
+              <w:fldChar w:fldCharType="separate"/>
+            </w:r>
+            <w:r>
+              <w:rPr>
+                <w:noProof/>
+                <w:webHidden/>
+              </w:rPr>
+              <w:t>5</w:t>
             </w:r>
             <w:r>
               <w:rPr>
@@ -786,13 +1208,13 @@
               <w:szCs w:val="22"/>
             </w:rPr>
           </w:pPr>
-          <w:hyperlink w:anchor="_Toc417209997" w:history="1">
+          <w:hyperlink w:anchor="_Toc417217468" w:history="1">
             <w:r>
               <w:rPr>
                 <w:rStyle w:val="Hyperlink"/>
                 <w:noProof/>
               </w:rPr>
-              <w:t>Large plastic bag</w:t>
+              <w:t>Building the components</w:t>
             </w:r>
             <w:r>
               <w:rPr>
@@ -813,7 +1235,7 @@
                 <w:noProof/>
                 <w:webHidden/>
               </w:rPr>
-              <w:instrText xml:space="preserve"> PAGEREF _Toc417209997 \h </w:instrText>
+              <w:instrText xml:space="preserve"> PAGEREF _Toc417217468 \h </w:instrText>
             </w:r>
             <w:r>
               <w:rPr>
@@ -833,7 +1255,217 @@
                 <w:noProof/>
                 <w:webHidden/>
               </w:rPr>
-              <w:t>4</w:t>
+              <w:t>5</w:t>
+            </w:r>
+            <w:r>
+              <w:rPr>
+                <w:noProof/>
+                <w:webHidden/>
+              </w:rPr>
+              <w:fldChar w:fldCharType="end"/>
+            </w:r>
+          </w:hyperlink>
+        </w:p>
+        <w:p>
+          <w:pPr>
+            <w:pStyle w:val="TOC3"/>
+            <w:tabs>
+              <w:tab w:val="right" w:leader="dot" w:pos="8630"/>
+            </w:tabs>
+            <w:rPr>
+              <w:noProof/>
+              <w:sz w:val="22"/>
+              <w:szCs w:val="22"/>
+            </w:rPr>
+          </w:pPr>
+          <w:hyperlink w:anchor="_Toc417217469" w:history="1">
+            <w:r>
+              <w:rPr>
+                <w:rStyle w:val="Hyperlink"/>
+                <w:noProof/>
+              </w:rPr>
+              <w:t>Top board</w:t>
+            </w:r>
+            <w:r>
+              <w:rPr>
+                <w:noProof/>
+                <w:webHidden/>
+              </w:rPr>
+              <w:tab/>
+            </w:r>
+            <w:r>
+              <w:rPr>
+                <w:noProof/>
+                <w:webHidden/>
+              </w:rPr>
+              <w:fldChar w:fldCharType="begin"/>
+            </w:r>
+            <w:r>
+              <w:rPr>
+                <w:noProof/>
+                <w:webHidden/>
+              </w:rPr>
+              <w:instrText xml:space="preserve"> PAGEREF _Toc417217469 \h </w:instrText>
+            </w:r>
+            <w:r>
+              <w:rPr>
+                <w:noProof/>
+                <w:webHidden/>
+              </w:rPr>
+            </w:r>
+            <w:r>
+              <w:rPr>
+                <w:noProof/>
+                <w:webHidden/>
+              </w:rPr>
+              <w:fldChar w:fldCharType="separate"/>
+            </w:r>
+            <w:r>
+              <w:rPr>
+                <w:noProof/>
+                <w:webHidden/>
+              </w:rPr>
+              <w:t>5</w:t>
+            </w:r>
+            <w:r>
+              <w:rPr>
+                <w:noProof/>
+                <w:webHidden/>
+              </w:rPr>
+              <w:fldChar w:fldCharType="end"/>
+            </w:r>
+          </w:hyperlink>
+        </w:p>
+        <w:p>
+          <w:pPr>
+            <w:pStyle w:val="TOC3"/>
+            <w:tabs>
+              <w:tab w:val="right" w:leader="dot" w:pos="8630"/>
+            </w:tabs>
+            <w:rPr>
+              <w:noProof/>
+              <w:sz w:val="22"/>
+              <w:szCs w:val="22"/>
+            </w:rPr>
+          </w:pPr>
+          <w:hyperlink w:anchor="_Toc417217470" w:history="1">
+            <w:r>
+              <w:rPr>
+                <w:rStyle w:val="Hyperlink"/>
+                <w:noProof/>
+              </w:rPr>
+              <w:t>Bottom board</w:t>
+            </w:r>
+            <w:r>
+              <w:rPr>
+                <w:noProof/>
+                <w:webHidden/>
+              </w:rPr>
+              <w:tab/>
+            </w:r>
+            <w:r>
+              <w:rPr>
+                <w:noProof/>
+                <w:webHidden/>
+              </w:rPr>
+              <w:fldChar w:fldCharType="begin"/>
+            </w:r>
+            <w:r>
+              <w:rPr>
+                <w:noProof/>
+                <w:webHidden/>
+              </w:rPr>
+              <w:instrText xml:space="preserve"> PAGEREF _Toc417217470 \h </w:instrText>
+            </w:r>
+            <w:r>
+              <w:rPr>
+                <w:noProof/>
+                <w:webHidden/>
+              </w:rPr>
+            </w:r>
+            <w:r>
+              <w:rPr>
+                <w:noProof/>
+                <w:webHidden/>
+              </w:rPr>
+              <w:fldChar w:fldCharType="separate"/>
+            </w:r>
+            <w:r>
+              <w:rPr>
+                <w:noProof/>
+                <w:webHidden/>
+              </w:rPr>
+              <w:t>6</w:t>
+            </w:r>
+            <w:r>
+              <w:rPr>
+                <w:noProof/>
+                <w:webHidden/>
+              </w:rPr>
+              <w:fldChar w:fldCharType="end"/>
+            </w:r>
+          </w:hyperlink>
+        </w:p>
+        <w:p>
+          <w:pPr>
+            <w:pStyle w:val="TOC3"/>
+            <w:tabs>
+              <w:tab w:val="right" w:leader="dot" w:pos="8630"/>
+            </w:tabs>
+            <w:rPr>
+              <w:noProof/>
+              <w:sz w:val="22"/>
+              <w:szCs w:val="22"/>
+            </w:rPr>
+          </w:pPr>
+          <w:hyperlink w:anchor="_Toc417217471" w:history="1">
+            <w:r>
+              <w:rPr>
+                <w:rStyle w:val="Hyperlink"/>
+                <w:noProof/>
+              </w:rPr>
+              <w:t>Body</w:t>
+            </w:r>
+            <w:r>
+              <w:rPr>
+                <w:noProof/>
+                <w:webHidden/>
+              </w:rPr>
+              <w:tab/>
+            </w:r>
+            <w:r>
+              <w:rPr>
+                <w:noProof/>
+                <w:webHidden/>
+              </w:rPr>
+              <w:fldChar w:fldCharType="begin"/>
+            </w:r>
+            <w:r>
+              <w:rPr>
+                <w:noProof/>
+                <w:webHidden/>
+              </w:rPr>
+              <w:instrText xml:space="preserve"> PAGEREF _Toc417217471 \h </w:instrText>
+            </w:r>
+            <w:r>
+              <w:rPr>
+                <w:noProof/>
+                <w:webHidden/>
+              </w:rPr>
+            </w:r>
+            <w:r>
+              <w:rPr>
+                <w:noProof/>
+                <w:webHidden/>
+              </w:rPr>
+              <w:fldChar w:fldCharType="separate"/>
+            </w:r>
+            <w:r>
+              <w:rPr>
+                <w:noProof/>
+                <w:webHidden/>
+              </w:rPr>
+              <w:t>6</w:t>
             </w:r>
             <w:r>
               <w:rPr>
@@ -856,13 +1488,13 @@
               <w:szCs w:val="22"/>
             </w:rPr>
           </w:pPr>
-          <w:hyperlink w:anchor="_Toc417209998" w:history="1">
+          <w:hyperlink w:anchor="_Toc417217472" w:history="1">
             <w:r>
               <w:rPr>
                 <w:rStyle w:val="Hyperlink"/>
                 <w:noProof/>
               </w:rPr>
-              <w:t>Anti-static bag</w:t>
+              <w:t>Combining the components</w:t>
             </w:r>
             <w:r>
               <w:rPr>
@@ -883,7 +1515,7 @@
                 <w:noProof/>
                 <w:webHidden/>
               </w:rPr>
-              <w:instrText xml:space="preserve"> PAGEREF _Toc417209998 \h </w:instrText>
+              <w:instrText xml:space="preserve"> PAGEREF _Toc417217472 \h </w:instrText>
             </w:r>
             <w:r>
               <w:rPr>
@@ -903,7 +1535,7 @@
                 <w:noProof/>
                 <w:webHidden/>
               </w:rPr>
-              <w:t>4</w:t>
+              <w:t>7</w:t>
             </w:r>
             <w:r>
               <w:rPr>
@@ -916,7 +1548,7 @@
         </w:p>
         <w:p>
           <w:pPr>
-            <w:pStyle w:val="TOC2"/>
+            <w:pStyle w:val="TOC3"/>
             <w:tabs>
               <w:tab w:val="right" w:leader="dot" w:pos="8630"/>
             </w:tabs>
@@ -926,13 +1558,13 @@
               <w:szCs w:val="22"/>
             </w:rPr>
           </w:pPr>
-          <w:hyperlink w:anchor="_Toc417209999" w:history="1">
+          <w:hyperlink w:anchor="_Toc417217473" w:history="1">
             <w:r>
               <w:rPr>
                 <w:rStyle w:val="Hyperlink"/>
                 <w:noProof/>
               </w:rPr>
-              <w:t>Small plastic bag</w:t>
+              <w:t>Attach the top board</w:t>
             </w:r>
             <w:r>
               <w:rPr>
@@ -953,7 +1585,7 @@
                 <w:noProof/>
                 <w:webHidden/>
               </w:rPr>
-              <w:instrText xml:space="preserve"> PAGEREF _Toc417209999 \h </w:instrText>
+              <w:instrText xml:space="preserve"> PAGEREF _Toc417217473 \h </w:instrText>
             </w:r>
             <w:r>
               <w:rPr>
@@ -973,7 +1605,147 @@
                 <w:noProof/>
                 <w:webHidden/>
               </w:rPr>
-              <w:t>4</w:t>
+              <w:t>7</w:t>
+            </w:r>
+            <w:r>
+              <w:rPr>
+                <w:noProof/>
+                <w:webHidden/>
+              </w:rPr>
+              <w:fldChar w:fldCharType="end"/>
+            </w:r>
+          </w:hyperlink>
+        </w:p>
+        <w:p>
+          <w:pPr>
+            <w:pStyle w:val="TOC3"/>
+            <w:tabs>
+              <w:tab w:val="right" w:leader="dot" w:pos="8630"/>
+            </w:tabs>
+            <w:rPr>
+              <w:noProof/>
+              <w:sz w:val="22"/>
+              <w:szCs w:val="22"/>
+            </w:rPr>
+          </w:pPr>
+          <w:hyperlink w:anchor="_Toc417217474" w:history="1">
+            <w:r>
+              <w:rPr>
+                <w:rStyle w:val="Hyperlink"/>
+                <w:noProof/>
+              </w:rPr>
+              <w:t>Attach the bottom board</w:t>
+            </w:r>
+            <w:r>
+              <w:rPr>
+                <w:noProof/>
+                <w:webHidden/>
+              </w:rPr>
+              <w:tab/>
+            </w:r>
+            <w:r>
+              <w:rPr>
+                <w:noProof/>
+                <w:webHidden/>
+              </w:rPr>
+              <w:fldChar w:fldCharType="begin"/>
+            </w:r>
+            <w:r>
+              <w:rPr>
+                <w:noProof/>
+                <w:webHidden/>
+              </w:rPr>
+              <w:instrText xml:space="preserve"> PAGEREF _Toc417217474 \h </w:instrText>
+            </w:r>
+            <w:r>
+              <w:rPr>
+                <w:noProof/>
+                <w:webHidden/>
+              </w:rPr>
+            </w:r>
+            <w:r>
+              <w:rPr>
+                <w:noProof/>
+                <w:webHidden/>
+              </w:rPr>
+              <w:fldChar w:fldCharType="separate"/>
+            </w:r>
+            <w:r>
+              <w:rPr>
+                <w:noProof/>
+                <w:webHidden/>
+              </w:rPr>
+              <w:t>8</w:t>
+            </w:r>
+            <w:r>
+              <w:rPr>
+                <w:noProof/>
+                <w:webHidden/>
+              </w:rPr>
+              <w:fldChar w:fldCharType="end"/>
+            </w:r>
+          </w:hyperlink>
+        </w:p>
+        <w:p>
+          <w:pPr>
+            <w:pStyle w:val="TOC3"/>
+            <w:tabs>
+              <w:tab w:val="right" w:leader="dot" w:pos="8630"/>
+            </w:tabs>
+            <w:rPr>
+              <w:noProof/>
+              <w:sz w:val="22"/>
+              <w:szCs w:val="22"/>
+            </w:rPr>
+          </w:pPr>
+          <w:hyperlink w:anchor="_Toc417217475" w:history="1">
+            <w:r>
+              <w:rPr>
+                <w:rStyle w:val="Hyperlink"/>
+                <w:noProof/>
+              </w:rPr>
+              <w:t>Reflector</w:t>
+            </w:r>
+            <w:r>
+              <w:rPr>
+                <w:noProof/>
+                <w:webHidden/>
+              </w:rPr>
+              <w:tab/>
+            </w:r>
+            <w:r>
+              <w:rPr>
+                <w:noProof/>
+                <w:webHidden/>
+              </w:rPr>
+              <w:fldChar w:fldCharType="begin"/>
+            </w:r>
+            <w:r>
+              <w:rPr>
+                <w:noProof/>
+                <w:webHidden/>
+              </w:rPr>
+              <w:instrText xml:space="preserve"> PAGEREF _Toc417217475 \h </w:instrText>
+            </w:r>
+            <w:r>
+              <w:rPr>
+                <w:noProof/>
+                <w:webHidden/>
+              </w:rPr>
+            </w:r>
+            <w:r>
+              <w:rPr>
+                <w:noProof/>
+                <w:webHidden/>
+              </w:rPr>
+              <w:fldChar w:fldCharType="separate"/>
+            </w:r>
+            <w:r>
+              <w:rPr>
+                <w:noProof/>
+                <w:webHidden/>
+              </w:rPr>
+              <w:t>8</w:t>
             </w:r>
             <w:r>
               <w:rPr>
@@ -996,13 +1768,13 @@
               <w:szCs w:val="22"/>
             </w:rPr>
           </w:pPr>
-          <w:hyperlink w:anchor="_Toc417210000" w:history="1">
+          <w:hyperlink w:anchor="_Toc417217476" w:history="1">
             <w:r>
               <w:rPr>
                 <w:rStyle w:val="Hyperlink"/>
                 <w:noProof/>
               </w:rPr>
-              <w:t>Tools</w:t>
+              <w:t>Testing</w:t>
             </w:r>
             <w:r>
               <w:rPr>
@@ -1023,7 +1795,7 @@
                 <w:noProof/>
                 <w:webHidden/>
               </w:rPr>
-              <w:instrText xml:space="preserve"> PAGEREF _Toc417210000 \h </w:instrText>
+              <w:instrText xml:space="preserve"> PAGEREF _Toc417217476 \h </w:instrText>
             </w:r>
             <w:r>
               <w:rPr>
@@ -1043,7 +1815,77 @@
                 <w:noProof/>
                 <w:webHidden/>
               </w:rPr>
-              <w:t>4</w:t>
+              <w:t>9</w:t>
+            </w:r>
+            <w:r>
+              <w:rPr>
+                <w:noProof/>
+                <w:webHidden/>
+              </w:rPr>
+              <w:fldChar w:fldCharType="end"/>
+            </w:r>
+          </w:hyperlink>
+        </w:p>
+        <w:p>
+          <w:pPr>
+            <w:pStyle w:val="TOC3"/>
+            <w:tabs>
+              <w:tab w:val="right" w:leader="dot" w:pos="8630"/>
+            </w:tabs>
+            <w:rPr>
+              <w:noProof/>
+              <w:sz w:val="22"/>
+              <w:szCs w:val="22"/>
+            </w:rPr>
+          </w:pPr>
+          <w:hyperlink w:anchor="_Toc417217477" w:history="1">
+            <w:r>
+              <w:rPr>
+                <w:rStyle w:val="Hyperlink"/>
+                <w:noProof/>
+              </w:rPr>
+              <w:t>Battery installation</w:t>
+            </w:r>
+            <w:r>
+              <w:rPr>
+                <w:noProof/>
+                <w:webHidden/>
+              </w:rPr>
+              <w:tab/>
+            </w:r>
+            <w:r>
+              <w:rPr>
+                <w:noProof/>
+                <w:webHidden/>
+              </w:rPr>
+              <w:fldChar w:fldCharType="begin"/>
+            </w:r>
+            <w:r>
+              <w:rPr>
+                <w:noProof/>
+                <w:webHidden/>
+              </w:rPr>
+              <w:instrText xml:space="preserve"> PAGEREF _Toc417217477 \h </w:instrText>
+            </w:r>
+            <w:r>
+              <w:rPr>
+                <w:noProof/>
+                <w:webHidden/>
+              </w:rPr>
+            </w:r>
+            <w:r>
+              <w:rPr>
+                <w:noProof/>
+                <w:webHidden/>
+              </w:rPr>
+              <w:fldChar w:fldCharType="separate"/>
+            </w:r>
+            <w:r>
+              <w:rPr>
+                <w:noProof/>
+                <w:webHidden/>
+              </w:rPr>
+              <w:t>9</w:t>
             </w:r>
             <w:r>
               <w:rPr>
@@ -1066,13 +1908,13 @@
               <w:szCs w:val="22"/>
             </w:rPr>
           </w:pPr>
-          <w:hyperlink w:anchor="_Toc417210001" w:history="1">
+          <w:hyperlink w:anchor="_Toc417217478" w:history="1">
             <w:r>
               <w:rPr>
                 <w:rStyle w:val="Hyperlink"/>
                 <w:noProof/>
               </w:rPr>
-              <w:t>Assembly</w:t>
+              <w:t>Final assembly</w:t>
             </w:r>
             <w:r>
               <w:rPr>
@@ -1093,7 +1935,7 @@
                 <w:noProof/>
                 <w:webHidden/>
               </w:rPr>
-              <w:instrText xml:space="preserve"> PAGEREF _Toc417210001 \h </w:instrText>
+              <w:instrText xml:space="preserve"> PAGEREF _Toc417217478 \h </w:instrText>
             </w:r>
             <w:r>
               <w:rPr>
@@ -1113,77 +1955,7 @@
                 <w:noProof/>
                 <w:webHidden/>
               </w:rPr>
-              <w:t>5</w:t>
-            </w:r>
-            <w:r>
-              <w:rPr>
-                <w:noProof/>
-                <w:webHidden/>
-              </w:rPr>
-              <w:fldChar w:fldCharType="end"/>
-            </w:r>
-          </w:hyperlink>
-        </w:p>
-        <w:p>
-          <w:pPr>
-            <w:pStyle w:val="TOC2"/>
-            <w:tabs>
-              <w:tab w:val="right" w:leader="dot" w:pos="8630"/>
-            </w:tabs>
-            <w:rPr>
-              <w:noProof/>
-              <w:sz w:val="22"/>
-              <w:szCs w:val="22"/>
-            </w:rPr>
-          </w:pPr>
-          <w:hyperlink w:anchor="_Toc417210002" w:history="1">
-            <w:r>
-              <w:rPr>
-                <w:rStyle w:val="Hyperlink"/>
-                <w:noProof/>
-              </w:rPr>
-              <w:t>Building the components</w:t>
-            </w:r>
-            <w:r>
-              <w:rPr>
-                <w:noProof/>
-                <w:webHidden/>
-              </w:rPr>
-              <w:tab/>
-            </w:r>
-            <w:r>
-              <w:rPr>
-                <w:noProof/>
-                <w:webHidden/>
-              </w:rPr>
-              <w:fldChar w:fldCharType="begin"/>
-            </w:r>
-            <w:r>
-              <w:rPr>
-                <w:noProof/>
-                <w:webHidden/>
-              </w:rPr>
-              <w:instrText xml:space="preserve"> PAGEREF _Toc417210002 \h </w:instrText>
-            </w:r>
-            <w:r>
-              <w:rPr>
-                <w:noProof/>
-                <w:webHidden/>
-              </w:rPr>
-            </w:r>
-            <w:r>
-              <w:rPr>
-                <w:noProof/>
-                <w:webHidden/>
-              </w:rPr>
-              <w:fldChar w:fldCharType="separate"/>
-            </w:r>
-            <w:r>
-              <w:rPr>
-                <w:noProof/>
-                <w:webHidden/>
-              </w:rPr>
-              <w:t>5</w:t>
+              <w:t>10</w:t>
             </w:r>
             <w:r>
               <w:rPr>
@@ -1206,13 +1978,13 @@
               <w:szCs w:val="22"/>
             </w:rPr>
           </w:pPr>
-          <w:hyperlink w:anchor="_Toc417210003" w:history="1">
+          <w:hyperlink w:anchor="_Toc417217479" w:history="1">
             <w:r>
               <w:rPr>
                 <w:rStyle w:val="Hyperlink"/>
                 <w:noProof/>
               </w:rPr>
-              <w:t>Top board</w:t>
+              <w:t>Top-end coupler</w:t>
             </w:r>
             <w:r>
               <w:rPr>
@@ -1233,7 +2005,7 @@
                 <w:noProof/>
                 <w:webHidden/>
               </w:rPr>
-              <w:instrText xml:space="preserve"> PAGEREF _Toc417210003 \h </w:instrText>
+              <w:instrText xml:space="preserve"> PAGEREF _Toc417217479 \h </w:instrText>
             </w:r>
             <w:r>
               <w:rPr>
@@ -1253,7 +2025,7 @@
                 <w:noProof/>
                 <w:webHidden/>
               </w:rPr>
-              <w:t>5</w:t>
+              <w:t>10</w:t>
             </w:r>
             <w:r>
               <w:rPr>
@@ -1276,13 +2048,13 @@
               <w:szCs w:val="22"/>
             </w:rPr>
           </w:pPr>
-          <w:hyperlink w:anchor="_Toc417210004" w:history="1">
+          <w:hyperlink w:anchor="_Toc417217480" w:history="1">
             <w:r>
               <w:rPr>
                 <w:rStyle w:val="Hyperlink"/>
                 <w:noProof/>
               </w:rPr>
-              <w:t>Bottom board</w:t>
+              <w:t>Secure the reflector</w:t>
             </w:r>
             <w:r>
               <w:rPr>
@@ -1303,7 +2075,7 @@
                 <w:noProof/>
                 <w:webHidden/>
               </w:rPr>
-              <w:instrText xml:space="preserve"> PAGEREF _Toc417210004 \h </w:instrText>
+              <w:instrText xml:space="preserve"> PAGEREF _Toc417217480 \h </w:instrText>
             </w:r>
             <w:r>
               <w:rPr>
@@ -1323,7 +2095,77 @@
                 <w:noProof/>
                 <w:webHidden/>
               </w:rPr>
-              <w:t>6</w:t>
+              <w:t>10</w:t>
+            </w:r>
+            <w:r>
+              <w:rPr>
+                <w:noProof/>
+                <w:webHidden/>
+              </w:rPr>
+              <w:fldChar w:fldCharType="end"/>
+            </w:r>
+          </w:hyperlink>
+        </w:p>
+        <w:p>
+          <w:pPr>
+            <w:pStyle w:val="TOC1"/>
+            <w:tabs>
+              <w:tab w:val="right" w:leader="dot" w:pos="8630"/>
+            </w:tabs>
+            <w:rPr>
+              <w:noProof/>
+              <w:sz w:val="22"/>
+              <w:szCs w:val="22"/>
+            </w:rPr>
+          </w:pPr>
+          <w:hyperlink w:anchor="_Toc417217481" w:history="1">
+            <w:r>
+              <w:rPr>
+                <w:rStyle w:val="Hyperlink"/>
+                <w:noProof/>
+              </w:rPr>
+              <w:t>Troubleshooting</w:t>
+            </w:r>
+            <w:r>
+              <w:rPr>
+                <w:noProof/>
+                <w:webHidden/>
+              </w:rPr>
+              <w:tab/>
+            </w:r>
+            <w:r>
+              <w:rPr>
+                <w:noProof/>
+                <w:webHidden/>
+              </w:rPr>
+              <w:fldChar w:fldCharType="begin"/>
+            </w:r>
+            <w:r>
+              <w:rPr>
+                <w:noProof/>
+                <w:webHidden/>
+              </w:rPr>
+              <w:instrText xml:space="preserve"> PAGEREF _Toc417217481 \h </w:instrText>
+            </w:r>
+            <w:r>
+              <w:rPr>
+                <w:noProof/>
+                <w:webHidden/>
+              </w:rPr>
+            </w:r>
+            <w:r>
+              <w:rPr>
+                <w:noProof/>
+                <w:webHidden/>
+              </w:rPr>
+              <w:fldChar w:fldCharType="separate"/>
+            </w:r>
+            <w:r>
+              <w:rPr>
+                <w:noProof/>
+                <w:webHidden/>
+              </w:rPr>
+              <w:t>11</w:t>
             </w:r>
             <w:r>
               <w:rPr>
@@ -1346,13 +2188,13 @@
               <w:szCs w:val="22"/>
             </w:rPr>
           </w:pPr>
-          <w:hyperlink w:anchor="_Toc417210005" w:history="1">
+          <w:hyperlink w:anchor="_Toc417217482" w:history="1">
             <w:r>
               <w:rPr>
                 <w:rStyle w:val="Hyperlink"/>
                 <w:noProof/>
               </w:rPr>
-              <w:t>Body</w:t>
+              <w:t>Bottom board</w:t>
             </w:r>
             <w:r>
               <w:rPr>
@@ -1373,777 +2215,7 @@
                 <w:noProof/>
                 <w:webHidden/>
               </w:rPr>
-              <w:instrText xml:space="preserve"> PAGEREF _Toc417210005 \h </w:instrText>
-            </w:r>
-            <w:r>
-              <w:rPr>
-                <w:noProof/>
-                <w:webHidden/>
-              </w:rPr>
-            </w:r>
-            <w:r>
-              <w:rPr>
-                <w:noProof/>
-                <w:webHidden/>
-              </w:rPr>
-              <w:fldChar w:fldCharType="separate"/>
-            </w:r>
-            <w:r>
-              <w:rPr>
-                <w:noProof/>
-                <w:webHidden/>
-              </w:rPr>
-              <w:t>6</w:t>
-            </w:r>
-            <w:r>
-              <w:rPr>
-                <w:noProof/>
-                <w:webHidden/>
-              </w:rPr>
-              <w:fldChar w:fldCharType="end"/>
-            </w:r>
-          </w:hyperlink>
-        </w:p>
-        <w:p>
-          <w:pPr>
-            <w:pStyle w:val="TOC2"/>
-            <w:tabs>
-              <w:tab w:val="right" w:leader="dot" w:pos="8630"/>
-            </w:tabs>
-            <w:rPr>
-              <w:noProof/>
-              <w:sz w:val="22"/>
-              <w:szCs w:val="22"/>
-            </w:rPr>
-          </w:pPr>
-          <w:hyperlink w:anchor="_Toc417210006" w:history="1">
-            <w:r>
-              <w:rPr>
-                <w:rStyle w:val="Hyperlink"/>
-                <w:noProof/>
-              </w:rPr>
-              <w:t>Combining the components</w:t>
-            </w:r>
-            <w:r>
-              <w:rPr>
-                <w:noProof/>
-                <w:webHidden/>
-              </w:rPr>
-              <w:tab/>
-            </w:r>
-            <w:r>
-              <w:rPr>
-                <w:noProof/>
-                <w:webHidden/>
-              </w:rPr>
-              <w:fldChar w:fldCharType="begin"/>
-            </w:r>
-            <w:r>
-              <w:rPr>
-                <w:noProof/>
-                <w:webHidden/>
-              </w:rPr>
-              <w:instrText xml:space="preserve"> PAGEREF _Toc417210006 \h </w:instrText>
-            </w:r>
-            <w:r>
-              <w:rPr>
-                <w:noProof/>
-                <w:webHidden/>
-              </w:rPr>
-            </w:r>
-            <w:r>
-              <w:rPr>
-                <w:noProof/>
-                <w:webHidden/>
-              </w:rPr>
-              <w:fldChar w:fldCharType="separate"/>
-            </w:r>
-            <w:r>
-              <w:rPr>
-                <w:noProof/>
-                <w:webHidden/>
-              </w:rPr>
-              <w:t>7</w:t>
-            </w:r>
-            <w:r>
-              <w:rPr>
-                <w:noProof/>
-                <w:webHidden/>
-              </w:rPr>
-              <w:fldChar w:fldCharType="end"/>
-            </w:r>
-          </w:hyperlink>
-        </w:p>
-        <w:p>
-          <w:pPr>
-            <w:pStyle w:val="TOC3"/>
-            <w:tabs>
-              <w:tab w:val="right" w:leader="dot" w:pos="8630"/>
-            </w:tabs>
-            <w:rPr>
-              <w:noProof/>
-              <w:sz w:val="22"/>
-              <w:szCs w:val="22"/>
-            </w:rPr>
-          </w:pPr>
-          <w:hyperlink w:anchor="_Toc417210007" w:history="1">
-            <w:r>
-              <w:rPr>
-                <w:rStyle w:val="Hyperlink"/>
-                <w:noProof/>
-              </w:rPr>
-              <w:t>Attach the top board</w:t>
-            </w:r>
-            <w:r>
-              <w:rPr>
-                <w:noProof/>
-                <w:webHidden/>
-              </w:rPr>
-              <w:tab/>
-            </w:r>
-            <w:r>
-              <w:rPr>
-                <w:noProof/>
-                <w:webHidden/>
-              </w:rPr>
-              <w:fldChar w:fldCharType="begin"/>
-            </w:r>
-            <w:r>
-              <w:rPr>
-                <w:noProof/>
-                <w:webHidden/>
-              </w:rPr>
-              <w:instrText xml:space="preserve"> PAGEREF _Toc417210007 \h </w:instrText>
-            </w:r>
-            <w:r>
-              <w:rPr>
-                <w:noProof/>
-                <w:webHidden/>
-              </w:rPr>
-            </w:r>
-            <w:r>
-              <w:rPr>
-                <w:noProof/>
-                <w:webHidden/>
-              </w:rPr>
-              <w:fldChar w:fldCharType="separate"/>
-            </w:r>
-            <w:r>
-              <w:rPr>
-                <w:noProof/>
-                <w:webHidden/>
-              </w:rPr>
-              <w:t>7</w:t>
-            </w:r>
-            <w:r>
-              <w:rPr>
-                <w:noProof/>
-                <w:webHidden/>
-              </w:rPr>
-              <w:fldChar w:fldCharType="end"/>
-            </w:r>
-          </w:hyperlink>
-        </w:p>
-        <w:p>
-          <w:pPr>
-            <w:pStyle w:val="TOC3"/>
-            <w:tabs>
-              <w:tab w:val="right" w:leader="dot" w:pos="8630"/>
-            </w:tabs>
-            <w:rPr>
-              <w:noProof/>
-              <w:sz w:val="22"/>
-              <w:szCs w:val="22"/>
-            </w:rPr>
-          </w:pPr>
-          <w:hyperlink w:anchor="_Toc417210008" w:history="1">
-            <w:r>
-              <w:rPr>
-                <w:rStyle w:val="Hyperlink"/>
-                <w:noProof/>
-              </w:rPr>
-              <w:t>Attach the bottom board</w:t>
-            </w:r>
-            <w:r>
-              <w:rPr>
-                <w:noProof/>
-                <w:webHidden/>
-              </w:rPr>
-              <w:tab/>
-            </w:r>
-            <w:r>
-              <w:rPr>
-                <w:noProof/>
-                <w:webHidden/>
-              </w:rPr>
-              <w:fldChar w:fldCharType="begin"/>
-            </w:r>
-            <w:r>
-              <w:rPr>
-                <w:noProof/>
-                <w:webHidden/>
-              </w:rPr>
-              <w:instrText xml:space="preserve"> PAGEREF _Toc417210008 \h </w:instrText>
-            </w:r>
-            <w:r>
-              <w:rPr>
-                <w:noProof/>
-                <w:webHidden/>
-              </w:rPr>
-            </w:r>
-            <w:r>
-              <w:rPr>
-                <w:noProof/>
-                <w:webHidden/>
-              </w:rPr>
-              <w:fldChar w:fldCharType="separate"/>
-            </w:r>
-            <w:r>
-              <w:rPr>
-                <w:noProof/>
-                <w:webHidden/>
-              </w:rPr>
-              <w:t>8</w:t>
-            </w:r>
-            <w:r>
-              <w:rPr>
-                <w:noProof/>
-                <w:webHidden/>
-              </w:rPr>
-              <w:fldChar w:fldCharType="end"/>
-            </w:r>
-          </w:hyperlink>
-        </w:p>
-        <w:p>
-          <w:pPr>
-            <w:pStyle w:val="TOC3"/>
-            <w:tabs>
-              <w:tab w:val="right" w:leader="dot" w:pos="8630"/>
-            </w:tabs>
-            <w:rPr>
-              <w:noProof/>
-              <w:sz w:val="22"/>
-              <w:szCs w:val="22"/>
-            </w:rPr>
-          </w:pPr>
-          <w:hyperlink w:anchor="_Toc417210009" w:history="1">
-            <w:r>
-              <w:rPr>
-                <w:rStyle w:val="Hyperlink"/>
-                <w:noProof/>
-              </w:rPr>
-              <w:t>Reflector</w:t>
-            </w:r>
-            <w:r>
-              <w:rPr>
-                <w:noProof/>
-                <w:webHidden/>
-              </w:rPr>
-              <w:tab/>
-            </w:r>
-            <w:r>
-              <w:rPr>
-                <w:noProof/>
-                <w:webHidden/>
-              </w:rPr>
-              <w:fldChar w:fldCharType="begin"/>
-            </w:r>
-            <w:r>
-              <w:rPr>
-                <w:noProof/>
-                <w:webHidden/>
-              </w:rPr>
-              <w:instrText xml:space="preserve"> PAGEREF _Toc417210009 \h </w:instrText>
-            </w:r>
-            <w:r>
-              <w:rPr>
-                <w:noProof/>
-                <w:webHidden/>
-              </w:rPr>
-            </w:r>
-            <w:r>
-              <w:rPr>
-                <w:noProof/>
-                <w:webHidden/>
-              </w:rPr>
-              <w:fldChar w:fldCharType="separate"/>
-            </w:r>
-            <w:r>
-              <w:rPr>
-                <w:noProof/>
-                <w:webHidden/>
-              </w:rPr>
-              <w:t>8</w:t>
-            </w:r>
-            <w:r>
-              <w:rPr>
-                <w:noProof/>
-                <w:webHidden/>
-              </w:rPr>
-              <w:fldChar w:fldCharType="end"/>
-            </w:r>
-          </w:hyperlink>
-        </w:p>
-        <w:p>
-          <w:pPr>
-            <w:pStyle w:val="TOC1"/>
-            <w:tabs>
-              <w:tab w:val="right" w:leader="dot" w:pos="8630"/>
-            </w:tabs>
-            <w:rPr>
-              <w:noProof/>
-              <w:sz w:val="22"/>
-              <w:szCs w:val="22"/>
-            </w:rPr>
-          </w:pPr>
-          <w:hyperlink w:anchor="_Toc417210010" w:history="1">
-            <w:r>
-              <w:rPr>
-                <w:rStyle w:val="Hyperlink"/>
-                <w:noProof/>
-              </w:rPr>
-              <w:t>Testing</w:t>
-            </w:r>
-            <w:r>
-              <w:rPr>
-                <w:noProof/>
-                <w:webHidden/>
-              </w:rPr>
-              <w:tab/>
-            </w:r>
-            <w:r>
-              <w:rPr>
-                <w:noProof/>
-                <w:webHidden/>
-              </w:rPr>
-              <w:fldChar w:fldCharType="begin"/>
-            </w:r>
-            <w:r>
-              <w:rPr>
-                <w:noProof/>
-                <w:webHidden/>
-              </w:rPr>
-              <w:instrText xml:space="preserve"> PAGEREF _Toc417210010 \h </w:instrText>
-            </w:r>
-            <w:r>
-              <w:rPr>
-                <w:noProof/>
-                <w:webHidden/>
-              </w:rPr>
-            </w:r>
-            <w:r>
-              <w:rPr>
-                <w:noProof/>
-                <w:webHidden/>
-              </w:rPr>
-              <w:fldChar w:fldCharType="separate"/>
-            </w:r>
-            <w:r>
-              <w:rPr>
-                <w:noProof/>
-                <w:webHidden/>
-              </w:rPr>
-              <w:t>9</w:t>
-            </w:r>
-            <w:r>
-              <w:rPr>
-                <w:noProof/>
-                <w:webHidden/>
-              </w:rPr>
-              <w:fldChar w:fldCharType="end"/>
-            </w:r>
-          </w:hyperlink>
-        </w:p>
-        <w:p>
-          <w:pPr>
-            <w:pStyle w:val="TOC3"/>
-            <w:tabs>
-              <w:tab w:val="right" w:leader="dot" w:pos="8630"/>
-            </w:tabs>
-            <w:rPr>
-              <w:noProof/>
-              <w:sz w:val="22"/>
-              <w:szCs w:val="22"/>
-            </w:rPr>
-          </w:pPr>
-          <w:hyperlink w:anchor="_Toc417210011" w:history="1">
-            <w:r>
-              <w:rPr>
-                <w:rStyle w:val="Hyperlink"/>
-                <w:noProof/>
-              </w:rPr>
-              <w:t>Battery installation</w:t>
-            </w:r>
-            <w:r>
-              <w:rPr>
-                <w:noProof/>
-                <w:webHidden/>
-              </w:rPr>
-              <w:tab/>
-            </w:r>
-            <w:r>
-              <w:rPr>
-                <w:noProof/>
-                <w:webHidden/>
-              </w:rPr>
-              <w:fldChar w:fldCharType="begin"/>
-            </w:r>
-            <w:r>
-              <w:rPr>
-                <w:noProof/>
-                <w:webHidden/>
-              </w:rPr>
-              <w:instrText xml:space="preserve"> PAGEREF _Toc417210011 \h </w:instrText>
-            </w:r>
-            <w:r>
-              <w:rPr>
-                <w:noProof/>
-                <w:webHidden/>
-              </w:rPr>
-            </w:r>
-            <w:r>
-              <w:rPr>
-                <w:noProof/>
-                <w:webHidden/>
-              </w:rPr>
-              <w:fldChar w:fldCharType="separate"/>
-            </w:r>
-            <w:r>
-              <w:rPr>
-                <w:noProof/>
-                <w:webHidden/>
-              </w:rPr>
-              <w:t>9</w:t>
-            </w:r>
-            <w:r>
-              <w:rPr>
-                <w:noProof/>
-                <w:webHidden/>
-              </w:rPr>
-              <w:fldChar w:fldCharType="end"/>
-            </w:r>
-          </w:hyperlink>
-        </w:p>
-        <w:p>
-          <w:pPr>
-            <w:pStyle w:val="TOC1"/>
-            <w:tabs>
-              <w:tab w:val="right" w:leader="dot" w:pos="8630"/>
-            </w:tabs>
-            <w:rPr>
-              <w:noProof/>
-              <w:sz w:val="22"/>
-              <w:szCs w:val="22"/>
-            </w:rPr>
-          </w:pPr>
-          <w:hyperlink w:anchor="_Toc417210012" w:history="1">
-            <w:r>
-              <w:rPr>
-                <w:rStyle w:val="Hyperlink"/>
-                <w:noProof/>
-              </w:rPr>
-              <w:t>Final assembly</w:t>
-            </w:r>
-            <w:r>
-              <w:rPr>
-                <w:noProof/>
-                <w:webHidden/>
-              </w:rPr>
-              <w:tab/>
-            </w:r>
-            <w:r>
-              <w:rPr>
-                <w:noProof/>
-                <w:webHidden/>
-              </w:rPr>
-              <w:fldChar w:fldCharType="begin"/>
-            </w:r>
-            <w:r>
-              <w:rPr>
-                <w:noProof/>
-                <w:webHidden/>
-              </w:rPr>
-              <w:instrText xml:space="preserve"> PAGEREF _Toc417210012 \h </w:instrText>
-            </w:r>
-            <w:r>
-              <w:rPr>
-                <w:noProof/>
-                <w:webHidden/>
-              </w:rPr>
-            </w:r>
-            <w:r>
-              <w:rPr>
-                <w:noProof/>
-                <w:webHidden/>
-              </w:rPr>
-              <w:fldChar w:fldCharType="separate"/>
-            </w:r>
-            <w:r>
-              <w:rPr>
-                <w:noProof/>
-                <w:webHidden/>
-              </w:rPr>
-              <w:t>10</w:t>
-            </w:r>
-            <w:r>
-              <w:rPr>
-                <w:noProof/>
-                <w:webHidden/>
-              </w:rPr>
-              <w:fldChar w:fldCharType="end"/>
-            </w:r>
-          </w:hyperlink>
-        </w:p>
-        <w:p>
-          <w:pPr>
-            <w:pStyle w:val="TOC3"/>
-            <w:tabs>
-              <w:tab w:val="right" w:leader="dot" w:pos="8630"/>
-            </w:tabs>
-            <w:rPr>
-              <w:noProof/>
-              <w:sz w:val="22"/>
-              <w:szCs w:val="22"/>
-            </w:rPr>
-          </w:pPr>
-          <w:hyperlink w:anchor="_Toc417210013" w:history="1">
-            <w:r>
-              <w:rPr>
-                <w:rStyle w:val="Hyperlink"/>
-                <w:noProof/>
-              </w:rPr>
-              <w:t>Top-end coupler</w:t>
-            </w:r>
-            <w:r>
-              <w:rPr>
-                <w:noProof/>
-                <w:webHidden/>
-              </w:rPr>
-              <w:tab/>
-            </w:r>
-            <w:r>
-              <w:rPr>
-                <w:noProof/>
-                <w:webHidden/>
-              </w:rPr>
-              <w:fldChar w:fldCharType="begin"/>
-            </w:r>
-            <w:r>
-              <w:rPr>
-                <w:noProof/>
-                <w:webHidden/>
-              </w:rPr>
-              <w:instrText xml:space="preserve"> PAGEREF _Toc417210013 \h </w:instrText>
-            </w:r>
-            <w:r>
-              <w:rPr>
-                <w:noProof/>
-                <w:webHidden/>
-              </w:rPr>
-            </w:r>
-            <w:r>
-              <w:rPr>
-                <w:noProof/>
-                <w:webHidden/>
-              </w:rPr>
-              <w:fldChar w:fldCharType="separate"/>
-            </w:r>
-            <w:r>
-              <w:rPr>
-                <w:noProof/>
-                <w:webHidden/>
-              </w:rPr>
-              <w:t>10</w:t>
-            </w:r>
-            <w:r>
-              <w:rPr>
-                <w:noProof/>
-                <w:webHidden/>
-              </w:rPr>
-              <w:fldChar w:fldCharType="end"/>
-            </w:r>
-          </w:hyperlink>
-        </w:p>
-        <w:p>
-          <w:pPr>
-            <w:pStyle w:val="TOC3"/>
-            <w:tabs>
-              <w:tab w:val="right" w:leader="dot" w:pos="8630"/>
-            </w:tabs>
-            <w:rPr>
-              <w:noProof/>
-              <w:sz w:val="22"/>
-              <w:szCs w:val="22"/>
-            </w:rPr>
-          </w:pPr>
-          <w:hyperlink w:anchor="_Toc417210014" w:history="1">
-            <w:r>
-              <w:rPr>
-                <w:rStyle w:val="Hyperlink"/>
-                <w:noProof/>
-              </w:rPr>
-              <w:t>Secure the reflector</w:t>
-            </w:r>
-            <w:r>
-              <w:rPr>
-                <w:noProof/>
-                <w:webHidden/>
-              </w:rPr>
-              <w:tab/>
-            </w:r>
-            <w:r>
-              <w:rPr>
-                <w:noProof/>
-                <w:webHidden/>
-              </w:rPr>
-              <w:fldChar w:fldCharType="begin"/>
-            </w:r>
-            <w:r>
-              <w:rPr>
-                <w:noProof/>
-                <w:webHidden/>
-              </w:rPr>
-              <w:instrText xml:space="preserve"> PAGEREF _Toc417210014 \h </w:instrText>
-            </w:r>
-            <w:r>
-              <w:rPr>
-                <w:noProof/>
-                <w:webHidden/>
-              </w:rPr>
-            </w:r>
-            <w:r>
-              <w:rPr>
-                <w:noProof/>
-                <w:webHidden/>
-              </w:rPr>
-              <w:fldChar w:fldCharType="separate"/>
-            </w:r>
-            <w:r>
-              <w:rPr>
-                <w:noProof/>
-                <w:webHidden/>
-              </w:rPr>
-              <w:t>10</w:t>
-            </w:r>
-            <w:r>
-              <w:rPr>
-                <w:noProof/>
-                <w:webHidden/>
-              </w:rPr>
-              <w:fldChar w:fldCharType="end"/>
-            </w:r>
-          </w:hyperlink>
-        </w:p>
-        <w:p>
-          <w:pPr>
-            <w:pStyle w:val="TOC1"/>
-            <w:tabs>
-              <w:tab w:val="right" w:leader="dot" w:pos="8630"/>
-            </w:tabs>
-            <w:rPr>
-              <w:noProof/>
-              <w:sz w:val="22"/>
-              <w:szCs w:val="22"/>
-            </w:rPr>
-          </w:pPr>
-          <w:hyperlink w:anchor="_Toc417210015" w:history="1">
-            <w:r>
-              <w:rPr>
-                <w:rStyle w:val="Hyperlink"/>
-                <w:noProof/>
-              </w:rPr>
-              <w:t>Troubleshooting</w:t>
-            </w:r>
-            <w:r>
-              <w:rPr>
-                <w:noProof/>
-                <w:webHidden/>
-              </w:rPr>
-              <w:tab/>
-            </w:r>
-            <w:r>
-              <w:rPr>
-                <w:noProof/>
-                <w:webHidden/>
-              </w:rPr>
-              <w:fldChar w:fldCharType="begin"/>
-            </w:r>
-            <w:r>
-              <w:rPr>
-                <w:noProof/>
-                <w:webHidden/>
-              </w:rPr>
-              <w:instrText xml:space="preserve"> PAGEREF _Toc417210015 \h </w:instrText>
-            </w:r>
-            <w:r>
-              <w:rPr>
-                <w:noProof/>
-                <w:webHidden/>
-              </w:rPr>
-            </w:r>
-            <w:r>
-              <w:rPr>
-                <w:noProof/>
-                <w:webHidden/>
-              </w:rPr>
-              <w:fldChar w:fldCharType="separate"/>
-            </w:r>
-            <w:r>
-              <w:rPr>
-                <w:noProof/>
-                <w:webHidden/>
-              </w:rPr>
-              <w:t>11</w:t>
-            </w:r>
-            <w:r>
-              <w:rPr>
-                <w:noProof/>
-                <w:webHidden/>
-              </w:rPr>
-              <w:fldChar w:fldCharType="end"/>
-            </w:r>
-          </w:hyperlink>
-        </w:p>
-        <w:p>
-          <w:pPr>
-            <w:pStyle w:val="TOC3"/>
-            <w:tabs>
-              <w:tab w:val="right" w:leader="dot" w:pos="8630"/>
-            </w:tabs>
-            <w:rPr>
-              <w:noProof/>
-              <w:sz w:val="22"/>
-              <w:szCs w:val="22"/>
-            </w:rPr>
-          </w:pPr>
-          <w:hyperlink w:anchor="_Toc417210016" w:history="1">
-            <w:r>
-              <w:rPr>
-                <w:rStyle w:val="Hyperlink"/>
-                <w:noProof/>
-              </w:rPr>
-              <w:t>Bottom board</w:t>
-            </w:r>
-            <w:r>
-              <w:rPr>
-                <w:noProof/>
-                <w:webHidden/>
-              </w:rPr>
-              <w:tab/>
-            </w:r>
-            <w:r>
-              <w:rPr>
-                <w:noProof/>
-                <w:webHidden/>
-              </w:rPr>
-              <w:fldChar w:fldCharType="begin"/>
-            </w:r>
-            <w:r>
-              <w:rPr>
-                <w:noProof/>
-                <w:webHidden/>
-              </w:rPr>
-              <w:instrText xml:space="preserve"> PAGEREF _Toc417210016 \h </w:instrText>
+              <w:instrText xml:space="preserve"> PAGEREF _Toc417217482 \h </w:instrText>
             </w:r>
             <w:r>
               <w:rPr>
@@ -2213,7 +2285,7 @@
       <w:pPr>
         <w:pStyle w:val="Heading1"/>
       </w:pPr>
-      <w:bookmarkStart w:id="1" w:name="_Toc417209995"/>
+      <w:bookmarkStart w:id="1" w:name="_Toc417217461"/>
       <w:r>
         <w:lastRenderedPageBreak/>
         <w:t>Introduction</w:t>
@@ -2253,7 +2325,7 @@
       <w:pPr>
         <w:pStyle w:val="Heading1"/>
       </w:pPr>
-      <w:bookmarkStart w:id="2" w:name="_Toc417209996"/>
+      <w:bookmarkStart w:id="2" w:name="_Toc417217462"/>
       <w:r>
         <w:lastRenderedPageBreak/>
         <w:t>Parts</w:t>
@@ -2264,7 +2336,7 @@
       <w:pPr>
         <w:pStyle w:val="Heading2"/>
       </w:pPr>
-      <w:bookmarkStart w:id="3" w:name="_Toc417209997"/>
+      <w:bookmarkStart w:id="3" w:name="_Toc417217463"/>
       <w:r>
         <w:t>L</w:t>
       </w:r>
@@ -2346,7 +2418,7 @@
       <w:pPr>
         <w:pStyle w:val="Heading2"/>
       </w:pPr>
-      <w:bookmarkStart w:id="4" w:name="_Toc417209998"/>
+      <w:bookmarkStart w:id="4" w:name="_Toc417217464"/>
       <w:r>
         <w:t>A</w:t>
       </w:r>
@@ -2392,7 +2464,7 @@
       <w:pPr>
         <w:pStyle w:val="Heading2"/>
       </w:pPr>
-      <w:bookmarkStart w:id="5" w:name="_Toc417209999"/>
+      <w:bookmarkStart w:id="5" w:name="_Toc417217465"/>
       <w:r>
         <w:t xml:space="preserve">Small </w:t>
       </w:r>
@@ -2498,7 +2570,7 @@
       <w:pPr>
         <w:pStyle w:val="Heading1"/>
       </w:pPr>
-      <w:bookmarkStart w:id="6" w:name="_Toc417210000"/>
+      <w:bookmarkStart w:id="6" w:name="_Toc417217466"/>
       <w:r>
         <w:t>Tools</w:t>
       </w:r>
@@ -2662,7 +2734,7 @@
       <w:pPr>
         <w:pStyle w:val="Heading1"/>
       </w:pPr>
-      <w:bookmarkStart w:id="7" w:name="_Toc417210001"/>
+      <w:bookmarkStart w:id="7" w:name="_Toc417217467"/>
       <w:r>
         <w:lastRenderedPageBreak/>
         <w:t>Assembly</w:t>
@@ -2681,7 +2753,7 @@
       <w:pPr>
         <w:pStyle w:val="Heading2"/>
       </w:pPr>
-      <w:bookmarkStart w:id="8" w:name="_Toc417210002"/>
+      <w:bookmarkStart w:id="8" w:name="_Toc417217468"/>
       <w:r>
         <w:t>Building the components</w:t>
       </w:r>
@@ -2691,7 +2763,7 @@
       <w:pPr>
         <w:pStyle w:val="Heading3"/>
       </w:pPr>
-      <w:bookmarkStart w:id="9" w:name="_Toc417210003"/>
+      <w:bookmarkStart w:id="9" w:name="_Toc417217469"/>
       <w:r>
         <w:t>Top board</w:t>
       </w:r>
@@ -2796,7 +2868,7 @@
       <w:pPr>
         <w:pStyle w:val="Heading3"/>
       </w:pPr>
-      <w:bookmarkStart w:id="10" w:name="_Toc417210004"/>
+      <w:bookmarkStart w:id="10" w:name="_Toc417217470"/>
       <w:r>
         <w:t>Bottom board</w:t>
       </w:r>
@@ -2915,7 +2987,7 @@
       <w:pPr>
         <w:pStyle w:val="Heading3"/>
       </w:pPr>
-      <w:bookmarkStart w:id="11" w:name="_Toc417210005"/>
+      <w:bookmarkStart w:id="11" w:name="_Toc417217471"/>
       <w:r>
         <w:t>B</w:t>
       </w:r>
@@ -3117,7 +3189,7 @@
       <w:pPr>
         <w:pStyle w:val="Heading2"/>
       </w:pPr>
-      <w:bookmarkStart w:id="12" w:name="_Toc417210006"/>
+      <w:bookmarkStart w:id="12" w:name="_Toc417217472"/>
       <w:r>
         <w:t>Combining the components</w:t>
       </w:r>
@@ -3127,7 +3199,7 @@
       <w:pPr>
         <w:pStyle w:val="Heading3"/>
       </w:pPr>
-      <w:bookmarkStart w:id="13" w:name="_Toc417210007"/>
+      <w:bookmarkStart w:id="13" w:name="_Toc417217473"/>
       <w:r>
         <w:t>Attach the top board</w:t>
       </w:r>
@@ -3176,7 +3248,7 @@
       <w:pPr>
         <w:pStyle w:val="Heading3"/>
       </w:pPr>
-      <w:bookmarkStart w:id="14" w:name="_Toc417210008"/>
+      <w:bookmarkStart w:id="14" w:name="_Toc417217474"/>
       <w:r>
         <w:t>Attach the bottom board</w:t>
       </w:r>
@@ -3184,13 +3256,7 @@
     </w:p>
     <w:p>
       <w:r>
-        <w:t>First tighten the screws to hold the solder tabs; you want the</w:t>
-      </w:r>
-      <w:r>
-        <w:t xml:space="preserve"> tabs parallel to the body and pointing towards the bottom; they should protrude past the bottom by about 5mm.</w:t>
-      </w:r>
-      <w:r>
-        <w:t xml:space="preserve"> Be very careful not to over-tighten the screws.</w:t>
+        <w:t>First tighten the screws to hold the solder tabs; you want the tabs parallel to the body and pointing towards the bottom; they should protrude past the bottom by about 5mm. Be very careful not to over-tighten the screws.</w:t>
       </w:r>
     </w:p>
     <w:p>
@@ -3202,7 +3268,7 @@
       <w:pPr>
         <w:pStyle w:val="Heading3"/>
       </w:pPr>
-      <w:bookmarkStart w:id="15" w:name="_Toc417210009"/>
+      <w:bookmarkStart w:id="15" w:name="_Toc417217475"/>
       <w:r>
         <w:t>Reflector</w:t>
       </w:r>
@@ -3238,7 +3304,7 @@
       <w:pPr>
         <w:pStyle w:val="Heading1"/>
       </w:pPr>
-      <w:bookmarkStart w:id="16" w:name="_Toc417210010"/>
+      <w:bookmarkStart w:id="16" w:name="_Toc417217476"/>
       <w:r>
         <w:lastRenderedPageBreak/>
         <w:t>Testing</w:t>
@@ -3249,7 +3315,7 @@
       <w:pPr>
         <w:pStyle w:val="Heading3"/>
       </w:pPr>
-      <w:bookmarkStart w:id="17" w:name="_Toc417210011"/>
+      <w:bookmarkStart w:id="17" w:name="_Toc417217477"/>
       <w:r>
         <w:t>Battery installation</w:t>
       </w:r>
@@ -3333,7 +3399,7 @@
       <w:pPr>
         <w:pStyle w:val="Heading1"/>
       </w:pPr>
-      <w:bookmarkStart w:id="18" w:name="_Toc417210012"/>
+      <w:bookmarkStart w:id="18" w:name="_Toc417217478"/>
       <w:r>
         <w:lastRenderedPageBreak/>
         <w:t>Final assembly</w:t>
@@ -3344,7 +3410,7 @@
       <w:pPr>
         <w:pStyle w:val="Heading3"/>
       </w:pPr>
-      <w:bookmarkStart w:id="19" w:name="_Toc417210013"/>
+      <w:bookmarkStart w:id="19" w:name="_Toc417217479"/>
       <w:r>
         <w:t>Top-end coupler</w:t>
       </w:r>
@@ -3375,7 +3441,7 @@
       <w:pPr>
         <w:pStyle w:val="Heading3"/>
       </w:pPr>
-      <w:bookmarkStart w:id="20" w:name="_Toc417210014"/>
+      <w:bookmarkStart w:id="20" w:name="_Toc417217480"/>
       <w:r>
         <w:t>Secure the reflector</w:t>
       </w:r>
@@ -3383,10 +3449,7 @@
     </w:p>
     <w:p>
       <w:r>
-        <w:t>Once</w:t>
-      </w:r>
-      <w:r>
-        <w:t xml:space="preserve"> you are satisfied with the fit of the reflector, place a couple of blobs of silicone adhesive on opposite sides of the machined part of the coupler and then insert the reflector with a slight twist to spread the adhesive. Align the reflector and then leave it alone! The adhesive will take some time to set, but it should hold it well enough.</w:t>
+        <w:t>Once you are satisfied with the fit of the reflector, place a couple of blobs of silicone adhesive on opposite sides of the machined part of the coupler and then insert the reflector with a slight twist to spread the adhesive. Align the reflector and then leave it alone! The adhesive will take some time to set, but it should hold it well enough.</w:t>
       </w:r>
     </w:p>
     <w:p>
@@ -3417,7 +3480,7 @@
       <w:pPr>
         <w:pStyle w:val="Heading1"/>
       </w:pPr>
-      <w:bookmarkStart w:id="21" w:name="_Toc417210015"/>
+      <w:bookmarkStart w:id="21" w:name="_Toc417217481"/>
       <w:r>
         <w:lastRenderedPageBreak/>
         <w:t>Troubleshooting</w:t>
@@ -3433,7 +3496,7 @@
       <w:pPr>
         <w:pStyle w:val="Heading3"/>
       </w:pPr>
-      <w:bookmarkStart w:id="22" w:name="_Toc417210016"/>
+      <w:bookmarkStart w:id="22" w:name="_Toc417217482"/>
       <w:r>
         <w:t>Bottom board</w:t>
       </w:r>
@@ -4872,7 +4935,7 @@
 </file>
 
 <file path=customXml/itemProps1.xml><?xml version="1.0" encoding="utf-8"?>
-<ds:datastoreItem xmlns:ds="http://schemas.openxmlformats.org/officeDocument/2006/customXml" ds:itemID="{6AF1714B-DB05-4234-9D6A-D5E4707D7B59}">
+<ds:datastoreItem xmlns:ds="http://schemas.openxmlformats.org/officeDocument/2006/customXml" ds:itemID="{C8336031-98DA-45DF-B14B-7A7435066B4F}">
   <ds:schemaRefs>
     <ds:schemaRef ds:uri="http://schemas.openxmlformats.org/officeDocument/2006/bibliography"/>
   </ds:schemaRefs>

</xml_diff>

<commit_message>
several small changes to improve clarify and flow
</commit_message>
<xml_diff>
--- a/Documentation/FlashlightBuild.docx
+++ b/Documentation/FlashlightBuild.docx
@@ -527,6 +527,17 @@
         </w:r>
       </w:hyperlink>
       <w:r>
+        <w:t xml:space="preserve"> or </w:t>
+      </w:r>
+      <w:hyperlink r:id="rId7" w:history="1">
+        <w:r>
+          <w:rPr>
+            <w:rStyle w:val="Hyperlink"/>
+          </w:rPr>
+          <w:t>https://git.flirble.org/flashlight/flashlight</w:t>
+        </w:r>
+      </w:hyperlink>
+      <w:r>
         <w:t>.</w:t>
       </w:r>
     </w:p>
@@ -577,7 +588,7 @@
       <w:r>
         <w:t>CERN OHL v.1.2. (</w:t>
       </w:r>
-      <w:hyperlink r:id="rId7" w:history="1">
+      <w:hyperlink r:id="rId8" w:history="1">
         <w:r>
           <w:rPr>
             <w:rStyle w:val="Hyperlink"/>
@@ -650,6 +661,8 @@
             <w:t>Contents</w:t>
           </w:r>
         </w:p>
+        <w:bookmarkStart w:id="0" w:name="_GoBack"/>
+        <w:bookmarkEnd w:id="0"/>
         <w:p>
           <w:pPr>
             <w:pStyle w:val="TOC1"/>
@@ -671,110 +684,63 @@
           <w:r>
             <w:fldChar w:fldCharType="separate"/>
           </w:r>
-          <w:bookmarkStart w:id="0" w:name="_GoBack"/>
-          <w:bookmarkEnd w:id="0"/>
-          <w:r>
-            <w:rPr>
-              <w:rStyle w:val="Hyperlink"/>
-              <w:noProof/>
-            </w:rPr>
-            <w:fldChar w:fldCharType="begin"/>
-          </w:r>
-          <w:r>
-            <w:rPr>
-              <w:rStyle w:val="Hyperlink"/>
-              <w:noProof/>
-            </w:rPr>
-            <w:instrText xml:space="preserve"> </w:instrText>
-          </w:r>
-          <w:r>
-            <w:rPr>
-              <w:noProof/>
-            </w:rPr>
-            <w:instrText>HYPERLINK \l "_Toc417217461"</w:instrText>
-          </w:r>
-          <w:r>
-            <w:rPr>
-              <w:rStyle w:val="Hyperlink"/>
-              <w:noProof/>
-            </w:rPr>
-            <w:instrText xml:space="preserve"> </w:instrText>
-          </w:r>
-          <w:r>
-            <w:rPr>
-              <w:rStyle w:val="Hyperlink"/>
-              <w:noProof/>
-            </w:rPr>
-          </w:r>
-          <w:r>
-            <w:rPr>
-              <w:rStyle w:val="Hyperlink"/>
-              <w:noProof/>
-            </w:rPr>
-            <w:fldChar w:fldCharType="separate"/>
-          </w:r>
-          <w:r>
-            <w:rPr>
-              <w:rStyle w:val="Hyperlink"/>
-              <w:noProof/>
-            </w:rPr>
-            <w:t>Introduction</w:t>
-          </w:r>
-          <w:r>
-            <w:rPr>
-              <w:noProof/>
-              <w:webHidden/>
-            </w:rPr>
-            <w:tab/>
-          </w:r>
-          <w:r>
-            <w:rPr>
-              <w:noProof/>
-              <w:webHidden/>
-            </w:rPr>
-            <w:fldChar w:fldCharType="begin"/>
-          </w:r>
-          <w:r>
-            <w:rPr>
-              <w:noProof/>
-              <w:webHidden/>
-            </w:rPr>
-            <w:instrText xml:space="preserve"> PAGEREF _Toc417217461 \h </w:instrText>
-          </w:r>
-          <w:r>
-            <w:rPr>
-              <w:noProof/>
-              <w:webHidden/>
-            </w:rPr>
-          </w:r>
-          <w:r>
-            <w:rPr>
-              <w:noProof/>
-              <w:webHidden/>
-            </w:rPr>
-            <w:fldChar w:fldCharType="separate"/>
-          </w:r>
-          <w:r>
-            <w:rPr>
-              <w:noProof/>
-              <w:webHidden/>
-            </w:rPr>
-            <w:t>3</w:t>
-          </w:r>
-          <w:r>
-            <w:rPr>
-              <w:noProof/>
-              <w:webHidden/>
-            </w:rPr>
-            <w:fldChar w:fldCharType="end"/>
-          </w:r>
-          <w:r>
-            <w:rPr>
-              <w:rStyle w:val="Hyperlink"/>
-              <w:noProof/>
-            </w:rPr>
-            <w:fldChar w:fldCharType="end"/>
-          </w:r>
+          <w:hyperlink w:anchor="_Toc417224112" w:history="1">
+            <w:r>
+              <w:rPr>
+                <w:rStyle w:val="Hyperlink"/>
+                <w:noProof/>
+              </w:rPr>
+              <w:t>Introduction</w:t>
+            </w:r>
+            <w:r>
+              <w:rPr>
+                <w:noProof/>
+                <w:webHidden/>
+              </w:rPr>
+              <w:tab/>
+            </w:r>
+            <w:r>
+              <w:rPr>
+                <w:noProof/>
+                <w:webHidden/>
+              </w:rPr>
+              <w:fldChar w:fldCharType="begin"/>
+            </w:r>
+            <w:r>
+              <w:rPr>
+                <w:noProof/>
+                <w:webHidden/>
+              </w:rPr>
+              <w:instrText xml:space="preserve"> PAGEREF _Toc417224112 \h </w:instrText>
+            </w:r>
+            <w:r>
+              <w:rPr>
+                <w:noProof/>
+                <w:webHidden/>
+              </w:rPr>
+            </w:r>
+            <w:r>
+              <w:rPr>
+                <w:noProof/>
+                <w:webHidden/>
+              </w:rPr>
+              <w:fldChar w:fldCharType="separate"/>
+            </w:r>
+            <w:r>
+              <w:rPr>
+                <w:noProof/>
+                <w:webHidden/>
+              </w:rPr>
+              <w:t>3</w:t>
+            </w:r>
+            <w:r>
+              <w:rPr>
+                <w:noProof/>
+                <w:webHidden/>
+              </w:rPr>
+              <w:fldChar w:fldCharType="end"/>
+            </w:r>
+          </w:hyperlink>
         </w:p>
         <w:p>
           <w:pPr>
@@ -788,12 +754,82 @@
               <w:szCs w:val="22"/>
             </w:rPr>
           </w:pPr>
-          <w:hyperlink w:anchor="_Toc417217462" w:history="1">
+          <w:hyperlink w:anchor="_Toc417224113" w:history="1">
             <w:r>
               <w:rPr>
                 <w:rStyle w:val="Hyperlink"/>
                 <w:noProof/>
               </w:rPr>
+              <w:t>Design</w:t>
+            </w:r>
+            <w:r>
+              <w:rPr>
+                <w:noProof/>
+                <w:webHidden/>
+              </w:rPr>
+              <w:tab/>
+            </w:r>
+            <w:r>
+              <w:rPr>
+                <w:noProof/>
+                <w:webHidden/>
+              </w:rPr>
+              <w:fldChar w:fldCharType="begin"/>
+            </w:r>
+            <w:r>
+              <w:rPr>
+                <w:noProof/>
+                <w:webHidden/>
+              </w:rPr>
+              <w:instrText xml:space="preserve"> PAGEREF _Toc417224113 \h </w:instrText>
+            </w:r>
+            <w:r>
+              <w:rPr>
+                <w:noProof/>
+                <w:webHidden/>
+              </w:rPr>
+            </w:r>
+            <w:r>
+              <w:rPr>
+                <w:noProof/>
+                <w:webHidden/>
+              </w:rPr>
+              <w:fldChar w:fldCharType="separate"/>
+            </w:r>
+            <w:r>
+              <w:rPr>
+                <w:noProof/>
+                <w:webHidden/>
+              </w:rPr>
+              <w:t>3</w:t>
+            </w:r>
+            <w:r>
+              <w:rPr>
+                <w:noProof/>
+                <w:webHidden/>
+              </w:rPr>
+              <w:fldChar w:fldCharType="end"/>
+            </w:r>
+          </w:hyperlink>
+        </w:p>
+        <w:p>
+          <w:pPr>
+            <w:pStyle w:val="TOC1"/>
+            <w:tabs>
+              <w:tab w:val="right" w:leader="dot" w:pos="8630"/>
+            </w:tabs>
+            <w:rPr>
+              <w:noProof/>
+              <w:sz w:val="22"/>
+              <w:szCs w:val="22"/>
+            </w:rPr>
+          </w:pPr>
+          <w:hyperlink w:anchor="_Toc417224114" w:history="1">
+            <w:r>
+              <w:rPr>
+                <w:rStyle w:val="Hyperlink"/>
+                <w:noProof/>
+              </w:rPr>
               <w:t>Parts</w:t>
             </w:r>
             <w:r>
@@ -815,7 +851,7 @@
                 <w:noProof/>
                 <w:webHidden/>
               </w:rPr>
-              <w:instrText xml:space="preserve"> PAGEREF _Toc417217462 \h </w:instrText>
+              <w:instrText xml:space="preserve"> PAGEREF _Toc417224114 \h </w:instrText>
             </w:r>
             <w:r>
               <w:rPr>
@@ -858,7 +894,7 @@
               <w:szCs w:val="22"/>
             </w:rPr>
           </w:pPr>
-          <w:hyperlink w:anchor="_Toc417217463" w:history="1">
+          <w:hyperlink w:anchor="_Toc417224115" w:history="1">
             <w:r>
               <w:rPr>
                 <w:rStyle w:val="Hyperlink"/>
@@ -885,7 +921,7 @@
                 <w:noProof/>
                 <w:webHidden/>
               </w:rPr>
-              <w:instrText xml:space="preserve"> PAGEREF _Toc417217463 \h </w:instrText>
+              <w:instrText xml:space="preserve"> PAGEREF _Toc417224115 \h </w:instrText>
             </w:r>
             <w:r>
               <w:rPr>
@@ -928,7 +964,7 @@
               <w:szCs w:val="22"/>
             </w:rPr>
           </w:pPr>
-          <w:hyperlink w:anchor="_Toc417217464" w:history="1">
+          <w:hyperlink w:anchor="_Toc417224116" w:history="1">
             <w:r>
               <w:rPr>
                 <w:rStyle w:val="Hyperlink"/>
@@ -955,7 +991,7 @@
                 <w:noProof/>
                 <w:webHidden/>
               </w:rPr>
-              <w:instrText xml:space="preserve"> PAGEREF _Toc417217464 \h </w:instrText>
+              <w:instrText xml:space="preserve"> PAGEREF _Toc417224116 \h </w:instrText>
             </w:r>
             <w:r>
               <w:rPr>
@@ -998,7 +1034,7 @@
               <w:szCs w:val="22"/>
             </w:rPr>
           </w:pPr>
-          <w:hyperlink w:anchor="_Toc417217465" w:history="1">
+          <w:hyperlink w:anchor="_Toc417224117" w:history="1">
             <w:r>
               <w:rPr>
                 <w:rStyle w:val="Hyperlink"/>
@@ -1025,7 +1061,7 @@
                 <w:noProof/>
                 <w:webHidden/>
               </w:rPr>
-              <w:instrText xml:space="preserve"> PAGEREF _Toc417217465 \h </w:instrText>
+              <w:instrText xml:space="preserve"> PAGEREF _Toc417224117 \h </w:instrText>
             </w:r>
             <w:r>
               <w:rPr>
@@ -1068,7 +1104,7 @@
               <w:szCs w:val="22"/>
             </w:rPr>
           </w:pPr>
-          <w:hyperlink w:anchor="_Toc417217466" w:history="1">
+          <w:hyperlink w:anchor="_Toc417224118" w:history="1">
             <w:r>
               <w:rPr>
                 <w:rStyle w:val="Hyperlink"/>
@@ -1095,7 +1131,7 @@
                 <w:noProof/>
                 <w:webHidden/>
               </w:rPr>
-              <w:instrText xml:space="preserve"> PAGEREF _Toc417217466 \h </w:instrText>
+              <w:instrText xml:space="preserve"> PAGEREF _Toc417224118 \h </w:instrText>
             </w:r>
             <w:r>
               <w:rPr>
@@ -1138,7 +1174,7 @@
               <w:szCs w:val="22"/>
             </w:rPr>
           </w:pPr>
-          <w:hyperlink w:anchor="_Toc417217467" w:history="1">
+          <w:hyperlink w:anchor="_Toc417224119" w:history="1">
             <w:r>
               <w:rPr>
                 <w:rStyle w:val="Hyperlink"/>
@@ -1165,7 +1201,7 @@
                 <w:noProof/>
                 <w:webHidden/>
               </w:rPr>
-              <w:instrText xml:space="preserve"> PAGEREF _Toc417217467 \h </w:instrText>
+              <w:instrText xml:space="preserve"> PAGEREF _Toc417224119 \h </w:instrText>
             </w:r>
             <w:r>
               <w:rPr>
@@ -1208,7 +1244,7 @@
               <w:szCs w:val="22"/>
             </w:rPr>
           </w:pPr>
-          <w:hyperlink w:anchor="_Toc417217468" w:history="1">
+          <w:hyperlink w:anchor="_Toc417224120" w:history="1">
             <w:r>
               <w:rPr>
                 <w:rStyle w:val="Hyperlink"/>
@@ -1235,7 +1271,7 @@
                 <w:noProof/>
                 <w:webHidden/>
               </w:rPr>
-              <w:instrText xml:space="preserve"> PAGEREF _Toc417217468 \h </w:instrText>
+              <w:instrText xml:space="preserve"> PAGEREF _Toc417224120 \h </w:instrText>
             </w:r>
             <w:r>
               <w:rPr>
@@ -1278,13 +1314,13 @@
               <w:szCs w:val="22"/>
             </w:rPr>
           </w:pPr>
-          <w:hyperlink w:anchor="_Toc417217469" w:history="1">
+          <w:hyperlink w:anchor="_Toc417224121" w:history="1">
             <w:r>
               <w:rPr>
                 <w:rStyle w:val="Hyperlink"/>
                 <w:noProof/>
               </w:rPr>
-              <w:t>Top board</w:t>
+              <w:t>Bottom board</w:t>
             </w:r>
             <w:r>
               <w:rPr>
@@ -1305,7 +1341,7 @@
                 <w:noProof/>
                 <w:webHidden/>
               </w:rPr>
-              <w:instrText xml:space="preserve"> PAGEREF _Toc417217469 \h </w:instrText>
+              <w:instrText xml:space="preserve"> PAGEREF _Toc417224121 \h </w:instrText>
             </w:r>
             <w:r>
               <w:rPr>
@@ -1348,13 +1384,13 @@
               <w:szCs w:val="22"/>
             </w:rPr>
           </w:pPr>
-          <w:hyperlink w:anchor="_Toc417217470" w:history="1">
+          <w:hyperlink w:anchor="_Toc417224122" w:history="1">
             <w:r>
               <w:rPr>
                 <w:rStyle w:val="Hyperlink"/>
                 <w:noProof/>
               </w:rPr>
-              <w:t>Bottom board</w:t>
+              <w:t>Top board</w:t>
             </w:r>
             <w:r>
               <w:rPr>
@@ -1375,7 +1411,7 @@
                 <w:noProof/>
                 <w:webHidden/>
               </w:rPr>
-              <w:instrText xml:space="preserve"> PAGEREF _Toc417217470 \h </w:instrText>
+              <w:instrText xml:space="preserve"> PAGEREF _Toc417224122 \h </w:instrText>
             </w:r>
             <w:r>
               <w:rPr>
@@ -1395,7 +1431,7 @@
                 <w:noProof/>
                 <w:webHidden/>
               </w:rPr>
-              <w:t>6</w:t>
+              <w:t>5</w:t>
             </w:r>
             <w:r>
               <w:rPr>
@@ -1418,7 +1454,7 @@
               <w:szCs w:val="22"/>
             </w:rPr>
           </w:pPr>
-          <w:hyperlink w:anchor="_Toc417217471" w:history="1">
+          <w:hyperlink w:anchor="_Toc417224123" w:history="1">
             <w:r>
               <w:rPr>
                 <w:rStyle w:val="Hyperlink"/>
@@ -1445,7 +1481,7 @@
                 <w:noProof/>
                 <w:webHidden/>
               </w:rPr>
-              <w:instrText xml:space="preserve"> PAGEREF _Toc417217471 \h </w:instrText>
+              <w:instrText xml:space="preserve"> PAGEREF _Toc417224123 \h </w:instrText>
             </w:r>
             <w:r>
               <w:rPr>
@@ -1488,7 +1524,7 @@
               <w:szCs w:val="22"/>
             </w:rPr>
           </w:pPr>
-          <w:hyperlink w:anchor="_Toc417217472" w:history="1">
+          <w:hyperlink w:anchor="_Toc417224124" w:history="1">
             <w:r>
               <w:rPr>
                 <w:rStyle w:val="Hyperlink"/>
@@ -1515,7 +1551,7 @@
                 <w:noProof/>
                 <w:webHidden/>
               </w:rPr>
-              <w:instrText xml:space="preserve"> PAGEREF _Toc417217472 \h </w:instrText>
+              <w:instrText xml:space="preserve"> PAGEREF _Toc417224124 \h </w:instrText>
             </w:r>
             <w:r>
               <w:rPr>
@@ -1558,7 +1594,7 @@
               <w:szCs w:val="22"/>
             </w:rPr>
           </w:pPr>
-          <w:hyperlink w:anchor="_Toc417217473" w:history="1">
+          <w:hyperlink w:anchor="_Toc417224125" w:history="1">
             <w:r>
               <w:rPr>
                 <w:rStyle w:val="Hyperlink"/>
@@ -1585,7 +1621,7 @@
                 <w:noProof/>
                 <w:webHidden/>
               </w:rPr>
-              <w:instrText xml:space="preserve"> PAGEREF _Toc417217473 \h </w:instrText>
+              <w:instrText xml:space="preserve"> PAGEREF _Toc417224125 \h </w:instrText>
             </w:r>
             <w:r>
               <w:rPr>
@@ -1628,7 +1664,7 @@
               <w:szCs w:val="22"/>
             </w:rPr>
           </w:pPr>
-          <w:hyperlink w:anchor="_Toc417217474" w:history="1">
+          <w:hyperlink w:anchor="_Toc417224126" w:history="1">
             <w:r>
               <w:rPr>
                 <w:rStyle w:val="Hyperlink"/>
@@ -1655,7 +1691,7 @@
                 <w:noProof/>
                 <w:webHidden/>
               </w:rPr>
-              <w:instrText xml:space="preserve"> PAGEREF _Toc417217474 \h </w:instrText>
+              <w:instrText xml:space="preserve"> PAGEREF _Toc417224126 \h </w:instrText>
             </w:r>
             <w:r>
               <w:rPr>
@@ -1698,7 +1734,7 @@
               <w:szCs w:val="22"/>
             </w:rPr>
           </w:pPr>
-          <w:hyperlink w:anchor="_Toc417217475" w:history="1">
+          <w:hyperlink w:anchor="_Toc417224127" w:history="1">
             <w:r>
               <w:rPr>
                 <w:rStyle w:val="Hyperlink"/>
@@ -1725,7 +1761,7 @@
                 <w:noProof/>
                 <w:webHidden/>
               </w:rPr>
-              <w:instrText xml:space="preserve"> PAGEREF _Toc417217475 \h </w:instrText>
+              <w:instrText xml:space="preserve"> PAGEREF _Toc417224127 \h </w:instrText>
             </w:r>
             <w:r>
               <w:rPr>
@@ -1768,7 +1804,7 @@
               <w:szCs w:val="22"/>
             </w:rPr>
           </w:pPr>
-          <w:hyperlink w:anchor="_Toc417217476" w:history="1">
+          <w:hyperlink w:anchor="_Toc417224128" w:history="1">
             <w:r>
               <w:rPr>
                 <w:rStyle w:val="Hyperlink"/>
@@ -1795,7 +1831,7 @@
                 <w:noProof/>
                 <w:webHidden/>
               </w:rPr>
-              <w:instrText xml:space="preserve"> PAGEREF _Toc417217476 \h </w:instrText>
+              <w:instrText xml:space="preserve"> PAGEREF _Toc417224128 \h </w:instrText>
             </w:r>
             <w:r>
               <w:rPr>
@@ -1838,7 +1874,7 @@
               <w:szCs w:val="22"/>
             </w:rPr>
           </w:pPr>
-          <w:hyperlink w:anchor="_Toc417217477" w:history="1">
+          <w:hyperlink w:anchor="_Toc417224129" w:history="1">
             <w:r>
               <w:rPr>
                 <w:rStyle w:val="Hyperlink"/>
@@ -1865,7 +1901,7 @@
                 <w:noProof/>
                 <w:webHidden/>
               </w:rPr>
-              <w:instrText xml:space="preserve"> PAGEREF _Toc417217477 \h </w:instrText>
+              <w:instrText xml:space="preserve"> PAGEREF _Toc417224129 \h </w:instrText>
             </w:r>
             <w:r>
               <w:rPr>
@@ -1908,7 +1944,7 @@
               <w:szCs w:val="22"/>
             </w:rPr>
           </w:pPr>
-          <w:hyperlink w:anchor="_Toc417217478" w:history="1">
+          <w:hyperlink w:anchor="_Toc417224130" w:history="1">
             <w:r>
               <w:rPr>
                 <w:rStyle w:val="Hyperlink"/>
@@ -1935,7 +1971,7 @@
                 <w:noProof/>
                 <w:webHidden/>
               </w:rPr>
-              <w:instrText xml:space="preserve"> PAGEREF _Toc417217478 \h </w:instrText>
+              <w:instrText xml:space="preserve"> PAGEREF _Toc417224130 \h </w:instrText>
             </w:r>
             <w:r>
               <w:rPr>
@@ -1978,7 +2014,7 @@
               <w:szCs w:val="22"/>
             </w:rPr>
           </w:pPr>
-          <w:hyperlink w:anchor="_Toc417217479" w:history="1">
+          <w:hyperlink w:anchor="_Toc417224131" w:history="1">
             <w:r>
               <w:rPr>
                 <w:rStyle w:val="Hyperlink"/>
@@ -2005,7 +2041,7 @@
                 <w:noProof/>
                 <w:webHidden/>
               </w:rPr>
-              <w:instrText xml:space="preserve"> PAGEREF _Toc417217479 \h </w:instrText>
+              <w:instrText xml:space="preserve"> PAGEREF _Toc417224131 \h </w:instrText>
             </w:r>
             <w:r>
               <w:rPr>
@@ -2048,7 +2084,7 @@
               <w:szCs w:val="22"/>
             </w:rPr>
           </w:pPr>
-          <w:hyperlink w:anchor="_Toc417217480" w:history="1">
+          <w:hyperlink w:anchor="_Toc417224132" w:history="1">
             <w:r>
               <w:rPr>
                 <w:rStyle w:val="Hyperlink"/>
@@ -2075,7 +2111,7 @@
                 <w:noProof/>
                 <w:webHidden/>
               </w:rPr>
-              <w:instrText xml:space="preserve"> PAGEREF _Toc417217480 \h </w:instrText>
+              <w:instrText xml:space="preserve"> PAGEREF _Toc417224132 \h </w:instrText>
             </w:r>
             <w:r>
               <w:rPr>
@@ -2118,7 +2154,7 @@
               <w:szCs w:val="22"/>
             </w:rPr>
           </w:pPr>
-          <w:hyperlink w:anchor="_Toc417217481" w:history="1">
+          <w:hyperlink w:anchor="_Toc417224133" w:history="1">
             <w:r>
               <w:rPr>
                 <w:rStyle w:val="Hyperlink"/>
@@ -2145,7 +2181,7 @@
                 <w:noProof/>
                 <w:webHidden/>
               </w:rPr>
-              <w:instrText xml:space="preserve"> PAGEREF _Toc417217481 \h </w:instrText>
+              <w:instrText xml:space="preserve"> PAGEREF _Toc417224133 \h </w:instrText>
             </w:r>
             <w:r>
               <w:rPr>
@@ -2188,7 +2224,7 @@
               <w:szCs w:val="22"/>
             </w:rPr>
           </w:pPr>
-          <w:hyperlink w:anchor="_Toc417217482" w:history="1">
+          <w:hyperlink w:anchor="_Toc417224134" w:history="1">
             <w:r>
               <w:rPr>
                 <w:rStyle w:val="Hyperlink"/>
@@ -2215,7 +2251,7 @@
                 <w:noProof/>
                 <w:webHidden/>
               </w:rPr>
-              <w:instrText xml:space="preserve"> PAGEREF _Toc417217482 \h </w:instrText>
+              <w:instrText xml:space="preserve"> PAGEREF _Toc417224134 \h </w:instrText>
             </w:r>
             <w:r>
               <w:rPr>
@@ -2285,7 +2321,7 @@
       <w:pPr>
         <w:pStyle w:val="Heading1"/>
       </w:pPr>
-      <w:bookmarkStart w:id="1" w:name="_Toc417217461"/>
+      <w:bookmarkStart w:id="1" w:name="_Toc417224112"/>
       <w:r>
         <w:lastRenderedPageBreak/>
         <w:t>Introduction</w:t>
@@ -2305,6 +2341,87 @@
         <w:t>how you might improve it.</w:t>
       </w:r>
     </w:p>
+    <w:p>
+      <w:pPr>
+        <w:pStyle w:val="Heading1"/>
+      </w:pPr>
+      <w:bookmarkStart w:id="2" w:name="_Toc417224113"/>
+      <w:r>
+        <w:t>Design</w:t>
+      </w:r>
+      <w:bookmarkEnd w:id="2"/>
+    </w:p>
+    <w:p>
+      <w:r>
+        <w:t>The project is centered on using a length of 1 inch Schedule 40 PVC pipe which has the desirable characteristic of its internal diameter being just a little greater than the diameter of ordinary “C” cell batteries.</w:t>
+      </w:r>
+      <w:r>
+        <w:t xml:space="preserve"> As part of the design we settles on using a small printed circuit board at each end of the tube to hold components, to hold the batteries in place and to make electrical contact with the batteries.</w:t>
+      </w:r>
+    </w:p>
+    <w:p>
+      <w:r>
+        <w:t>The primary element of the flashlight is its light source and we have selected an extremely bright LED</w:t>
+      </w:r>
+      <w:r>
+        <w:t xml:space="preserve"> (</w:t>
+      </w:r>
+      <w:r>
+        <w:rPr>
+          <w:i/>
+        </w:rPr>
+        <w:t xml:space="preserve">Cree® </w:t>
+      </w:r>
+      <w:proofErr w:type="spellStart"/>
+      <w:r>
+        <w:rPr>
+          <w:i/>
+        </w:rPr>
+        <w:t>XLamp</w:t>
+      </w:r>
+      <w:proofErr w:type="spellEnd"/>
+      <w:r>
+        <w:rPr>
+          <w:i/>
+        </w:rPr>
+        <w:t>® ML-E</w:t>
+      </w:r>
+      <w:r>
+        <w:t>)</w:t>
+      </w:r>
+      <w:r>
+        <w:t>. Whilst ideally suited for use in a flashlight</w:t>
+      </w:r>
+      <w:r>
+        <w:t>,</w:t>
+      </w:r>
+      <w:r>
+        <w:t xml:space="preserve"> LEDs require some consideration; they must be soldered to a circuit board, powerful LEDs generate lots of heat and LEDs require some type of current limited to prevent them from burning out.</w:t>
+      </w:r>
+    </w:p>
+    <w:p>
+      <w:r>
+        <w:t>To provide limit the current we use an inexpensive 350mA current regulator (</w:t>
+      </w:r>
+      <w:proofErr w:type="spellStart"/>
+      <w:r>
+        <w:rPr>
+          <w:i/>
+        </w:rPr>
+        <w:t>ADDtek</w:t>
+      </w:r>
+      <w:proofErr w:type="spellEnd"/>
+      <w:r>
+        <w:rPr>
+          <w:i/>
+        </w:rPr>
+        <w:t>® AMC7135</w:t>
+      </w:r>
+      <w:r>
+        <w:t>) that can operate on an input voltage of up to 6V.</w:t>
+      </w:r>
+    </w:p>
+    <w:p/>
     <w:p>
       <w:pPr>
         <w:spacing w:before="0" w:after="0"/>
@@ -2325,25 +2442,25 @@
       <w:pPr>
         <w:pStyle w:val="Heading1"/>
       </w:pPr>
-      <w:bookmarkStart w:id="2" w:name="_Toc417217462"/>
+      <w:bookmarkStart w:id="3" w:name="_Toc417224114"/>
       <w:r>
         <w:lastRenderedPageBreak/>
         <w:t>Parts</w:t>
       </w:r>
-      <w:bookmarkEnd w:id="2"/>
+      <w:bookmarkEnd w:id="3"/>
     </w:p>
     <w:p>
       <w:pPr>
         <w:pStyle w:val="Heading2"/>
       </w:pPr>
-      <w:bookmarkStart w:id="3" w:name="_Toc417217463"/>
+      <w:bookmarkStart w:id="4" w:name="_Toc417224115"/>
       <w:r>
         <w:t>L</w:t>
       </w:r>
       <w:r>
         <w:t>arge plastic bag</w:t>
       </w:r>
-      <w:bookmarkEnd w:id="3"/>
+      <w:bookmarkEnd w:id="4"/>
     </w:p>
     <w:p>
       <w:pPr>
@@ -2418,14 +2535,14 @@
       <w:pPr>
         <w:pStyle w:val="Heading2"/>
       </w:pPr>
-      <w:bookmarkStart w:id="4" w:name="_Toc417217464"/>
+      <w:bookmarkStart w:id="5" w:name="_Toc417224116"/>
       <w:r>
         <w:t>A</w:t>
       </w:r>
       <w:r>
         <w:t>nti-static bag</w:t>
       </w:r>
-      <w:bookmarkEnd w:id="4"/>
+      <w:bookmarkEnd w:id="5"/>
     </w:p>
     <w:p>
       <w:pPr>
@@ -2464,14 +2581,14 @@
       <w:pPr>
         <w:pStyle w:val="Heading2"/>
       </w:pPr>
-      <w:bookmarkStart w:id="5" w:name="_Toc417217465"/>
+      <w:bookmarkStart w:id="6" w:name="_Toc417224117"/>
       <w:r>
         <w:t xml:space="preserve">Small </w:t>
       </w:r>
       <w:r>
         <w:t>plastic bag</w:t>
       </w:r>
-      <w:bookmarkEnd w:id="5"/>
+      <w:bookmarkEnd w:id="6"/>
     </w:p>
     <w:p>
       <w:pPr>
@@ -2570,11 +2687,11 @@
       <w:pPr>
         <w:pStyle w:val="Heading1"/>
       </w:pPr>
-      <w:bookmarkStart w:id="6" w:name="_Toc417217466"/>
+      <w:bookmarkStart w:id="7" w:name="_Toc417224118"/>
       <w:r>
         <w:t>Tools</w:t>
       </w:r>
-      <w:bookmarkEnd w:id="6"/>
+      <w:bookmarkEnd w:id="7"/>
     </w:p>
     <w:p>
       <w:pPr>
@@ -2734,12 +2851,12 @@
       <w:pPr>
         <w:pStyle w:val="Heading1"/>
       </w:pPr>
-      <w:bookmarkStart w:id="7" w:name="_Toc417217467"/>
+      <w:bookmarkStart w:id="8" w:name="_Toc417224119"/>
       <w:r>
         <w:lastRenderedPageBreak/>
         <w:t>Assembly</w:t>
       </w:r>
-      <w:bookmarkEnd w:id="7"/>
+      <w:bookmarkEnd w:id="8"/>
     </w:p>
     <w:p>
       <w:r>
@@ -2753,122 +2870,17 @@
       <w:pPr>
         <w:pStyle w:val="Heading2"/>
       </w:pPr>
-      <w:bookmarkStart w:id="8" w:name="_Toc417217468"/>
+      <w:bookmarkStart w:id="9" w:name="_Toc417224120"/>
       <w:r>
         <w:t>Building the components</w:t>
       </w:r>
-      <w:bookmarkEnd w:id="8"/>
+      <w:bookmarkEnd w:id="9"/>
     </w:p>
     <w:p>
       <w:pPr>
         <w:pStyle w:val="Heading3"/>
       </w:pPr>
-      <w:bookmarkStart w:id="9" w:name="_Toc417217469"/>
-      <w:r>
-        <w:t>Top board</w:t>
-      </w:r>
-      <w:bookmarkEnd w:id="9"/>
-    </w:p>
-    <w:p>
-      <w:r>
-        <w:t xml:space="preserve">The top board is </w:t>
-      </w:r>
-      <w:r>
-        <w:t>labeled as such; it</w:t>
-      </w:r>
-      <w:r>
-        <w:t xml:space="preserve"> holds two components: The LED (Light Emitting Diode) and a current regulator. The LED is the part that produces the light and the regulator controls the electrical voltage to prevent the LED from burning out. These two components are sensitive and should be handled with care, usually only with the tweezers. These components are also very </w:t>
-      </w:r>
-      <w:r>
-        <w:t>small;</w:t>
-      </w:r>
-      <w:r>
-        <w:t xml:space="preserve"> you may find it easier to install them using a magnifying glass.</w:t>
-      </w:r>
-    </w:p>
-    <w:p>
-      <w:r>
-        <w:t>Before soldering anything to the top board, first cut off any tabs sticking out from the sides and file the edges of the board smooth. The board needs to fit snugly, but not tightly, inside the PVC coupler; file the rounded ends of the board until you achieve that fit.</w:t>
-      </w:r>
-    </w:p>
-    <w:p>
-      <w:pPr>
-        <w:pStyle w:val="Heading4"/>
-      </w:pPr>
-      <w:r>
-        <w:t>Attach the LED</w:t>
-      </w:r>
-    </w:p>
-    <w:p>
-      <w:r>
-        <w:t xml:space="preserve">The LED has four legs that protrude </w:t>
-      </w:r>
-      <w:r>
-        <w:t>ever so slightly</w:t>
-      </w:r>
-      <w:r>
-        <w:t xml:space="preserve"> near the corners of the case. The LED must be i</w:t>
-      </w:r>
-      <w:r>
-        <w:t>nstalled a specific way round: O</w:t>
-      </w:r>
-      <w:r>
-        <w:t xml:space="preserve">n the </w:t>
-      </w:r>
-      <w:r>
-        <w:t>board this is marked with a diagonal on one corner of the white outline; on the LED a similar shape is molded into one corner of the package.</w:t>
-      </w:r>
-    </w:p>
-    <w:p>
-      <w:r>
-        <w:t>The LED also has a pad on its underside that is used to conduct heat away; The LED will become very hot during use and this allows it to dissipate much of that heat.</w:t>
-      </w:r>
-    </w:p>
-    <w:p>
-      <w:r>
-        <w:t>The footprint for the LED on the board has five exposed pads; four small pads for the LED legs and one oblong pad for the heat pad.</w:t>
-      </w:r>
-    </w:p>
-    <w:p>
-      <w:r>
-        <w:t>Techniques for hand-soldering this type of device vary, but one that often works for beginners is to pick one of the corner pads on the board and then apply some solder to it. Then pick up the component with tweezers and, whilst keeping the solder on the board molten, slide the component into place; once positioned (being careful to ensure the component is flat on the board) remove the soldering iron. When the solder has cooled, proceed to solder the remaining legs.</w:t>
-      </w:r>
-    </w:p>
-    <w:p>
-      <w:r>
-        <w:t xml:space="preserve">Soldering the heat-dissipation pad is a little trickier, since it is under the LED package. To help with this the footprint on the board has been extended beyond the edge of the LED. Simply apply solder to this pad on each side of the LED; Feed the solder in generously, allowing a bit of a blob to form. After a few seconds some of the molten solder will be drawn under the LED by capillary action. Be careful not to keep the LED hot for </w:t>
-      </w:r>
-      <w:r>
-        <w:t xml:space="preserve">much </w:t>
-      </w:r>
-      <w:r>
-        <w:t>more than 5 seconds or you may damage it.</w:t>
-      </w:r>
-    </w:p>
-    <w:p>
-      <w:pPr>
-        <w:pStyle w:val="Heading4"/>
-      </w:pPr>
-      <w:r>
-        <w:lastRenderedPageBreak/>
-        <w:t>Attach the regulator</w:t>
-      </w:r>
-    </w:p>
-    <w:p>
-      <w:r>
-        <w:t>The regulator is a three-legged device with a large solder tab. The large solder tab is for heat dissipation.</w:t>
-      </w:r>
-    </w:p>
-    <w:p>
-      <w:r>
-        <w:t>Similar to the LED, a reasonable technique for soldering the regulator to the board is to pick one leg, apply solder to its pad and then use tweezers to slide the component into place ensuring the device is flat against the board. Once set, solder the other two legs and the big solder tab.</w:t>
-      </w:r>
-    </w:p>
-    <w:p>
-      <w:pPr>
-        <w:pStyle w:val="Heading3"/>
-      </w:pPr>
-      <w:bookmarkStart w:id="10" w:name="_Toc417217470"/>
+      <w:bookmarkStart w:id="10" w:name="_Toc417224121"/>
       <w:r>
         <w:t>Bottom board</w:t>
       </w:r>
@@ -2987,14 +2999,89 @@
       <w:pPr>
         <w:pStyle w:val="Heading3"/>
       </w:pPr>
-      <w:bookmarkStart w:id="11" w:name="_Toc417217471"/>
+      <w:bookmarkStart w:id="11" w:name="_Toc417224122"/>
+      <w:r>
+        <w:t>Top board</w:t>
+      </w:r>
+      <w:bookmarkEnd w:id="11"/>
+    </w:p>
+    <w:p>
+      <w:r>
+        <w:t>The top board is labeled as such; it holds two components: The LED (Light Emitting Diode) and a current regulator. The LED is the part that produces the light and the regulator controls the electrical voltage to prevent the LED from burning out. These two components are sensitive and should be handled with care, usually only with the tweezers. These components are also very small; you may find it easier to install them using a magnifying glass.</w:t>
+      </w:r>
+    </w:p>
+    <w:p>
+      <w:r>
+        <w:t xml:space="preserve">Before soldering anything to the top board, first cut off any tabs sticking out from the sides and file the edges of the board smooth. The board needs to fit snugly, but </w:t>
+      </w:r>
+      <w:r>
+        <w:lastRenderedPageBreak/>
+        <w:t>not tightly, inside the PVC coupler; file the rounded ends of the board until you achieve that fit.</w:t>
+      </w:r>
+    </w:p>
+    <w:p>
+      <w:pPr>
+        <w:pStyle w:val="Heading4"/>
+      </w:pPr>
+      <w:r>
+        <w:t>Attach the LED</w:t>
+      </w:r>
+    </w:p>
+    <w:p>
+      <w:r>
+        <w:t>The LED has four legs that protrude ever so slightly near the corners of the case. The LED must be installed a specific way round: On the board this is marked with a diagonal on one corner of the white outline; on the LED a similar shape is molded into one corner of the package.</w:t>
+      </w:r>
+    </w:p>
+    <w:p>
+      <w:r>
+        <w:t>The LED also has a pad on its underside that is used to conduct heat away; The LED will become very hot during use and this allows it to dissipate much of that heat.</w:t>
+      </w:r>
+    </w:p>
+    <w:p>
+      <w:r>
+        <w:t>The footprint for the LED on the board has five exposed pads; four small pads for the LED legs and one oblong pad for the heat pad.</w:t>
+      </w:r>
+    </w:p>
+    <w:p>
+      <w:r>
+        <w:t>Techniques for hand-soldering this type of device vary, but one that often works for beginners is to pick one of the corner pads on the board and then apply some solder to it. Then pick up the component with tweezers and, whilst keeping the solder on the board molten, slide the component into place; once positioned (being careful to ensure the component is flat on the board) remove the soldering iron. When the solder has cooled, proceed to solder the remaining legs.</w:t>
+      </w:r>
+    </w:p>
+    <w:p>
+      <w:r>
+        <w:t>Soldering the heat-dissipation pad is a little trickier, since it is under the LED package. To help with this the footprint on the board has been extended beyond the edge of the LED. Simply apply solder to this pad on each side of the LED; Feed the solder in generously, allowing a bit of a blob to form. After a few seconds some of the molten solder will be drawn under the LED by capillary action. Be careful not to keep the LED hot for much more than 5 seconds or you may damage it.</w:t>
+      </w:r>
+    </w:p>
+    <w:p>
+      <w:pPr>
+        <w:pStyle w:val="Heading4"/>
+      </w:pPr>
+      <w:r>
+        <w:t>Attach the regulator</w:t>
+      </w:r>
+    </w:p>
+    <w:p>
+      <w:r>
+        <w:t>The regulator is a three-legged device with a large solder tab. The large solder tab is for heat dissipation.</w:t>
+      </w:r>
+    </w:p>
+    <w:p>
+      <w:r>
+        <w:t>Similar to the LED, a reasonable technique for soldering the regulator to the board is to pick one leg, apply solder to its pad and then use tweezers to slide the component into place ensuring the device is flat against the board. Once set, solder the other two legs and the big solder tab.</w:t>
+      </w:r>
+    </w:p>
+    <w:p>
+      <w:pPr>
+        <w:pStyle w:val="Heading3"/>
+      </w:pPr>
+      <w:bookmarkStart w:id="12" w:name="_Toc417224123"/>
       <w:r>
         <w:t>B</w:t>
       </w:r>
       <w:r>
         <w:t>ody</w:t>
       </w:r>
-      <w:bookmarkEnd w:id="11"/>
+      <w:bookmarkEnd w:id="12"/>
     </w:p>
     <w:p>
       <w:r>
@@ -3030,17 +3117,17 @@
         <w:pStyle w:val="Heading4"/>
       </w:pPr>
       <w:r>
+        <w:t>Attach copper tape</w:t>
+      </w:r>
+    </w:p>
+    <w:p>
+      <w:r>
+        <w:t>The copper tape carries the negative terminal of the batteries up to the light. There are two for reliability.</w:t>
+      </w:r>
+    </w:p>
+    <w:p>
+      <w:r>
         <w:lastRenderedPageBreak/>
-        <w:t>Attach copper tape</w:t>
-      </w:r>
-    </w:p>
-    <w:p>
-      <w:r>
-        <w:t>The copper tape carries the negative terminal of the batteries up to the light. There are two for reliability.</w:t>
-      </w:r>
-    </w:p>
-    <w:p>
-      <w:r>
         <w:t>The tape</w:t>
       </w:r>
       <w:r>
@@ -3067,7 +3154,13 @@
         <w:t xml:space="preserve">the </w:t>
       </w:r>
       <w:r>
-        <w:t>screw hole on the outside, fold over the end inside the tube, run the length on the inside and fold over the top end. Trim flush with the outside of the top end.</w:t>
+        <w:t>screw hole on the outside</w:t>
+      </w:r>
+      <w:r>
+        <w:t xml:space="preserve"> (you do not want to cover the hole)</w:t>
+      </w:r>
+      <w:r>
+        <w:t>, fold over the end inside the tube, run the length on the inside and fold over the top end. Trim flush with the outside of the top end.</w:t>
       </w:r>
       <w:r>
         <w:t xml:space="preserve"> Repeat for the other size.</w:t>
@@ -3189,21 +3282,21 @@
       <w:pPr>
         <w:pStyle w:val="Heading2"/>
       </w:pPr>
-      <w:bookmarkStart w:id="12" w:name="_Toc417217472"/>
+      <w:bookmarkStart w:id="13" w:name="_Toc417224124"/>
       <w:r>
         <w:t>Combining the components</w:t>
       </w:r>
-      <w:bookmarkEnd w:id="12"/>
+      <w:bookmarkEnd w:id="13"/>
     </w:p>
     <w:p>
       <w:pPr>
         <w:pStyle w:val="Heading3"/>
       </w:pPr>
-      <w:bookmarkStart w:id="13" w:name="_Toc417217473"/>
+      <w:bookmarkStart w:id="14" w:name="_Toc417224125"/>
       <w:r>
         <w:t>Attach the top board</w:t>
       </w:r>
-      <w:bookmarkEnd w:id="13"/>
+      <w:bookmarkEnd w:id="14"/>
     </w:p>
     <w:p>
       <w:r>
@@ -3212,15 +3305,15 @@
     </w:p>
     <w:p>
       <w:r>
+        <w:t>Stand the body of the flashlight on the bench with the bottom-end down. Place the top end PCB on the top of the tube so that the copper tape, which should fold over the end of the tube, aligns with either side of the board. The LED should be up</w:t>
+      </w:r>
+      <w:r>
+        <w:t xml:space="preserve">. </w:t>
+      </w:r>
+    </w:p>
+    <w:p>
+      <w:r>
         <w:lastRenderedPageBreak/>
-        <w:t>Stand the body of the flashlight on the bench with the bottom-end down. Place the top end PCB on the top of the tube so that the copper tape, which should fold over the end of the tube, aligns with either side of the board. The LED should be up</w:t>
-      </w:r>
-      <w:r>
-        <w:t xml:space="preserve">. </w:t>
-      </w:r>
-    </w:p>
-    <w:p>
-      <w:r>
         <w:t>Place the PVC coupler over the top of this, with the machined end up. The coupler may be tight in which case use a mallet (or a hammer and a piece of wood to even out the impact</w:t>
       </w:r>
       <w:r>
@@ -3248,11 +3341,11 @@
       <w:pPr>
         <w:pStyle w:val="Heading3"/>
       </w:pPr>
-      <w:bookmarkStart w:id="14" w:name="_Toc417217474"/>
+      <w:bookmarkStart w:id="15" w:name="_Toc417224126"/>
       <w:r>
         <w:t>Attach the bottom board</w:t>
       </w:r>
-      <w:bookmarkEnd w:id="14"/>
+      <w:bookmarkEnd w:id="15"/>
     </w:p>
     <w:p>
       <w:r>
@@ -3268,15 +3361,18 @@
       <w:pPr>
         <w:pStyle w:val="Heading3"/>
       </w:pPr>
-      <w:bookmarkStart w:id="15" w:name="_Toc417217475"/>
+      <w:bookmarkStart w:id="16" w:name="_Toc417224127"/>
       <w:r>
         <w:t>Reflector</w:t>
       </w:r>
-      <w:bookmarkEnd w:id="15"/>
+      <w:bookmarkEnd w:id="16"/>
     </w:p>
     <w:p>
       <w:r>
         <w:t>Check the fit of the reflector by inserting it into the machined end of the PVC coupler; the larger reflectors may protrude beyond the end but this is not important. What you are checking is whether the reflector reaches all the way to the LED. You should be able to position the reflector such that when you view it straight on the yellow part of the LED fills what you can see in the reflector.</w:t>
+      </w:r>
+      <w:r>
+        <w:t xml:space="preserve"> Try not to touch the inside of the reflector – finger prints are very hard to remove from it!</w:t>
       </w:r>
     </w:p>
     <w:p>
@@ -3304,22 +3400,22 @@
       <w:pPr>
         <w:pStyle w:val="Heading1"/>
       </w:pPr>
-      <w:bookmarkStart w:id="16" w:name="_Toc417217476"/>
+      <w:bookmarkStart w:id="17" w:name="_Toc417224128"/>
       <w:r>
         <w:lastRenderedPageBreak/>
         <w:t>Testing</w:t>
       </w:r>
-      <w:bookmarkEnd w:id="16"/>
+      <w:bookmarkEnd w:id="17"/>
     </w:p>
     <w:p>
       <w:pPr>
         <w:pStyle w:val="Heading3"/>
       </w:pPr>
-      <w:bookmarkStart w:id="17" w:name="_Toc417217477"/>
+      <w:bookmarkStart w:id="18" w:name="_Toc417224129"/>
       <w:r>
         <w:t>Battery installation</w:t>
       </w:r>
-      <w:bookmarkEnd w:id="17"/>
+      <w:bookmarkEnd w:id="18"/>
     </w:p>
     <w:p>
       <w:r>
@@ -3399,22 +3495,22 @@
       <w:pPr>
         <w:pStyle w:val="Heading1"/>
       </w:pPr>
-      <w:bookmarkStart w:id="18" w:name="_Toc417217478"/>
+      <w:bookmarkStart w:id="19" w:name="_Toc417224130"/>
       <w:r>
         <w:lastRenderedPageBreak/>
         <w:t>Final assembly</w:t>
       </w:r>
-      <w:bookmarkEnd w:id="18"/>
+      <w:bookmarkEnd w:id="19"/>
     </w:p>
     <w:p>
       <w:pPr>
         <w:pStyle w:val="Heading3"/>
       </w:pPr>
-      <w:bookmarkStart w:id="19" w:name="_Toc417217479"/>
+      <w:bookmarkStart w:id="20" w:name="_Toc417224131"/>
       <w:r>
         <w:t>Top-end coupler</w:t>
       </w:r>
-      <w:bookmarkEnd w:id="19"/>
+      <w:bookmarkEnd w:id="20"/>
     </w:p>
     <w:p>
       <w:r>
@@ -3441,15 +3537,18 @@
       <w:pPr>
         <w:pStyle w:val="Heading3"/>
       </w:pPr>
-      <w:bookmarkStart w:id="20" w:name="_Toc417217480"/>
+      <w:bookmarkStart w:id="21" w:name="_Toc417224132"/>
       <w:r>
         <w:t>Secure the reflector</w:t>
       </w:r>
-      <w:bookmarkEnd w:id="20"/>
+      <w:bookmarkEnd w:id="21"/>
     </w:p>
     <w:p>
       <w:r>
         <w:t>Once you are satisfied with the fit of the reflector, place a couple of blobs of silicone adhesive on opposite sides of the machined part of the coupler and then insert the reflector with a slight twist to spread the adhesive. Align the reflector and then leave it alone! The adhesive will take some time to set, but it should hold it well enough.</w:t>
+      </w:r>
+      <w:r>
+        <w:t xml:space="preserve"> Try not to touch the inside of the reflector, especially not with the adhesive! Finger prints and glue are very hard to remove from the reflector.</w:t>
       </w:r>
     </w:p>
     <w:p>
@@ -3480,12 +3579,12 @@
       <w:pPr>
         <w:pStyle w:val="Heading1"/>
       </w:pPr>
-      <w:bookmarkStart w:id="21" w:name="_Toc417217481"/>
+      <w:bookmarkStart w:id="22" w:name="_Toc417224133"/>
       <w:r>
         <w:lastRenderedPageBreak/>
         <w:t>Troubleshooting</w:t>
       </w:r>
-      <w:bookmarkEnd w:id="21"/>
+      <w:bookmarkEnd w:id="22"/>
     </w:p>
     <w:p>
       <w:r>
@@ -3496,11 +3595,11 @@
       <w:pPr>
         <w:pStyle w:val="Heading3"/>
       </w:pPr>
-      <w:bookmarkStart w:id="22" w:name="_Toc417217482"/>
+      <w:bookmarkStart w:id="23" w:name="_Toc417224134"/>
       <w:r>
         <w:t>Bottom board</w:t>
       </w:r>
-      <w:bookmarkEnd w:id="22"/>
+      <w:bookmarkEnd w:id="23"/>
     </w:p>
     <w:p>
       <w:pPr>
@@ -4607,6 +4706,36 @@
       <w:szCs w:val="22"/>
     </w:rPr>
   </w:style>
+  <w:style w:type="paragraph" w:styleId="BalloonText">
+    <w:name w:val="Balloon Text"/>
+    <w:basedOn w:val="Normal"/>
+    <w:link w:val="BalloonTextChar"/>
+    <w:uiPriority w:val="99"/>
+    <w:semiHidden/>
+    <w:unhideWhenUsed/>
+    <w:rsid w:val="00D72551"/>
+    <w:pPr>
+      <w:spacing w:before="0" w:after="0"/>
+    </w:pPr>
+    <w:rPr>
+      <w:rFonts w:ascii="Segoe UI" w:hAnsi="Segoe UI" w:cs="Segoe UI"/>
+      <w:sz w:val="18"/>
+      <w:szCs w:val="18"/>
+    </w:rPr>
+  </w:style>
+  <w:style w:type="character" w:customStyle="1" w:styleId="BalloonTextChar">
+    <w:name w:val="Balloon Text Char"/>
+    <w:basedOn w:val="DefaultParagraphFont"/>
+    <w:link w:val="BalloonText"/>
+    <w:uiPriority w:val="99"/>
+    <w:semiHidden/>
+    <w:rsid w:val="00D72551"/>
+    <w:rPr>
+      <w:rFonts w:ascii="Segoe UI" w:hAnsi="Segoe UI" w:cs="Segoe UI"/>
+      <w:sz w:val="18"/>
+      <w:szCs w:val="18"/>
+    </w:rPr>
+  </w:style>
 </w:styles>
 </file>
 
@@ -4935,7 +5064,7 @@
 </file>
 
 <file path=customXml/itemProps1.xml><?xml version="1.0" encoding="utf-8"?>
-<ds:datastoreItem xmlns:ds="http://schemas.openxmlformats.org/officeDocument/2006/customXml" ds:itemID="{C8336031-98DA-45DF-B14B-7A7435066B4F}">
+<ds:datastoreItem xmlns:ds="http://schemas.openxmlformats.org/officeDocument/2006/customXml" ds:itemID="{0A82EAF3-CCA9-411F-9C68-060948673269}">
   <ds:schemaRefs>
     <ds:schemaRef ds:uri="http://schemas.openxmlformats.org/officeDocument/2006/bibliography"/>
   </ds:schemaRefs>

</xml_diff>

<commit_message>
add pcb layout to cover page :)
</commit_message>
<xml_diff>
--- a/Documentation/FlashlightBuild.docx
+++ b/Documentation/FlashlightBuild.docx
@@ -16,11 +16,80 @@
           <w:r>
             <w:rPr>
               <w:noProof/>
+              <w:color w:val="FFFFFF" w:themeColor="background1"/>
+            </w:rPr>
+            <w:drawing>
+              <wp:anchor distT="0" distB="0" distL="114300" distR="114300" simplePos="0" relativeHeight="251660800" behindDoc="0" locked="0" layoutInCell="1" allowOverlap="1" wp14:anchorId="44D93017" wp14:editId="2C551699">
+                <wp:simplePos x="0" y="0"/>
+                <wp:positionH relativeFrom="column">
+                  <wp:posOffset>1590675</wp:posOffset>
+                </wp:positionH>
+                <wp:positionV relativeFrom="paragraph">
+                  <wp:posOffset>-395453</wp:posOffset>
+                </wp:positionV>
+                <wp:extent cx="2295525" cy="1247175"/>
+                <wp:effectExtent l="0" t="0" r="0" b="0"/>
+                <wp:wrapNone/>
+                <wp:docPr id="2" name="Picture 2" descr="C:\Users\Chrisy\Documents\eagle\Flashlight\Schematic\board.png"/>
+                <wp:cNvGraphicFramePr>
+                  <a:graphicFrameLocks xmlns:a="http://schemas.openxmlformats.org/drawingml/2006/main" noChangeAspect="1"/>
+                </wp:cNvGraphicFramePr>
+                <a:graphic xmlns:a="http://schemas.openxmlformats.org/drawingml/2006/main">
+                  <a:graphicData uri="http://schemas.openxmlformats.org/drawingml/2006/picture">
+                    <pic:pic xmlns:pic="http://schemas.openxmlformats.org/drawingml/2006/picture">
+                      <pic:nvPicPr>
+                        <pic:cNvPr id="0" name="Picture 2" descr="C:\Users\Chrisy\Documents\eagle\Flashlight\Schematic\board.png"/>
+                        <pic:cNvPicPr>
+                          <a:picLocks noChangeAspect="1" noChangeArrowheads="1"/>
+                        </pic:cNvPicPr>
+                      </pic:nvPicPr>
+                      <pic:blipFill>
+                        <a:blip r:embed="rId6">
+                          <a:extLst>
+                            <a:ext uri="{28A0092B-C50C-407E-A947-70E740481C1C}">
+                              <a14:useLocalDpi xmlns:a14="http://schemas.microsoft.com/office/drawing/2010/main" val="0"/>
+                            </a:ext>
+                          </a:extLst>
+                        </a:blip>
+                        <a:srcRect/>
+                        <a:stretch>
+                          <a:fillRect/>
+                        </a:stretch>
+                      </pic:blipFill>
+                      <pic:spPr bwMode="auto">
+                        <a:xfrm>
+                          <a:off x="0" y="0"/>
+                          <a:ext cx="2295525" cy="1247175"/>
+                        </a:xfrm>
+                        <a:prstGeom prst="rect">
+                          <a:avLst/>
+                        </a:prstGeom>
+                        <a:noFill/>
+                        <a:ln>
+                          <a:noFill/>
+                        </a:ln>
+                      </pic:spPr>
+                    </pic:pic>
+                  </a:graphicData>
+                </a:graphic>
+                <wp14:sizeRelH relativeFrom="margin">
+                  <wp14:pctWidth>0</wp14:pctWidth>
+                </wp14:sizeRelH>
+                <wp14:sizeRelV relativeFrom="margin">
+                  <wp14:pctHeight>0</wp14:pctHeight>
+                </wp14:sizeRelV>
+              </wp:anchor>
+            </w:drawing>
+          </w:r>
+          <w:bookmarkStart w:id="0" w:name="_GoBack"/>
+          <w:r>
+            <w:rPr>
+              <w:noProof/>
             </w:rPr>
             <mc:AlternateContent>
               <mc:Choice Requires="wpg">
                 <w:drawing>
-                  <wp:anchor distT="0" distB="0" distL="114300" distR="114300" simplePos="0" relativeHeight="251659264" behindDoc="1" locked="0" layoutInCell="1" allowOverlap="1" wp14:anchorId="494DCCF9" wp14:editId="48BD53C8">
+                  <wp:anchor distT="0" distB="0" distL="114300" distR="114300" simplePos="0" relativeHeight="251657728" behindDoc="1" locked="0" layoutInCell="1" allowOverlap="1" wp14:anchorId="494DCCF9" wp14:editId="36BC6A4D">
                     <wp:simplePos x="0" y="0"/>
                     <wp:positionH relativeFrom="page">
                       <wp:align>center</wp:align>
@@ -321,7 +390,7 @@
               </mc:Choice>
               <mc:Fallback>
                 <w:pict>
-                  <v:group w14:anchorId="494DCCF9" id="Group 193" o:spid="_x0000_s1026" style="position:absolute;margin-left:0;margin-top:0;width:540.55pt;height:718.4pt;z-index:-251657216;mso-width-percent:882;mso-height-percent:909;mso-position-horizontal:center;mso-position-horizontal-relative:page;mso-position-vertical:center;mso-position-vertical-relative:page;mso-width-percent:882;mso-height-percent:909" coordsize="68648,91235" o:gfxdata="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">
+                  <v:group w14:anchorId="494DCCF9" id="Group 193" o:spid="_x0000_s1026" style="position:absolute;margin-left:0;margin-top:0;width:540.55pt;height:718.4pt;z-index:-251658752;mso-width-percent:882;mso-height-percent:909;mso-position-horizontal:center;mso-position-horizontal-relative:page;mso-position-vertical:center;mso-position-vertical-relative:page;mso-width-percent:882;mso-height-percent:909" coordsize="68648,91235" o:gfxdata="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">
                     <v:rect id="Rectangle 194" o:spid="_x0000_s1027" style="position:absolute;width:68580;height:13716;visibility:visible;mso-wrap-style:square;v-text-anchor:middle" o:gfxdata="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" fillcolor="#4f81bd [3204]" stroked="f" strokeweight="2pt"/>
                     <v:rect id="Rectangle 195" o:spid="_x0000_s1028" style="position:absolute;top:40943;width:68580;height:50292;visibility:visible;mso-wrap-style:square;v-text-anchor:bottom" o:gfxdata="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" fillcolor="#4f81bd [3204]" stroked="f" strokeweight="2pt">
                       <v:textbox inset="36pt,57.6pt,36pt,36pt">
@@ -477,6 +546,7 @@
               </mc:Fallback>
             </mc:AlternateContent>
           </w:r>
+          <w:bookmarkEnd w:id="0"/>
         </w:p>
         <w:p>
           <w:pPr>
@@ -518,7 +588,7 @@
       <w:r>
         <w:t xml:space="preserve"> The latest version of this documentation and of the Flashlight project is available at </w:t>
       </w:r>
-      <w:hyperlink r:id="rId6" w:history="1">
+      <w:hyperlink r:id="rId7" w:history="1">
         <w:r>
           <w:rPr>
             <w:rStyle w:val="Hyperlink"/>
@@ -529,7 +599,7 @@
       <w:r>
         <w:t xml:space="preserve"> or </w:t>
       </w:r>
-      <w:hyperlink r:id="rId7" w:history="1">
+      <w:hyperlink r:id="rId8" w:history="1">
         <w:r>
           <w:rPr>
             <w:rStyle w:val="Hyperlink"/>
@@ -588,7 +658,7 @@
       <w:r>
         <w:t>CERN OHL v.1.2. (</w:t>
       </w:r>
-      <w:hyperlink r:id="rId8" w:history="1">
+      <w:hyperlink r:id="rId9" w:history="1">
         <w:r>
           <w:rPr>
             <w:rStyle w:val="Hyperlink"/>
@@ -661,8 +731,6 @@
             <w:t>Contents</w:t>
           </w:r>
         </w:p>
-        <w:bookmarkStart w:id="0" w:name="_GoBack"/>
-        <w:bookmarkEnd w:id="0"/>
         <w:p>
           <w:pPr>
             <w:pStyle w:val="TOC1"/>
@@ -3313,8 +3381,11 @@
     </w:p>
     <w:p>
       <w:r>
+        <w:t xml:space="preserve">Place the PVC coupler over the top of this, with the machined end up. The coupler may be tight in which case use a mallet (or a hammer and a piece of wood to even </w:t>
+      </w:r>
+      <w:r>
         <w:lastRenderedPageBreak/>
-        <w:t>Place the PVC coupler over the top of this, with the machined end up. The coupler may be tight in which case use a mallet (or a hammer and a piece of wood to even out the impact</w:t>
+        <w:t>out the impact</w:t>
       </w:r>
       <w:r>
         <w:t>) to tap the coupler into place; do not hit the coupler too hard or you could damage the flashlight.</w:t>
@@ -5064,7 +5135,7 @@
 </file>
 
 <file path=customXml/itemProps1.xml><?xml version="1.0" encoding="utf-8"?>
-<ds:datastoreItem xmlns:ds="http://schemas.openxmlformats.org/officeDocument/2006/customXml" ds:itemID="{0A82EAF3-CCA9-411F-9C68-060948673269}">
+<ds:datastoreItem xmlns:ds="http://schemas.openxmlformats.org/officeDocument/2006/customXml" ds:itemID="{983831EE-18B3-4516-A13B-560A521A385C}">
   <ds:schemaRefs>
     <ds:schemaRef ds:uri="http://schemas.openxmlformats.org/officeDocument/2006/bibliography"/>
   </ds:schemaRefs>

</xml_diff>

<commit_message>
bunch of tweaks to the doc
</commit_message>
<xml_diff>
--- a/Documentation/FlashlightBuild.docx
+++ b/Documentation/FlashlightBuild.docx
@@ -1,6 +1,6 @@
 
 <file path=word/document.xml><?xml version="1.0" encoding="utf-8"?>
-<w:document xmlns:wpc="http://schemas.microsoft.com/office/word/2010/wordprocessingCanvas" xmlns:mc="http://schemas.openxmlformats.org/markup-compatibility/2006" xmlns:o="urn:schemas-microsoft-com:office:office" xmlns:r="http://schemas.openxmlformats.org/officeDocument/2006/relationships" xmlns:m="http://schemas.openxmlformats.org/officeDocument/2006/math" xmlns:v="urn:schemas-microsoft-com:vml" xmlns:wp14="http://schemas.microsoft.com/office/word/2010/wordprocessingDrawing" xmlns:wp="http://schemas.openxmlformats.org/drawingml/2006/wordprocessingDrawing" xmlns:w10="urn:schemas-microsoft-com:office:word" xmlns:w="http://schemas.openxmlformats.org/wordprocessingml/2006/main" xmlns:w14="http://schemas.microsoft.com/office/word/2010/wordml" xmlns:w15="http://schemas.microsoft.com/office/word/2012/wordml" xmlns:wpg="http://schemas.microsoft.com/office/word/2010/wordprocessingGroup" xmlns:wpi="http://schemas.microsoft.com/office/word/2010/wordprocessingInk" xmlns:wne="http://schemas.microsoft.com/office/word/2006/wordml" xmlns:wps="http://schemas.microsoft.com/office/word/2010/wordprocessingShape" mc:Ignorable="w14 w15 wp14">
+<w:document xmlns:wpc="http://schemas.microsoft.com/office/word/2010/wordprocessingCanvas" xmlns:mo="http://schemas.microsoft.com/office/mac/office/2008/main" xmlns:mc="http://schemas.openxmlformats.org/markup-compatibility/2006" xmlns:mv="urn:schemas-microsoft-com:mac:vml" xmlns:o="urn:schemas-microsoft-com:office:office" xmlns:r="http://schemas.openxmlformats.org/officeDocument/2006/relationships" xmlns:m="http://schemas.openxmlformats.org/officeDocument/2006/math" xmlns:v="urn:schemas-microsoft-com:vml" xmlns:wp14="http://schemas.microsoft.com/office/word/2010/wordprocessingDrawing" xmlns:wp="http://schemas.openxmlformats.org/drawingml/2006/wordprocessingDrawing" xmlns:w10="urn:schemas-microsoft-com:office:word" xmlns:w="http://schemas.openxmlformats.org/wordprocessingml/2006/main" xmlns:w14="http://schemas.microsoft.com/office/word/2010/wordml" xmlns:wpg="http://schemas.microsoft.com/office/word/2010/wordprocessingGroup" xmlns:wpi="http://schemas.microsoft.com/office/word/2010/wordprocessingInk" xmlns:wne="http://schemas.microsoft.com/office/word/2006/wordml" xmlns:wps="http://schemas.microsoft.com/office/word/2010/wordprocessingShape" mc:Ignorable="w14 wp14">
   <w:body>
     <w:sdt>
       <w:sdtPr>
@@ -10,78 +10,8 @@
           <w:docPartUnique/>
         </w:docPartObj>
       </w:sdtPr>
-      <w:sdtEndPr/>
       <w:sdtContent>
         <w:p>
-          <w:r>
-            <w:rPr>
-              <w:noProof/>
-              <w:color w:val="FFFFFF" w:themeColor="background1"/>
-            </w:rPr>
-            <w:drawing>
-              <wp:anchor distT="0" distB="0" distL="114300" distR="114300" simplePos="0" relativeHeight="251660800" behindDoc="0" locked="0" layoutInCell="1" allowOverlap="1" wp14:anchorId="44D93017" wp14:editId="2C551699">
-                <wp:simplePos x="0" y="0"/>
-                <wp:positionH relativeFrom="column">
-                  <wp:posOffset>1590675</wp:posOffset>
-                </wp:positionH>
-                <wp:positionV relativeFrom="paragraph">
-                  <wp:posOffset>-395453</wp:posOffset>
-                </wp:positionV>
-                <wp:extent cx="2295525" cy="1247175"/>
-                <wp:effectExtent l="0" t="0" r="0" b="0"/>
-                <wp:wrapNone/>
-                <wp:docPr id="2" name="Picture 2" descr="C:\Users\Chrisy\Documents\eagle\Flashlight\Schematic\board.png"/>
-                <wp:cNvGraphicFramePr>
-                  <a:graphicFrameLocks xmlns:a="http://schemas.openxmlformats.org/drawingml/2006/main" noChangeAspect="1"/>
-                </wp:cNvGraphicFramePr>
-                <a:graphic xmlns:a="http://schemas.openxmlformats.org/drawingml/2006/main">
-                  <a:graphicData uri="http://schemas.openxmlformats.org/drawingml/2006/picture">
-                    <pic:pic xmlns:pic="http://schemas.openxmlformats.org/drawingml/2006/picture">
-                      <pic:nvPicPr>
-                        <pic:cNvPr id="0" name="Picture 2" descr="C:\Users\Chrisy\Documents\eagle\Flashlight\Schematic\board.png"/>
-                        <pic:cNvPicPr>
-                          <a:picLocks noChangeAspect="1" noChangeArrowheads="1"/>
-                        </pic:cNvPicPr>
-                      </pic:nvPicPr>
-                      <pic:blipFill>
-                        <a:blip r:embed="rId6">
-                          <a:extLst>
-                            <a:ext uri="{28A0092B-C50C-407E-A947-70E740481C1C}">
-                              <a14:useLocalDpi xmlns:a14="http://schemas.microsoft.com/office/drawing/2010/main" val="0"/>
-                            </a:ext>
-                          </a:extLst>
-                        </a:blip>
-                        <a:srcRect/>
-                        <a:stretch>
-                          <a:fillRect/>
-                        </a:stretch>
-                      </pic:blipFill>
-                      <pic:spPr bwMode="auto">
-                        <a:xfrm>
-                          <a:off x="0" y="0"/>
-                          <a:ext cx="2295525" cy="1247175"/>
-                        </a:xfrm>
-                        <a:prstGeom prst="rect">
-                          <a:avLst/>
-                        </a:prstGeom>
-                        <a:noFill/>
-                        <a:ln>
-                          <a:noFill/>
-                        </a:ln>
-                      </pic:spPr>
-                    </pic:pic>
-                  </a:graphicData>
-                </a:graphic>
-                <wp14:sizeRelH relativeFrom="margin">
-                  <wp14:pctWidth>0</wp14:pctWidth>
-                </wp14:sizeRelH>
-                <wp14:sizeRelV relativeFrom="margin">
-                  <wp14:pctHeight>0</wp14:pctHeight>
-                </wp14:sizeRelV>
-              </wp:anchor>
-            </w:drawing>
-          </w:r>
-          <w:bookmarkStart w:id="0" w:name="_GoBack"/>
           <w:r>
             <w:rPr>
               <w:noProof/>
@@ -89,7 +19,7 @@
             <mc:AlternateContent>
               <mc:Choice Requires="wpg">
                 <w:drawing>
-                  <wp:anchor distT="0" distB="0" distL="114300" distR="114300" simplePos="0" relativeHeight="251657728" behindDoc="1" locked="0" layoutInCell="1" allowOverlap="1" wp14:anchorId="494DCCF9" wp14:editId="36BC6A4D">
+                  <wp:anchor distT="0" distB="0" distL="114300" distR="114300" simplePos="0" relativeHeight="251657728" behindDoc="1" locked="0" layoutInCell="1" allowOverlap="1" wp14:anchorId="494DCCF9" wp14:editId="1FC73EFB">
                     <wp:simplePos x="0" y="0"/>
                     <wp:positionH relativeFrom="page">
                       <wp:align>center</wp:align>
@@ -97,7 +27,7 @@
                     <wp:positionV relativeFrom="page">
                       <wp:align>center</wp:align>
                     </wp:positionV>
-                    <wp:extent cx="6864824" cy="9123528"/>
+                    <wp:extent cx="6864350" cy="9123045"/>
                     <wp:effectExtent l="0" t="0" r="2540" b="635"/>
                     <wp:wrapNone/>
                     <wp:docPr id="193" name="Group 193"/>
@@ -202,7 +132,6 @@
                                     <w:dataBinding w:prefixMappings="xmlns:ns0='http://purl.org/dc/elements/1.1/' xmlns:ns1='http://schemas.openxmlformats.org/package/2006/metadata/core-properties' " w:xpath="/ns1:coreProperties[1]/ns0:creator[1]" w:storeItemID="{6C3C8BC8-F283-45AE-878A-BAB7291924A1}"/>
                                     <w:text/>
                                   </w:sdtPr>
-                                  <w:sdtEndPr/>
                                   <w:sdtContent>
                                     <w:p>
                                       <w:pPr>
@@ -244,7 +173,6 @@
                                       <w:dataBinding w:prefixMappings="xmlns:ns0='http://schemas.openxmlformats.org/officeDocument/2006/extended-properties' " w:xpath="/ns0:Properties[1]/ns0:Company[1]" w:storeItemID="{6668398D-A668-4E3E-A5EB-62B293D839F1}"/>
                                       <w:text/>
                                     </w:sdtPr>
-                                    <w:sdtEndPr/>
                                     <w:sdtContent>
                                       <w:r>
                                         <w:rPr>
@@ -273,7 +201,6 @@
                                       <w:dataBinding w:prefixMappings="xmlns:ns0='http://schemas.microsoft.com/office/2006/coverPageProps' " w:xpath="/ns0:CoverPageProperties[1]/ns0:CompanyAddress[1]" w:storeItemID="{55AF091B-3C7A-41E3-B477-F2FDAA23CFDA}"/>
                                       <w:text/>
                                     </w:sdtPr>
-                                    <w:sdtEndPr/>
                                     <w:sdtContent>
                                       <w:r>
                                         <w:rPr>
@@ -342,7 +269,6 @@
                                     <w:dataBinding w:prefixMappings="xmlns:ns0='http://purl.org/dc/elements/1.1/' xmlns:ns1='http://schemas.openxmlformats.org/package/2006/metadata/core-properties' " w:xpath="/ns1:coreProperties[1]/ns0:title[1]" w:storeItemID="{6C3C8BC8-F283-45AE-878A-BAB7291924A1}"/>
                                     <w:text/>
                                   </w:sdtPr>
-                                  <w:sdtEndPr/>
                                   <w:sdtContent>
                                     <w:p>
                                       <w:pPr>
@@ -390,9 +316,9 @@
               </mc:Choice>
               <mc:Fallback>
                 <w:pict>
-                  <v:group w14:anchorId="494DCCF9" id="Group 193" o:spid="_x0000_s1026" style="position:absolute;margin-left:0;margin-top:0;width:540.55pt;height:718.4pt;z-index:-251658752;mso-width-percent:882;mso-height-percent:909;mso-position-horizontal:center;mso-position-horizontal-relative:page;mso-position-vertical:center;mso-position-vertical-relative:page;mso-width-percent:882;mso-height-percent:909" coordsize="68648,91235" o:gfxdata="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">
-                    <v:rect id="Rectangle 194" o:spid="_x0000_s1027" style="position:absolute;width:68580;height:13716;visibility:visible;mso-wrap-style:square;v-text-anchor:middle" o:gfxdata="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" fillcolor="#4f81bd [3204]" stroked="f" strokeweight="2pt"/>
-                    <v:rect id="Rectangle 195" o:spid="_x0000_s1028" style="position:absolute;top:40943;width:68580;height:50292;visibility:visible;mso-wrap-style:square;v-text-anchor:bottom" o:gfxdata="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" fillcolor="#4f81bd [3204]" stroked="f" strokeweight="2pt">
+                  <v:group id="Group 193" o:spid="_x0000_s1026" style="position:absolute;margin-left:0;margin-top:0;width:540.5pt;height:718.35pt;z-index:-251658752;mso-width-percent:882;mso-height-percent:909;mso-position-horizontal:center;mso-position-horizontal-relative:page;mso-position-vertical:center;mso-position-vertical-relative:page;mso-width-percent:882;mso-height-percent:909" coordsize="6864824,9123528" o:gfxdata="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">
+                    <v:rect id="Rectangle 194" o:spid="_x0000_s1027" style="position:absolute;width:6858000;height:1371600;visibility:visible;mso-wrap-style:square;v-text-anchor:middle" o:gfxdata="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" fillcolor="#4f81bd [3204]" stroked="f" strokeweight="2pt"/>
+                    <v:rect id="Rectangle 195" o:spid="_x0000_s1028" style="position:absolute;top:4094328;width:6858000;height:5029200;visibility:visible;mso-wrap-style:square;v-text-anchor:bottom" o:gfxdata="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" fillcolor="#4f81bd [3204]" stroked="f" strokeweight="2pt">
                       <v:textbox inset="36pt,57.6pt,36pt,36pt">
                         <w:txbxContent>
                           <w:sdt>
@@ -406,7 +332,6 @@
                               <w:dataBinding w:prefixMappings="xmlns:ns0='http://purl.org/dc/elements/1.1/' xmlns:ns1='http://schemas.openxmlformats.org/package/2006/metadata/core-properties' " w:xpath="/ns1:coreProperties[1]/ns0:creator[1]" w:storeItemID="{6C3C8BC8-F283-45AE-878A-BAB7291924A1}"/>
                               <w:text/>
                             </w:sdtPr>
-                            <w:sdtEndPr/>
                             <w:sdtContent>
                               <w:p>
                                 <w:pPr>
@@ -448,7 +373,6 @@
                                 <w:dataBinding w:prefixMappings="xmlns:ns0='http://schemas.openxmlformats.org/officeDocument/2006/extended-properties' " w:xpath="/ns0:Properties[1]/ns0:Company[1]" w:storeItemID="{6668398D-A668-4E3E-A5EB-62B293D839F1}"/>
                                 <w:text/>
                               </w:sdtPr>
-                              <w:sdtEndPr/>
                               <w:sdtContent>
                                 <w:r>
                                   <w:rPr>
@@ -477,7 +401,6 @@
                                 <w:dataBinding w:prefixMappings="xmlns:ns0='http://schemas.microsoft.com/office/2006/coverPageProps' " w:xpath="/ns0:CoverPageProperties[1]/ns0:CompanyAddress[1]" w:storeItemID="{55AF091B-3C7A-41E3-B477-F2FDAA23CFDA}"/>
                                 <w:text/>
                               </w:sdtPr>
-                              <w:sdtEndPr/>
                               <w:sdtContent>
                                 <w:r>
                                   <w:rPr>
@@ -491,11 +414,11 @@
                         </w:txbxContent>
                       </v:textbox>
                     </v:rect>
-                    <v:shapetype id="_x0000_t202" coordsize="21600,21600" o:spt="202" path="m,l,21600r21600,l21600,xe">
+                    <v:shapetype id="_x0000_t202" coordsize="21600,21600" o:spt="202" path="m0,0l0,21600,21600,21600,21600,0xe">
                       <v:stroke joinstyle="miter"/>
                       <v:path gradientshapeok="t" o:connecttype="rect"/>
                     </v:shapetype>
-                    <v:shape id="Text Box 196" o:spid="_x0000_s1029" type="#_x0000_t202" style="position:absolute;left:68;top:13716;width:68580;height:27227;visibility:visible;mso-wrap-style:square;v-text-anchor:middle" o:gfxdata="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" fillcolor="white [3212]" stroked="f" strokeweight=".5pt">
+                    <v:shape id="Text Box 196" o:spid="_x0000_s1029" type="#_x0000_t202" style="position:absolute;left:6824;top:1371600;width:6858000;height:2722728;visibility:visible;mso-wrap-style:square;v-text-anchor:middle" o:gfxdata="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" fillcolor="white [3212]" stroked="f" strokeweight=".5pt">
                       <v:textbox inset="36pt,7.2pt,36pt,7.2pt">
                         <w:txbxContent>
                           <w:sdt>
@@ -512,7 +435,6 @@
                               <w:dataBinding w:prefixMappings="xmlns:ns0='http://purl.org/dc/elements/1.1/' xmlns:ns1='http://schemas.openxmlformats.org/package/2006/metadata/core-properties' " w:xpath="/ns1:coreProperties[1]/ns0:title[1]" w:storeItemID="{6C3C8BC8-F283-45AE-878A-BAB7291924A1}"/>
                               <w:text/>
                             </w:sdtPr>
-                            <w:sdtEndPr/>
                             <w:sdtContent>
                               <w:p>
                                 <w:pPr>
@@ -546,7 +468,74 @@
               </mc:Fallback>
             </mc:AlternateContent>
           </w:r>
-          <w:bookmarkEnd w:id="0"/>
+          <w:r>
+            <w:rPr>
+              <w:noProof/>
+              <w:color w:val="FFFFFF" w:themeColor="background1"/>
+            </w:rPr>
+            <w:drawing>
+              <wp:anchor distT="0" distB="0" distL="114300" distR="114300" simplePos="0" relativeHeight="251660800" behindDoc="0" locked="0" layoutInCell="1" allowOverlap="1" wp14:anchorId="44D93017" wp14:editId="70E1C173">
+                <wp:simplePos x="0" y="0"/>
+                <wp:positionH relativeFrom="column">
+                  <wp:posOffset>1590675</wp:posOffset>
+                </wp:positionH>
+                <wp:positionV relativeFrom="paragraph">
+                  <wp:posOffset>-395453</wp:posOffset>
+                </wp:positionV>
+                <wp:extent cx="2295525" cy="1247175"/>
+                <wp:effectExtent l="0" t="0" r="0" b="0"/>
+                <wp:wrapNone/>
+                <wp:docPr id="2" name="Picture 2" descr="C:\Users\Chrisy\Documents\eagle\Flashlight\Schematic\board.png"/>
+                <wp:cNvGraphicFramePr>
+                  <a:graphicFrameLocks xmlns:a="http://schemas.openxmlformats.org/drawingml/2006/main" noChangeAspect="1"/>
+                </wp:cNvGraphicFramePr>
+                <a:graphic xmlns:a="http://schemas.openxmlformats.org/drawingml/2006/main">
+                  <a:graphicData uri="http://schemas.openxmlformats.org/drawingml/2006/picture">
+                    <pic:pic xmlns:pic="http://schemas.openxmlformats.org/drawingml/2006/picture">
+                      <pic:nvPicPr>
+                        <pic:cNvPr id="0" name="Picture 2" descr="C:\Users\Chrisy\Documents\eagle\Flashlight\Schematic\board.png"/>
+                        <pic:cNvPicPr>
+                          <a:picLocks noChangeAspect="1" noChangeArrowheads="1"/>
+                        </pic:cNvPicPr>
+                      </pic:nvPicPr>
+                      <pic:blipFill>
+                        <a:blip r:embed="rId7">
+                          <a:extLst>
+                            <a:ext uri="{28A0092B-C50C-407E-A947-70E740481C1C}">
+                              <a14:useLocalDpi xmlns:a14="http://schemas.microsoft.com/office/drawing/2010/main" val="0"/>
+                            </a:ext>
+                          </a:extLst>
+                        </a:blip>
+                        <a:srcRect/>
+                        <a:stretch>
+                          <a:fillRect/>
+                        </a:stretch>
+                      </pic:blipFill>
+                      <pic:spPr bwMode="auto">
+                        <a:xfrm>
+                          <a:off x="0" y="0"/>
+                          <a:ext cx="2295525" cy="1247175"/>
+                        </a:xfrm>
+                        <a:prstGeom prst="rect">
+                          <a:avLst/>
+                        </a:prstGeom>
+                        <a:noFill/>
+                        <a:ln>
+                          <a:noFill/>
+                        </a:ln>
+                      </pic:spPr>
+                    </pic:pic>
+                  </a:graphicData>
+                </a:graphic>
+                <wp14:sizeRelH relativeFrom="margin">
+                  <wp14:pctWidth>0</wp14:pctWidth>
+                </wp14:sizeRelH>
+                <wp14:sizeRelV relativeFrom="margin">
+                  <wp14:pctHeight>0</wp14:pctHeight>
+                </wp14:sizeRelV>
+              </wp:anchor>
+            </w:drawing>
+          </w:r>
         </w:p>
         <w:p>
           <w:pPr>
@@ -556,6 +545,8 @@
             <w:br w:type="page"/>
           </w:r>
         </w:p>
+        <w:bookmarkStart w:id="0" w:name="_GoBack" w:displacedByCustomXml="next"/>
+        <w:bookmarkEnd w:id="0" w:displacedByCustomXml="next"/>
       </w:sdtContent>
     </w:sdt>
     <w:p>
@@ -588,7 +579,7 @@
       <w:r>
         <w:t xml:space="preserve"> The latest version of this documentation and of the Flashlight project is available at </w:t>
       </w:r>
-      <w:hyperlink r:id="rId7" w:history="1">
+      <w:hyperlink r:id="rId8" w:history="1">
         <w:r>
           <w:rPr>
             <w:rStyle w:val="Hyperlink"/>
@@ -599,7 +590,7 @@
       <w:r>
         <w:t xml:space="preserve"> or </w:t>
       </w:r>
-      <w:hyperlink r:id="rId8" w:history="1">
+      <w:hyperlink r:id="rId9" w:history="1">
         <w:r>
           <w:rPr>
             <w:rStyle w:val="Hyperlink"/>
@@ -658,7 +649,7 @@
       <w:r>
         <w:t>CERN OHL v.1.2. (</w:t>
       </w:r>
-      <w:hyperlink r:id="rId9" w:history="1">
+      <w:hyperlink r:id="rId10" w:history="1">
         <w:r>
           <w:rPr>
             <w:rStyle w:val="Hyperlink"/>
@@ -739,8 +730,7 @@
             </w:tabs>
             <w:rPr>
               <w:noProof/>
-              <w:sz w:val="22"/>
-              <w:szCs w:val="22"/>
+              <w:lang w:eastAsia="ja-JP"/>
             </w:rPr>
           </w:pPr>
           <w:r>
@@ -752,63 +742,53 @@
           <w:r>
             <w:fldChar w:fldCharType="separate"/>
           </w:r>
-          <w:hyperlink w:anchor="_Toc417224112" w:history="1">
-            <w:r>
-              <w:rPr>
-                <w:rStyle w:val="Hyperlink"/>
-                <w:noProof/>
-              </w:rPr>
-              <w:t>Introduction</w:t>
-            </w:r>
-            <w:r>
-              <w:rPr>
-                <w:noProof/>
-                <w:webHidden/>
-              </w:rPr>
-              <w:tab/>
-            </w:r>
-            <w:r>
-              <w:rPr>
-                <w:noProof/>
-                <w:webHidden/>
-              </w:rPr>
-              <w:fldChar w:fldCharType="begin"/>
-            </w:r>
-            <w:r>
-              <w:rPr>
-                <w:noProof/>
-                <w:webHidden/>
-              </w:rPr>
-              <w:instrText xml:space="preserve"> PAGEREF _Toc417224112 \h </w:instrText>
-            </w:r>
-            <w:r>
-              <w:rPr>
-                <w:noProof/>
-                <w:webHidden/>
-              </w:rPr>
-            </w:r>
-            <w:r>
-              <w:rPr>
-                <w:noProof/>
-                <w:webHidden/>
-              </w:rPr>
-              <w:fldChar w:fldCharType="separate"/>
-            </w:r>
-            <w:r>
-              <w:rPr>
-                <w:noProof/>
-                <w:webHidden/>
-              </w:rPr>
-              <w:t>3</w:t>
-            </w:r>
-            <w:r>
-              <w:rPr>
-                <w:noProof/>
-                <w:webHidden/>
-              </w:rPr>
-              <w:fldChar w:fldCharType="end"/>
-            </w:r>
-          </w:hyperlink>
+          <w:r>
+            <w:rPr>
+              <w:noProof/>
+            </w:rPr>
+            <w:t>Introduction</w:t>
+          </w:r>
+          <w:r>
+            <w:rPr>
+              <w:noProof/>
+            </w:rPr>
+            <w:tab/>
+          </w:r>
+          <w:r>
+            <w:rPr>
+              <w:noProof/>
+            </w:rPr>
+            <w:fldChar w:fldCharType="begin"/>
+          </w:r>
+          <w:r>
+            <w:rPr>
+              <w:noProof/>
+            </w:rPr>
+            <w:instrText xml:space="preserve"> PAGEREF _Toc291106706 \h </w:instrText>
+          </w:r>
+          <w:r>
+            <w:rPr>
+              <w:noProof/>
+            </w:rPr>
+          </w:r>
+          <w:r>
+            <w:rPr>
+              <w:noProof/>
+            </w:rPr>
+            <w:fldChar w:fldCharType="separate"/>
+          </w:r>
+          <w:r>
+            <w:rPr>
+              <w:noProof/>
+            </w:rPr>
+            <w:t>3</w:t>
+          </w:r>
+          <w:r>
+            <w:rPr>
+              <w:noProof/>
+            </w:rPr>
+            <w:fldChar w:fldCharType="end"/>
+          </w:r>
         </w:p>
         <w:p>
           <w:pPr>
@@ -818,67 +798,56 @@
             </w:tabs>
             <w:rPr>
               <w:noProof/>
-              <w:sz w:val="22"/>
-              <w:szCs w:val="22"/>
+              <w:lang w:eastAsia="ja-JP"/>
             </w:rPr>
           </w:pPr>
-          <w:hyperlink w:anchor="_Toc417224113" w:history="1">
-            <w:r>
-              <w:rPr>
-                <w:rStyle w:val="Hyperlink"/>
-                <w:noProof/>
-              </w:rPr>
-              <w:t>Design</w:t>
-            </w:r>
-            <w:r>
-              <w:rPr>
-                <w:noProof/>
-                <w:webHidden/>
-              </w:rPr>
-              <w:tab/>
-            </w:r>
-            <w:r>
-              <w:rPr>
-                <w:noProof/>
-                <w:webHidden/>
-              </w:rPr>
-              <w:fldChar w:fldCharType="begin"/>
-            </w:r>
-            <w:r>
-              <w:rPr>
-                <w:noProof/>
-                <w:webHidden/>
-              </w:rPr>
-              <w:instrText xml:space="preserve"> PAGEREF _Toc417224113 \h </w:instrText>
-            </w:r>
-            <w:r>
-              <w:rPr>
-                <w:noProof/>
-                <w:webHidden/>
-              </w:rPr>
-            </w:r>
-            <w:r>
-              <w:rPr>
-                <w:noProof/>
-                <w:webHidden/>
-              </w:rPr>
-              <w:fldChar w:fldCharType="separate"/>
-            </w:r>
-            <w:r>
-              <w:rPr>
-                <w:noProof/>
-                <w:webHidden/>
-              </w:rPr>
-              <w:t>3</w:t>
-            </w:r>
-            <w:r>
-              <w:rPr>
-                <w:noProof/>
-                <w:webHidden/>
-              </w:rPr>
-              <w:fldChar w:fldCharType="end"/>
-            </w:r>
-          </w:hyperlink>
+          <w:r>
+            <w:rPr>
+              <w:noProof/>
+            </w:rPr>
+            <w:t>Design</w:t>
+          </w:r>
+          <w:r>
+            <w:rPr>
+              <w:noProof/>
+            </w:rPr>
+            <w:tab/>
+          </w:r>
+          <w:r>
+            <w:rPr>
+              <w:noProof/>
+            </w:rPr>
+            <w:fldChar w:fldCharType="begin"/>
+          </w:r>
+          <w:r>
+            <w:rPr>
+              <w:noProof/>
+            </w:rPr>
+            <w:instrText xml:space="preserve"> PAGEREF _Toc291106707 \h </w:instrText>
+          </w:r>
+          <w:r>
+            <w:rPr>
+              <w:noProof/>
+            </w:rPr>
+          </w:r>
+          <w:r>
+            <w:rPr>
+              <w:noProof/>
+            </w:rPr>
+            <w:fldChar w:fldCharType="separate"/>
+          </w:r>
+          <w:r>
+            <w:rPr>
+              <w:noProof/>
+            </w:rPr>
+            <w:t>3</w:t>
+          </w:r>
+          <w:r>
+            <w:rPr>
+              <w:noProof/>
+            </w:rPr>
+            <w:fldChar w:fldCharType="end"/>
+          </w:r>
         </w:p>
         <w:p>
           <w:pPr>
@@ -888,67 +857,56 @@
             </w:tabs>
             <w:rPr>
               <w:noProof/>
-              <w:sz w:val="22"/>
-              <w:szCs w:val="22"/>
+              <w:lang w:eastAsia="ja-JP"/>
             </w:rPr>
           </w:pPr>
-          <w:hyperlink w:anchor="_Toc417224114" w:history="1">
-            <w:r>
-              <w:rPr>
-                <w:rStyle w:val="Hyperlink"/>
-                <w:noProof/>
-              </w:rPr>
-              <w:t>Parts</w:t>
-            </w:r>
-            <w:r>
-              <w:rPr>
-                <w:noProof/>
-                <w:webHidden/>
-              </w:rPr>
-              <w:tab/>
-            </w:r>
-            <w:r>
-              <w:rPr>
-                <w:noProof/>
-                <w:webHidden/>
-              </w:rPr>
-              <w:fldChar w:fldCharType="begin"/>
-            </w:r>
-            <w:r>
-              <w:rPr>
-                <w:noProof/>
-                <w:webHidden/>
-              </w:rPr>
-              <w:instrText xml:space="preserve"> PAGEREF _Toc417224114 \h </w:instrText>
-            </w:r>
-            <w:r>
-              <w:rPr>
-                <w:noProof/>
-                <w:webHidden/>
-              </w:rPr>
-            </w:r>
-            <w:r>
-              <w:rPr>
-                <w:noProof/>
-                <w:webHidden/>
-              </w:rPr>
-              <w:fldChar w:fldCharType="separate"/>
-            </w:r>
-            <w:r>
-              <w:rPr>
-                <w:noProof/>
-                <w:webHidden/>
-              </w:rPr>
-              <w:t>4</w:t>
-            </w:r>
-            <w:r>
-              <w:rPr>
-                <w:noProof/>
-                <w:webHidden/>
-              </w:rPr>
-              <w:fldChar w:fldCharType="end"/>
-            </w:r>
-          </w:hyperlink>
+          <w:r>
+            <w:rPr>
+              <w:noProof/>
+            </w:rPr>
+            <w:t>Parts</w:t>
+          </w:r>
+          <w:r>
+            <w:rPr>
+              <w:noProof/>
+            </w:rPr>
+            <w:tab/>
+          </w:r>
+          <w:r>
+            <w:rPr>
+              <w:noProof/>
+            </w:rPr>
+            <w:fldChar w:fldCharType="begin"/>
+          </w:r>
+          <w:r>
+            <w:rPr>
+              <w:noProof/>
+            </w:rPr>
+            <w:instrText xml:space="preserve"> PAGEREF _Toc291106708 \h </w:instrText>
+          </w:r>
+          <w:r>
+            <w:rPr>
+              <w:noProof/>
+            </w:rPr>
+          </w:r>
+          <w:r>
+            <w:rPr>
+              <w:noProof/>
+            </w:rPr>
+            <w:fldChar w:fldCharType="separate"/>
+          </w:r>
+          <w:r>
+            <w:rPr>
+              <w:noProof/>
+            </w:rPr>
+            <w:t>4</w:t>
+          </w:r>
+          <w:r>
+            <w:rPr>
+              <w:noProof/>
+            </w:rPr>
+            <w:fldChar w:fldCharType="end"/>
+          </w:r>
         </w:p>
         <w:p>
           <w:pPr>
@@ -958,67 +916,56 @@
             </w:tabs>
             <w:rPr>
               <w:noProof/>
-              <w:sz w:val="22"/>
-              <w:szCs w:val="22"/>
+              <w:lang w:eastAsia="ja-JP"/>
             </w:rPr>
           </w:pPr>
-          <w:hyperlink w:anchor="_Toc417224115" w:history="1">
-            <w:r>
-              <w:rPr>
-                <w:rStyle w:val="Hyperlink"/>
-                <w:noProof/>
-              </w:rPr>
-              <w:t>Large plastic bag</w:t>
-            </w:r>
-            <w:r>
-              <w:rPr>
-                <w:noProof/>
-                <w:webHidden/>
-              </w:rPr>
-              <w:tab/>
-            </w:r>
-            <w:r>
-              <w:rPr>
-                <w:noProof/>
-                <w:webHidden/>
-              </w:rPr>
-              <w:fldChar w:fldCharType="begin"/>
-            </w:r>
-            <w:r>
-              <w:rPr>
-                <w:noProof/>
-                <w:webHidden/>
-              </w:rPr>
-              <w:instrText xml:space="preserve"> PAGEREF _Toc417224115 \h </w:instrText>
-            </w:r>
-            <w:r>
-              <w:rPr>
-                <w:noProof/>
-                <w:webHidden/>
-              </w:rPr>
-            </w:r>
-            <w:r>
-              <w:rPr>
-                <w:noProof/>
-                <w:webHidden/>
-              </w:rPr>
-              <w:fldChar w:fldCharType="separate"/>
-            </w:r>
-            <w:r>
-              <w:rPr>
-                <w:noProof/>
-                <w:webHidden/>
-              </w:rPr>
-              <w:t>4</w:t>
-            </w:r>
-            <w:r>
-              <w:rPr>
-                <w:noProof/>
-                <w:webHidden/>
-              </w:rPr>
-              <w:fldChar w:fldCharType="end"/>
-            </w:r>
-          </w:hyperlink>
+          <w:r>
+            <w:rPr>
+              <w:noProof/>
+            </w:rPr>
+            <w:t>Large plastic bag</w:t>
+          </w:r>
+          <w:r>
+            <w:rPr>
+              <w:noProof/>
+            </w:rPr>
+            <w:tab/>
+          </w:r>
+          <w:r>
+            <w:rPr>
+              <w:noProof/>
+            </w:rPr>
+            <w:fldChar w:fldCharType="begin"/>
+          </w:r>
+          <w:r>
+            <w:rPr>
+              <w:noProof/>
+            </w:rPr>
+            <w:instrText xml:space="preserve"> PAGEREF _Toc291106709 \h </w:instrText>
+          </w:r>
+          <w:r>
+            <w:rPr>
+              <w:noProof/>
+            </w:rPr>
+          </w:r>
+          <w:r>
+            <w:rPr>
+              <w:noProof/>
+            </w:rPr>
+            <w:fldChar w:fldCharType="separate"/>
+          </w:r>
+          <w:r>
+            <w:rPr>
+              <w:noProof/>
+            </w:rPr>
+            <w:t>4</w:t>
+          </w:r>
+          <w:r>
+            <w:rPr>
+              <w:noProof/>
+            </w:rPr>
+            <w:fldChar w:fldCharType="end"/>
+          </w:r>
         </w:p>
         <w:p>
           <w:pPr>
@@ -1028,67 +975,56 @@
             </w:tabs>
             <w:rPr>
               <w:noProof/>
-              <w:sz w:val="22"/>
-              <w:szCs w:val="22"/>
+              <w:lang w:eastAsia="ja-JP"/>
             </w:rPr>
           </w:pPr>
-          <w:hyperlink w:anchor="_Toc417224116" w:history="1">
-            <w:r>
-              <w:rPr>
-                <w:rStyle w:val="Hyperlink"/>
-                <w:noProof/>
-              </w:rPr>
-              <w:t>Anti-static bag</w:t>
-            </w:r>
-            <w:r>
-              <w:rPr>
-                <w:noProof/>
-                <w:webHidden/>
-              </w:rPr>
-              <w:tab/>
-            </w:r>
-            <w:r>
-              <w:rPr>
-                <w:noProof/>
-                <w:webHidden/>
-              </w:rPr>
-              <w:fldChar w:fldCharType="begin"/>
-            </w:r>
-            <w:r>
-              <w:rPr>
-                <w:noProof/>
-                <w:webHidden/>
-              </w:rPr>
-              <w:instrText xml:space="preserve"> PAGEREF _Toc417224116 \h </w:instrText>
-            </w:r>
-            <w:r>
-              <w:rPr>
-                <w:noProof/>
-                <w:webHidden/>
-              </w:rPr>
-            </w:r>
-            <w:r>
-              <w:rPr>
-                <w:noProof/>
-                <w:webHidden/>
-              </w:rPr>
-              <w:fldChar w:fldCharType="separate"/>
-            </w:r>
-            <w:r>
-              <w:rPr>
-                <w:noProof/>
-                <w:webHidden/>
-              </w:rPr>
-              <w:t>4</w:t>
-            </w:r>
-            <w:r>
-              <w:rPr>
-                <w:noProof/>
-                <w:webHidden/>
-              </w:rPr>
-              <w:fldChar w:fldCharType="end"/>
-            </w:r>
-          </w:hyperlink>
+          <w:r>
+            <w:rPr>
+              <w:noProof/>
+            </w:rPr>
+            <w:t>Anti-static bag</w:t>
+          </w:r>
+          <w:r>
+            <w:rPr>
+              <w:noProof/>
+            </w:rPr>
+            <w:tab/>
+          </w:r>
+          <w:r>
+            <w:rPr>
+              <w:noProof/>
+            </w:rPr>
+            <w:fldChar w:fldCharType="begin"/>
+          </w:r>
+          <w:r>
+            <w:rPr>
+              <w:noProof/>
+            </w:rPr>
+            <w:instrText xml:space="preserve"> PAGEREF _Toc291106710 \h </w:instrText>
+          </w:r>
+          <w:r>
+            <w:rPr>
+              <w:noProof/>
+            </w:rPr>
+          </w:r>
+          <w:r>
+            <w:rPr>
+              <w:noProof/>
+            </w:rPr>
+            <w:fldChar w:fldCharType="separate"/>
+          </w:r>
+          <w:r>
+            <w:rPr>
+              <w:noProof/>
+            </w:rPr>
+            <w:t>4</w:t>
+          </w:r>
+          <w:r>
+            <w:rPr>
+              <w:noProof/>
+            </w:rPr>
+            <w:fldChar w:fldCharType="end"/>
+          </w:r>
         </w:p>
         <w:p>
           <w:pPr>
@@ -1098,67 +1034,56 @@
             </w:tabs>
             <w:rPr>
               <w:noProof/>
-              <w:sz w:val="22"/>
-              <w:szCs w:val="22"/>
+              <w:lang w:eastAsia="ja-JP"/>
             </w:rPr>
           </w:pPr>
-          <w:hyperlink w:anchor="_Toc417224117" w:history="1">
-            <w:r>
-              <w:rPr>
-                <w:rStyle w:val="Hyperlink"/>
-                <w:noProof/>
-              </w:rPr>
-              <w:t>Small plastic bag</w:t>
-            </w:r>
-            <w:r>
-              <w:rPr>
-                <w:noProof/>
-                <w:webHidden/>
-              </w:rPr>
-              <w:tab/>
-            </w:r>
-            <w:r>
-              <w:rPr>
-                <w:noProof/>
-                <w:webHidden/>
-              </w:rPr>
-              <w:fldChar w:fldCharType="begin"/>
-            </w:r>
-            <w:r>
-              <w:rPr>
-                <w:noProof/>
-                <w:webHidden/>
-              </w:rPr>
-              <w:instrText xml:space="preserve"> PAGEREF _Toc417224117 \h </w:instrText>
-            </w:r>
-            <w:r>
-              <w:rPr>
-                <w:noProof/>
-                <w:webHidden/>
-              </w:rPr>
-            </w:r>
-            <w:r>
-              <w:rPr>
-                <w:noProof/>
-                <w:webHidden/>
-              </w:rPr>
-              <w:fldChar w:fldCharType="separate"/>
-            </w:r>
-            <w:r>
-              <w:rPr>
-                <w:noProof/>
-                <w:webHidden/>
-              </w:rPr>
-              <w:t>4</w:t>
-            </w:r>
-            <w:r>
-              <w:rPr>
-                <w:noProof/>
-                <w:webHidden/>
-              </w:rPr>
-              <w:fldChar w:fldCharType="end"/>
-            </w:r>
-          </w:hyperlink>
+          <w:r>
+            <w:rPr>
+              <w:noProof/>
+            </w:rPr>
+            <w:t>Small plastic bag</w:t>
+          </w:r>
+          <w:r>
+            <w:rPr>
+              <w:noProof/>
+            </w:rPr>
+            <w:tab/>
+          </w:r>
+          <w:r>
+            <w:rPr>
+              <w:noProof/>
+            </w:rPr>
+            <w:fldChar w:fldCharType="begin"/>
+          </w:r>
+          <w:r>
+            <w:rPr>
+              <w:noProof/>
+            </w:rPr>
+            <w:instrText xml:space="preserve"> PAGEREF _Toc291106711 \h </w:instrText>
+          </w:r>
+          <w:r>
+            <w:rPr>
+              <w:noProof/>
+            </w:rPr>
+          </w:r>
+          <w:r>
+            <w:rPr>
+              <w:noProof/>
+            </w:rPr>
+            <w:fldChar w:fldCharType="separate"/>
+          </w:r>
+          <w:r>
+            <w:rPr>
+              <w:noProof/>
+            </w:rPr>
+            <w:t>4</w:t>
+          </w:r>
+          <w:r>
+            <w:rPr>
+              <w:noProof/>
+            </w:rPr>
+            <w:fldChar w:fldCharType="end"/>
+          </w:r>
         </w:p>
         <w:p>
           <w:pPr>
@@ -1168,67 +1093,56 @@
             </w:tabs>
             <w:rPr>
               <w:noProof/>
-              <w:sz w:val="22"/>
-              <w:szCs w:val="22"/>
+              <w:lang w:eastAsia="ja-JP"/>
             </w:rPr>
           </w:pPr>
-          <w:hyperlink w:anchor="_Toc417224118" w:history="1">
-            <w:r>
-              <w:rPr>
-                <w:rStyle w:val="Hyperlink"/>
-                <w:noProof/>
-              </w:rPr>
-              <w:t>Tools</w:t>
-            </w:r>
-            <w:r>
-              <w:rPr>
-                <w:noProof/>
-                <w:webHidden/>
-              </w:rPr>
-              <w:tab/>
-            </w:r>
-            <w:r>
-              <w:rPr>
-                <w:noProof/>
-                <w:webHidden/>
-              </w:rPr>
-              <w:fldChar w:fldCharType="begin"/>
-            </w:r>
-            <w:r>
-              <w:rPr>
-                <w:noProof/>
-                <w:webHidden/>
-              </w:rPr>
-              <w:instrText xml:space="preserve"> PAGEREF _Toc417224118 \h </w:instrText>
-            </w:r>
-            <w:r>
-              <w:rPr>
-                <w:noProof/>
-                <w:webHidden/>
-              </w:rPr>
-            </w:r>
-            <w:r>
-              <w:rPr>
-                <w:noProof/>
-                <w:webHidden/>
-              </w:rPr>
-              <w:fldChar w:fldCharType="separate"/>
-            </w:r>
-            <w:r>
-              <w:rPr>
-                <w:noProof/>
-                <w:webHidden/>
-              </w:rPr>
-              <w:t>4</w:t>
-            </w:r>
-            <w:r>
-              <w:rPr>
-                <w:noProof/>
-                <w:webHidden/>
-              </w:rPr>
-              <w:fldChar w:fldCharType="end"/>
-            </w:r>
-          </w:hyperlink>
+          <w:r>
+            <w:rPr>
+              <w:noProof/>
+            </w:rPr>
+            <w:t>Tools</w:t>
+          </w:r>
+          <w:r>
+            <w:rPr>
+              <w:noProof/>
+            </w:rPr>
+            <w:tab/>
+          </w:r>
+          <w:r>
+            <w:rPr>
+              <w:noProof/>
+            </w:rPr>
+            <w:fldChar w:fldCharType="begin"/>
+          </w:r>
+          <w:r>
+            <w:rPr>
+              <w:noProof/>
+            </w:rPr>
+            <w:instrText xml:space="preserve"> PAGEREF _Toc291106712 \h </w:instrText>
+          </w:r>
+          <w:r>
+            <w:rPr>
+              <w:noProof/>
+            </w:rPr>
+          </w:r>
+          <w:r>
+            <w:rPr>
+              <w:noProof/>
+            </w:rPr>
+            <w:fldChar w:fldCharType="separate"/>
+          </w:r>
+          <w:r>
+            <w:rPr>
+              <w:noProof/>
+            </w:rPr>
+            <w:t>4</w:t>
+          </w:r>
+          <w:r>
+            <w:rPr>
+              <w:noProof/>
+            </w:rPr>
+            <w:fldChar w:fldCharType="end"/>
+          </w:r>
         </w:p>
         <w:p>
           <w:pPr>
@@ -1238,67 +1152,56 @@
             </w:tabs>
             <w:rPr>
               <w:noProof/>
-              <w:sz w:val="22"/>
-              <w:szCs w:val="22"/>
+              <w:lang w:eastAsia="ja-JP"/>
             </w:rPr>
           </w:pPr>
-          <w:hyperlink w:anchor="_Toc417224119" w:history="1">
-            <w:r>
-              <w:rPr>
-                <w:rStyle w:val="Hyperlink"/>
-                <w:noProof/>
-              </w:rPr>
-              <w:t>Assembly</w:t>
-            </w:r>
-            <w:r>
-              <w:rPr>
-                <w:noProof/>
-                <w:webHidden/>
-              </w:rPr>
-              <w:tab/>
-            </w:r>
-            <w:r>
-              <w:rPr>
-                <w:noProof/>
-                <w:webHidden/>
-              </w:rPr>
-              <w:fldChar w:fldCharType="begin"/>
-            </w:r>
-            <w:r>
-              <w:rPr>
-                <w:noProof/>
-                <w:webHidden/>
-              </w:rPr>
-              <w:instrText xml:space="preserve"> PAGEREF _Toc417224119 \h </w:instrText>
-            </w:r>
-            <w:r>
-              <w:rPr>
-                <w:noProof/>
-                <w:webHidden/>
-              </w:rPr>
-            </w:r>
-            <w:r>
-              <w:rPr>
-                <w:noProof/>
-                <w:webHidden/>
-              </w:rPr>
-              <w:fldChar w:fldCharType="separate"/>
-            </w:r>
-            <w:r>
-              <w:rPr>
-                <w:noProof/>
-                <w:webHidden/>
-              </w:rPr>
-              <w:t>5</w:t>
-            </w:r>
-            <w:r>
-              <w:rPr>
-                <w:noProof/>
-                <w:webHidden/>
-              </w:rPr>
-              <w:fldChar w:fldCharType="end"/>
-            </w:r>
-          </w:hyperlink>
+          <w:r>
+            <w:rPr>
+              <w:noProof/>
+            </w:rPr>
+            <w:t>Assembly</w:t>
+          </w:r>
+          <w:r>
+            <w:rPr>
+              <w:noProof/>
+            </w:rPr>
+            <w:tab/>
+          </w:r>
+          <w:r>
+            <w:rPr>
+              <w:noProof/>
+            </w:rPr>
+            <w:fldChar w:fldCharType="begin"/>
+          </w:r>
+          <w:r>
+            <w:rPr>
+              <w:noProof/>
+            </w:rPr>
+            <w:instrText xml:space="preserve"> PAGEREF _Toc291106713 \h </w:instrText>
+          </w:r>
+          <w:r>
+            <w:rPr>
+              <w:noProof/>
+            </w:rPr>
+          </w:r>
+          <w:r>
+            <w:rPr>
+              <w:noProof/>
+            </w:rPr>
+            <w:fldChar w:fldCharType="separate"/>
+          </w:r>
+          <w:r>
+            <w:rPr>
+              <w:noProof/>
+            </w:rPr>
+            <w:t>5</w:t>
+          </w:r>
+          <w:r>
+            <w:rPr>
+              <w:noProof/>
+            </w:rPr>
+            <w:fldChar w:fldCharType="end"/>
+          </w:r>
         </w:p>
         <w:p>
           <w:pPr>
@@ -1308,67 +1211,56 @@
             </w:tabs>
             <w:rPr>
               <w:noProof/>
-              <w:sz w:val="22"/>
-              <w:szCs w:val="22"/>
+              <w:lang w:eastAsia="ja-JP"/>
             </w:rPr>
           </w:pPr>
-          <w:hyperlink w:anchor="_Toc417224120" w:history="1">
-            <w:r>
-              <w:rPr>
-                <w:rStyle w:val="Hyperlink"/>
-                <w:noProof/>
-              </w:rPr>
-              <w:t>Building the components</w:t>
-            </w:r>
-            <w:r>
-              <w:rPr>
-                <w:noProof/>
-                <w:webHidden/>
-              </w:rPr>
-              <w:tab/>
-            </w:r>
-            <w:r>
-              <w:rPr>
-                <w:noProof/>
-                <w:webHidden/>
-              </w:rPr>
-              <w:fldChar w:fldCharType="begin"/>
-            </w:r>
-            <w:r>
-              <w:rPr>
-                <w:noProof/>
-                <w:webHidden/>
-              </w:rPr>
-              <w:instrText xml:space="preserve"> PAGEREF _Toc417224120 \h </w:instrText>
-            </w:r>
-            <w:r>
-              <w:rPr>
-                <w:noProof/>
-                <w:webHidden/>
-              </w:rPr>
-            </w:r>
-            <w:r>
-              <w:rPr>
-                <w:noProof/>
-                <w:webHidden/>
-              </w:rPr>
-              <w:fldChar w:fldCharType="separate"/>
-            </w:r>
-            <w:r>
-              <w:rPr>
-                <w:noProof/>
-                <w:webHidden/>
-              </w:rPr>
-              <w:t>5</w:t>
-            </w:r>
-            <w:r>
-              <w:rPr>
-                <w:noProof/>
-                <w:webHidden/>
-              </w:rPr>
-              <w:fldChar w:fldCharType="end"/>
-            </w:r>
-          </w:hyperlink>
+          <w:r>
+            <w:rPr>
+              <w:noProof/>
+            </w:rPr>
+            <w:t>Building the components</w:t>
+          </w:r>
+          <w:r>
+            <w:rPr>
+              <w:noProof/>
+            </w:rPr>
+            <w:tab/>
+          </w:r>
+          <w:r>
+            <w:rPr>
+              <w:noProof/>
+            </w:rPr>
+            <w:fldChar w:fldCharType="begin"/>
+          </w:r>
+          <w:r>
+            <w:rPr>
+              <w:noProof/>
+            </w:rPr>
+            <w:instrText xml:space="preserve"> PAGEREF _Toc291106714 \h </w:instrText>
+          </w:r>
+          <w:r>
+            <w:rPr>
+              <w:noProof/>
+            </w:rPr>
+          </w:r>
+          <w:r>
+            <w:rPr>
+              <w:noProof/>
+            </w:rPr>
+            <w:fldChar w:fldCharType="separate"/>
+          </w:r>
+          <w:r>
+            <w:rPr>
+              <w:noProof/>
+            </w:rPr>
+            <w:t>5</w:t>
+          </w:r>
+          <w:r>
+            <w:rPr>
+              <w:noProof/>
+            </w:rPr>
+            <w:fldChar w:fldCharType="end"/>
+          </w:r>
         </w:p>
         <w:p>
           <w:pPr>
@@ -1378,67 +1270,56 @@
             </w:tabs>
             <w:rPr>
               <w:noProof/>
-              <w:sz w:val="22"/>
-              <w:szCs w:val="22"/>
+              <w:lang w:eastAsia="ja-JP"/>
             </w:rPr>
           </w:pPr>
-          <w:hyperlink w:anchor="_Toc417224121" w:history="1">
-            <w:r>
-              <w:rPr>
-                <w:rStyle w:val="Hyperlink"/>
-                <w:noProof/>
-              </w:rPr>
-              <w:t>Bottom board</w:t>
-            </w:r>
-            <w:r>
-              <w:rPr>
-                <w:noProof/>
-                <w:webHidden/>
-              </w:rPr>
-              <w:tab/>
-            </w:r>
-            <w:r>
-              <w:rPr>
-                <w:noProof/>
-                <w:webHidden/>
-              </w:rPr>
-              <w:fldChar w:fldCharType="begin"/>
-            </w:r>
-            <w:r>
-              <w:rPr>
-                <w:noProof/>
-                <w:webHidden/>
-              </w:rPr>
-              <w:instrText xml:space="preserve"> PAGEREF _Toc417224121 \h </w:instrText>
-            </w:r>
-            <w:r>
-              <w:rPr>
-                <w:noProof/>
-                <w:webHidden/>
-              </w:rPr>
-            </w:r>
-            <w:r>
-              <w:rPr>
-                <w:noProof/>
-                <w:webHidden/>
-              </w:rPr>
-              <w:fldChar w:fldCharType="separate"/>
-            </w:r>
-            <w:r>
-              <w:rPr>
-                <w:noProof/>
-                <w:webHidden/>
-              </w:rPr>
-              <w:t>5</w:t>
-            </w:r>
-            <w:r>
-              <w:rPr>
-                <w:noProof/>
-                <w:webHidden/>
-              </w:rPr>
-              <w:fldChar w:fldCharType="end"/>
-            </w:r>
-          </w:hyperlink>
+          <w:r>
+            <w:rPr>
+              <w:noProof/>
+            </w:rPr>
+            <w:t>Bottom board</w:t>
+          </w:r>
+          <w:r>
+            <w:rPr>
+              <w:noProof/>
+            </w:rPr>
+            <w:tab/>
+          </w:r>
+          <w:r>
+            <w:rPr>
+              <w:noProof/>
+            </w:rPr>
+            <w:fldChar w:fldCharType="begin"/>
+          </w:r>
+          <w:r>
+            <w:rPr>
+              <w:noProof/>
+            </w:rPr>
+            <w:instrText xml:space="preserve"> PAGEREF _Toc291106715 \h </w:instrText>
+          </w:r>
+          <w:r>
+            <w:rPr>
+              <w:noProof/>
+            </w:rPr>
+          </w:r>
+          <w:r>
+            <w:rPr>
+              <w:noProof/>
+            </w:rPr>
+            <w:fldChar w:fldCharType="separate"/>
+          </w:r>
+          <w:r>
+            <w:rPr>
+              <w:noProof/>
+            </w:rPr>
+            <w:t>5</w:t>
+          </w:r>
+          <w:r>
+            <w:rPr>
+              <w:noProof/>
+            </w:rPr>
+            <w:fldChar w:fldCharType="end"/>
+          </w:r>
         </w:p>
         <w:p>
           <w:pPr>
@@ -1448,67 +1329,56 @@
             </w:tabs>
             <w:rPr>
               <w:noProof/>
-              <w:sz w:val="22"/>
-              <w:szCs w:val="22"/>
+              <w:lang w:eastAsia="ja-JP"/>
             </w:rPr>
           </w:pPr>
-          <w:hyperlink w:anchor="_Toc417224122" w:history="1">
-            <w:r>
-              <w:rPr>
-                <w:rStyle w:val="Hyperlink"/>
-                <w:noProof/>
-              </w:rPr>
-              <w:t>Top board</w:t>
-            </w:r>
-            <w:r>
-              <w:rPr>
-                <w:noProof/>
-                <w:webHidden/>
-              </w:rPr>
-              <w:tab/>
-            </w:r>
-            <w:r>
-              <w:rPr>
-                <w:noProof/>
-                <w:webHidden/>
-              </w:rPr>
-              <w:fldChar w:fldCharType="begin"/>
-            </w:r>
-            <w:r>
-              <w:rPr>
-                <w:noProof/>
-                <w:webHidden/>
-              </w:rPr>
-              <w:instrText xml:space="preserve"> PAGEREF _Toc417224122 \h </w:instrText>
-            </w:r>
-            <w:r>
-              <w:rPr>
-                <w:noProof/>
-                <w:webHidden/>
-              </w:rPr>
-            </w:r>
-            <w:r>
-              <w:rPr>
-                <w:noProof/>
-                <w:webHidden/>
-              </w:rPr>
-              <w:fldChar w:fldCharType="separate"/>
-            </w:r>
-            <w:r>
-              <w:rPr>
-                <w:noProof/>
-                <w:webHidden/>
-              </w:rPr>
-              <w:t>5</w:t>
-            </w:r>
-            <w:r>
-              <w:rPr>
-                <w:noProof/>
-                <w:webHidden/>
-              </w:rPr>
-              <w:fldChar w:fldCharType="end"/>
-            </w:r>
-          </w:hyperlink>
+          <w:r>
+            <w:rPr>
+              <w:noProof/>
+            </w:rPr>
+            <w:t>Top board</w:t>
+          </w:r>
+          <w:r>
+            <w:rPr>
+              <w:noProof/>
+            </w:rPr>
+            <w:tab/>
+          </w:r>
+          <w:r>
+            <w:rPr>
+              <w:noProof/>
+            </w:rPr>
+            <w:fldChar w:fldCharType="begin"/>
+          </w:r>
+          <w:r>
+            <w:rPr>
+              <w:noProof/>
+            </w:rPr>
+            <w:instrText xml:space="preserve"> PAGEREF _Toc291106716 \h </w:instrText>
+          </w:r>
+          <w:r>
+            <w:rPr>
+              <w:noProof/>
+            </w:rPr>
+          </w:r>
+          <w:r>
+            <w:rPr>
+              <w:noProof/>
+            </w:rPr>
+            <w:fldChar w:fldCharType="separate"/>
+          </w:r>
+          <w:r>
+            <w:rPr>
+              <w:noProof/>
+            </w:rPr>
+            <w:t>5</w:t>
+          </w:r>
+          <w:r>
+            <w:rPr>
+              <w:noProof/>
+            </w:rPr>
+            <w:fldChar w:fldCharType="end"/>
+          </w:r>
         </w:p>
         <w:p>
           <w:pPr>
@@ -1518,67 +1388,56 @@
             </w:tabs>
             <w:rPr>
               <w:noProof/>
-              <w:sz w:val="22"/>
-              <w:szCs w:val="22"/>
+              <w:lang w:eastAsia="ja-JP"/>
             </w:rPr>
           </w:pPr>
-          <w:hyperlink w:anchor="_Toc417224123" w:history="1">
-            <w:r>
-              <w:rPr>
-                <w:rStyle w:val="Hyperlink"/>
-                <w:noProof/>
-              </w:rPr>
-              <w:t>Body</w:t>
-            </w:r>
-            <w:r>
-              <w:rPr>
-                <w:noProof/>
-                <w:webHidden/>
-              </w:rPr>
-              <w:tab/>
-            </w:r>
-            <w:r>
-              <w:rPr>
-                <w:noProof/>
-                <w:webHidden/>
-              </w:rPr>
-              <w:fldChar w:fldCharType="begin"/>
-            </w:r>
-            <w:r>
-              <w:rPr>
-                <w:noProof/>
-                <w:webHidden/>
-              </w:rPr>
-              <w:instrText xml:space="preserve"> PAGEREF _Toc417224123 \h </w:instrText>
-            </w:r>
-            <w:r>
-              <w:rPr>
-                <w:noProof/>
-                <w:webHidden/>
-              </w:rPr>
-            </w:r>
-            <w:r>
-              <w:rPr>
-                <w:noProof/>
-                <w:webHidden/>
-              </w:rPr>
-              <w:fldChar w:fldCharType="separate"/>
-            </w:r>
-            <w:r>
-              <w:rPr>
-                <w:noProof/>
-                <w:webHidden/>
-              </w:rPr>
-              <w:t>6</w:t>
-            </w:r>
-            <w:r>
-              <w:rPr>
-                <w:noProof/>
-                <w:webHidden/>
-              </w:rPr>
-              <w:fldChar w:fldCharType="end"/>
-            </w:r>
-          </w:hyperlink>
+          <w:r>
+            <w:rPr>
+              <w:noProof/>
+            </w:rPr>
+            <w:t>Body</w:t>
+          </w:r>
+          <w:r>
+            <w:rPr>
+              <w:noProof/>
+            </w:rPr>
+            <w:tab/>
+          </w:r>
+          <w:r>
+            <w:rPr>
+              <w:noProof/>
+            </w:rPr>
+            <w:fldChar w:fldCharType="begin"/>
+          </w:r>
+          <w:r>
+            <w:rPr>
+              <w:noProof/>
+            </w:rPr>
+            <w:instrText xml:space="preserve"> PAGEREF _Toc291106717 \h </w:instrText>
+          </w:r>
+          <w:r>
+            <w:rPr>
+              <w:noProof/>
+            </w:rPr>
+          </w:r>
+          <w:r>
+            <w:rPr>
+              <w:noProof/>
+            </w:rPr>
+            <w:fldChar w:fldCharType="separate"/>
+          </w:r>
+          <w:r>
+            <w:rPr>
+              <w:noProof/>
+            </w:rPr>
+            <w:t>7</w:t>
+          </w:r>
+          <w:r>
+            <w:rPr>
+              <w:noProof/>
+            </w:rPr>
+            <w:fldChar w:fldCharType="end"/>
+          </w:r>
         </w:p>
         <w:p>
           <w:pPr>
@@ -1588,67 +1447,56 @@
             </w:tabs>
             <w:rPr>
               <w:noProof/>
-              <w:sz w:val="22"/>
-              <w:szCs w:val="22"/>
+              <w:lang w:eastAsia="ja-JP"/>
             </w:rPr>
           </w:pPr>
-          <w:hyperlink w:anchor="_Toc417224124" w:history="1">
-            <w:r>
-              <w:rPr>
-                <w:rStyle w:val="Hyperlink"/>
-                <w:noProof/>
-              </w:rPr>
-              <w:t>Combining the components</w:t>
-            </w:r>
-            <w:r>
-              <w:rPr>
-                <w:noProof/>
-                <w:webHidden/>
-              </w:rPr>
-              <w:tab/>
-            </w:r>
-            <w:r>
-              <w:rPr>
-                <w:noProof/>
-                <w:webHidden/>
-              </w:rPr>
-              <w:fldChar w:fldCharType="begin"/>
-            </w:r>
-            <w:r>
-              <w:rPr>
-                <w:noProof/>
-                <w:webHidden/>
-              </w:rPr>
-              <w:instrText xml:space="preserve"> PAGEREF _Toc417224124 \h </w:instrText>
-            </w:r>
-            <w:r>
-              <w:rPr>
-                <w:noProof/>
-                <w:webHidden/>
-              </w:rPr>
-            </w:r>
-            <w:r>
-              <w:rPr>
-                <w:noProof/>
-                <w:webHidden/>
-              </w:rPr>
-              <w:fldChar w:fldCharType="separate"/>
-            </w:r>
-            <w:r>
-              <w:rPr>
-                <w:noProof/>
-                <w:webHidden/>
-              </w:rPr>
-              <w:t>7</w:t>
-            </w:r>
-            <w:r>
-              <w:rPr>
-                <w:noProof/>
-                <w:webHidden/>
-              </w:rPr>
-              <w:fldChar w:fldCharType="end"/>
-            </w:r>
-          </w:hyperlink>
+          <w:r>
+            <w:rPr>
+              <w:noProof/>
+            </w:rPr>
+            <w:t>Combining the components</w:t>
+          </w:r>
+          <w:r>
+            <w:rPr>
+              <w:noProof/>
+            </w:rPr>
+            <w:tab/>
+          </w:r>
+          <w:r>
+            <w:rPr>
+              <w:noProof/>
+            </w:rPr>
+            <w:fldChar w:fldCharType="begin"/>
+          </w:r>
+          <w:r>
+            <w:rPr>
+              <w:noProof/>
+            </w:rPr>
+            <w:instrText xml:space="preserve"> PAGEREF _Toc291106718 \h </w:instrText>
+          </w:r>
+          <w:r>
+            <w:rPr>
+              <w:noProof/>
+            </w:rPr>
+          </w:r>
+          <w:r>
+            <w:rPr>
+              <w:noProof/>
+            </w:rPr>
+            <w:fldChar w:fldCharType="separate"/>
+          </w:r>
+          <w:r>
+            <w:rPr>
+              <w:noProof/>
+            </w:rPr>
+            <w:t>8</w:t>
+          </w:r>
+          <w:r>
+            <w:rPr>
+              <w:noProof/>
+            </w:rPr>
+            <w:fldChar w:fldCharType="end"/>
+          </w:r>
         </w:p>
         <w:p>
           <w:pPr>
@@ -1658,67 +1506,56 @@
             </w:tabs>
             <w:rPr>
               <w:noProof/>
-              <w:sz w:val="22"/>
-              <w:szCs w:val="22"/>
+              <w:lang w:eastAsia="ja-JP"/>
             </w:rPr>
           </w:pPr>
-          <w:hyperlink w:anchor="_Toc417224125" w:history="1">
-            <w:r>
-              <w:rPr>
-                <w:rStyle w:val="Hyperlink"/>
-                <w:noProof/>
-              </w:rPr>
-              <w:t>Attach the top board</w:t>
-            </w:r>
-            <w:r>
-              <w:rPr>
-                <w:noProof/>
-                <w:webHidden/>
-              </w:rPr>
-              <w:tab/>
-            </w:r>
-            <w:r>
-              <w:rPr>
-                <w:noProof/>
-                <w:webHidden/>
-              </w:rPr>
-              <w:fldChar w:fldCharType="begin"/>
-            </w:r>
-            <w:r>
-              <w:rPr>
-                <w:noProof/>
-                <w:webHidden/>
-              </w:rPr>
-              <w:instrText xml:space="preserve"> PAGEREF _Toc417224125 \h </w:instrText>
-            </w:r>
-            <w:r>
-              <w:rPr>
-                <w:noProof/>
-                <w:webHidden/>
-              </w:rPr>
-            </w:r>
-            <w:r>
-              <w:rPr>
-                <w:noProof/>
-                <w:webHidden/>
-              </w:rPr>
-              <w:fldChar w:fldCharType="separate"/>
-            </w:r>
-            <w:r>
-              <w:rPr>
-                <w:noProof/>
-                <w:webHidden/>
-              </w:rPr>
-              <w:t>7</w:t>
-            </w:r>
-            <w:r>
-              <w:rPr>
-                <w:noProof/>
-                <w:webHidden/>
-              </w:rPr>
-              <w:fldChar w:fldCharType="end"/>
-            </w:r>
-          </w:hyperlink>
+          <w:r>
+            <w:rPr>
+              <w:noProof/>
+            </w:rPr>
+            <w:t>Attach the top board</w:t>
+          </w:r>
+          <w:r>
+            <w:rPr>
+              <w:noProof/>
+            </w:rPr>
+            <w:tab/>
+          </w:r>
+          <w:r>
+            <w:rPr>
+              <w:noProof/>
+            </w:rPr>
+            <w:fldChar w:fldCharType="begin"/>
+          </w:r>
+          <w:r>
+            <w:rPr>
+              <w:noProof/>
+            </w:rPr>
+            <w:instrText xml:space="preserve"> PAGEREF _Toc291106719 \h </w:instrText>
+          </w:r>
+          <w:r>
+            <w:rPr>
+              <w:noProof/>
+            </w:rPr>
+          </w:r>
+          <w:r>
+            <w:rPr>
+              <w:noProof/>
+            </w:rPr>
+            <w:fldChar w:fldCharType="separate"/>
+          </w:r>
+          <w:r>
+            <w:rPr>
+              <w:noProof/>
+            </w:rPr>
+            <w:t>8</w:t>
+          </w:r>
+          <w:r>
+            <w:rPr>
+              <w:noProof/>
+            </w:rPr>
+            <w:fldChar w:fldCharType="end"/>
+          </w:r>
         </w:p>
         <w:p>
           <w:pPr>
@@ -1728,67 +1565,56 @@
             </w:tabs>
             <w:rPr>
               <w:noProof/>
-              <w:sz w:val="22"/>
-              <w:szCs w:val="22"/>
+              <w:lang w:eastAsia="ja-JP"/>
             </w:rPr>
           </w:pPr>
-          <w:hyperlink w:anchor="_Toc417224126" w:history="1">
-            <w:r>
-              <w:rPr>
-                <w:rStyle w:val="Hyperlink"/>
-                <w:noProof/>
-              </w:rPr>
-              <w:t>Attach the bottom board</w:t>
-            </w:r>
-            <w:r>
-              <w:rPr>
-                <w:noProof/>
-                <w:webHidden/>
-              </w:rPr>
-              <w:tab/>
-            </w:r>
-            <w:r>
-              <w:rPr>
-                <w:noProof/>
-                <w:webHidden/>
-              </w:rPr>
-              <w:fldChar w:fldCharType="begin"/>
-            </w:r>
-            <w:r>
-              <w:rPr>
-                <w:noProof/>
-                <w:webHidden/>
-              </w:rPr>
-              <w:instrText xml:space="preserve"> PAGEREF _Toc417224126 \h </w:instrText>
-            </w:r>
-            <w:r>
-              <w:rPr>
-                <w:noProof/>
-                <w:webHidden/>
-              </w:rPr>
-            </w:r>
-            <w:r>
-              <w:rPr>
-                <w:noProof/>
-                <w:webHidden/>
-              </w:rPr>
-              <w:fldChar w:fldCharType="separate"/>
-            </w:r>
-            <w:r>
-              <w:rPr>
-                <w:noProof/>
-                <w:webHidden/>
-              </w:rPr>
-              <w:t>8</w:t>
-            </w:r>
-            <w:r>
-              <w:rPr>
-                <w:noProof/>
-                <w:webHidden/>
-              </w:rPr>
-              <w:fldChar w:fldCharType="end"/>
-            </w:r>
-          </w:hyperlink>
+          <w:r>
+            <w:rPr>
+              <w:noProof/>
+            </w:rPr>
+            <w:t>Attach the bottom board</w:t>
+          </w:r>
+          <w:r>
+            <w:rPr>
+              <w:noProof/>
+            </w:rPr>
+            <w:tab/>
+          </w:r>
+          <w:r>
+            <w:rPr>
+              <w:noProof/>
+            </w:rPr>
+            <w:fldChar w:fldCharType="begin"/>
+          </w:r>
+          <w:r>
+            <w:rPr>
+              <w:noProof/>
+            </w:rPr>
+            <w:instrText xml:space="preserve"> PAGEREF _Toc291106720 \h </w:instrText>
+          </w:r>
+          <w:r>
+            <w:rPr>
+              <w:noProof/>
+            </w:rPr>
+          </w:r>
+          <w:r>
+            <w:rPr>
+              <w:noProof/>
+            </w:rPr>
+            <w:fldChar w:fldCharType="separate"/>
+          </w:r>
+          <w:r>
+            <w:rPr>
+              <w:noProof/>
+            </w:rPr>
+            <w:t>8</w:t>
+          </w:r>
+          <w:r>
+            <w:rPr>
+              <w:noProof/>
+            </w:rPr>
+            <w:fldChar w:fldCharType="end"/>
+          </w:r>
         </w:p>
         <w:p>
           <w:pPr>
@@ -1798,67 +1624,56 @@
             </w:tabs>
             <w:rPr>
               <w:noProof/>
-              <w:sz w:val="22"/>
-              <w:szCs w:val="22"/>
+              <w:lang w:eastAsia="ja-JP"/>
             </w:rPr>
           </w:pPr>
-          <w:hyperlink w:anchor="_Toc417224127" w:history="1">
-            <w:r>
-              <w:rPr>
-                <w:rStyle w:val="Hyperlink"/>
-                <w:noProof/>
-              </w:rPr>
-              <w:t>Reflector</w:t>
-            </w:r>
-            <w:r>
-              <w:rPr>
-                <w:noProof/>
-                <w:webHidden/>
-              </w:rPr>
-              <w:tab/>
-            </w:r>
-            <w:r>
-              <w:rPr>
-                <w:noProof/>
-                <w:webHidden/>
-              </w:rPr>
-              <w:fldChar w:fldCharType="begin"/>
-            </w:r>
-            <w:r>
-              <w:rPr>
-                <w:noProof/>
-                <w:webHidden/>
-              </w:rPr>
-              <w:instrText xml:space="preserve"> PAGEREF _Toc417224127 \h </w:instrText>
-            </w:r>
-            <w:r>
-              <w:rPr>
-                <w:noProof/>
-                <w:webHidden/>
-              </w:rPr>
-            </w:r>
-            <w:r>
-              <w:rPr>
-                <w:noProof/>
-                <w:webHidden/>
-              </w:rPr>
-              <w:fldChar w:fldCharType="separate"/>
-            </w:r>
-            <w:r>
-              <w:rPr>
-                <w:noProof/>
-                <w:webHidden/>
-              </w:rPr>
-              <w:t>8</w:t>
-            </w:r>
-            <w:r>
-              <w:rPr>
-                <w:noProof/>
-                <w:webHidden/>
-              </w:rPr>
-              <w:fldChar w:fldCharType="end"/>
-            </w:r>
-          </w:hyperlink>
+          <w:r>
+            <w:rPr>
+              <w:noProof/>
+            </w:rPr>
+            <w:t>Reflector</w:t>
+          </w:r>
+          <w:r>
+            <w:rPr>
+              <w:noProof/>
+            </w:rPr>
+            <w:tab/>
+          </w:r>
+          <w:r>
+            <w:rPr>
+              <w:noProof/>
+            </w:rPr>
+            <w:fldChar w:fldCharType="begin"/>
+          </w:r>
+          <w:r>
+            <w:rPr>
+              <w:noProof/>
+            </w:rPr>
+            <w:instrText xml:space="preserve"> PAGEREF _Toc291106721 \h </w:instrText>
+          </w:r>
+          <w:r>
+            <w:rPr>
+              <w:noProof/>
+            </w:rPr>
+          </w:r>
+          <w:r>
+            <w:rPr>
+              <w:noProof/>
+            </w:rPr>
+            <w:fldChar w:fldCharType="separate"/>
+          </w:r>
+          <w:r>
+            <w:rPr>
+              <w:noProof/>
+            </w:rPr>
+            <w:t>9</w:t>
+          </w:r>
+          <w:r>
+            <w:rPr>
+              <w:noProof/>
+            </w:rPr>
+            <w:fldChar w:fldCharType="end"/>
+          </w:r>
         </w:p>
         <w:p>
           <w:pPr>
@@ -1868,67 +1683,56 @@
             </w:tabs>
             <w:rPr>
               <w:noProof/>
-              <w:sz w:val="22"/>
-              <w:szCs w:val="22"/>
+              <w:lang w:eastAsia="ja-JP"/>
             </w:rPr>
           </w:pPr>
-          <w:hyperlink w:anchor="_Toc417224128" w:history="1">
-            <w:r>
-              <w:rPr>
-                <w:rStyle w:val="Hyperlink"/>
-                <w:noProof/>
-              </w:rPr>
-              <w:t>Testing</w:t>
-            </w:r>
-            <w:r>
-              <w:rPr>
-                <w:noProof/>
-                <w:webHidden/>
-              </w:rPr>
-              <w:tab/>
-            </w:r>
-            <w:r>
-              <w:rPr>
-                <w:noProof/>
-                <w:webHidden/>
-              </w:rPr>
-              <w:fldChar w:fldCharType="begin"/>
-            </w:r>
-            <w:r>
-              <w:rPr>
-                <w:noProof/>
-                <w:webHidden/>
-              </w:rPr>
-              <w:instrText xml:space="preserve"> PAGEREF _Toc417224128 \h </w:instrText>
-            </w:r>
-            <w:r>
-              <w:rPr>
-                <w:noProof/>
-                <w:webHidden/>
-              </w:rPr>
-            </w:r>
-            <w:r>
-              <w:rPr>
-                <w:noProof/>
-                <w:webHidden/>
-              </w:rPr>
-              <w:fldChar w:fldCharType="separate"/>
-            </w:r>
-            <w:r>
-              <w:rPr>
-                <w:noProof/>
-                <w:webHidden/>
-              </w:rPr>
-              <w:t>9</w:t>
-            </w:r>
-            <w:r>
-              <w:rPr>
-                <w:noProof/>
-                <w:webHidden/>
-              </w:rPr>
-              <w:fldChar w:fldCharType="end"/>
-            </w:r>
-          </w:hyperlink>
+          <w:r>
+            <w:rPr>
+              <w:noProof/>
+            </w:rPr>
+            <w:t>Testing</w:t>
+          </w:r>
+          <w:r>
+            <w:rPr>
+              <w:noProof/>
+            </w:rPr>
+            <w:tab/>
+          </w:r>
+          <w:r>
+            <w:rPr>
+              <w:noProof/>
+            </w:rPr>
+            <w:fldChar w:fldCharType="begin"/>
+          </w:r>
+          <w:r>
+            <w:rPr>
+              <w:noProof/>
+            </w:rPr>
+            <w:instrText xml:space="preserve"> PAGEREF _Toc291106722 \h </w:instrText>
+          </w:r>
+          <w:r>
+            <w:rPr>
+              <w:noProof/>
+            </w:rPr>
+          </w:r>
+          <w:r>
+            <w:rPr>
+              <w:noProof/>
+            </w:rPr>
+            <w:fldChar w:fldCharType="separate"/>
+          </w:r>
+          <w:r>
+            <w:rPr>
+              <w:noProof/>
+            </w:rPr>
+            <w:t>10</w:t>
+          </w:r>
+          <w:r>
+            <w:rPr>
+              <w:noProof/>
+            </w:rPr>
+            <w:fldChar w:fldCharType="end"/>
+          </w:r>
         </w:p>
         <w:p>
           <w:pPr>
@@ -1938,67 +1742,56 @@
             </w:tabs>
             <w:rPr>
               <w:noProof/>
-              <w:sz w:val="22"/>
-              <w:szCs w:val="22"/>
+              <w:lang w:eastAsia="ja-JP"/>
             </w:rPr>
           </w:pPr>
-          <w:hyperlink w:anchor="_Toc417224129" w:history="1">
-            <w:r>
-              <w:rPr>
-                <w:rStyle w:val="Hyperlink"/>
-                <w:noProof/>
-              </w:rPr>
-              <w:t>Battery installation</w:t>
-            </w:r>
-            <w:r>
-              <w:rPr>
-                <w:noProof/>
-                <w:webHidden/>
-              </w:rPr>
-              <w:tab/>
-            </w:r>
-            <w:r>
-              <w:rPr>
-                <w:noProof/>
-                <w:webHidden/>
-              </w:rPr>
-              <w:fldChar w:fldCharType="begin"/>
-            </w:r>
-            <w:r>
-              <w:rPr>
-                <w:noProof/>
-                <w:webHidden/>
-              </w:rPr>
-              <w:instrText xml:space="preserve"> PAGEREF _Toc417224129 \h </w:instrText>
-            </w:r>
-            <w:r>
-              <w:rPr>
-                <w:noProof/>
-                <w:webHidden/>
-              </w:rPr>
-            </w:r>
-            <w:r>
-              <w:rPr>
-                <w:noProof/>
-                <w:webHidden/>
-              </w:rPr>
-              <w:fldChar w:fldCharType="separate"/>
-            </w:r>
-            <w:r>
-              <w:rPr>
-                <w:noProof/>
-                <w:webHidden/>
-              </w:rPr>
-              <w:t>9</w:t>
-            </w:r>
-            <w:r>
-              <w:rPr>
-                <w:noProof/>
-                <w:webHidden/>
-              </w:rPr>
-              <w:fldChar w:fldCharType="end"/>
-            </w:r>
-          </w:hyperlink>
+          <w:r>
+            <w:rPr>
+              <w:noProof/>
+            </w:rPr>
+            <w:t>Battery installation</w:t>
+          </w:r>
+          <w:r>
+            <w:rPr>
+              <w:noProof/>
+            </w:rPr>
+            <w:tab/>
+          </w:r>
+          <w:r>
+            <w:rPr>
+              <w:noProof/>
+            </w:rPr>
+            <w:fldChar w:fldCharType="begin"/>
+          </w:r>
+          <w:r>
+            <w:rPr>
+              <w:noProof/>
+            </w:rPr>
+            <w:instrText xml:space="preserve"> PAGEREF _Toc291106723 \h </w:instrText>
+          </w:r>
+          <w:r>
+            <w:rPr>
+              <w:noProof/>
+            </w:rPr>
+          </w:r>
+          <w:r>
+            <w:rPr>
+              <w:noProof/>
+            </w:rPr>
+            <w:fldChar w:fldCharType="separate"/>
+          </w:r>
+          <w:r>
+            <w:rPr>
+              <w:noProof/>
+            </w:rPr>
+            <w:t>10</w:t>
+          </w:r>
+          <w:r>
+            <w:rPr>
+              <w:noProof/>
+            </w:rPr>
+            <w:fldChar w:fldCharType="end"/>
+          </w:r>
         </w:p>
         <w:p>
           <w:pPr>
@@ -2008,67 +1801,56 @@
             </w:tabs>
             <w:rPr>
               <w:noProof/>
-              <w:sz w:val="22"/>
-              <w:szCs w:val="22"/>
+              <w:lang w:eastAsia="ja-JP"/>
             </w:rPr>
           </w:pPr>
-          <w:hyperlink w:anchor="_Toc417224130" w:history="1">
-            <w:r>
-              <w:rPr>
-                <w:rStyle w:val="Hyperlink"/>
-                <w:noProof/>
-              </w:rPr>
-              <w:t>Final assembly</w:t>
-            </w:r>
-            <w:r>
-              <w:rPr>
-                <w:noProof/>
-                <w:webHidden/>
-              </w:rPr>
-              <w:tab/>
-            </w:r>
-            <w:r>
-              <w:rPr>
-                <w:noProof/>
-                <w:webHidden/>
-              </w:rPr>
-              <w:fldChar w:fldCharType="begin"/>
-            </w:r>
-            <w:r>
-              <w:rPr>
-                <w:noProof/>
-                <w:webHidden/>
-              </w:rPr>
-              <w:instrText xml:space="preserve"> PAGEREF _Toc417224130 \h </w:instrText>
-            </w:r>
-            <w:r>
-              <w:rPr>
-                <w:noProof/>
-                <w:webHidden/>
-              </w:rPr>
-            </w:r>
-            <w:r>
-              <w:rPr>
-                <w:noProof/>
-                <w:webHidden/>
-              </w:rPr>
-              <w:fldChar w:fldCharType="separate"/>
-            </w:r>
-            <w:r>
-              <w:rPr>
-                <w:noProof/>
-                <w:webHidden/>
-              </w:rPr>
-              <w:t>10</w:t>
-            </w:r>
-            <w:r>
-              <w:rPr>
-                <w:noProof/>
-                <w:webHidden/>
-              </w:rPr>
-              <w:fldChar w:fldCharType="end"/>
-            </w:r>
-          </w:hyperlink>
+          <w:r>
+            <w:rPr>
+              <w:noProof/>
+            </w:rPr>
+            <w:t>Final assembly</w:t>
+          </w:r>
+          <w:r>
+            <w:rPr>
+              <w:noProof/>
+            </w:rPr>
+            <w:tab/>
+          </w:r>
+          <w:r>
+            <w:rPr>
+              <w:noProof/>
+            </w:rPr>
+            <w:fldChar w:fldCharType="begin"/>
+          </w:r>
+          <w:r>
+            <w:rPr>
+              <w:noProof/>
+            </w:rPr>
+            <w:instrText xml:space="preserve"> PAGEREF _Toc291106724 \h </w:instrText>
+          </w:r>
+          <w:r>
+            <w:rPr>
+              <w:noProof/>
+            </w:rPr>
+          </w:r>
+          <w:r>
+            <w:rPr>
+              <w:noProof/>
+            </w:rPr>
+            <w:fldChar w:fldCharType="separate"/>
+          </w:r>
+          <w:r>
+            <w:rPr>
+              <w:noProof/>
+            </w:rPr>
+            <w:t>11</w:t>
+          </w:r>
+          <w:r>
+            <w:rPr>
+              <w:noProof/>
+            </w:rPr>
+            <w:fldChar w:fldCharType="end"/>
+          </w:r>
         </w:p>
         <w:p>
           <w:pPr>
@@ -2078,67 +1860,56 @@
             </w:tabs>
             <w:rPr>
               <w:noProof/>
-              <w:sz w:val="22"/>
-              <w:szCs w:val="22"/>
+              <w:lang w:eastAsia="ja-JP"/>
             </w:rPr>
           </w:pPr>
-          <w:hyperlink w:anchor="_Toc417224131" w:history="1">
-            <w:r>
-              <w:rPr>
-                <w:rStyle w:val="Hyperlink"/>
-                <w:noProof/>
-              </w:rPr>
-              <w:t>Top-end coupler</w:t>
-            </w:r>
-            <w:r>
-              <w:rPr>
-                <w:noProof/>
-                <w:webHidden/>
-              </w:rPr>
-              <w:tab/>
-            </w:r>
-            <w:r>
-              <w:rPr>
-                <w:noProof/>
-                <w:webHidden/>
-              </w:rPr>
-              <w:fldChar w:fldCharType="begin"/>
-            </w:r>
-            <w:r>
-              <w:rPr>
-                <w:noProof/>
-                <w:webHidden/>
-              </w:rPr>
-              <w:instrText xml:space="preserve"> PAGEREF _Toc417224131 \h </w:instrText>
-            </w:r>
-            <w:r>
-              <w:rPr>
-                <w:noProof/>
-                <w:webHidden/>
-              </w:rPr>
-            </w:r>
-            <w:r>
-              <w:rPr>
-                <w:noProof/>
-                <w:webHidden/>
-              </w:rPr>
-              <w:fldChar w:fldCharType="separate"/>
-            </w:r>
-            <w:r>
-              <w:rPr>
-                <w:noProof/>
-                <w:webHidden/>
-              </w:rPr>
-              <w:t>10</w:t>
-            </w:r>
-            <w:r>
-              <w:rPr>
-                <w:noProof/>
-                <w:webHidden/>
-              </w:rPr>
-              <w:fldChar w:fldCharType="end"/>
-            </w:r>
-          </w:hyperlink>
+          <w:r>
+            <w:rPr>
+              <w:noProof/>
+            </w:rPr>
+            <w:t>Top-end coupler</w:t>
+          </w:r>
+          <w:r>
+            <w:rPr>
+              <w:noProof/>
+            </w:rPr>
+            <w:tab/>
+          </w:r>
+          <w:r>
+            <w:rPr>
+              <w:noProof/>
+            </w:rPr>
+            <w:fldChar w:fldCharType="begin"/>
+          </w:r>
+          <w:r>
+            <w:rPr>
+              <w:noProof/>
+            </w:rPr>
+            <w:instrText xml:space="preserve"> PAGEREF _Toc291106725 \h </w:instrText>
+          </w:r>
+          <w:r>
+            <w:rPr>
+              <w:noProof/>
+            </w:rPr>
+          </w:r>
+          <w:r>
+            <w:rPr>
+              <w:noProof/>
+            </w:rPr>
+            <w:fldChar w:fldCharType="separate"/>
+          </w:r>
+          <w:r>
+            <w:rPr>
+              <w:noProof/>
+            </w:rPr>
+            <w:t>11</w:t>
+          </w:r>
+          <w:r>
+            <w:rPr>
+              <w:noProof/>
+            </w:rPr>
+            <w:fldChar w:fldCharType="end"/>
+          </w:r>
         </w:p>
         <w:p>
           <w:pPr>
@@ -2148,67 +1919,56 @@
             </w:tabs>
             <w:rPr>
               <w:noProof/>
-              <w:sz w:val="22"/>
-              <w:szCs w:val="22"/>
+              <w:lang w:eastAsia="ja-JP"/>
             </w:rPr>
           </w:pPr>
-          <w:hyperlink w:anchor="_Toc417224132" w:history="1">
-            <w:r>
-              <w:rPr>
-                <w:rStyle w:val="Hyperlink"/>
-                <w:noProof/>
-              </w:rPr>
-              <w:t>Secure the reflector</w:t>
-            </w:r>
-            <w:r>
-              <w:rPr>
-                <w:noProof/>
-                <w:webHidden/>
-              </w:rPr>
-              <w:tab/>
-            </w:r>
-            <w:r>
-              <w:rPr>
-                <w:noProof/>
-                <w:webHidden/>
-              </w:rPr>
-              <w:fldChar w:fldCharType="begin"/>
-            </w:r>
-            <w:r>
-              <w:rPr>
-                <w:noProof/>
-                <w:webHidden/>
-              </w:rPr>
-              <w:instrText xml:space="preserve"> PAGEREF _Toc417224132 \h </w:instrText>
-            </w:r>
-            <w:r>
-              <w:rPr>
-                <w:noProof/>
-                <w:webHidden/>
-              </w:rPr>
-            </w:r>
-            <w:r>
-              <w:rPr>
-                <w:noProof/>
-                <w:webHidden/>
-              </w:rPr>
-              <w:fldChar w:fldCharType="separate"/>
-            </w:r>
-            <w:r>
-              <w:rPr>
-                <w:noProof/>
-                <w:webHidden/>
-              </w:rPr>
-              <w:t>10</w:t>
-            </w:r>
-            <w:r>
-              <w:rPr>
-                <w:noProof/>
-                <w:webHidden/>
-              </w:rPr>
-              <w:fldChar w:fldCharType="end"/>
-            </w:r>
-          </w:hyperlink>
+          <w:r>
+            <w:rPr>
+              <w:noProof/>
+            </w:rPr>
+            <w:t>Secure the reflector</w:t>
+          </w:r>
+          <w:r>
+            <w:rPr>
+              <w:noProof/>
+            </w:rPr>
+            <w:tab/>
+          </w:r>
+          <w:r>
+            <w:rPr>
+              <w:noProof/>
+            </w:rPr>
+            <w:fldChar w:fldCharType="begin"/>
+          </w:r>
+          <w:r>
+            <w:rPr>
+              <w:noProof/>
+            </w:rPr>
+            <w:instrText xml:space="preserve"> PAGEREF _Toc291106726 \h </w:instrText>
+          </w:r>
+          <w:r>
+            <w:rPr>
+              <w:noProof/>
+            </w:rPr>
+          </w:r>
+          <w:r>
+            <w:rPr>
+              <w:noProof/>
+            </w:rPr>
+            <w:fldChar w:fldCharType="separate"/>
+          </w:r>
+          <w:r>
+            <w:rPr>
+              <w:noProof/>
+            </w:rPr>
+            <w:t>11</w:t>
+          </w:r>
+          <w:r>
+            <w:rPr>
+              <w:noProof/>
+            </w:rPr>
+            <w:fldChar w:fldCharType="end"/>
+          </w:r>
         </w:p>
         <w:p>
           <w:pPr>
@@ -2218,67 +1978,56 @@
             </w:tabs>
             <w:rPr>
               <w:noProof/>
-              <w:sz w:val="22"/>
-              <w:szCs w:val="22"/>
+              <w:lang w:eastAsia="ja-JP"/>
             </w:rPr>
           </w:pPr>
-          <w:hyperlink w:anchor="_Toc417224133" w:history="1">
-            <w:r>
-              <w:rPr>
-                <w:rStyle w:val="Hyperlink"/>
-                <w:noProof/>
-              </w:rPr>
-              <w:t>Troubleshooting</w:t>
-            </w:r>
-            <w:r>
-              <w:rPr>
-                <w:noProof/>
-                <w:webHidden/>
-              </w:rPr>
-              <w:tab/>
-            </w:r>
-            <w:r>
-              <w:rPr>
-                <w:noProof/>
-                <w:webHidden/>
-              </w:rPr>
-              <w:fldChar w:fldCharType="begin"/>
-            </w:r>
-            <w:r>
-              <w:rPr>
-                <w:noProof/>
-                <w:webHidden/>
-              </w:rPr>
-              <w:instrText xml:space="preserve"> PAGEREF _Toc417224133 \h </w:instrText>
-            </w:r>
-            <w:r>
-              <w:rPr>
-                <w:noProof/>
-                <w:webHidden/>
-              </w:rPr>
-            </w:r>
-            <w:r>
-              <w:rPr>
-                <w:noProof/>
-                <w:webHidden/>
-              </w:rPr>
-              <w:fldChar w:fldCharType="separate"/>
-            </w:r>
-            <w:r>
-              <w:rPr>
-                <w:noProof/>
-                <w:webHidden/>
-              </w:rPr>
-              <w:t>11</w:t>
-            </w:r>
-            <w:r>
-              <w:rPr>
-                <w:noProof/>
-                <w:webHidden/>
-              </w:rPr>
-              <w:fldChar w:fldCharType="end"/>
-            </w:r>
-          </w:hyperlink>
+          <w:r>
+            <w:rPr>
+              <w:noProof/>
+            </w:rPr>
+            <w:t>Troubleshooting</w:t>
+          </w:r>
+          <w:r>
+            <w:rPr>
+              <w:noProof/>
+            </w:rPr>
+            <w:tab/>
+          </w:r>
+          <w:r>
+            <w:rPr>
+              <w:noProof/>
+            </w:rPr>
+            <w:fldChar w:fldCharType="begin"/>
+          </w:r>
+          <w:r>
+            <w:rPr>
+              <w:noProof/>
+            </w:rPr>
+            <w:instrText xml:space="preserve"> PAGEREF _Toc291106727 \h </w:instrText>
+          </w:r>
+          <w:r>
+            <w:rPr>
+              <w:noProof/>
+            </w:rPr>
+          </w:r>
+          <w:r>
+            <w:rPr>
+              <w:noProof/>
+            </w:rPr>
+            <w:fldChar w:fldCharType="separate"/>
+          </w:r>
+          <w:r>
+            <w:rPr>
+              <w:noProof/>
+            </w:rPr>
+            <w:t>12</w:t>
+          </w:r>
+          <w:r>
+            <w:rPr>
+              <w:noProof/>
+            </w:rPr>
+            <w:fldChar w:fldCharType="end"/>
+          </w:r>
         </w:p>
         <w:p>
           <w:pPr>
@@ -2288,67 +2037,56 @@
             </w:tabs>
             <w:rPr>
               <w:noProof/>
-              <w:sz w:val="22"/>
-              <w:szCs w:val="22"/>
+              <w:lang w:eastAsia="ja-JP"/>
             </w:rPr>
           </w:pPr>
-          <w:hyperlink w:anchor="_Toc417224134" w:history="1">
-            <w:r>
-              <w:rPr>
-                <w:rStyle w:val="Hyperlink"/>
-                <w:noProof/>
-              </w:rPr>
-              <w:t>Bottom board</w:t>
-            </w:r>
-            <w:r>
-              <w:rPr>
-                <w:noProof/>
-                <w:webHidden/>
-              </w:rPr>
-              <w:tab/>
-            </w:r>
-            <w:r>
-              <w:rPr>
-                <w:noProof/>
-                <w:webHidden/>
-              </w:rPr>
-              <w:fldChar w:fldCharType="begin"/>
-            </w:r>
-            <w:r>
-              <w:rPr>
-                <w:noProof/>
-                <w:webHidden/>
-              </w:rPr>
-              <w:instrText xml:space="preserve"> PAGEREF _Toc417224134 \h </w:instrText>
-            </w:r>
-            <w:r>
-              <w:rPr>
-                <w:noProof/>
-                <w:webHidden/>
-              </w:rPr>
-            </w:r>
-            <w:r>
-              <w:rPr>
-                <w:noProof/>
-                <w:webHidden/>
-              </w:rPr>
-              <w:fldChar w:fldCharType="separate"/>
-            </w:r>
-            <w:r>
-              <w:rPr>
-                <w:noProof/>
-                <w:webHidden/>
-              </w:rPr>
-              <w:t>11</w:t>
-            </w:r>
-            <w:r>
-              <w:rPr>
-                <w:noProof/>
-                <w:webHidden/>
-              </w:rPr>
-              <w:fldChar w:fldCharType="end"/>
-            </w:r>
-          </w:hyperlink>
+          <w:r>
+            <w:rPr>
+              <w:noProof/>
+            </w:rPr>
+            <w:t>Bottom board</w:t>
+          </w:r>
+          <w:r>
+            <w:rPr>
+              <w:noProof/>
+            </w:rPr>
+            <w:tab/>
+          </w:r>
+          <w:r>
+            <w:rPr>
+              <w:noProof/>
+            </w:rPr>
+            <w:fldChar w:fldCharType="begin"/>
+          </w:r>
+          <w:r>
+            <w:rPr>
+              <w:noProof/>
+            </w:rPr>
+            <w:instrText xml:space="preserve"> PAGEREF _Toc291106728 \h </w:instrText>
+          </w:r>
+          <w:r>
+            <w:rPr>
+              <w:noProof/>
+            </w:rPr>
+          </w:r>
+          <w:r>
+            <w:rPr>
+              <w:noProof/>
+            </w:rPr>
+            <w:fldChar w:fldCharType="separate"/>
+          </w:r>
+          <w:r>
+            <w:rPr>
+              <w:noProof/>
+            </w:rPr>
+            <w:t>12</w:t>
+          </w:r>
+          <w:r>
+            <w:rPr>
+              <w:noProof/>
+            </w:rPr>
+            <w:fldChar w:fldCharType="end"/>
+          </w:r>
         </w:p>
         <w:p>
           <w:r>
@@ -2389,7 +2127,7 @@
       <w:pPr>
         <w:pStyle w:val="Heading1"/>
       </w:pPr>
-      <w:bookmarkStart w:id="1" w:name="_Toc417224112"/>
+      <w:bookmarkStart w:id="1" w:name="_Toc291106706"/>
       <w:r>
         <w:lastRenderedPageBreak/>
         <w:t>Introduction</w:t>
@@ -2413,7 +2151,7 @@
       <w:pPr>
         <w:pStyle w:val="Heading1"/>
       </w:pPr>
-      <w:bookmarkStart w:id="2" w:name="_Toc417224113"/>
+      <w:bookmarkStart w:id="2" w:name="_Toc291106707"/>
       <w:r>
         <w:t>Design</w:t>
       </w:r>
@@ -2487,6 +2225,26 @@
       </w:r>
       <w:r>
         <w:t>) that can operate on an input voltage of up to 6V.</w:t>
+      </w:r>
+    </w:p>
+    <w:p>
+      <w:r>
+        <w:t>PVC coupler, reflector</w:t>
+      </w:r>
+    </w:p>
+    <w:p>
+      <w:r>
+        <w:t>Switch, spring</w:t>
+      </w:r>
+    </w:p>
+    <w:p>
+      <w:r>
+        <w:t>Copper tape</w:t>
+      </w:r>
+    </w:p>
+    <w:p>
+      <w:r>
+        <w:t>Solder tabs</w:t>
       </w:r>
     </w:p>
     <w:p/>
@@ -2510,7 +2268,7 @@
       <w:pPr>
         <w:pStyle w:val="Heading1"/>
       </w:pPr>
-      <w:bookmarkStart w:id="3" w:name="_Toc417224114"/>
+      <w:bookmarkStart w:id="3" w:name="_Toc291106708"/>
       <w:r>
         <w:lastRenderedPageBreak/>
         <w:t>Parts</w:t>
@@ -2521,7 +2279,7 @@
       <w:pPr>
         <w:pStyle w:val="Heading2"/>
       </w:pPr>
-      <w:bookmarkStart w:id="4" w:name="_Toc417224115"/>
+      <w:bookmarkStart w:id="4" w:name="_Toc291106709"/>
       <w:r>
         <w:t>L</w:t>
       </w:r>
@@ -2603,7 +2361,7 @@
       <w:pPr>
         <w:pStyle w:val="Heading2"/>
       </w:pPr>
-      <w:bookmarkStart w:id="5" w:name="_Toc417224116"/>
+      <w:bookmarkStart w:id="5" w:name="_Toc291106710"/>
       <w:r>
         <w:t>A</w:t>
       </w:r>
@@ -2649,7 +2407,7 @@
       <w:pPr>
         <w:pStyle w:val="Heading2"/>
       </w:pPr>
-      <w:bookmarkStart w:id="6" w:name="_Toc417224117"/>
+      <w:bookmarkStart w:id="6" w:name="_Toc291106711"/>
       <w:r>
         <w:t xml:space="preserve">Small </w:t>
       </w:r>
@@ -2755,7 +2513,7 @@
       <w:pPr>
         <w:pStyle w:val="Heading1"/>
       </w:pPr>
-      <w:bookmarkStart w:id="7" w:name="_Toc417224118"/>
+      <w:bookmarkStart w:id="7" w:name="_Toc291106712"/>
       <w:r>
         <w:t>Tools</w:t>
       </w:r>
@@ -2919,7 +2677,7 @@
       <w:pPr>
         <w:pStyle w:val="Heading1"/>
       </w:pPr>
-      <w:bookmarkStart w:id="8" w:name="_Toc417224119"/>
+      <w:bookmarkStart w:id="8" w:name="_Toc291106713"/>
       <w:r>
         <w:lastRenderedPageBreak/>
         <w:t>Assembly</w:t>
@@ -2938,7 +2696,7 @@
       <w:pPr>
         <w:pStyle w:val="Heading2"/>
       </w:pPr>
-      <w:bookmarkStart w:id="9" w:name="_Toc417224120"/>
+      <w:bookmarkStart w:id="9" w:name="_Toc291106714"/>
       <w:r>
         <w:t>Building the components</w:t>
       </w:r>
@@ -2948,7 +2706,7 @@
       <w:pPr>
         <w:pStyle w:val="Heading3"/>
       </w:pPr>
-      <w:bookmarkStart w:id="10" w:name="_Toc417224121"/>
+      <w:bookmarkStart w:id="10" w:name="_Toc291106715"/>
       <w:r>
         <w:t>Bottom board</w:t>
       </w:r>
@@ -2956,15 +2714,10 @@
     </w:p>
     <w:p>
       <w:r>
-        <w:t xml:space="preserve">The bottom board is labeled as such; </w:t>
-      </w:r>
-      <w:proofErr w:type="gramStart"/>
-      <w:r>
-        <w:t>It</w:t>
-      </w:r>
-      <w:proofErr w:type="gramEnd"/>
-      <w:r>
-        <w:t xml:space="preserve"> hosts two components: A spring on one side and a push-button switch on the other.</w:t>
+        <w:t xml:space="preserve">The bottom board </w:t>
+      </w:r>
+      <w:r>
+        <w:t>hosts two components: A spring on one side and a push-button switch on the other.</w:t>
       </w:r>
     </w:p>
     <w:p>
@@ -2982,12 +2735,29 @@
     </w:p>
     <w:p>
       <w:r>
+        <w:t>The spring pushes against the batteries to ensure firm electrical contact with them.</w:t>
+      </w:r>
+    </w:p>
+    <w:p>
+      <w:r>
         <w:t>It’s usually easier to install the spring first; it also helps if you have a friend who can use the pliers to hold the spring in place while you solder it.</w:t>
       </w:r>
     </w:p>
     <w:p>
       <w:r>
-        <w:t>The spring-side of the board is marked with the word “SPRING” and a star-like pattern in the exposed trace. The spring should be centered and soldered to the board at four points around its base.</w:t>
+        <w:t>The spring-side of the board is marked with the word “SPRING” and a star-like pattern in the exposed trace. The spring should be center</w:t>
+      </w:r>
+      <w:r>
+        <w:t xml:space="preserve">ed and soldered to the board at </w:t>
+      </w:r>
+      <w:r>
+        <w:t>four</w:t>
+      </w:r>
+      <w:r>
+        <w:t xml:space="preserve"> or more</w:t>
+      </w:r>
+      <w:r>
+        <w:t xml:space="preserve"> points around its base.</w:t>
       </w:r>
     </w:p>
     <w:p>
@@ -3000,12 +2770,35 @@
     </w:p>
     <w:p>
       <w:r>
-        <w:t>The push-button switch goes on the other side of the board. This will be easier to do if you have something to reset the board on which has a hole in it that the spring can rest inside.</w:t>
-      </w:r>
-    </w:p>
-    <w:p>
-      <w:r>
-        <w:t>The button has two legs that protrude straight out from on side of the body. These need to be carefully bent to go straight down (the top of the button being the side that has the part you press). The legs can then be cut flush with the bottom of the button.</w:t>
+        <w:t>The push-button switch turns on and off the electrical current that powers the flashlight.</w:t>
+      </w:r>
+    </w:p>
+    <w:p>
+      <w:r>
+        <w:t xml:space="preserve">The push-button switch goes on the other side of the board. This will be easier to </w:t>
+      </w:r>
+      <w:r>
+        <w:t>do if you have something to res</w:t>
+      </w:r>
+      <w:r>
+        <w:t>t the board on which has a hole in it that the spring can rest inside.</w:t>
+      </w:r>
+    </w:p>
+    <w:p>
+      <w:r>
+        <w:t xml:space="preserve">The button has two legs that protrude straight out from on side of the body. These need to be carefully bent to go straight down (the top of the button being the side that has the part you press). The legs </w:t>
+      </w:r>
+      <w:r>
+        <w:t>should</w:t>
+      </w:r>
+      <w:r>
+        <w:t xml:space="preserve"> then be cut flush with the bottom of the button</w:t>
+      </w:r>
+      <w:r>
+        <w:t xml:space="preserve"> body</w:t>
+      </w:r>
+      <w:r>
+        <w:t>.</w:t>
       </w:r>
     </w:p>
     <w:p>
@@ -3067,7 +2860,7 @@
       <w:pPr>
         <w:pStyle w:val="Heading3"/>
       </w:pPr>
-      <w:bookmarkStart w:id="11" w:name="_Toc417224122"/>
+      <w:bookmarkStart w:id="11" w:name="_Toc291106716"/>
       <w:r>
         <w:t>Top board</w:t>
       </w:r>
@@ -3075,16 +2868,21 @@
     </w:p>
     <w:p>
       <w:r>
-        <w:t>The top board is labeled as such; it holds two components: The LED (Light Emitting Diode) and a current regulator. The LED is the part that produces the light and the regulator controls the electrical voltage to prevent the LED from burning out. These two components are sensitive and should be handled with care, usually only with the tweezers. These components are also very small; you may find it easier to install them using a magnifying glass.</w:t>
-      </w:r>
-    </w:p>
-    <w:p>
-      <w:r>
-        <w:t xml:space="preserve">Before soldering anything to the top board, first cut off any tabs sticking out from the sides and file the edges of the board smooth. The board needs to fit snugly, but </w:t>
+        <w:t xml:space="preserve">The top board holds two components: The LED (Light Emitting Diode) and a current regulator. The LED is the part that produces the light and the regulator controls the electrical voltage to prevent the LED from burning out. These two components are sensitive and should be handled with care, usually only with the tweezers. These </w:t>
       </w:r>
       <w:r>
         <w:lastRenderedPageBreak/>
-        <w:t>not tightly, inside the PVC coupler; file the rounded ends of the board until you achieve that fit.</w:t>
+        <w:t>components are also very small; you may find it easier to install them using a magnifying glass.</w:t>
+      </w:r>
+    </w:p>
+    <w:p>
+      <w:r>
+        <w:t>The underside of the top board also acts as the contact with the positive (+) terminal of the batteries.</w:t>
+      </w:r>
+    </w:p>
+    <w:p>
+      <w:r>
+        <w:t>Before soldering anything to the top board, first cut off any tabs sticking out from the sides and file the edges of the board smooth. The board needs to fit snugly, but not tightly, inside the PVC coupler; file the rounded ends of the board until you achieve that fit.</w:t>
       </w:r>
     </w:p>
     <w:p>
@@ -3097,8 +2895,16 @@
     </w:p>
     <w:p>
       <w:r>
+        <w:t>The LED is the component that produces light. LEDs are available in all sorts of shapes, sizes and colors and are some of the most efficient components available to turn electricity into light.</w:t>
+      </w:r>
+    </w:p>
+    <w:p>
+      <w:r>
         <w:t>The LED has four legs that protrude ever so slightly near the corners of the case. The LED must be installed a specific way round: On the board this is marked with a diagonal on one corner of the white outline; on the LED a similar shape is molded into one corner of the package.</w:t>
       </w:r>
+      <w:r>
+        <w:t xml:space="preserve"> It is important that the LED is installed the correct way round; it will not work if reversed.</w:t>
+      </w:r>
     </w:p>
     <w:p>
       <w:r>
@@ -3130,19 +2936,57 @@
     </w:p>
     <w:p>
       <w:r>
+        <w:t>The current regulator controls the voltage supplied to the LED to maintain a constant current, in this case 350mA. Why 350mA? That is because the LED is designed to operate at that current continuously.</w:t>
+      </w:r>
+    </w:p>
+    <w:p>
+      <w:r>
         <w:t>The regulator is a three-legged device with a large solder tab. The large solder tab is for heat dissipation.</w:t>
       </w:r>
     </w:p>
     <w:p>
       <w:r>
+        <w:lastRenderedPageBreak/>
         <w:t>Similar to the LED, a reasonable technique for soldering the regulator to the board is to pick one leg, apply solder to its pad and then use tweezers to slide the component into place ensuring the device is flat against the board. Once set, solder the other two legs and the big solder tab.</w:t>
       </w:r>
     </w:p>
     <w:p>
       <w:pPr>
+        <w:pStyle w:val="Heading4"/>
+      </w:pPr>
+      <w:r>
+        <w:t>Testing</w:t>
+      </w:r>
+      <w:r>
+        <w:t xml:space="preserve"> the top board</w:t>
+      </w:r>
+    </w:p>
+    <w:p>
+      <w:r>
+        <w:t>If a bench power supply is available you can use it to test the top board at this stage. Set the voltage output to about 4.5V</w:t>
+      </w:r>
+      <w:r>
+        <w:t xml:space="preserve"> (the regulator will function up to 6V, but do not exceed this). If the PSU </w:t>
+      </w:r>
+      <w:r>
+        <w:t>has a current limit you can set it to about 400mA.</w:t>
+      </w:r>
+    </w:p>
+    <w:p>
+      <w:r>
+        <w:t>With the top board pointing away from you or anyone else (because it is really bright, you don’t want to blind anyone!) touch the negative (-) terminal to one of the two outer pads on the underside of the board and the positive (+) terminal to the central circular pad.  Be very careful not to get these backwards; doing so can destroy the regulator.</w:t>
+      </w:r>
+    </w:p>
+    <w:p>
+      <w:r>
+        <w:t>The LED should illuminate.</w:t>
+      </w:r>
+    </w:p>
+    <w:p>
+      <w:pPr>
         <w:pStyle w:val="Heading3"/>
       </w:pPr>
-      <w:bookmarkStart w:id="12" w:name="_Toc417224123"/>
+      <w:bookmarkStart w:id="12" w:name="_Toc291106717"/>
       <w:r>
         <w:t>B</w:t>
       </w:r>
@@ -3171,13 +3015,21 @@
         <w:t>.</w:t>
       </w:r>
       <w:r>
-        <w:t xml:space="preserve"> (If for some reason your tube has two sets of holes, </w:t>
+        <w:t xml:space="preserve"> </w:t>
+      </w:r>
+    </w:p>
+    <w:p>
+      <w:r>
+        <w:t xml:space="preserve">If for some reason your tube has two sets of holes, </w:t>
       </w:r>
       <w:r>
         <w:t xml:space="preserve">one pair at each end, </w:t>
       </w:r>
       <w:r>
-        <w:t>you get to choose which end is the bottom.)</w:t>
+        <w:t>you get to choose which end is the</w:t>
+      </w:r>
+      <w:r>
+        <w:t xml:space="preserve"> bottom.</w:t>
       </w:r>
     </w:p>
     <w:p>
@@ -3190,82 +3042,88 @@
     </w:p>
     <w:p>
       <w:r>
-        <w:t>The copper tape carries the negative terminal of the batteries up to the light. There are two for reliability.</w:t>
+        <w:t xml:space="preserve">The copper tape carries the negative </w:t>
+      </w:r>
+      <w:r>
+        <w:t xml:space="preserve">(-) </w:t>
+      </w:r>
+      <w:r>
+        <w:t>terminal of the batteries up to the light. There are two for reliability.</w:t>
+      </w:r>
+    </w:p>
+    <w:p>
+      <w:r>
+        <w:t>The tape</w:t>
+      </w:r>
+      <w:r>
+        <w:t xml:space="preserve"> runs along inside of tube</w:t>
+      </w:r>
+      <w:r>
+        <w:t>, aligned with the screw holes. The tape has an adhesive backing that is exposed by removing the white backing material. It’s a good idea to keep the tape flat when removing the backing to reduce curling.</w:t>
+      </w:r>
+    </w:p>
+    <w:p>
+      <w:r>
+        <w:t>You w</w:t>
+      </w:r>
+      <w:r>
+        <w:t xml:space="preserve">ant </w:t>
+      </w:r>
+      <w:r>
+        <w:t xml:space="preserve">the </w:t>
+      </w:r>
+      <w:r>
+        <w:t xml:space="preserve">tape to start just below </w:t>
+      </w:r>
+      <w:r>
+        <w:t xml:space="preserve">the </w:t>
+      </w:r>
+      <w:r>
+        <w:t>screw hole on the outside</w:t>
+      </w:r>
+      <w:r>
+        <w:t xml:space="preserve"> (you do not want to cover the hole)</w:t>
+      </w:r>
+      <w:r>
+        <w:t>, fold over the end inside the tube, run the length on the inside and fold over the top end. Trim flush with the outside of the top end.</w:t>
+      </w:r>
+      <w:r>
+        <w:t xml:space="preserve"> Repeat for the other size.</w:t>
+      </w:r>
+    </w:p>
+    <w:p>
+      <w:pPr>
+        <w:pStyle w:val="Heading4"/>
+      </w:pPr>
+      <w:r>
+        <w:t>Attach solder tabs</w:t>
+      </w:r>
+    </w:p>
+    <w:p>
+      <w:r>
+        <w:t>There are two holes at the bottom end of the tube. These are to accept screws that hold solder tabs in place. These solder tabs will later attach to the bottom board.</w:t>
+      </w:r>
+    </w:p>
+    <w:p>
+      <w:r>
+        <w:t>First you must start the thread on the holes. The holes are drilled smaller than the screws so that a thread will form the first time you insert the screw</w:t>
+      </w:r>
+      <w:r>
+        <w:t>; the screws are a kind that will cut their own thread into plastic.</w:t>
+      </w:r>
+      <w:r>
+        <w:t xml:space="preserve"> This can be difficult, though it may be easier if you have a friend who will hold the tube </w:t>
+      </w:r>
+      <w:r>
+        <w:t xml:space="preserve">steady </w:t>
+      </w:r>
+      <w:r>
+        <w:t>for you.</w:t>
       </w:r>
     </w:p>
     <w:p>
       <w:r>
         <w:lastRenderedPageBreak/>
-        <w:t>The tape</w:t>
-      </w:r>
-      <w:r>
-        <w:t xml:space="preserve"> runs along inside of tube</w:t>
-      </w:r>
-      <w:r>
-        <w:t>, aligned with the screw holes. The tape has an adhesive backing that is exposed by removing the white backing material. It’s a good idea to keep the tape flat when removing the backing to reduce curling.</w:t>
-      </w:r>
-    </w:p>
-    <w:p>
-      <w:r>
-        <w:t>You w</w:t>
-      </w:r>
-      <w:r>
-        <w:t xml:space="preserve">ant </w:t>
-      </w:r>
-      <w:r>
-        <w:t xml:space="preserve">the </w:t>
-      </w:r>
-      <w:r>
-        <w:t xml:space="preserve">tape to start just below </w:t>
-      </w:r>
-      <w:r>
-        <w:t xml:space="preserve">the </w:t>
-      </w:r>
-      <w:r>
-        <w:t>screw hole on the outside</w:t>
-      </w:r>
-      <w:r>
-        <w:t xml:space="preserve"> (you do not want to cover the hole)</w:t>
-      </w:r>
-      <w:r>
-        <w:t>, fold over the end inside the tube, run the length on the inside and fold over the top end. Trim flush with the outside of the top end.</w:t>
-      </w:r>
-      <w:r>
-        <w:t xml:space="preserve"> Repeat for the other size.</w:t>
-      </w:r>
-    </w:p>
-    <w:p>
-      <w:pPr>
-        <w:pStyle w:val="Heading4"/>
-      </w:pPr>
-      <w:r>
-        <w:t>Attach solder tabs</w:t>
-      </w:r>
-    </w:p>
-    <w:p>
-      <w:r>
-        <w:t>There are two holes at the bottom end of the tube. These are to accept screws that hold solder tabs in place. These solder tabs will later attach to the bottom board.</w:t>
-      </w:r>
-    </w:p>
-    <w:p>
-      <w:r>
-        <w:t>First you must start the thread on the holes. The holes are drilled smaller than the screws so that a thread will form the first time you insert the screw</w:t>
-      </w:r>
-      <w:r>
-        <w:t>; the screws are a kind that will cut their own thread into plastic.</w:t>
-      </w:r>
-      <w:r>
-        <w:t xml:space="preserve"> This can be difficult, though it may be easier if you have a friend who will hold the tube </w:t>
-      </w:r>
-      <w:r>
-        <w:t xml:space="preserve">steady </w:t>
-      </w:r>
-      <w:r>
-        <w:t>for you.</w:t>
-      </w:r>
-    </w:p>
-    <w:p>
-      <w:r>
         <w:t>If the copper tape covers the holes you will need to either poke a hole in the tape (being careful not to damage the copper tape on the inside of the tube), or trim it to reveal the holes. Ideally you want the tape close to the holes but not covering it.</w:t>
       </w:r>
     </w:p>
@@ -3350,7 +3208,7 @@
       <w:pPr>
         <w:pStyle w:val="Heading2"/>
       </w:pPr>
-      <w:bookmarkStart w:id="13" w:name="_Toc417224124"/>
+      <w:bookmarkStart w:id="13" w:name="_Toc291106718"/>
       <w:r>
         <w:t>Combining the components</w:t>
       </w:r>
@@ -3360,7 +3218,7 @@
       <w:pPr>
         <w:pStyle w:val="Heading3"/>
       </w:pPr>
-      <w:bookmarkStart w:id="14" w:name="_Toc417224125"/>
+      <w:bookmarkStart w:id="14" w:name="_Toc291106719"/>
       <w:r>
         <w:t>Attach the top board</w:t>
       </w:r>
@@ -3381,62 +3239,67 @@
     </w:p>
     <w:p>
       <w:r>
-        <w:t xml:space="preserve">Place the PVC coupler over the top of this, with the machined end up. The coupler may be tight in which case use a mallet (or a hammer and a piece of wood to even </w:t>
+        <w:t>Place the PVC coupler over the top of this, with the machined end up. The coupler may be tight in which case use a mallet (or a hammer and a piece of wood to even out the impact</w:t>
+      </w:r>
+      <w:r>
+        <w:t>) to tap the coupler into place; do not hit the coupler too hard or you could damage the flashlight.</w:t>
+      </w:r>
+      <w:r>
+        <w:t xml:space="preserve"> If the coupler ends up being loose </w:t>
+      </w:r>
+      <w:r>
+        <w:t xml:space="preserve">even after a tap from the mallet </w:t>
+      </w:r>
+      <w:r>
+        <w:t xml:space="preserve">then, after testing the flashlight, you may need a spot </w:t>
+      </w:r>
+      <w:r>
+        <w:t>of adhesive to keep it in place – see below.</w:t>
+      </w:r>
+    </w:p>
+    <w:p>
+      <w:r>
+        <w:t>A tight fit is important to ensure a good connection between the top board and the copper tape – this is how the board connects the LED to the (-) end of the batteries!</w:t>
+      </w:r>
+    </w:p>
+    <w:p>
+      <w:pPr>
+        <w:pStyle w:val="Heading3"/>
+      </w:pPr>
+      <w:bookmarkStart w:id="15" w:name="_Toc291106720"/>
+      <w:r>
+        <w:t>Attach the bottom board</w:t>
+      </w:r>
+      <w:bookmarkEnd w:id="15"/>
+    </w:p>
+    <w:p>
+      <w:r>
+        <w:t>First tighten the screws to hold the solder tabs; you want the tabs parallel to the body and pointing towards the bottom; they should protrude past the bottom by about 5mm. Be very careful not to over-tighten the screws.</w:t>
+      </w:r>
+    </w:p>
+    <w:p>
+      <w:r>
+        <w:t xml:space="preserve">Stand the body so that the bottom-end is up and place the bottom board on the end between the solder tabs. The button should be visible and the spring should be inside the tube. Center the board on the tube and note that there are solder pads on </w:t>
       </w:r>
       <w:r>
         <w:lastRenderedPageBreak/>
-        <w:t>out the impact</w:t>
-      </w:r>
-      <w:r>
-        <w:t>) to tap the coupler into place; do not hit the coupler too hard or you could damage the flashlight.</w:t>
-      </w:r>
-      <w:r>
-        <w:t xml:space="preserve"> If the coupler ends up being loose </w:t>
-      </w:r>
-      <w:r>
-        <w:t xml:space="preserve">even after a tap from the mallet </w:t>
-      </w:r>
-      <w:r>
-        <w:t xml:space="preserve">then, after testing the flashlight, you may need a spot </w:t>
-      </w:r>
-      <w:r>
-        <w:t>of adhesive to keep it in place – see below.</w:t>
-      </w:r>
-    </w:p>
-    <w:p>
-      <w:r>
-        <w:t>A tight fit is important to ensure a good connection between the top board and the copper tape – this is how the board connects the LED to the (-) end of the batteries!</w:t>
+        <w:t>the board for the tabs. Carefully bend the tabs onto the pads on the board; you want them to lay as flat as possible onto the board. Then solder both tabs to the board.</w:t>
       </w:r>
     </w:p>
     <w:p>
       <w:pPr>
         <w:pStyle w:val="Heading3"/>
       </w:pPr>
-      <w:bookmarkStart w:id="15" w:name="_Toc417224126"/>
-      <w:r>
-        <w:t>Attach the bottom board</w:t>
-      </w:r>
-      <w:bookmarkEnd w:id="15"/>
-    </w:p>
-    <w:p>
-      <w:r>
-        <w:t>First tighten the screws to hold the solder tabs; you want the tabs parallel to the body and pointing towards the bottom; they should protrude past the bottom by about 5mm. Be very careful not to over-tighten the screws.</w:t>
-      </w:r>
-    </w:p>
-    <w:p>
-      <w:r>
-        <w:t>Stand the body so that the bottom-end is up and place the bottom board on the end between the solder tabs. The button should be visible and the spring should be inside the tube. Center the board on the tube and note that there are solder pads on the board for the tabs. Carefully bend the tabs onto the pads on the board; you want them to lay as flat as possible onto the board. Then solder both tabs to the board.</w:t>
-      </w:r>
-    </w:p>
-    <w:p>
-      <w:pPr>
-        <w:pStyle w:val="Heading3"/>
-      </w:pPr>
-      <w:bookmarkStart w:id="16" w:name="_Toc417224127"/>
+      <w:bookmarkStart w:id="16" w:name="_Toc291106721"/>
       <w:r>
         <w:t>Reflector</w:t>
       </w:r>
       <w:bookmarkEnd w:id="16"/>
+    </w:p>
+    <w:p>
+      <w:r>
+        <w:t>The reflectors job is to focus the light from the LED into a relatively narrow beam.</w:t>
+      </w:r>
     </w:p>
     <w:p>
       <w:r>
@@ -3471,7 +3334,7 @@
       <w:pPr>
         <w:pStyle w:val="Heading1"/>
       </w:pPr>
-      <w:bookmarkStart w:id="17" w:name="_Toc417224128"/>
+      <w:bookmarkStart w:id="17" w:name="_Toc291106722"/>
       <w:r>
         <w:lastRenderedPageBreak/>
         <w:t>Testing</w:t>
@@ -3482,7 +3345,7 @@
       <w:pPr>
         <w:pStyle w:val="Heading3"/>
       </w:pPr>
-      <w:bookmarkStart w:id="18" w:name="_Toc417224129"/>
+      <w:bookmarkStart w:id="18" w:name="_Toc291106723"/>
       <w:r>
         <w:t>Battery installation</w:t>
       </w:r>
@@ -3496,6 +3359,18 @@
     <w:p>
       <w:r>
         <w:t>Undo the screws that hold the bottom board in place and insert three batteries into the tube. The correct polarity is with the positive (+) end of the batteries pointing toward the top end of the flashlight.</w:t>
+      </w:r>
+      <w:r>
+        <w:t xml:space="preserve"> It is </w:t>
+      </w:r>
+      <w:r>
+        <w:rPr>
+          <w:i/>
+        </w:rPr>
+        <w:t>very</w:t>
+      </w:r>
+      <w:r>
+        <w:t xml:space="preserve"> important that the batteries are inserted the correct way; reversing it can destroy the regulator on the top board!</w:t>
       </w:r>
     </w:p>
     <w:p>
@@ -3566,7 +3441,7 @@
       <w:pPr>
         <w:pStyle w:val="Heading1"/>
       </w:pPr>
-      <w:bookmarkStart w:id="19" w:name="_Toc417224130"/>
+      <w:bookmarkStart w:id="19" w:name="_Toc291106724"/>
       <w:r>
         <w:lastRenderedPageBreak/>
         <w:t>Final assembly</w:t>
@@ -3577,7 +3452,7 @@
       <w:pPr>
         <w:pStyle w:val="Heading3"/>
       </w:pPr>
-      <w:bookmarkStart w:id="20" w:name="_Toc417224131"/>
+      <w:bookmarkStart w:id="20" w:name="_Toc291106725"/>
       <w:r>
         <w:t>Top-end coupler</w:t>
       </w:r>
@@ -3608,7 +3483,7 @@
       <w:pPr>
         <w:pStyle w:val="Heading3"/>
       </w:pPr>
-      <w:bookmarkStart w:id="21" w:name="_Toc417224132"/>
+      <w:bookmarkStart w:id="21" w:name="_Toc291106726"/>
       <w:r>
         <w:t>Secure the reflector</w:t>
       </w:r>
@@ -3650,7 +3525,7 @@
       <w:pPr>
         <w:pStyle w:val="Heading1"/>
       </w:pPr>
-      <w:bookmarkStart w:id="22" w:name="_Toc417224133"/>
+      <w:bookmarkStart w:id="22" w:name="_Toc291106727"/>
       <w:r>
         <w:lastRenderedPageBreak/>
         <w:t>Troubleshooting</w:t>
@@ -3666,7 +3541,7 @@
       <w:pPr>
         <w:pStyle w:val="Heading3"/>
       </w:pPr>
-      <w:bookmarkStart w:id="23" w:name="_Toc417224134"/>
+      <w:bookmarkStart w:id="23" w:name="_Toc291106728"/>
       <w:r>
         <w:t>Bottom board</w:t>
       </w:r>
@@ -3727,7 +3602,7 @@
 </file>
 
 <file path=word/numbering.xml><?xml version="1.0" encoding="utf-8"?>
-<w:numbering xmlns:wpc="http://schemas.microsoft.com/office/word/2010/wordprocessingCanvas" xmlns:mc="http://schemas.openxmlformats.org/markup-compatibility/2006" xmlns:o="urn:schemas-microsoft-com:office:office" xmlns:r="http://schemas.openxmlformats.org/officeDocument/2006/relationships" xmlns:m="http://schemas.openxmlformats.org/officeDocument/2006/math" xmlns:v="urn:schemas-microsoft-com:vml" xmlns:wp14="http://schemas.microsoft.com/office/word/2010/wordprocessingDrawing" xmlns:wp="http://schemas.openxmlformats.org/drawingml/2006/wordprocessingDrawing" xmlns:w10="urn:schemas-microsoft-com:office:word" xmlns:w="http://schemas.openxmlformats.org/wordprocessingml/2006/main" xmlns:w14="http://schemas.microsoft.com/office/word/2010/wordml" xmlns:w15="http://schemas.microsoft.com/office/word/2012/wordml" xmlns:wpg="http://schemas.microsoft.com/office/word/2010/wordprocessingGroup" xmlns:wpi="http://schemas.microsoft.com/office/word/2010/wordprocessingInk" xmlns:wne="http://schemas.microsoft.com/office/word/2006/wordml" xmlns:wps="http://schemas.microsoft.com/office/word/2010/wordprocessingShape" mc:Ignorable="w14 w15 wp14">
+<w:numbering xmlns:wpc="http://schemas.microsoft.com/office/word/2010/wordprocessingCanvas" xmlns:mo="http://schemas.microsoft.com/office/mac/office/2008/main" xmlns:mc="http://schemas.openxmlformats.org/markup-compatibility/2006" xmlns:mv="urn:schemas-microsoft-com:mac:vml" xmlns:o="urn:schemas-microsoft-com:office:office" xmlns:r="http://schemas.openxmlformats.org/officeDocument/2006/relationships" xmlns:m="http://schemas.openxmlformats.org/officeDocument/2006/math" xmlns:v="urn:schemas-microsoft-com:vml" xmlns:wp14="http://schemas.microsoft.com/office/word/2010/wordprocessingDrawing" xmlns:wp="http://schemas.openxmlformats.org/drawingml/2006/wordprocessingDrawing" xmlns:w10="urn:schemas-microsoft-com:office:word" xmlns:w="http://schemas.openxmlformats.org/wordprocessingml/2006/main" xmlns:w14="http://schemas.microsoft.com/office/word/2010/wordml" xmlns:wpg="http://schemas.microsoft.com/office/word/2010/wordprocessingGroup" xmlns:wpi="http://schemas.microsoft.com/office/word/2010/wordprocessingInk" xmlns:wne="http://schemas.microsoft.com/office/word/2006/wordml" xmlns:wps="http://schemas.microsoft.com/office/word/2010/wordprocessingShape" mc:Ignorable="w14 wp14">
   <w:abstractNum w:abstractNumId="0">
     <w:nsid w:val="276E598D"/>
     <w:multiLevelType w:val="hybridMultilevel"/>
@@ -4115,7 +3990,7 @@
 </file>
 
 <file path=word/styles.xml><?xml version="1.0" encoding="utf-8"?>
-<w:styles xmlns:mc="http://schemas.openxmlformats.org/markup-compatibility/2006" xmlns:r="http://schemas.openxmlformats.org/officeDocument/2006/relationships" xmlns:w="http://schemas.openxmlformats.org/wordprocessingml/2006/main" xmlns:w14="http://schemas.microsoft.com/office/word/2010/wordml" xmlns:w15="http://schemas.microsoft.com/office/word/2012/wordml" mc:Ignorable="w14 w15">
+<w:styles xmlns:mc="http://schemas.openxmlformats.org/markup-compatibility/2006" xmlns:r="http://schemas.openxmlformats.org/officeDocument/2006/relationships" xmlns:w="http://schemas.openxmlformats.org/wordprocessingml/2006/main" xmlns:w14="http://schemas.microsoft.com/office/word/2010/wordml" mc:Ignorable="w14">
   <w:docDefaults>
     <w:rPrDefault>
       <w:rPr>
@@ -4127,369 +4002,633 @@
     </w:rPrDefault>
     <w:pPrDefault/>
   </w:docDefaults>
-  <w:latentStyles w:defLockedState="0" w:defUIPriority="99" w:defSemiHidden="0" w:defUnhideWhenUsed="0" w:defQFormat="0" w:count="371">
-    <w:lsdException w:name="Normal" w:uiPriority="0" w:qFormat="1"/>
-    <w:lsdException w:name="heading 1" w:uiPriority="9" w:qFormat="1"/>
-    <w:lsdException w:name="heading 2" w:semiHidden="1" w:uiPriority="9" w:unhideWhenUsed="1" w:qFormat="1"/>
-    <w:lsdException w:name="heading 3" w:semiHidden="1" w:uiPriority="9" w:unhideWhenUsed="1" w:qFormat="1"/>
-    <w:lsdException w:name="heading 4" w:semiHidden="1" w:uiPriority="9" w:unhideWhenUsed="1" w:qFormat="1"/>
-    <w:lsdException w:name="heading 5" w:semiHidden="1" w:uiPriority="9" w:unhideWhenUsed="1" w:qFormat="1"/>
-    <w:lsdException w:name="heading 6" w:semiHidden="1" w:uiPriority="9" w:unhideWhenUsed="1" w:qFormat="1"/>
-    <w:lsdException w:name="heading 7" w:semiHidden="1" w:uiPriority="9" w:unhideWhenUsed="1" w:qFormat="1"/>
-    <w:lsdException w:name="heading 8" w:semiHidden="1" w:uiPriority="9" w:unhideWhenUsed="1" w:qFormat="1"/>
-    <w:lsdException w:name="heading 9" w:semiHidden="1" w:uiPriority="9" w:unhideWhenUsed="1" w:qFormat="1"/>
-    <w:lsdException w:name="index 1" w:semiHidden="1" w:unhideWhenUsed="1"/>
-    <w:lsdException w:name="index 2" w:semiHidden="1" w:unhideWhenUsed="1"/>
-    <w:lsdException w:name="index 3" w:semiHidden="1" w:unhideWhenUsed="1"/>
-    <w:lsdException w:name="index 4" w:semiHidden="1" w:unhideWhenUsed="1"/>
-    <w:lsdException w:name="index 5" w:semiHidden="1" w:unhideWhenUsed="1"/>
-    <w:lsdException w:name="index 6" w:semiHidden="1" w:unhideWhenUsed="1"/>
-    <w:lsdException w:name="index 7" w:semiHidden="1" w:unhideWhenUsed="1"/>
-    <w:lsdException w:name="index 8" w:semiHidden="1" w:unhideWhenUsed="1"/>
-    <w:lsdException w:name="index 9" w:semiHidden="1" w:unhideWhenUsed="1"/>
-    <w:lsdException w:name="toc 1" w:semiHidden="1" w:uiPriority="39" w:unhideWhenUsed="1"/>
-    <w:lsdException w:name="toc 2" w:semiHidden="1" w:uiPriority="39" w:unhideWhenUsed="1"/>
-    <w:lsdException w:name="toc 3" w:semiHidden="1" w:uiPriority="39" w:unhideWhenUsed="1"/>
-    <w:lsdException w:name="toc 4" w:semiHidden="1" w:uiPriority="39" w:unhideWhenUsed="1"/>
-    <w:lsdException w:name="toc 5" w:semiHidden="1" w:uiPriority="39" w:unhideWhenUsed="1"/>
-    <w:lsdException w:name="toc 6" w:semiHidden="1" w:uiPriority="39" w:unhideWhenUsed="1"/>
-    <w:lsdException w:name="toc 7" w:semiHidden="1" w:uiPriority="39" w:unhideWhenUsed="1"/>
-    <w:lsdException w:name="toc 8" w:semiHidden="1" w:uiPriority="39" w:unhideWhenUsed="1"/>
-    <w:lsdException w:name="toc 9" w:semiHidden="1" w:uiPriority="39" w:unhideWhenUsed="1"/>
-    <w:lsdException w:name="Normal Indent" w:semiHidden="1" w:unhideWhenUsed="1"/>
-    <w:lsdException w:name="footnote text" w:semiHidden="1" w:unhideWhenUsed="1"/>
-    <w:lsdException w:name="annotation text" w:semiHidden="1" w:unhideWhenUsed="1"/>
-    <w:lsdException w:name="header" w:semiHidden="1" w:unhideWhenUsed="1"/>
-    <w:lsdException w:name="footer" w:semiHidden="1" w:unhideWhenUsed="1"/>
-    <w:lsdException w:name="index heading" w:semiHidden="1" w:unhideWhenUsed="1"/>
-    <w:lsdException w:name="caption" w:semiHidden="1" w:uiPriority="35" w:unhideWhenUsed="1" w:qFormat="1"/>
-    <w:lsdException w:name="table of figures" w:semiHidden="1" w:unhideWhenUsed="1"/>
-    <w:lsdException w:name="envelope address" w:semiHidden="1" w:unhideWhenUsed="1"/>
-    <w:lsdException w:name="envelope return" w:semiHidden="1" w:unhideWhenUsed="1"/>
-    <w:lsdException w:name="footnote reference" w:semiHidden="1" w:unhideWhenUsed="1"/>
-    <w:lsdException w:name="annotation reference" w:semiHidden="1" w:unhideWhenUsed="1"/>
-    <w:lsdException w:name="line number" w:semiHidden="1" w:unhideWhenUsed="1"/>
-    <w:lsdException w:name="page number" w:semiHidden="1" w:unhideWhenUsed="1"/>
-    <w:lsdException w:name="endnote reference" w:semiHidden="1" w:unhideWhenUsed="1"/>
-    <w:lsdException w:name="endnote text" w:semiHidden="1" w:unhideWhenUsed="1"/>
-    <w:lsdException w:name="table of authorities" w:semiHidden="1" w:unhideWhenUsed="1"/>
-    <w:lsdException w:name="macro" w:semiHidden="1" w:unhideWhenUsed="1"/>
-    <w:lsdException w:name="toa heading" w:semiHidden="1" w:unhideWhenUsed="1"/>
-    <w:lsdException w:name="List" w:semiHidden="1" w:unhideWhenUsed="1"/>
-    <w:lsdException w:name="List Bullet" w:semiHidden="1" w:unhideWhenUsed="1"/>
-    <w:lsdException w:name="List Number" w:semiHidden="1" w:unhideWhenUsed="1"/>
-    <w:lsdException w:name="List 2" w:semiHidden="1" w:unhideWhenUsed="1"/>
-    <w:lsdException w:name="List 3" w:semiHidden="1" w:unhideWhenUsed="1"/>
-    <w:lsdException w:name="List 4" w:semiHidden="1" w:unhideWhenUsed="1"/>
-    <w:lsdException w:name="List 5" w:semiHidden="1" w:unhideWhenUsed="1"/>
-    <w:lsdException w:name="List Bullet 2" w:semiHidden="1" w:unhideWhenUsed="1"/>
-    <w:lsdException w:name="List Bullet 3" w:semiHidden="1" w:unhideWhenUsed="1"/>
-    <w:lsdException w:name="List Bullet 4" w:semiHidden="1" w:unhideWhenUsed="1"/>
-    <w:lsdException w:name="List Bullet 5" w:semiHidden="1" w:unhideWhenUsed="1"/>
-    <w:lsdException w:name="List Number 2" w:semiHidden="1" w:unhideWhenUsed="1"/>
-    <w:lsdException w:name="List Number 3" w:semiHidden="1" w:unhideWhenUsed="1"/>
-    <w:lsdException w:name="List Number 4" w:semiHidden="1" w:unhideWhenUsed="1"/>
-    <w:lsdException w:name="List Number 5" w:semiHidden="1" w:unhideWhenUsed="1"/>
-    <w:lsdException w:name="Title" w:uiPriority="10" w:qFormat="1"/>
-    <w:lsdException w:name="Closing" w:semiHidden="1" w:unhideWhenUsed="1"/>
-    <w:lsdException w:name="Signature" w:semiHidden="1" w:unhideWhenUsed="1"/>
-    <w:lsdException w:name="Default Paragraph Font" w:semiHidden="1" w:uiPriority="1" w:unhideWhenUsed="1"/>
-    <w:lsdException w:name="Body Text" w:semiHidden="1" w:unhideWhenUsed="1"/>
-    <w:lsdException w:name="Body Text Indent" w:semiHidden="1" w:unhideWhenUsed="1"/>
-    <w:lsdException w:name="List Continue" w:semiHidden="1" w:unhideWhenUsed="1"/>
-    <w:lsdException w:name="List Continue 2" w:semiHidden="1" w:unhideWhenUsed="1"/>
-    <w:lsdException w:name="List Continue 3" w:semiHidden="1" w:unhideWhenUsed="1"/>
-    <w:lsdException w:name="List Continue 4" w:semiHidden="1" w:unhideWhenUsed="1"/>
-    <w:lsdException w:name="List Continue 5" w:semiHidden="1" w:unhideWhenUsed="1"/>
-    <w:lsdException w:name="Message Header" w:semiHidden="1" w:unhideWhenUsed="1"/>
-    <w:lsdException w:name="Subtitle" w:uiPriority="11" w:qFormat="1"/>
-    <w:lsdException w:name="Salutation" w:semiHidden="1" w:unhideWhenUsed="1"/>
-    <w:lsdException w:name="Date" w:semiHidden="1" w:unhideWhenUsed="1"/>
-    <w:lsdException w:name="Body Text First Indent" w:semiHidden="1" w:unhideWhenUsed="1"/>
-    <w:lsdException w:name="Body Text First Indent 2" w:semiHidden="1" w:unhideWhenUsed="1"/>
-    <w:lsdException w:name="Note Heading" w:semiHidden="1" w:unhideWhenUsed="1"/>
-    <w:lsdException w:name="Body Text 2" w:semiHidden="1" w:unhideWhenUsed="1"/>
-    <w:lsdException w:name="Body Text 3" w:semiHidden="1" w:unhideWhenUsed="1"/>
-    <w:lsdException w:name="Body Text Indent 2" w:semiHidden="1" w:unhideWhenUsed="1"/>
-    <w:lsdException w:name="Body Text Indent 3" w:semiHidden="1" w:unhideWhenUsed="1"/>
-    <w:lsdException w:name="Block Text" w:semiHidden="1" w:unhideWhenUsed="1"/>
-    <w:lsdException w:name="Hyperlink" w:semiHidden="1" w:unhideWhenUsed="1"/>
-    <w:lsdException w:name="FollowedHyperlink" w:semiHidden="1" w:unhideWhenUsed="1"/>
-    <w:lsdException w:name="Strong" w:uiPriority="22" w:qFormat="1"/>
-    <w:lsdException w:name="Emphasis" w:uiPriority="20" w:qFormat="1"/>
-    <w:lsdException w:name="Document Map" w:semiHidden="1" w:unhideWhenUsed="1"/>
-    <w:lsdException w:name="Plain Text" w:semiHidden="1" w:unhideWhenUsed="1"/>
-    <w:lsdException w:name="E-mail Signature" w:semiHidden="1" w:unhideWhenUsed="1"/>
-    <w:lsdException w:name="HTML Top of Form" w:semiHidden="1" w:unhideWhenUsed="1"/>
-    <w:lsdException w:name="HTML Bottom of Form" w:semiHidden="1" w:unhideWhenUsed="1"/>
-    <w:lsdException w:name="Normal (Web)" w:semiHidden="1" w:unhideWhenUsed="1"/>
-    <w:lsdException w:name="HTML Acronym" w:semiHidden="1" w:unhideWhenUsed="1"/>
-    <w:lsdException w:name="HTML Address" w:semiHidden="1" w:unhideWhenUsed="1"/>
-    <w:lsdException w:name="HTML Cite" w:semiHidden="1" w:unhideWhenUsed="1"/>
-    <w:lsdException w:name="HTML Code" w:semiHidden="1" w:unhideWhenUsed="1"/>
-    <w:lsdException w:name="HTML Definition" w:semiHidden="1" w:unhideWhenUsed="1"/>
-    <w:lsdException w:name="HTML Keyboard" w:semiHidden="1" w:unhideWhenUsed="1"/>
-    <w:lsdException w:name="HTML Preformatted" w:semiHidden="1" w:unhideWhenUsed="1"/>
-    <w:lsdException w:name="HTML Sample" w:semiHidden="1" w:unhideWhenUsed="1"/>
-    <w:lsdException w:name="HTML Typewriter" w:semiHidden="1" w:unhideWhenUsed="1"/>
-    <w:lsdException w:name="HTML Variable" w:semiHidden="1" w:unhideWhenUsed="1"/>
-    <w:lsdException w:name="Normal Table" w:semiHidden="1" w:unhideWhenUsed="1"/>
-    <w:lsdException w:name="annotation subject" w:semiHidden="1" w:unhideWhenUsed="1"/>
-    <w:lsdException w:name="No List" w:semiHidden="1" w:unhideWhenUsed="1"/>
-    <w:lsdException w:name="Outline List 1" w:semiHidden="1" w:unhideWhenUsed="1"/>
-    <w:lsdException w:name="Outline List 2" w:semiHidden="1" w:unhideWhenUsed="1"/>
-    <w:lsdException w:name="Outline List 3" w:semiHidden="1" w:unhideWhenUsed="1"/>
-    <w:lsdException w:name="Table Simple 1" w:semiHidden="1" w:unhideWhenUsed="1"/>
-    <w:lsdException w:name="Table Simple 2" w:semiHidden="1" w:unhideWhenUsed="1"/>
-    <w:lsdException w:name="Table Simple 3" w:semiHidden="1" w:unhideWhenUsed="1"/>
-    <w:lsdException w:name="Table Classic 1" w:semiHidden="1" w:unhideWhenUsed="1"/>
-    <w:lsdException w:name="Table Classic 2" w:semiHidden="1" w:unhideWhenUsed="1"/>
-    <w:lsdException w:name="Table Classic 3" w:semiHidden="1" w:unhideWhenUsed="1"/>
-    <w:lsdException w:name="Table Classic 4" w:semiHidden="1" w:unhideWhenUsed="1"/>
-    <w:lsdException w:name="Table Colorful 1" w:semiHidden="1" w:unhideWhenUsed="1"/>
-    <w:lsdException w:name="Table Colorful 2" w:semiHidden="1" w:unhideWhenUsed="1"/>
-    <w:lsdException w:name="Table Colorful 3" w:semiHidden="1" w:unhideWhenUsed="1"/>
-    <w:lsdException w:name="Table Columns 1" w:semiHidden="1" w:unhideWhenUsed="1"/>
-    <w:lsdException w:name="Table Columns 2" w:semiHidden="1" w:unhideWhenUsed="1"/>
-    <w:lsdException w:name="Table Columns 3" w:semiHidden="1" w:unhideWhenUsed="1"/>
-    <w:lsdException w:name="Table Columns 4" w:semiHidden="1" w:unhideWhenUsed="1"/>
-    <w:lsdException w:name="Table Columns 5" w:semiHidden="1" w:unhideWhenUsed="1"/>
-    <w:lsdException w:name="Table Grid 1" w:semiHidden="1" w:unhideWhenUsed="1"/>
-    <w:lsdException w:name="Table Grid 2" w:semiHidden="1" w:unhideWhenUsed="1"/>
-    <w:lsdException w:name="Table Grid 3" w:semiHidden="1" w:unhideWhenUsed="1"/>
-    <w:lsdException w:name="Table Grid 4" w:semiHidden="1" w:unhideWhenUsed="1"/>
-    <w:lsdException w:name="Table Grid 5" w:semiHidden="1" w:unhideWhenUsed="1"/>
-    <w:lsdException w:name="Table Grid 6" w:semiHidden="1" w:unhideWhenUsed="1"/>
-    <w:lsdException w:name="Table Grid 7" w:semiHidden="1" w:unhideWhenUsed="1"/>
-    <w:lsdException w:name="Table Grid 8" w:semiHidden="1" w:unhideWhenUsed="1"/>
-    <w:lsdException w:name="Table List 1" w:semiHidden="1" w:unhideWhenUsed="1"/>
-    <w:lsdException w:name="Table List 2" w:semiHidden="1" w:unhideWhenUsed="1"/>
-    <w:lsdException w:name="Table List 3" w:semiHidden="1" w:unhideWhenUsed="1"/>
-    <w:lsdException w:name="Table List 4" w:semiHidden="1" w:unhideWhenUsed="1"/>
-    <w:lsdException w:name="Table List 5" w:semiHidden="1" w:unhideWhenUsed="1"/>
-    <w:lsdException w:name="Table List 6" w:semiHidden="1" w:unhideWhenUsed="1"/>
-    <w:lsdException w:name="Table List 7" w:semiHidden="1" w:unhideWhenUsed="1"/>
-    <w:lsdException w:name="Table List 8" w:semiHidden="1" w:unhideWhenUsed="1"/>
-    <w:lsdException w:name="Table 3D effects 1" w:semiHidden="1" w:unhideWhenUsed="1"/>
-    <w:lsdException w:name="Table 3D effects 2" w:semiHidden="1" w:unhideWhenUsed="1"/>
-    <w:lsdException w:name="Table 3D effects 3" w:semiHidden="1" w:unhideWhenUsed="1"/>
-    <w:lsdException w:name="Table Contemporary" w:semiHidden="1" w:unhideWhenUsed="1"/>
-    <w:lsdException w:name="Table Elegant" w:semiHidden="1" w:unhideWhenUsed="1"/>
-    <w:lsdException w:name="Table Professional" w:semiHidden="1" w:unhideWhenUsed="1"/>
-    <w:lsdException w:name="Table Subtle 1" w:semiHidden="1" w:unhideWhenUsed="1"/>
-    <w:lsdException w:name="Table Subtle 2" w:semiHidden="1" w:unhideWhenUsed="1"/>
-    <w:lsdException w:name="Table Web 1" w:semiHidden="1" w:unhideWhenUsed="1"/>
-    <w:lsdException w:name="Table Web 2" w:semiHidden="1" w:unhideWhenUsed="1"/>
-    <w:lsdException w:name="Table Web 3" w:semiHidden="1" w:unhideWhenUsed="1"/>
-    <w:lsdException w:name="Balloon Text" w:semiHidden="1" w:unhideWhenUsed="1"/>
-    <w:lsdException w:name="Table Grid" w:uiPriority="59"/>
-    <w:lsdException w:name="Table Theme" w:semiHidden="1" w:unhideWhenUsed="1"/>
-    <w:lsdException w:name="Placeholder Text" w:semiHidden="1"/>
-    <w:lsdException w:name="No Spacing" w:uiPriority="1" w:qFormat="1"/>
-    <w:lsdException w:name="Light Shading" w:uiPriority="60"/>
-    <w:lsdException w:name="Light List" w:uiPriority="61"/>
-    <w:lsdException w:name="Light Grid" w:uiPriority="62"/>
-    <w:lsdException w:name="Medium Shading 1" w:uiPriority="63"/>
-    <w:lsdException w:name="Medium Shading 2" w:uiPriority="64"/>
-    <w:lsdException w:name="Medium List 1" w:uiPriority="65"/>
-    <w:lsdException w:name="Medium List 2" w:uiPriority="66"/>
-    <w:lsdException w:name="Medium Grid 1" w:uiPriority="67"/>
-    <w:lsdException w:name="Medium Grid 2" w:uiPriority="68"/>
-    <w:lsdException w:name="Medium Grid 3" w:uiPriority="69"/>
-    <w:lsdException w:name="Dark List" w:uiPriority="70"/>
-    <w:lsdException w:name="Colorful Shading" w:uiPriority="71"/>
-    <w:lsdException w:name="Colorful List" w:uiPriority="72"/>
-    <w:lsdException w:name="Colorful Grid" w:uiPriority="73"/>
-    <w:lsdException w:name="Light Shading Accent 1" w:uiPriority="60"/>
-    <w:lsdException w:name="Light List Accent 1" w:uiPriority="61"/>
-    <w:lsdException w:name="Light Grid Accent 1" w:uiPriority="62"/>
-    <w:lsdException w:name="Medium Shading 1 Accent 1" w:uiPriority="63"/>
-    <w:lsdException w:name="Medium Shading 2 Accent 1" w:uiPriority="64"/>
-    <w:lsdException w:name="Medium List 1 Accent 1" w:uiPriority="65"/>
-    <w:lsdException w:name="Revision" w:semiHidden="1"/>
-    <w:lsdException w:name="List Paragraph" w:uiPriority="34" w:qFormat="1"/>
-    <w:lsdException w:name="Quote" w:uiPriority="29" w:qFormat="1"/>
-    <w:lsdException w:name="Intense Quote" w:uiPriority="30" w:qFormat="1"/>
-    <w:lsdException w:name="Medium List 2 Accent 1" w:uiPriority="66"/>
-    <w:lsdException w:name="Medium Grid 1 Accent 1" w:uiPriority="67"/>
-    <w:lsdException w:name="Medium Grid 2 Accent 1" w:uiPriority="68"/>
-    <w:lsdException w:name="Medium Grid 3 Accent 1" w:uiPriority="69"/>
-    <w:lsdException w:name="Dark List Accent 1" w:uiPriority="70"/>
-    <w:lsdException w:name="Colorful Shading Accent 1" w:uiPriority="71"/>
-    <w:lsdException w:name="Colorful List Accent 1" w:uiPriority="72"/>
-    <w:lsdException w:name="Colorful Grid Accent 1" w:uiPriority="73"/>
-    <w:lsdException w:name="Light Shading Accent 2" w:uiPriority="60"/>
-    <w:lsdException w:name="Light List Accent 2" w:uiPriority="61"/>
-    <w:lsdException w:name="Light Grid Accent 2" w:uiPriority="62"/>
-    <w:lsdException w:name="Medium Shading 1 Accent 2" w:uiPriority="63"/>
-    <w:lsdException w:name="Medium Shading 2 Accent 2" w:uiPriority="64"/>
-    <w:lsdException w:name="Medium List 1 Accent 2" w:uiPriority="65"/>
-    <w:lsdException w:name="Medium List 2 Accent 2" w:uiPriority="66"/>
-    <w:lsdException w:name="Medium Grid 1 Accent 2" w:uiPriority="67"/>
-    <w:lsdException w:name="Medium Grid 2 Accent 2" w:uiPriority="68"/>
-    <w:lsdException w:name="Medium Grid 3 Accent 2" w:uiPriority="69"/>
-    <w:lsdException w:name="Dark List Accent 2" w:uiPriority="70"/>
-    <w:lsdException w:name="Colorful Shading Accent 2" w:uiPriority="71"/>
-    <w:lsdException w:name="Colorful List Accent 2" w:uiPriority="72"/>
-    <w:lsdException w:name="Colorful Grid Accent 2" w:uiPriority="73"/>
-    <w:lsdException w:name="Light Shading Accent 3" w:uiPriority="60"/>
-    <w:lsdException w:name="Light List Accent 3" w:uiPriority="61"/>
-    <w:lsdException w:name="Light Grid Accent 3" w:uiPriority="62"/>
-    <w:lsdException w:name="Medium Shading 1 Accent 3" w:uiPriority="63"/>
-    <w:lsdException w:name="Medium Shading 2 Accent 3" w:uiPriority="64"/>
-    <w:lsdException w:name="Medium List 1 Accent 3" w:uiPriority="65"/>
-    <w:lsdException w:name="Medium List 2 Accent 3" w:uiPriority="66"/>
-    <w:lsdException w:name="Medium Grid 1 Accent 3" w:uiPriority="67"/>
-    <w:lsdException w:name="Medium Grid 2 Accent 3" w:uiPriority="68"/>
-    <w:lsdException w:name="Medium Grid 3 Accent 3" w:uiPriority="69"/>
-    <w:lsdException w:name="Dark List Accent 3" w:uiPriority="70"/>
-    <w:lsdException w:name="Colorful Shading Accent 3" w:uiPriority="71"/>
-    <w:lsdException w:name="Colorful List Accent 3" w:uiPriority="72"/>
-    <w:lsdException w:name="Colorful Grid Accent 3" w:uiPriority="73"/>
-    <w:lsdException w:name="Light Shading Accent 4" w:uiPriority="60"/>
-    <w:lsdException w:name="Light List Accent 4" w:uiPriority="61"/>
-    <w:lsdException w:name="Light Grid Accent 4" w:uiPriority="62"/>
-    <w:lsdException w:name="Medium Shading 1 Accent 4" w:uiPriority="63"/>
-    <w:lsdException w:name="Medium Shading 2 Accent 4" w:uiPriority="64"/>
-    <w:lsdException w:name="Medium List 1 Accent 4" w:uiPriority="65"/>
-    <w:lsdException w:name="Medium List 2 Accent 4" w:uiPriority="66"/>
-    <w:lsdException w:name="Medium Grid 1 Accent 4" w:uiPriority="67"/>
-    <w:lsdException w:name="Medium Grid 2 Accent 4" w:uiPriority="68"/>
-    <w:lsdException w:name="Medium Grid 3 Accent 4" w:uiPriority="69"/>
-    <w:lsdException w:name="Dark List Accent 4" w:uiPriority="70"/>
-    <w:lsdException w:name="Colorful Shading Accent 4" w:uiPriority="71"/>
-    <w:lsdException w:name="Colorful List Accent 4" w:uiPriority="72"/>
-    <w:lsdException w:name="Colorful Grid Accent 4" w:uiPriority="73"/>
-    <w:lsdException w:name="Light Shading Accent 5" w:uiPriority="60"/>
-    <w:lsdException w:name="Light List Accent 5" w:uiPriority="61"/>
-    <w:lsdException w:name="Light Grid Accent 5" w:uiPriority="62"/>
-    <w:lsdException w:name="Medium Shading 1 Accent 5" w:uiPriority="63"/>
-    <w:lsdException w:name="Medium Shading 2 Accent 5" w:uiPriority="64"/>
-    <w:lsdException w:name="Medium List 1 Accent 5" w:uiPriority="65"/>
-    <w:lsdException w:name="Medium List 2 Accent 5" w:uiPriority="66"/>
-    <w:lsdException w:name="Medium Grid 1 Accent 5" w:uiPriority="67"/>
-    <w:lsdException w:name="Medium Grid 2 Accent 5" w:uiPriority="68"/>
-    <w:lsdException w:name="Medium Grid 3 Accent 5" w:uiPriority="69"/>
-    <w:lsdException w:name="Dark List Accent 5" w:uiPriority="70"/>
-    <w:lsdException w:name="Colorful Shading Accent 5" w:uiPriority="71"/>
-    <w:lsdException w:name="Colorful List Accent 5" w:uiPriority="72"/>
-    <w:lsdException w:name="Colorful Grid Accent 5" w:uiPriority="73"/>
-    <w:lsdException w:name="Light Shading Accent 6" w:uiPriority="60"/>
-    <w:lsdException w:name="Light List Accent 6" w:uiPriority="61"/>
-    <w:lsdException w:name="Light Grid Accent 6" w:uiPriority="62"/>
-    <w:lsdException w:name="Medium Shading 1 Accent 6" w:uiPriority="63"/>
-    <w:lsdException w:name="Medium Shading 2 Accent 6" w:uiPriority="64"/>
-    <w:lsdException w:name="Medium List 1 Accent 6" w:uiPriority="65"/>
-    <w:lsdException w:name="Medium List 2 Accent 6" w:uiPriority="66"/>
-    <w:lsdException w:name="Medium Grid 1 Accent 6" w:uiPriority="67"/>
-    <w:lsdException w:name="Medium Grid 2 Accent 6" w:uiPriority="68"/>
-    <w:lsdException w:name="Medium Grid 3 Accent 6" w:uiPriority="69"/>
-    <w:lsdException w:name="Dark List Accent 6" w:uiPriority="70"/>
-    <w:lsdException w:name="Colorful Shading Accent 6" w:uiPriority="71"/>
-    <w:lsdException w:name="Colorful List Accent 6" w:uiPriority="72"/>
-    <w:lsdException w:name="Colorful Grid Accent 6" w:uiPriority="73"/>
-    <w:lsdException w:name="Subtle Emphasis" w:uiPriority="19" w:qFormat="1"/>
-    <w:lsdException w:name="Intense Emphasis" w:uiPriority="21" w:qFormat="1"/>
-    <w:lsdException w:name="Subtle Reference" w:uiPriority="31" w:qFormat="1"/>
-    <w:lsdException w:name="Intense Reference" w:uiPriority="32" w:qFormat="1"/>
-    <w:lsdException w:name="Book Title" w:uiPriority="33" w:qFormat="1"/>
-    <w:lsdException w:name="Bibliography" w:semiHidden="1" w:uiPriority="37" w:unhideWhenUsed="1"/>
-    <w:lsdException w:name="TOC Heading" w:semiHidden="1" w:uiPriority="39" w:unhideWhenUsed="1" w:qFormat="1"/>
-    <w:lsdException w:name="Grid Table 4" w:uiPriority="49"/>
-    <w:lsdException w:name="Grid Table 5 Dark" w:uiPriority="50"/>
-    <w:lsdException w:name="Grid Table 6 Colorful" w:uiPriority="51"/>
-    <w:lsdException w:name="Grid Table 7 Colorful" w:uiPriority="52"/>
-    <w:lsdException w:name="Grid Table 1 Light Accent 1" w:uiPriority="46"/>
-    <w:lsdException w:name="Grid Table 2 Accent 1" w:uiPriority="47"/>
-    <w:lsdException w:name="Grid Table 3 Accent 1" w:uiPriority="48"/>
-    <w:lsdException w:name="Grid Table 4 Accent 1" w:uiPriority="49"/>
-    <w:lsdException w:name="Grid Table 5 Dark Accent 1" w:uiPriority="50"/>
-    <w:lsdException w:name="Grid Table 6 Colorful Accent 1" w:uiPriority="51"/>
-    <w:lsdException w:name="Grid Table 7 Colorful Accent 1" w:uiPriority="52"/>
-    <w:lsdException w:name="Grid Table 1 Light Accent 2" w:uiPriority="46"/>
-    <w:lsdException w:name="Grid Table 2 Accent 2" w:uiPriority="47"/>
-    <w:lsdException w:name="Grid Table 3 Accent 2" w:uiPriority="48"/>
-    <w:lsdException w:name="Grid Table 4 Accent 2" w:uiPriority="49"/>
-    <w:lsdException w:name="Grid Table 5 Dark Accent 2" w:uiPriority="50"/>
-    <w:lsdException w:name="Grid Table 6 Colorful Accent 2" w:uiPriority="51"/>
-    <w:lsdException w:name="Grid Table 7 Colorful Accent 2" w:uiPriority="52"/>
-    <w:lsdException w:name="Grid Table 1 Light Accent 3" w:uiPriority="46"/>
-    <w:lsdException w:name="Grid Table 2 Accent 3" w:uiPriority="47"/>
-    <w:lsdException w:name="Grid Table 3 Accent 3" w:uiPriority="48"/>
-    <w:lsdException w:name="Grid Table 4 Accent 3" w:uiPriority="49"/>
-    <w:lsdException w:name="Grid Table 5 Dark Accent 3" w:uiPriority="50"/>
-    <w:lsdException w:name="Grid Table 6 Colorful Accent 3" w:uiPriority="51"/>
-    <w:lsdException w:name="Grid Table 7 Colorful Accent 3" w:uiPriority="52"/>
-    <w:lsdException w:name="Grid Table 1 Light Accent 4" w:uiPriority="46"/>
-    <w:lsdException w:name="Grid Table 2 Accent 4" w:uiPriority="47"/>
-    <w:lsdException w:name="Grid Table 3 Accent 4" w:uiPriority="48"/>
-    <w:lsdException w:name="Grid Table 4 Accent 4" w:uiPriority="49"/>
-    <w:lsdException w:name="Grid Table 5 Dark Accent 4" w:uiPriority="50"/>
-    <w:lsdException w:name="Grid Table 6 Colorful Accent 4" w:uiPriority="51"/>
-    <w:lsdException w:name="Grid Table 7 Colorful Accent 4" w:uiPriority="52"/>
-    <w:lsdException w:name="Grid Table 1 Light Accent 5" w:uiPriority="46"/>
-    <w:lsdException w:name="Grid Table 2 Accent 5" w:uiPriority="47"/>
-    <w:lsdException w:name="Grid Table 3 Accent 5" w:uiPriority="48"/>
-    <w:lsdException w:name="Grid Table 4 Accent 5" w:uiPriority="49"/>
-    <w:lsdException w:name="Grid Table 5 Dark Accent 5" w:uiPriority="50"/>
-    <w:lsdException w:name="Grid Table 6 Colorful Accent 5" w:uiPriority="51"/>
-    <w:lsdException w:name="Grid Table 7 Colorful Accent 5" w:uiPriority="52"/>
-    <w:lsdException w:name="Grid Table 1 Light Accent 6" w:uiPriority="46"/>
-    <w:lsdException w:name="Grid Table 2 Accent 6" w:uiPriority="47"/>
-    <w:lsdException w:name="Grid Table 3 Accent 6" w:uiPriority="48"/>
-    <w:lsdException w:name="Grid Table 4 Accent 6" w:uiPriority="49"/>
-    <w:lsdException w:name="Grid Table 5 Dark Accent 6" w:uiPriority="50"/>
-    <w:lsdException w:name="Grid Table 6 Colorful Accent 6" w:uiPriority="51"/>
-    <w:lsdException w:name="Grid Table 7 Colorful Accent 6" w:uiPriority="52"/>
-    <w:lsdException w:name="List Table 1 Light" w:uiPriority="46"/>
-    <w:lsdException w:name="List Table 2" w:uiPriority="47"/>
-    <w:lsdException w:name="List Table 3" w:uiPriority="48"/>
-    <w:lsdException w:name="List Table 4" w:uiPriority="49"/>
-    <w:lsdException w:name="List Table 5 Dark" w:uiPriority="50"/>
-    <w:lsdException w:name="List Table 6 Colorful" w:uiPriority="51"/>
-    <w:lsdException w:name="List Table 7 Colorful" w:uiPriority="52"/>
-    <w:lsdException w:name="List Table 1 Light Accent 1" w:uiPriority="46"/>
-    <w:lsdException w:name="List Table 2 Accent 1" w:uiPriority="47"/>
-    <w:lsdException w:name="List Table 3 Accent 1" w:uiPriority="48"/>
-    <w:lsdException w:name="List Table 4 Accent 1" w:uiPriority="49"/>
-    <w:lsdException w:name="List Table 5 Dark Accent 1" w:uiPriority="50"/>
-    <w:lsdException w:name="List Table 6 Colorful Accent 1" w:uiPriority="51"/>
-    <w:lsdException w:name="List Table 7 Colorful Accent 1" w:uiPriority="52"/>
-    <w:lsdException w:name="List Table 1 Light Accent 2" w:uiPriority="46"/>
-    <w:lsdException w:name="List Table 2 Accent 2" w:uiPriority="47"/>
-    <w:lsdException w:name="List Table 3 Accent 2" w:uiPriority="48"/>
-    <w:lsdException w:name="List Table 4 Accent 2" w:uiPriority="49"/>
-    <w:lsdException w:name="List Table 5 Dark Accent 2" w:uiPriority="50"/>
-    <w:lsdException w:name="List Table 6 Colorful Accent 2" w:uiPriority="51"/>
-    <w:lsdException w:name="List Table 7 Colorful Accent 2" w:uiPriority="52"/>
-    <w:lsdException w:name="List Table 1 Light Accent 3" w:uiPriority="46"/>
-    <w:lsdException w:name="List Table 2 Accent 3" w:uiPriority="47"/>
-    <w:lsdException w:name="List Table 3 Accent 3" w:uiPriority="48"/>
-    <w:lsdException w:name="List Table 4 Accent 3" w:uiPriority="49"/>
-    <w:lsdException w:name="List Table 5 Dark Accent 3" w:uiPriority="50"/>
-    <w:lsdException w:name="List Table 6 Colorful Accent 3" w:uiPriority="51"/>
-    <w:lsdException w:name="List Table 7 Colorful Accent 3" w:uiPriority="52"/>
-    <w:lsdException w:name="List Table 1 Light Accent 4" w:uiPriority="46"/>
-    <w:lsdException w:name="List Table 2 Accent 4" w:uiPriority="47"/>
-    <w:lsdException w:name="List Table 3 Accent 4" w:uiPriority="48"/>
-    <w:lsdException w:name="List Table 4 Accent 4" w:uiPriority="49"/>
-    <w:lsdException w:name="List Table 5 Dark Accent 4" w:uiPriority="50"/>
-    <w:lsdException w:name="List Table 6 Colorful Accent 4" w:uiPriority="51"/>
-    <w:lsdException w:name="List Table 7 Colorful Accent 4" w:uiPriority="52"/>
-    <w:lsdException w:name="List Table 1 Light Accent 5" w:uiPriority="46"/>
-    <w:lsdException w:name="List Table 2 Accent 5" w:uiPriority="47"/>
-    <w:lsdException w:name="List Table 3 Accent 5" w:uiPriority="48"/>
-    <w:lsdException w:name="List Table 4 Accent 5" w:uiPriority="49"/>
-    <w:lsdException w:name="List Table 5 Dark Accent 5" w:uiPriority="50"/>
-    <w:lsdException w:name="List Table 6 Colorful Accent 5" w:uiPriority="51"/>
-    <w:lsdException w:name="List Table 7 Colorful Accent 5" w:uiPriority="52"/>
-    <w:lsdException w:name="List Table 1 Light Accent 6" w:uiPriority="46"/>
-    <w:lsdException w:name="List Table 2 Accent 6" w:uiPriority="47"/>
-    <w:lsdException w:name="List Table 3 Accent 6" w:uiPriority="48"/>
-    <w:lsdException w:name="List Table 4 Accent 6" w:uiPriority="49"/>
-    <w:lsdException w:name="List Table 5 Dark Accent 6" w:uiPriority="50"/>
-    <w:lsdException w:name="List Table 6 Colorful Accent 6" w:uiPriority="51"/>
-    <w:lsdException w:name="List Table 7 Colorful Accent 6" w:uiPriority="52"/>
+  <w:latentStyles w:defLockedState="0" w:defUIPriority="99" w:defSemiHidden="1" w:defUnhideWhenUsed="1" w:defQFormat="0" w:count="276">
+    <w:lsdException w:name="Normal" w:semiHidden="0" w:uiPriority="0" w:unhideWhenUsed="0" w:qFormat="1"/>
+    <w:lsdException w:name="heading 1" w:semiHidden="0" w:uiPriority="9" w:unhideWhenUsed="0" w:qFormat="1"/>
+    <w:lsdException w:name="heading 2" w:uiPriority="9" w:qFormat="1"/>
+    <w:lsdException w:name="heading 3" w:uiPriority="9" w:qFormat="1"/>
+    <w:lsdException w:name="heading 4" w:uiPriority="9" w:qFormat="1"/>
+    <w:lsdException w:name="heading 5" w:uiPriority="9" w:qFormat="1"/>
+    <w:lsdException w:name="heading 6" w:uiPriority="9" w:qFormat="1"/>
+    <w:lsdException w:name="heading 7" w:uiPriority="9" w:qFormat="1"/>
+    <w:lsdException w:name="heading 8" w:uiPriority="9" w:qFormat="1"/>
+    <w:lsdException w:name="heading 9" w:uiPriority="9" w:qFormat="1"/>
+    <w:lsdException w:name="toc 1" w:uiPriority="39"/>
+    <w:lsdException w:name="toc 2" w:uiPriority="39"/>
+    <w:lsdException w:name="toc 3" w:uiPriority="39"/>
+    <w:lsdException w:name="toc 4" w:uiPriority="39"/>
+    <w:lsdException w:name="toc 5" w:uiPriority="39"/>
+    <w:lsdException w:name="toc 6" w:uiPriority="39"/>
+    <w:lsdException w:name="toc 7" w:uiPriority="39"/>
+    <w:lsdException w:name="toc 8" w:uiPriority="39"/>
+    <w:lsdException w:name="toc 9" w:uiPriority="39"/>
+    <w:lsdException w:name="caption" w:uiPriority="35" w:qFormat="1"/>
+    <w:lsdException w:name="Title" w:semiHidden="0" w:uiPriority="10" w:unhideWhenUsed="0" w:qFormat="1"/>
+    <w:lsdException w:name="Default Paragraph Font" w:uiPriority="1"/>
+    <w:lsdException w:name="Subtitle" w:semiHidden="0" w:uiPriority="11" w:unhideWhenUsed="0" w:qFormat="1"/>
+    <w:lsdException w:name="Strong" w:semiHidden="0" w:uiPriority="22" w:unhideWhenUsed="0" w:qFormat="1"/>
+    <w:lsdException w:name="Emphasis" w:semiHidden="0" w:uiPriority="20" w:unhideWhenUsed="0" w:qFormat="1"/>
+    <w:lsdException w:name="Table Grid" w:semiHidden="0" w:uiPriority="59" w:unhideWhenUsed="0"/>
+    <w:lsdException w:name="Note Level 1" w:semiHidden="0" w:unhideWhenUsed="0"/>
+    <w:lsdException w:name="Note Level 2" w:semiHidden="0" w:unhideWhenUsed="0"/>
+    <w:lsdException w:name="Note Level 3" w:semiHidden="0" w:unhideWhenUsed="0"/>
+    <w:lsdException w:name="Note Level 4" w:semiHidden="0" w:unhideWhenUsed="0"/>
+    <w:lsdException w:name="Note Level 5" w:semiHidden="0" w:unhideWhenUsed="0"/>
+    <w:lsdException w:name="Note Level 6" w:semiHidden="0" w:unhideWhenUsed="0"/>
+    <w:lsdException w:name="Note Level 7" w:semiHidden="0" w:unhideWhenUsed="0"/>
+    <w:lsdException w:name="Note Level 8" w:semiHidden="0" w:unhideWhenUsed="0"/>
+    <w:lsdException w:name="Note Level 9" w:semiHidden="0" w:unhideWhenUsed="0"/>
+    <w:lsdException w:name="Placeholder Text" w:unhideWhenUsed="0"/>
+    <w:lsdException w:name="No Spacing" w:semiHidden="0" w:uiPriority="1" w:unhideWhenUsed="0" w:qFormat="1"/>
+    <w:lsdException w:name="Light Shading" w:semiHidden="0" w:uiPriority="60" w:unhideWhenUsed="0"/>
+    <w:lsdException w:name="Light List" w:semiHidden="0" w:uiPriority="61" w:unhideWhenUsed="0"/>
+    <w:lsdException w:name="Light Grid" w:semiHidden="0" w:uiPriority="62" w:unhideWhenUsed="0"/>
+    <w:lsdException w:name="Medium Shading 1" w:semiHidden="0" w:uiPriority="63" w:unhideWhenUsed="0"/>
+    <w:lsdException w:name="Medium Shading 2" w:semiHidden="0" w:uiPriority="64" w:unhideWhenUsed="0"/>
+    <w:lsdException w:name="Medium List 1" w:semiHidden="0" w:uiPriority="65" w:unhideWhenUsed="0"/>
+    <w:lsdException w:name="Medium List 2" w:semiHidden="0" w:uiPriority="66" w:unhideWhenUsed="0"/>
+    <w:lsdException w:name="Medium Grid 1" w:semiHidden="0" w:uiPriority="67" w:unhideWhenUsed="0"/>
+    <w:lsdException w:name="Medium Grid 2" w:semiHidden="0" w:uiPriority="68" w:unhideWhenUsed="0"/>
+    <w:lsdException w:name="Medium Grid 3" w:semiHidden="0" w:uiPriority="69" w:unhideWhenUsed="0"/>
+    <w:lsdException w:name="Dark List" w:semiHidden="0" w:uiPriority="70" w:unhideWhenUsed="0"/>
+    <w:lsdException w:name="Colorful Shading" w:semiHidden="0" w:uiPriority="71" w:unhideWhenUsed="0"/>
+    <w:lsdException w:name="Colorful List" w:semiHidden="0" w:uiPriority="72" w:unhideWhenUsed="0"/>
+    <w:lsdException w:name="Colorful Grid" w:semiHidden="0" w:uiPriority="73" w:unhideWhenUsed="0"/>
+    <w:lsdException w:name="Light Shading Accent 1" w:semiHidden="0" w:uiPriority="60" w:unhideWhenUsed="0"/>
+    <w:lsdException w:name="Light List Accent 1" w:semiHidden="0" w:uiPriority="61" w:unhideWhenUsed="0"/>
+    <w:lsdException w:name="Light Grid Accent 1" w:semiHidden="0" w:uiPriority="62" w:unhideWhenUsed="0"/>
+    <w:lsdException w:name="Medium Shading 1 Accent 1" w:semiHidden="0" w:uiPriority="63" w:unhideWhenUsed="0"/>
+    <w:lsdException w:name="Medium Shading 2 Accent 1" w:semiHidden="0" w:uiPriority="64" w:unhideWhenUsed="0"/>
+    <w:lsdException w:name="Medium List 1 Accent 1" w:semiHidden="0" w:uiPriority="65" w:unhideWhenUsed="0"/>
+    <w:lsdException w:name="Revision" w:unhideWhenUsed="0"/>
+    <w:lsdException w:name="List Paragraph" w:semiHidden="0" w:uiPriority="34" w:unhideWhenUsed="0" w:qFormat="1"/>
+    <w:lsdException w:name="Quote" w:semiHidden="0" w:uiPriority="29" w:unhideWhenUsed="0" w:qFormat="1"/>
+    <w:lsdException w:name="Intense Quote" w:semiHidden="0" w:uiPriority="30" w:unhideWhenUsed="0" w:qFormat="1"/>
+    <w:lsdException w:name="Medium List 2 Accent 1" w:semiHidden="0" w:uiPriority="66" w:unhideWhenUsed="0"/>
+    <w:lsdException w:name="Medium Grid 1 Accent 1" w:semiHidden="0" w:uiPriority="67" w:unhideWhenUsed="0"/>
+    <w:lsdException w:name="Medium Grid 2 Accent 1" w:semiHidden="0" w:uiPriority="68" w:unhideWhenUsed="0"/>
+    <w:lsdException w:name="Medium Grid 3 Accent 1" w:semiHidden="0" w:uiPriority="69" w:unhideWhenUsed="0"/>
+    <w:lsdException w:name="Dark List Accent 1" w:semiHidden="0" w:uiPriority="70" w:unhideWhenUsed="0"/>
+    <w:lsdException w:name="Colorful Shading Accent 1" w:semiHidden="0" w:uiPriority="71" w:unhideWhenUsed="0"/>
+    <w:lsdException w:name="Colorful List Accent 1" w:semiHidden="0" w:uiPriority="72" w:unhideWhenUsed="0"/>
+    <w:lsdException w:name="Colorful Grid Accent 1" w:semiHidden="0" w:uiPriority="73" w:unhideWhenUsed="0"/>
+    <w:lsdException w:name="Light Shading Accent 2" w:semiHidden="0" w:uiPriority="60" w:unhideWhenUsed="0"/>
+    <w:lsdException w:name="Light List Accent 2" w:semiHidden="0" w:uiPriority="61" w:unhideWhenUsed="0"/>
+    <w:lsdException w:name="Light Grid Accent 2" w:semiHidden="0" w:uiPriority="62" w:unhideWhenUsed="0"/>
+    <w:lsdException w:name="Medium Shading 1 Accent 2" w:semiHidden="0" w:uiPriority="63" w:unhideWhenUsed="0"/>
+    <w:lsdException w:name="Medium Shading 2 Accent 2" w:semiHidden="0" w:uiPriority="64" w:unhideWhenUsed="0"/>
+    <w:lsdException w:name="Medium List 1 Accent 2" w:semiHidden="0" w:uiPriority="65" w:unhideWhenUsed="0"/>
+    <w:lsdException w:name="Medium List 2 Accent 2" w:semiHidden="0" w:uiPriority="66" w:unhideWhenUsed="0"/>
+    <w:lsdException w:name="Medium Grid 1 Accent 2" w:semiHidden="0" w:uiPriority="67" w:unhideWhenUsed="0"/>
+    <w:lsdException w:name="Medium Grid 2 Accent 2" w:semiHidden="0" w:uiPriority="68" w:unhideWhenUsed="0"/>
+    <w:lsdException w:name="Medium Grid 3 Accent 2" w:semiHidden="0" w:uiPriority="69" w:unhideWhenUsed="0"/>
+    <w:lsdException w:name="Dark List Accent 2" w:semiHidden="0" w:uiPriority="70" w:unhideWhenUsed="0"/>
+    <w:lsdException w:name="Colorful Shading Accent 2" w:semiHidden="0" w:uiPriority="71" w:unhideWhenUsed="0"/>
+    <w:lsdException w:name="Colorful List Accent 2" w:semiHidden="0" w:uiPriority="72" w:unhideWhenUsed="0"/>
+    <w:lsdException w:name="Colorful Grid Accent 2" w:semiHidden="0" w:uiPriority="73" w:unhideWhenUsed="0"/>
+    <w:lsdException w:name="Light Shading Accent 3" w:semiHidden="0" w:uiPriority="60" w:unhideWhenUsed="0"/>
+    <w:lsdException w:name="Light List Accent 3" w:semiHidden="0" w:uiPriority="61" w:unhideWhenUsed="0"/>
+    <w:lsdException w:name="Light Grid Accent 3" w:semiHidden="0" w:uiPriority="62" w:unhideWhenUsed="0"/>
+    <w:lsdException w:name="Medium Shading 1 Accent 3" w:semiHidden="0" w:uiPriority="63" w:unhideWhenUsed="0"/>
+    <w:lsdException w:name="Medium Shading 2 Accent 3" w:semiHidden="0" w:uiPriority="64" w:unhideWhenUsed="0"/>
+    <w:lsdException w:name="Medium List 1 Accent 3" w:semiHidden="0" w:uiPriority="65" w:unhideWhenUsed="0"/>
+    <w:lsdException w:name="Medium List 2 Accent 3" w:semiHidden="0" w:uiPriority="66" w:unhideWhenUsed="0"/>
+    <w:lsdException w:name="Medium Grid 1 Accent 3" w:semiHidden="0" w:uiPriority="67" w:unhideWhenUsed="0"/>
+    <w:lsdException w:name="Medium Grid 2 Accent 3" w:semiHidden="0" w:uiPriority="68" w:unhideWhenUsed="0"/>
+    <w:lsdException w:name="Medium Grid 3 Accent 3" w:semiHidden="0" w:uiPriority="69" w:unhideWhenUsed="0"/>
+    <w:lsdException w:name="Dark List Accent 3" w:semiHidden="0" w:uiPriority="70" w:unhideWhenUsed="0"/>
+    <w:lsdException w:name="Colorful Shading Accent 3" w:semiHidden="0" w:uiPriority="71" w:unhideWhenUsed="0"/>
+    <w:lsdException w:name="Colorful List Accent 3" w:semiHidden="0" w:uiPriority="72" w:unhideWhenUsed="0"/>
+    <w:lsdException w:name="Colorful Grid Accent 3" w:semiHidden="0" w:uiPriority="73" w:unhideWhenUsed="0"/>
+    <w:lsdException w:name="Light Shading Accent 4" w:semiHidden="0" w:uiPriority="60" w:unhideWhenUsed="0"/>
+    <w:lsdException w:name="Light List Accent 4" w:semiHidden="0" w:uiPriority="61" w:unhideWhenUsed="0"/>
+    <w:lsdException w:name="Light Grid Accent 4" w:semiHidden="0" w:uiPriority="62" w:unhideWhenUsed="0"/>
+    <w:lsdException w:name="Medium Shading 1 Accent 4" w:semiHidden="0" w:uiPriority="63" w:unhideWhenUsed="0"/>
+    <w:lsdException w:name="Medium Shading 2 Accent 4" w:semiHidden="0" w:uiPriority="64" w:unhideWhenUsed="0"/>
+    <w:lsdException w:name="Medium List 1 Accent 4" w:semiHidden="0" w:uiPriority="65" w:unhideWhenUsed="0"/>
+    <w:lsdException w:name="Medium List 2 Accent 4" w:semiHidden="0" w:uiPriority="66" w:unhideWhenUsed="0"/>
+    <w:lsdException w:name="Medium Grid 1 Accent 4" w:semiHidden="0" w:uiPriority="67" w:unhideWhenUsed="0"/>
+    <w:lsdException w:name="Medium Grid 2 Accent 4" w:semiHidden="0" w:uiPriority="68" w:unhideWhenUsed="0"/>
+    <w:lsdException w:name="Medium Grid 3 Accent 4" w:semiHidden="0" w:uiPriority="69" w:unhideWhenUsed="0"/>
+    <w:lsdException w:name="Dark List Accent 4" w:semiHidden="0" w:uiPriority="70" w:unhideWhenUsed="0"/>
+    <w:lsdException w:name="Colorful Shading Accent 4" w:semiHidden="0" w:uiPriority="71" w:unhideWhenUsed="0"/>
+    <w:lsdException w:name="Colorful List Accent 4" w:semiHidden="0" w:uiPriority="72" w:unhideWhenUsed="0"/>
+    <w:lsdException w:name="Colorful Grid Accent 4" w:semiHidden="0" w:uiPriority="73" w:unhideWhenUsed="0"/>
+    <w:lsdException w:name="Light Shading Accent 5" w:semiHidden="0" w:uiPriority="60" w:unhideWhenUsed="0"/>
+    <w:lsdException w:name="Light List Accent 5" w:semiHidden="0" w:uiPriority="61" w:unhideWhenUsed="0"/>
+    <w:lsdException w:name="Light Grid Accent 5" w:semiHidden="0" w:uiPriority="62" w:unhideWhenUsed="0"/>
+    <w:lsdException w:name="Medium Shading 1 Accent 5" w:semiHidden="0" w:uiPriority="63" w:unhideWhenUsed="0"/>
+    <w:lsdException w:name="Medium Shading 2 Accent 5" w:semiHidden="0" w:uiPriority="64" w:unhideWhenUsed="0"/>
+    <w:lsdException w:name="Medium List 1 Accent 5" w:semiHidden="0" w:uiPriority="65" w:unhideWhenUsed="0"/>
+    <w:lsdException w:name="Medium List 2 Accent 5" w:semiHidden="0" w:uiPriority="66" w:unhideWhenUsed="0"/>
+    <w:lsdException w:name="Medium Grid 1 Accent 5" w:semiHidden="0" w:uiPriority="67" w:unhideWhenUsed="0"/>
+    <w:lsdException w:name="Medium Grid 2 Accent 5" w:semiHidden="0" w:uiPriority="68" w:unhideWhenUsed="0"/>
+    <w:lsdException w:name="Medium Grid 3 Accent 5" w:semiHidden="0" w:uiPriority="69" w:unhideWhenUsed="0"/>
+    <w:lsdException w:name="Dark List Accent 5" w:semiHidden="0" w:uiPriority="70" w:unhideWhenUsed="0"/>
+    <w:lsdException w:name="Colorful Shading Accent 5" w:semiHidden="0" w:uiPriority="71" w:unhideWhenUsed="0"/>
+    <w:lsdException w:name="Colorful List Accent 5" w:semiHidden="0" w:uiPriority="72" w:unhideWhenUsed="0"/>
+    <w:lsdException w:name="Colorful Grid Accent 5" w:semiHidden="0" w:uiPriority="73" w:unhideWhenUsed="0"/>
+    <w:lsdException w:name="Light Shading Accent 6" w:semiHidden="0" w:uiPriority="60" w:unhideWhenUsed="0"/>
+    <w:lsdException w:name="Light List Accent 6" w:semiHidden="0" w:uiPriority="61" w:unhideWhenUsed="0"/>
+    <w:lsdException w:name="Light Grid Accent 6" w:semiHidden="0" w:uiPriority="62" w:unhideWhenUsed="0"/>
+    <w:lsdException w:name="Medium Shading 1 Accent 6" w:semiHidden="0" w:uiPriority="63" w:unhideWhenUsed="0"/>
+    <w:lsdException w:name="Medium Shading 2 Accent 6" w:semiHidden="0" w:uiPriority="64" w:unhideWhenUsed="0"/>
+    <w:lsdException w:name="Medium List 1 Accent 6" w:semiHidden="0" w:uiPriority="65" w:unhideWhenUsed="0"/>
+    <w:lsdException w:name="Medium List 2 Accent 6" w:semiHidden="0" w:uiPriority="66" w:unhideWhenUsed="0"/>
+    <w:lsdException w:name="Medium Grid 1 Accent 6" w:semiHidden="0" w:uiPriority="67" w:unhideWhenUsed="0"/>
+    <w:lsdException w:name="Medium Grid 2 Accent 6" w:semiHidden="0" w:uiPriority="68" w:unhideWhenUsed="0"/>
+    <w:lsdException w:name="Medium Grid 3 Accent 6" w:semiHidden="0" w:uiPriority="69" w:unhideWhenUsed="0"/>
+    <w:lsdException w:name="Dark List Accent 6" w:semiHidden="0" w:uiPriority="70" w:unhideWhenUsed="0"/>
+    <w:lsdException w:name="Colorful Shading Accent 6" w:semiHidden="0" w:uiPriority="71" w:unhideWhenUsed="0"/>
+    <w:lsdException w:name="Colorful List Accent 6" w:semiHidden="0" w:uiPriority="72" w:unhideWhenUsed="0"/>
+    <w:lsdException w:name="Colorful Grid Accent 6" w:semiHidden="0" w:uiPriority="73" w:unhideWhenUsed="0"/>
+    <w:lsdException w:name="Subtle Emphasis" w:semiHidden="0" w:uiPriority="19" w:unhideWhenUsed="0" w:qFormat="1"/>
+    <w:lsdException w:name="Intense Emphasis" w:semiHidden="0" w:uiPriority="21" w:unhideWhenUsed="0" w:qFormat="1"/>
+    <w:lsdException w:name="Subtle Reference" w:semiHidden="0" w:uiPriority="31" w:unhideWhenUsed="0" w:qFormat="1"/>
+    <w:lsdException w:name="Intense Reference" w:semiHidden="0" w:uiPriority="32" w:unhideWhenUsed="0" w:qFormat="1"/>
+    <w:lsdException w:name="Book Title" w:semiHidden="0" w:uiPriority="33" w:unhideWhenUsed="0" w:qFormat="1"/>
+    <w:lsdException w:name="Bibliography" w:uiPriority="37"/>
+    <w:lsdException w:name="TOC Heading" w:uiPriority="39" w:qFormat="1"/>
+  </w:latentStyles>
+  <w:style w:type="paragraph" w:default="1" w:styleId="Normal">
+    <w:name w:val="Normal"/>
+    <w:qFormat/>
+    <w:rsid w:val="005C2371"/>
+    <w:pPr>
+      <w:spacing w:before="120" w:after="120"/>
+    </w:pPr>
+  </w:style>
+  <w:style w:type="paragraph" w:styleId="Heading1">
+    <w:name w:val="heading 1"/>
+    <w:basedOn w:val="Normal"/>
+    <w:next w:val="Normal"/>
+    <w:link w:val="Heading1Char"/>
+    <w:uiPriority w:val="9"/>
+    <w:qFormat/>
+    <w:rsid w:val="00D60756"/>
+    <w:pPr>
+      <w:keepNext/>
+      <w:keepLines/>
+      <w:spacing w:before="480"/>
+      <w:outlineLvl w:val="0"/>
+    </w:pPr>
+    <w:rPr>
+      <w:rFonts w:asciiTheme="majorHAnsi" w:eastAsiaTheme="majorEastAsia" w:hAnsiTheme="majorHAnsi" w:cstheme="majorBidi"/>
+      <w:b/>
+      <w:bCs/>
+      <w:color w:val="345A8A" w:themeColor="accent1" w:themeShade="B5"/>
+      <w:sz w:val="32"/>
+      <w:szCs w:val="32"/>
+    </w:rPr>
+  </w:style>
+  <w:style w:type="paragraph" w:styleId="Heading2">
+    <w:name w:val="heading 2"/>
+    <w:basedOn w:val="Normal"/>
+    <w:next w:val="Normal"/>
+    <w:link w:val="Heading2Char"/>
+    <w:uiPriority w:val="9"/>
+    <w:unhideWhenUsed/>
+    <w:qFormat/>
+    <w:rsid w:val="00D60756"/>
+    <w:pPr>
+      <w:keepNext/>
+      <w:keepLines/>
+      <w:spacing w:before="200"/>
+      <w:outlineLvl w:val="1"/>
+    </w:pPr>
+    <w:rPr>
+      <w:rFonts w:asciiTheme="majorHAnsi" w:eastAsiaTheme="majorEastAsia" w:hAnsiTheme="majorHAnsi" w:cstheme="majorBidi"/>
+      <w:b/>
+      <w:bCs/>
+      <w:color w:val="4F81BD" w:themeColor="accent1"/>
+      <w:sz w:val="26"/>
+      <w:szCs w:val="26"/>
+    </w:rPr>
+  </w:style>
+  <w:style w:type="paragraph" w:styleId="Heading3">
+    <w:name w:val="heading 3"/>
+    <w:basedOn w:val="Normal"/>
+    <w:next w:val="Normal"/>
+    <w:link w:val="Heading3Char"/>
+    <w:uiPriority w:val="9"/>
+    <w:unhideWhenUsed/>
+    <w:qFormat/>
+    <w:rsid w:val="000D0F79"/>
+    <w:pPr>
+      <w:keepNext/>
+      <w:keepLines/>
+      <w:spacing w:before="200"/>
+      <w:outlineLvl w:val="2"/>
+    </w:pPr>
+    <w:rPr>
+      <w:rFonts w:asciiTheme="majorHAnsi" w:eastAsiaTheme="majorEastAsia" w:hAnsiTheme="majorHAnsi" w:cstheme="majorBidi"/>
+      <w:b/>
+      <w:bCs/>
+      <w:color w:val="4F81BD" w:themeColor="accent1"/>
+    </w:rPr>
+  </w:style>
+  <w:style w:type="paragraph" w:styleId="Heading4">
+    <w:name w:val="heading 4"/>
+    <w:basedOn w:val="Normal"/>
+    <w:next w:val="Normal"/>
+    <w:link w:val="Heading4Char"/>
+    <w:uiPriority w:val="9"/>
+    <w:unhideWhenUsed/>
+    <w:qFormat/>
+    <w:rsid w:val="00522B11"/>
+    <w:pPr>
+      <w:keepNext/>
+      <w:keepLines/>
+      <w:spacing w:before="200"/>
+      <w:outlineLvl w:val="3"/>
+    </w:pPr>
+    <w:rPr>
+      <w:rFonts w:asciiTheme="majorHAnsi" w:eastAsiaTheme="majorEastAsia" w:hAnsiTheme="majorHAnsi" w:cstheme="majorBidi"/>
+      <w:b/>
+      <w:bCs/>
+      <w:i/>
+      <w:iCs/>
+      <w:color w:val="4F81BD" w:themeColor="accent1"/>
+    </w:rPr>
+  </w:style>
+  <w:style w:type="character" w:default="1" w:styleId="DefaultParagraphFont">
+    <w:name w:val="Default Paragraph Font"/>
+    <w:uiPriority w:val="1"/>
+    <w:semiHidden/>
+    <w:unhideWhenUsed/>
+  </w:style>
+  <w:style w:type="table" w:default="1" w:styleId="TableNormal">
+    <w:name w:val="Normal Table"/>
+    <w:uiPriority w:val="99"/>
+    <w:semiHidden/>
+    <w:unhideWhenUsed/>
+    <w:tblPr>
+      <w:tblInd w:w="0" w:type="dxa"/>
+      <w:tblCellMar>
+        <w:top w:w="0" w:type="dxa"/>
+        <w:left w:w="108" w:type="dxa"/>
+        <w:bottom w:w="0" w:type="dxa"/>
+        <w:right w:w="108" w:type="dxa"/>
+      </w:tblCellMar>
+    </w:tblPr>
+  </w:style>
+  <w:style w:type="numbering" w:default="1" w:styleId="NoList">
+    <w:name w:val="No List"/>
+    <w:uiPriority w:val="99"/>
+    <w:semiHidden/>
+    <w:unhideWhenUsed/>
+  </w:style>
+  <w:style w:type="character" w:customStyle="1" w:styleId="Heading1Char">
+    <w:name w:val="Heading 1 Char"/>
+    <w:basedOn w:val="DefaultParagraphFont"/>
+    <w:link w:val="Heading1"/>
+    <w:uiPriority w:val="9"/>
+    <w:rsid w:val="00D60756"/>
+    <w:rPr>
+      <w:rFonts w:asciiTheme="majorHAnsi" w:eastAsiaTheme="majorEastAsia" w:hAnsiTheme="majorHAnsi" w:cstheme="majorBidi"/>
+      <w:b/>
+      <w:bCs/>
+      <w:color w:val="345A8A" w:themeColor="accent1" w:themeShade="B5"/>
+      <w:sz w:val="32"/>
+      <w:szCs w:val="32"/>
+    </w:rPr>
+  </w:style>
+  <w:style w:type="character" w:customStyle="1" w:styleId="Heading2Char">
+    <w:name w:val="Heading 2 Char"/>
+    <w:basedOn w:val="DefaultParagraphFont"/>
+    <w:link w:val="Heading2"/>
+    <w:uiPriority w:val="9"/>
+    <w:rsid w:val="00D60756"/>
+    <w:rPr>
+      <w:rFonts w:asciiTheme="majorHAnsi" w:eastAsiaTheme="majorEastAsia" w:hAnsiTheme="majorHAnsi" w:cstheme="majorBidi"/>
+      <w:b/>
+      <w:bCs/>
+      <w:color w:val="4F81BD" w:themeColor="accent1"/>
+      <w:sz w:val="26"/>
+      <w:szCs w:val="26"/>
+    </w:rPr>
+  </w:style>
+  <w:style w:type="paragraph" w:styleId="ListParagraph">
+    <w:name w:val="List Paragraph"/>
+    <w:basedOn w:val="Normal"/>
+    <w:uiPriority w:val="34"/>
+    <w:qFormat/>
+    <w:rsid w:val="00BB4A39"/>
+    <w:pPr>
+      <w:ind w:left="720"/>
+      <w:contextualSpacing/>
+    </w:pPr>
+  </w:style>
+  <w:style w:type="character" w:customStyle="1" w:styleId="Heading3Char">
+    <w:name w:val="Heading 3 Char"/>
+    <w:basedOn w:val="DefaultParagraphFont"/>
+    <w:link w:val="Heading3"/>
+    <w:uiPriority w:val="9"/>
+    <w:rsid w:val="000D0F79"/>
+    <w:rPr>
+      <w:rFonts w:asciiTheme="majorHAnsi" w:eastAsiaTheme="majorEastAsia" w:hAnsiTheme="majorHAnsi" w:cstheme="majorBidi"/>
+      <w:b/>
+      <w:bCs/>
+      <w:color w:val="4F81BD" w:themeColor="accent1"/>
+    </w:rPr>
+  </w:style>
+  <w:style w:type="character" w:customStyle="1" w:styleId="Heading4Char">
+    <w:name w:val="Heading 4 Char"/>
+    <w:basedOn w:val="DefaultParagraphFont"/>
+    <w:link w:val="Heading4"/>
+    <w:uiPriority w:val="9"/>
+    <w:rsid w:val="00522B11"/>
+    <w:rPr>
+      <w:rFonts w:asciiTheme="majorHAnsi" w:eastAsiaTheme="majorEastAsia" w:hAnsiTheme="majorHAnsi" w:cstheme="majorBidi"/>
+      <w:b/>
+      <w:bCs/>
+      <w:i/>
+      <w:iCs/>
+      <w:color w:val="4F81BD" w:themeColor="accent1"/>
+    </w:rPr>
+  </w:style>
+  <w:style w:type="paragraph" w:styleId="TOCHeading">
+    <w:name w:val="TOC Heading"/>
+    <w:basedOn w:val="Heading1"/>
+    <w:next w:val="Normal"/>
+    <w:uiPriority w:val="39"/>
+    <w:unhideWhenUsed/>
+    <w:qFormat/>
+    <w:rsid w:val="00DE4AF8"/>
+    <w:pPr>
+      <w:spacing w:before="240" w:after="0" w:line="259" w:lineRule="auto"/>
+      <w:outlineLvl w:val="9"/>
+    </w:pPr>
+    <w:rPr>
+      <w:b w:val="0"/>
+      <w:bCs w:val="0"/>
+      <w:color w:val="365F91" w:themeColor="accent1" w:themeShade="BF"/>
+    </w:rPr>
+  </w:style>
+  <w:style w:type="paragraph" w:styleId="TOC1">
+    <w:name w:val="toc 1"/>
+    <w:basedOn w:val="Normal"/>
+    <w:next w:val="Normal"/>
+    <w:autoRedefine/>
+    <w:uiPriority w:val="39"/>
+    <w:unhideWhenUsed/>
+    <w:rsid w:val="00DE4AF8"/>
+    <w:pPr>
+      <w:spacing w:after="100"/>
+    </w:pPr>
+  </w:style>
+  <w:style w:type="paragraph" w:styleId="TOC2">
+    <w:name w:val="toc 2"/>
+    <w:basedOn w:val="Normal"/>
+    <w:next w:val="Normal"/>
+    <w:autoRedefine/>
+    <w:uiPriority w:val="39"/>
+    <w:unhideWhenUsed/>
+    <w:rsid w:val="00DE4AF8"/>
+    <w:pPr>
+      <w:spacing w:after="100"/>
+      <w:ind w:left="240"/>
+    </w:pPr>
+  </w:style>
+  <w:style w:type="paragraph" w:styleId="TOC3">
+    <w:name w:val="toc 3"/>
+    <w:basedOn w:val="Normal"/>
+    <w:next w:val="Normal"/>
+    <w:autoRedefine/>
+    <w:uiPriority w:val="39"/>
+    <w:unhideWhenUsed/>
+    <w:rsid w:val="00DE4AF8"/>
+    <w:pPr>
+      <w:spacing w:after="100"/>
+      <w:ind w:left="480"/>
+    </w:pPr>
+  </w:style>
+  <w:style w:type="character" w:styleId="Hyperlink">
+    <w:name w:val="Hyperlink"/>
+    <w:basedOn w:val="DefaultParagraphFont"/>
+    <w:uiPriority w:val="99"/>
+    <w:unhideWhenUsed/>
+    <w:rsid w:val="00DE4AF8"/>
+    <w:rPr>
+      <w:color w:val="0000FF" w:themeColor="hyperlink"/>
+      <w:u w:val="single"/>
+    </w:rPr>
+  </w:style>
+  <w:style w:type="paragraph" w:styleId="NoSpacing">
+    <w:name w:val="No Spacing"/>
+    <w:link w:val="NoSpacingChar"/>
+    <w:uiPriority w:val="1"/>
+    <w:qFormat/>
+    <w:rsid w:val="00D750BD"/>
+    <w:rPr>
+      <w:sz w:val="22"/>
+      <w:szCs w:val="22"/>
+    </w:rPr>
+  </w:style>
+  <w:style w:type="character" w:customStyle="1" w:styleId="NoSpacingChar">
+    <w:name w:val="No Spacing Char"/>
+    <w:basedOn w:val="DefaultParagraphFont"/>
+    <w:link w:val="NoSpacing"/>
+    <w:uiPriority w:val="1"/>
+    <w:rsid w:val="00D750BD"/>
+    <w:rPr>
+      <w:sz w:val="22"/>
+      <w:szCs w:val="22"/>
+    </w:rPr>
+  </w:style>
+  <w:style w:type="paragraph" w:styleId="BalloonText">
+    <w:name w:val="Balloon Text"/>
+    <w:basedOn w:val="Normal"/>
+    <w:link w:val="BalloonTextChar"/>
+    <w:uiPriority w:val="99"/>
+    <w:semiHidden/>
+    <w:unhideWhenUsed/>
+    <w:rsid w:val="00D72551"/>
+    <w:pPr>
+      <w:spacing w:before="0" w:after="0"/>
+    </w:pPr>
+    <w:rPr>
+      <w:rFonts w:ascii="Segoe UI" w:hAnsi="Segoe UI" w:cs="Segoe UI"/>
+      <w:sz w:val="18"/>
+      <w:szCs w:val="18"/>
+    </w:rPr>
+  </w:style>
+  <w:style w:type="character" w:customStyle="1" w:styleId="BalloonTextChar">
+    <w:name w:val="Balloon Text Char"/>
+    <w:basedOn w:val="DefaultParagraphFont"/>
+    <w:link w:val="BalloonText"/>
+    <w:uiPriority w:val="99"/>
+    <w:semiHidden/>
+    <w:rsid w:val="00D72551"/>
+    <w:rPr>
+      <w:rFonts w:ascii="Segoe UI" w:hAnsi="Segoe UI" w:cs="Segoe UI"/>
+      <w:sz w:val="18"/>
+      <w:szCs w:val="18"/>
+    </w:rPr>
+  </w:style>
+</w:styles>
+</file>
+
+<file path=word/stylesWithEffects.xml><?xml version="1.0" encoding="utf-8"?>
+<w:styles xmlns:wpc="http://schemas.microsoft.com/office/word/2010/wordprocessingCanvas" xmlns:mo="http://schemas.microsoft.com/office/mac/office/2008/main" xmlns:mc="http://schemas.openxmlformats.org/markup-compatibility/2006" xmlns:mv="urn:schemas-microsoft-com:mac:vml" xmlns:o="urn:schemas-microsoft-com:office:office" xmlns:r="http://schemas.openxmlformats.org/officeDocument/2006/relationships" xmlns:m="http://schemas.openxmlformats.org/officeDocument/2006/math" xmlns:v="urn:schemas-microsoft-com:vml" xmlns:wp14="http://schemas.microsoft.com/office/word/2010/wordprocessingDrawing" xmlns:wp="http://schemas.openxmlformats.org/drawingml/2006/wordprocessingDrawing" xmlns:w10="urn:schemas-microsoft-com:office:word" xmlns:w="http://schemas.openxmlformats.org/wordprocessingml/2006/main" xmlns:w14="http://schemas.microsoft.com/office/word/2010/wordml" xmlns:wpg="http://schemas.microsoft.com/office/word/2010/wordprocessingGroup" xmlns:wpi="http://schemas.microsoft.com/office/word/2010/wordprocessingInk" xmlns:wne="http://schemas.microsoft.com/office/word/2006/wordml" xmlns:wps="http://schemas.microsoft.com/office/word/2010/wordprocessingShape" mc:Ignorable="w14 wp14">
+  <w:docDefaults>
+    <w:rPrDefault>
+      <w:rPr>
+        <w:rFonts w:asciiTheme="minorHAnsi" w:eastAsiaTheme="minorEastAsia" w:hAnsiTheme="minorHAnsi" w:cstheme="minorBidi"/>
+        <w:sz w:val="24"/>
+        <w:szCs w:val="24"/>
+        <w:lang w:val="en-US" w:eastAsia="en-US" w:bidi="ar-SA"/>
+      </w:rPr>
+    </w:rPrDefault>
+    <w:pPrDefault/>
+  </w:docDefaults>
+  <w:latentStyles w:defLockedState="0" w:defUIPriority="99" w:defSemiHidden="1" w:defUnhideWhenUsed="1" w:defQFormat="0" w:count="276">
+    <w:lsdException w:name="Normal" w:semiHidden="0" w:uiPriority="0" w:unhideWhenUsed="0" w:qFormat="1"/>
+    <w:lsdException w:name="heading 1" w:semiHidden="0" w:uiPriority="9" w:unhideWhenUsed="0" w:qFormat="1"/>
+    <w:lsdException w:name="heading 2" w:uiPriority="9" w:qFormat="1"/>
+    <w:lsdException w:name="heading 3" w:uiPriority="9" w:qFormat="1"/>
+    <w:lsdException w:name="heading 4" w:uiPriority="9" w:qFormat="1"/>
+    <w:lsdException w:name="heading 5" w:uiPriority="9" w:qFormat="1"/>
+    <w:lsdException w:name="heading 6" w:uiPriority="9" w:qFormat="1"/>
+    <w:lsdException w:name="heading 7" w:uiPriority="9" w:qFormat="1"/>
+    <w:lsdException w:name="heading 8" w:uiPriority="9" w:qFormat="1"/>
+    <w:lsdException w:name="heading 9" w:uiPriority="9" w:qFormat="1"/>
+    <w:lsdException w:name="toc 1" w:uiPriority="39"/>
+    <w:lsdException w:name="toc 2" w:uiPriority="39"/>
+    <w:lsdException w:name="toc 3" w:uiPriority="39"/>
+    <w:lsdException w:name="toc 4" w:uiPriority="39"/>
+    <w:lsdException w:name="toc 5" w:uiPriority="39"/>
+    <w:lsdException w:name="toc 6" w:uiPriority="39"/>
+    <w:lsdException w:name="toc 7" w:uiPriority="39"/>
+    <w:lsdException w:name="toc 8" w:uiPriority="39"/>
+    <w:lsdException w:name="toc 9" w:uiPriority="39"/>
+    <w:lsdException w:name="caption" w:uiPriority="35" w:qFormat="1"/>
+    <w:lsdException w:name="Title" w:semiHidden="0" w:uiPriority="10" w:unhideWhenUsed="0" w:qFormat="1"/>
+    <w:lsdException w:name="Default Paragraph Font" w:uiPriority="1"/>
+    <w:lsdException w:name="Subtitle" w:semiHidden="0" w:uiPriority="11" w:unhideWhenUsed="0" w:qFormat="1"/>
+    <w:lsdException w:name="Strong" w:semiHidden="0" w:uiPriority="22" w:unhideWhenUsed="0" w:qFormat="1"/>
+    <w:lsdException w:name="Emphasis" w:semiHidden="0" w:uiPriority="20" w:unhideWhenUsed="0" w:qFormat="1"/>
+    <w:lsdException w:name="Table Grid" w:semiHidden="0" w:uiPriority="59" w:unhideWhenUsed="0"/>
+    <w:lsdException w:name="Note Level 1" w:semiHidden="0" w:unhideWhenUsed="0"/>
+    <w:lsdException w:name="Note Level 2" w:semiHidden="0" w:unhideWhenUsed="0"/>
+    <w:lsdException w:name="Note Level 3" w:semiHidden="0" w:unhideWhenUsed="0"/>
+    <w:lsdException w:name="Note Level 4" w:semiHidden="0" w:unhideWhenUsed="0"/>
+    <w:lsdException w:name="Note Level 5" w:semiHidden="0" w:unhideWhenUsed="0"/>
+    <w:lsdException w:name="Note Level 6" w:semiHidden="0" w:unhideWhenUsed="0"/>
+    <w:lsdException w:name="Note Level 7" w:semiHidden="0" w:unhideWhenUsed="0"/>
+    <w:lsdException w:name="Note Level 8" w:semiHidden="0" w:unhideWhenUsed="0"/>
+    <w:lsdException w:name="Note Level 9" w:semiHidden="0" w:unhideWhenUsed="0"/>
+    <w:lsdException w:name="Placeholder Text" w:unhideWhenUsed="0"/>
+    <w:lsdException w:name="No Spacing" w:semiHidden="0" w:uiPriority="1" w:unhideWhenUsed="0" w:qFormat="1"/>
+    <w:lsdException w:name="Light Shading" w:semiHidden="0" w:uiPriority="60" w:unhideWhenUsed="0"/>
+    <w:lsdException w:name="Light List" w:semiHidden="0" w:uiPriority="61" w:unhideWhenUsed="0"/>
+    <w:lsdException w:name="Light Grid" w:semiHidden="0" w:uiPriority="62" w:unhideWhenUsed="0"/>
+    <w:lsdException w:name="Medium Shading 1" w:semiHidden="0" w:uiPriority="63" w:unhideWhenUsed="0"/>
+    <w:lsdException w:name="Medium Shading 2" w:semiHidden="0" w:uiPriority="64" w:unhideWhenUsed="0"/>
+    <w:lsdException w:name="Medium List 1" w:semiHidden="0" w:uiPriority="65" w:unhideWhenUsed="0"/>
+    <w:lsdException w:name="Medium List 2" w:semiHidden="0" w:uiPriority="66" w:unhideWhenUsed="0"/>
+    <w:lsdException w:name="Medium Grid 1" w:semiHidden="0" w:uiPriority="67" w:unhideWhenUsed="0"/>
+    <w:lsdException w:name="Medium Grid 2" w:semiHidden="0" w:uiPriority="68" w:unhideWhenUsed="0"/>
+    <w:lsdException w:name="Medium Grid 3" w:semiHidden="0" w:uiPriority="69" w:unhideWhenUsed="0"/>
+    <w:lsdException w:name="Dark List" w:semiHidden="0" w:uiPriority="70" w:unhideWhenUsed="0"/>
+    <w:lsdException w:name="Colorful Shading" w:semiHidden="0" w:uiPriority="71" w:unhideWhenUsed="0"/>
+    <w:lsdException w:name="Colorful List" w:semiHidden="0" w:uiPriority="72" w:unhideWhenUsed="0"/>
+    <w:lsdException w:name="Colorful Grid" w:semiHidden="0" w:uiPriority="73" w:unhideWhenUsed="0"/>
+    <w:lsdException w:name="Light Shading Accent 1" w:semiHidden="0" w:uiPriority="60" w:unhideWhenUsed="0"/>
+    <w:lsdException w:name="Light List Accent 1" w:semiHidden="0" w:uiPriority="61" w:unhideWhenUsed="0"/>
+    <w:lsdException w:name="Light Grid Accent 1" w:semiHidden="0" w:uiPriority="62" w:unhideWhenUsed="0"/>
+    <w:lsdException w:name="Medium Shading 1 Accent 1" w:semiHidden="0" w:uiPriority="63" w:unhideWhenUsed="0"/>
+    <w:lsdException w:name="Medium Shading 2 Accent 1" w:semiHidden="0" w:uiPriority="64" w:unhideWhenUsed="0"/>
+    <w:lsdException w:name="Medium List 1 Accent 1" w:semiHidden="0" w:uiPriority="65" w:unhideWhenUsed="0"/>
+    <w:lsdException w:name="Revision" w:unhideWhenUsed="0"/>
+    <w:lsdException w:name="List Paragraph" w:semiHidden="0" w:uiPriority="34" w:unhideWhenUsed="0" w:qFormat="1"/>
+    <w:lsdException w:name="Quote" w:semiHidden="0" w:uiPriority="29" w:unhideWhenUsed="0" w:qFormat="1"/>
+    <w:lsdException w:name="Intense Quote" w:semiHidden="0" w:uiPriority="30" w:unhideWhenUsed="0" w:qFormat="1"/>
+    <w:lsdException w:name="Medium List 2 Accent 1" w:semiHidden="0" w:uiPriority="66" w:unhideWhenUsed="0"/>
+    <w:lsdException w:name="Medium Grid 1 Accent 1" w:semiHidden="0" w:uiPriority="67" w:unhideWhenUsed="0"/>
+    <w:lsdException w:name="Medium Grid 2 Accent 1" w:semiHidden="0" w:uiPriority="68" w:unhideWhenUsed="0"/>
+    <w:lsdException w:name="Medium Grid 3 Accent 1" w:semiHidden="0" w:uiPriority="69" w:unhideWhenUsed="0"/>
+    <w:lsdException w:name="Dark List Accent 1" w:semiHidden="0" w:uiPriority="70" w:unhideWhenUsed="0"/>
+    <w:lsdException w:name="Colorful Shading Accent 1" w:semiHidden="0" w:uiPriority="71" w:unhideWhenUsed="0"/>
+    <w:lsdException w:name="Colorful List Accent 1" w:semiHidden="0" w:uiPriority="72" w:unhideWhenUsed="0"/>
+    <w:lsdException w:name="Colorful Grid Accent 1" w:semiHidden="0" w:uiPriority="73" w:unhideWhenUsed="0"/>
+    <w:lsdException w:name="Light Shading Accent 2" w:semiHidden="0" w:uiPriority="60" w:unhideWhenUsed="0"/>
+    <w:lsdException w:name="Light List Accent 2" w:semiHidden="0" w:uiPriority="61" w:unhideWhenUsed="0"/>
+    <w:lsdException w:name="Light Grid Accent 2" w:semiHidden="0" w:uiPriority="62" w:unhideWhenUsed="0"/>
+    <w:lsdException w:name="Medium Shading 1 Accent 2" w:semiHidden="0" w:uiPriority="63" w:unhideWhenUsed="0"/>
+    <w:lsdException w:name="Medium Shading 2 Accent 2" w:semiHidden="0" w:uiPriority="64" w:unhideWhenUsed="0"/>
+    <w:lsdException w:name="Medium List 1 Accent 2" w:semiHidden="0" w:uiPriority="65" w:unhideWhenUsed="0"/>
+    <w:lsdException w:name="Medium List 2 Accent 2" w:semiHidden="0" w:uiPriority="66" w:unhideWhenUsed="0"/>
+    <w:lsdException w:name="Medium Grid 1 Accent 2" w:semiHidden="0" w:uiPriority="67" w:unhideWhenUsed="0"/>
+    <w:lsdException w:name="Medium Grid 2 Accent 2" w:semiHidden="0" w:uiPriority="68" w:unhideWhenUsed="0"/>
+    <w:lsdException w:name="Medium Grid 3 Accent 2" w:semiHidden="0" w:uiPriority="69" w:unhideWhenUsed="0"/>
+    <w:lsdException w:name="Dark List Accent 2" w:semiHidden="0" w:uiPriority="70" w:unhideWhenUsed="0"/>
+    <w:lsdException w:name="Colorful Shading Accent 2" w:semiHidden="0" w:uiPriority="71" w:unhideWhenUsed="0"/>
+    <w:lsdException w:name="Colorful List Accent 2" w:semiHidden="0" w:uiPriority="72" w:unhideWhenUsed="0"/>
+    <w:lsdException w:name="Colorful Grid Accent 2" w:semiHidden="0" w:uiPriority="73" w:unhideWhenUsed="0"/>
+    <w:lsdException w:name="Light Shading Accent 3" w:semiHidden="0" w:uiPriority="60" w:unhideWhenUsed="0"/>
+    <w:lsdException w:name="Light List Accent 3" w:semiHidden="0" w:uiPriority="61" w:unhideWhenUsed="0"/>
+    <w:lsdException w:name="Light Grid Accent 3" w:semiHidden="0" w:uiPriority="62" w:unhideWhenUsed="0"/>
+    <w:lsdException w:name="Medium Shading 1 Accent 3" w:semiHidden="0" w:uiPriority="63" w:unhideWhenUsed="0"/>
+    <w:lsdException w:name="Medium Shading 2 Accent 3" w:semiHidden="0" w:uiPriority="64" w:unhideWhenUsed="0"/>
+    <w:lsdException w:name="Medium List 1 Accent 3" w:semiHidden="0" w:uiPriority="65" w:unhideWhenUsed="0"/>
+    <w:lsdException w:name="Medium List 2 Accent 3" w:semiHidden="0" w:uiPriority="66" w:unhideWhenUsed="0"/>
+    <w:lsdException w:name="Medium Grid 1 Accent 3" w:semiHidden="0" w:uiPriority="67" w:unhideWhenUsed="0"/>
+    <w:lsdException w:name="Medium Grid 2 Accent 3" w:semiHidden="0" w:uiPriority="68" w:unhideWhenUsed="0"/>
+    <w:lsdException w:name="Medium Grid 3 Accent 3" w:semiHidden="0" w:uiPriority="69" w:unhideWhenUsed="0"/>
+    <w:lsdException w:name="Dark List Accent 3" w:semiHidden="0" w:uiPriority="70" w:unhideWhenUsed="0"/>
+    <w:lsdException w:name="Colorful Shading Accent 3" w:semiHidden="0" w:uiPriority="71" w:unhideWhenUsed="0"/>
+    <w:lsdException w:name="Colorful List Accent 3" w:semiHidden="0" w:uiPriority="72" w:unhideWhenUsed="0"/>
+    <w:lsdException w:name="Colorful Grid Accent 3" w:semiHidden="0" w:uiPriority="73" w:unhideWhenUsed="0"/>
+    <w:lsdException w:name="Light Shading Accent 4" w:semiHidden="0" w:uiPriority="60" w:unhideWhenUsed="0"/>
+    <w:lsdException w:name="Light List Accent 4" w:semiHidden="0" w:uiPriority="61" w:unhideWhenUsed="0"/>
+    <w:lsdException w:name="Light Grid Accent 4" w:semiHidden="0" w:uiPriority="62" w:unhideWhenUsed="0"/>
+    <w:lsdException w:name="Medium Shading 1 Accent 4" w:semiHidden="0" w:uiPriority="63" w:unhideWhenUsed="0"/>
+    <w:lsdException w:name="Medium Shading 2 Accent 4" w:semiHidden="0" w:uiPriority="64" w:unhideWhenUsed="0"/>
+    <w:lsdException w:name="Medium List 1 Accent 4" w:semiHidden="0" w:uiPriority="65" w:unhideWhenUsed="0"/>
+    <w:lsdException w:name="Medium List 2 Accent 4" w:semiHidden="0" w:uiPriority="66" w:unhideWhenUsed="0"/>
+    <w:lsdException w:name="Medium Grid 1 Accent 4" w:semiHidden="0" w:uiPriority="67" w:unhideWhenUsed="0"/>
+    <w:lsdException w:name="Medium Grid 2 Accent 4" w:semiHidden="0" w:uiPriority="68" w:unhideWhenUsed="0"/>
+    <w:lsdException w:name="Medium Grid 3 Accent 4" w:semiHidden="0" w:uiPriority="69" w:unhideWhenUsed="0"/>
+    <w:lsdException w:name="Dark List Accent 4" w:semiHidden="0" w:uiPriority="70" w:unhideWhenUsed="0"/>
+    <w:lsdException w:name="Colorful Shading Accent 4" w:semiHidden="0" w:uiPriority="71" w:unhideWhenUsed="0"/>
+    <w:lsdException w:name="Colorful List Accent 4" w:semiHidden="0" w:uiPriority="72" w:unhideWhenUsed="0"/>
+    <w:lsdException w:name="Colorful Grid Accent 4" w:semiHidden="0" w:uiPriority="73" w:unhideWhenUsed="0"/>
+    <w:lsdException w:name="Light Shading Accent 5" w:semiHidden="0" w:uiPriority="60" w:unhideWhenUsed="0"/>
+    <w:lsdException w:name="Light List Accent 5" w:semiHidden="0" w:uiPriority="61" w:unhideWhenUsed="0"/>
+    <w:lsdException w:name="Light Grid Accent 5" w:semiHidden="0" w:uiPriority="62" w:unhideWhenUsed="0"/>
+    <w:lsdException w:name="Medium Shading 1 Accent 5" w:semiHidden="0" w:uiPriority="63" w:unhideWhenUsed="0"/>
+    <w:lsdException w:name="Medium Shading 2 Accent 5" w:semiHidden="0" w:uiPriority="64" w:unhideWhenUsed="0"/>
+    <w:lsdException w:name="Medium List 1 Accent 5" w:semiHidden="0" w:uiPriority="65" w:unhideWhenUsed="0"/>
+    <w:lsdException w:name="Medium List 2 Accent 5" w:semiHidden="0" w:uiPriority="66" w:unhideWhenUsed="0"/>
+    <w:lsdException w:name="Medium Grid 1 Accent 5" w:semiHidden="0" w:uiPriority="67" w:unhideWhenUsed="0"/>
+    <w:lsdException w:name="Medium Grid 2 Accent 5" w:semiHidden="0" w:uiPriority="68" w:unhideWhenUsed="0"/>
+    <w:lsdException w:name="Medium Grid 3 Accent 5" w:semiHidden="0" w:uiPriority="69" w:unhideWhenUsed="0"/>
+    <w:lsdException w:name="Dark List Accent 5" w:semiHidden="0" w:uiPriority="70" w:unhideWhenUsed="0"/>
+    <w:lsdException w:name="Colorful Shading Accent 5" w:semiHidden="0" w:uiPriority="71" w:unhideWhenUsed="0"/>
+    <w:lsdException w:name="Colorful List Accent 5" w:semiHidden="0" w:uiPriority="72" w:unhideWhenUsed="0"/>
+    <w:lsdException w:name="Colorful Grid Accent 5" w:semiHidden="0" w:uiPriority="73" w:unhideWhenUsed="0"/>
+    <w:lsdException w:name="Light Shading Accent 6" w:semiHidden="0" w:uiPriority="60" w:unhideWhenUsed="0"/>
+    <w:lsdException w:name="Light List Accent 6" w:semiHidden="0" w:uiPriority="61" w:unhideWhenUsed="0"/>
+    <w:lsdException w:name="Light Grid Accent 6" w:semiHidden="0" w:uiPriority="62" w:unhideWhenUsed="0"/>
+    <w:lsdException w:name="Medium Shading 1 Accent 6" w:semiHidden="0" w:uiPriority="63" w:unhideWhenUsed="0"/>
+    <w:lsdException w:name="Medium Shading 2 Accent 6" w:semiHidden="0" w:uiPriority="64" w:unhideWhenUsed="0"/>
+    <w:lsdException w:name="Medium List 1 Accent 6" w:semiHidden="0" w:uiPriority="65" w:unhideWhenUsed="0"/>
+    <w:lsdException w:name="Medium List 2 Accent 6" w:semiHidden="0" w:uiPriority="66" w:unhideWhenUsed="0"/>
+    <w:lsdException w:name="Medium Grid 1 Accent 6" w:semiHidden="0" w:uiPriority="67" w:unhideWhenUsed="0"/>
+    <w:lsdException w:name="Medium Grid 2 Accent 6" w:semiHidden="0" w:uiPriority="68" w:unhideWhenUsed="0"/>
+    <w:lsdException w:name="Medium Grid 3 Accent 6" w:semiHidden="0" w:uiPriority="69" w:unhideWhenUsed="0"/>
+    <w:lsdException w:name="Dark List Accent 6" w:semiHidden="0" w:uiPriority="70" w:unhideWhenUsed="0"/>
+    <w:lsdException w:name="Colorful Shading Accent 6" w:semiHidden="0" w:uiPriority="71" w:unhideWhenUsed="0"/>
+    <w:lsdException w:name="Colorful List Accent 6" w:semiHidden="0" w:uiPriority="72" w:unhideWhenUsed="0"/>
+    <w:lsdException w:name="Colorful Grid Accent 6" w:semiHidden="0" w:uiPriority="73" w:unhideWhenUsed="0"/>
+    <w:lsdException w:name="Subtle Emphasis" w:semiHidden="0" w:uiPriority="19" w:unhideWhenUsed="0" w:qFormat="1"/>
+    <w:lsdException w:name="Intense Emphasis" w:semiHidden="0" w:uiPriority="21" w:unhideWhenUsed="0" w:qFormat="1"/>
+    <w:lsdException w:name="Subtle Reference" w:semiHidden="0" w:uiPriority="31" w:unhideWhenUsed="0" w:qFormat="1"/>
+    <w:lsdException w:name="Intense Reference" w:semiHidden="0" w:uiPriority="32" w:unhideWhenUsed="0" w:qFormat="1"/>
+    <w:lsdException w:name="Book Title" w:semiHidden="0" w:uiPriority="33" w:unhideWhenUsed="0" w:qFormat="1"/>
+    <w:lsdException w:name="Bibliography" w:uiPriority="37"/>
+    <w:lsdException w:name="TOC Heading" w:uiPriority="39" w:qFormat="1"/>
   </w:latentStyles>
   <w:style w:type="paragraph" w:default="1" w:styleId="Normal">
     <w:name w:val="Normal"/>
@@ -5135,7 +5274,7 @@
 </file>
 
 <file path=customXml/itemProps1.xml><?xml version="1.0" encoding="utf-8"?>
-<ds:datastoreItem xmlns:ds="http://schemas.openxmlformats.org/officeDocument/2006/customXml" ds:itemID="{983831EE-18B3-4516-A13B-560A521A385C}">
+<ds:datastoreItem xmlns:ds="http://schemas.openxmlformats.org/officeDocument/2006/customXml" ds:itemID="{799A188C-7DE2-7B4D-98DD-37E9A03B0AAF}">
   <ds:schemaRefs>
     <ds:schemaRef ds:uri="http://schemas.openxmlformats.org/officeDocument/2006/bibliography"/>
   </ds:schemaRefs>

</xml_diff>

<commit_message>
oodles of doc updates
</commit_message>
<xml_diff>
--- a/Documentation/FlashlightBuild.docx
+++ b/Documentation/FlashlightBuild.docx
@@ -10,8 +10,9 @@
           <w:docPartUnique/>
         </w:docPartObj>
       </w:sdtPr>
-      <w:sdtEndPr/>
       <w:sdtContent>
+        <w:bookmarkStart w:id="0" w:name="_GoBack" w:displacedByCustomXml="prev"/>
+        <w:bookmarkEnd w:id="0" w:displacedByCustomXml="prev"/>
         <w:p>
           <w:r>
             <w:rPr>
@@ -415,7 +416,6 @@
                                   <w:dataBinding w:prefixMappings="xmlns:ns0='http://purl.org/dc/elements/1.1/' xmlns:ns1='http://schemas.openxmlformats.org/package/2006/metadata/core-properties' " w:xpath="/ns1:coreProperties[1]/ns0:title[1]" w:storeItemID="{6C3C8BC8-F283-45AE-878A-BAB7291924A1}"/>
                                   <w:text/>
                                 </w:sdtPr>
-                                <w:sdtEndPr/>
                                 <w:sdtContent>
                                   <w:p>
                                     <w:pPr>
@@ -452,9 +452,6 @@
                                   <w:alias w:val="Subject"/>
                                   <w:tag w:val=""/>
                                   <w:id w:val="1277525569"/>
-                                  <w:placeholder>
-                                    <w:docPart w:val="B0408AFDB9E8465782E6D0071046C796"/>
-                                  </w:placeholder>
                                   <w:dataBinding w:prefixMappings="xmlns:ns0='http://purl.org/dc/elements/1.1/' xmlns:ns1='http://schemas.openxmlformats.org/package/2006/metadata/core-properties' " w:xpath="/ns1:coreProperties[1]/ns0:subject[1]" w:storeItemID="{6C3C8BC8-F283-45AE-878A-BAB7291924A1}"/>
                                   <w:text/>
                                 </w:sdtPr>
@@ -516,7 +513,6 @@
                             <w:dataBinding w:prefixMappings="xmlns:ns0='http://purl.org/dc/elements/1.1/' xmlns:ns1='http://schemas.openxmlformats.org/package/2006/metadata/core-properties' " w:xpath="/ns1:coreProperties[1]/ns0:title[1]" w:storeItemID="{6C3C8BC8-F283-45AE-878A-BAB7291924A1}"/>
                             <w:text/>
                           </w:sdtPr>
-                          <w:sdtEndPr/>
                           <w:sdtContent>
                             <w:p>
                               <w:pPr>
@@ -553,9 +549,6 @@
                             <w:alias w:val="Subject"/>
                             <w:tag w:val=""/>
                             <w:id w:val="1277525569"/>
-                            <w:placeholder>
-                              <w:docPart w:val="B0408AFDB9E8465782E6D0071046C796"/>
-                            </w:placeholder>
                             <w:dataBinding w:prefixMappings="xmlns:ns0='http://purl.org/dc/elements/1.1/' xmlns:ns1='http://schemas.openxmlformats.org/package/2006/metadata/core-properties' " w:xpath="/ns1:coreProperties[1]/ns0:subject[1]" w:storeItemID="{6C3C8BC8-F283-45AE-878A-BAB7291924A1}"/>
                             <w:text/>
                           </w:sdtPr>
@@ -878,7 +871,7 @@
           <w:r>
             <w:fldChar w:fldCharType="separate"/>
           </w:r>
-          <w:hyperlink w:anchor="_Toc417324856" w:history="1">
+          <w:hyperlink w:anchor="_Toc417423254" w:history="1">
             <w:r>
               <w:rPr>
                 <w:rStyle w:val="Hyperlink"/>
@@ -905,7 +898,7 @@
                 <w:noProof/>
                 <w:webHidden/>
               </w:rPr>
-              <w:instrText xml:space="preserve"> PAGEREF _Toc417324856 \h </w:instrText>
+              <w:instrText xml:space="preserve"> PAGEREF _Toc417423254 \h </w:instrText>
             </w:r>
             <w:r>
               <w:rPr>
@@ -948,7 +941,7 @@
               <w:szCs w:val="22"/>
             </w:rPr>
           </w:pPr>
-          <w:hyperlink w:anchor="_Toc417324857" w:history="1">
+          <w:hyperlink w:anchor="_Toc417423255" w:history="1">
             <w:r>
               <w:rPr>
                 <w:rStyle w:val="Hyperlink"/>
@@ -975,7 +968,7 @@
                 <w:noProof/>
                 <w:webHidden/>
               </w:rPr>
-              <w:instrText xml:space="preserve"> PAGEREF _Toc417324857 \h </w:instrText>
+              <w:instrText xml:space="preserve"> PAGEREF _Toc417423255 \h </w:instrText>
             </w:r>
             <w:r>
               <w:rPr>
@@ -1018,7 +1011,7 @@
               <w:szCs w:val="22"/>
             </w:rPr>
           </w:pPr>
-          <w:hyperlink w:anchor="_Toc417324858" w:history="1">
+          <w:hyperlink w:anchor="_Toc417423256" w:history="1">
             <w:r>
               <w:rPr>
                 <w:rStyle w:val="Hyperlink"/>
@@ -1045,7 +1038,7 @@
                 <w:noProof/>
                 <w:webHidden/>
               </w:rPr>
-              <w:instrText xml:space="preserve"> PAGEREF _Toc417324858 \h </w:instrText>
+              <w:instrText xml:space="preserve"> PAGEREF _Toc417423256 \h </w:instrText>
             </w:r>
             <w:r>
               <w:rPr>
@@ -1088,7 +1081,7 @@
               <w:szCs w:val="22"/>
             </w:rPr>
           </w:pPr>
-          <w:hyperlink w:anchor="_Toc417324859" w:history="1">
+          <w:hyperlink w:anchor="_Toc417423257" w:history="1">
             <w:r>
               <w:rPr>
                 <w:rStyle w:val="Hyperlink"/>
@@ -1115,7 +1108,7 @@
                 <w:noProof/>
                 <w:webHidden/>
               </w:rPr>
-              <w:instrText xml:space="preserve"> PAGEREF _Toc417324859 \h </w:instrText>
+              <w:instrText xml:space="preserve"> PAGEREF _Toc417423257 \h </w:instrText>
             </w:r>
             <w:r>
               <w:rPr>
@@ -1158,7 +1151,7 @@
               <w:szCs w:val="22"/>
             </w:rPr>
           </w:pPr>
-          <w:hyperlink w:anchor="_Toc417324860" w:history="1">
+          <w:hyperlink w:anchor="_Toc417423258" w:history="1">
             <w:r>
               <w:rPr>
                 <w:rStyle w:val="Hyperlink"/>
@@ -1185,7 +1178,7 @@
                 <w:noProof/>
                 <w:webHidden/>
               </w:rPr>
-              <w:instrText xml:space="preserve"> PAGEREF _Toc417324860 \h </w:instrText>
+              <w:instrText xml:space="preserve"> PAGEREF _Toc417423258 \h </w:instrText>
             </w:r>
             <w:r>
               <w:rPr>
@@ -1228,7 +1221,7 @@
               <w:szCs w:val="22"/>
             </w:rPr>
           </w:pPr>
-          <w:hyperlink w:anchor="_Toc417324861" w:history="1">
+          <w:hyperlink w:anchor="_Toc417423259" w:history="1">
             <w:r>
               <w:rPr>
                 <w:rStyle w:val="Hyperlink"/>
@@ -1255,7 +1248,7 @@
                 <w:noProof/>
                 <w:webHidden/>
               </w:rPr>
-              <w:instrText xml:space="preserve"> PAGEREF _Toc417324861 \h </w:instrText>
+              <w:instrText xml:space="preserve"> PAGEREF _Toc417423259 \h </w:instrText>
             </w:r>
             <w:r>
               <w:rPr>
@@ -1298,7 +1291,7 @@
               <w:szCs w:val="22"/>
             </w:rPr>
           </w:pPr>
-          <w:hyperlink w:anchor="_Toc417324862" w:history="1">
+          <w:hyperlink w:anchor="_Toc417423260" w:history="1">
             <w:r>
               <w:rPr>
                 <w:rStyle w:val="Hyperlink"/>
@@ -1325,7 +1318,7 @@
                 <w:noProof/>
                 <w:webHidden/>
               </w:rPr>
-              <w:instrText xml:space="preserve"> PAGEREF _Toc417324862 \h </w:instrText>
+              <w:instrText xml:space="preserve"> PAGEREF _Toc417423260 \h </w:instrText>
             </w:r>
             <w:r>
               <w:rPr>
@@ -1368,7 +1361,7 @@
               <w:szCs w:val="22"/>
             </w:rPr>
           </w:pPr>
-          <w:hyperlink w:anchor="_Toc417324863" w:history="1">
+          <w:hyperlink w:anchor="_Toc417423261" w:history="1">
             <w:r>
               <w:rPr>
                 <w:rStyle w:val="Hyperlink"/>
@@ -1395,7 +1388,7 @@
                 <w:noProof/>
                 <w:webHidden/>
               </w:rPr>
-              <w:instrText xml:space="preserve"> PAGEREF _Toc417324863 \h </w:instrText>
+              <w:instrText xml:space="preserve"> PAGEREF _Toc417423261 \h </w:instrText>
             </w:r>
             <w:r>
               <w:rPr>
@@ -1438,7 +1431,7 @@
               <w:szCs w:val="22"/>
             </w:rPr>
           </w:pPr>
-          <w:hyperlink w:anchor="_Toc417324864" w:history="1">
+          <w:hyperlink w:anchor="_Toc417423262" w:history="1">
             <w:r>
               <w:rPr>
                 <w:rStyle w:val="Hyperlink"/>
@@ -1465,7 +1458,7 @@
                 <w:noProof/>
                 <w:webHidden/>
               </w:rPr>
-              <w:instrText xml:space="preserve"> PAGEREF _Toc417324864 \h </w:instrText>
+              <w:instrText xml:space="preserve"> PAGEREF _Toc417423262 \h </w:instrText>
             </w:r>
             <w:r>
               <w:rPr>
@@ -1508,7 +1501,7 @@
               <w:szCs w:val="22"/>
             </w:rPr>
           </w:pPr>
-          <w:hyperlink w:anchor="_Toc417324865" w:history="1">
+          <w:hyperlink w:anchor="_Toc417423263" w:history="1">
             <w:r>
               <w:rPr>
                 <w:rStyle w:val="Hyperlink"/>
@@ -1535,7 +1528,7 @@
                 <w:noProof/>
                 <w:webHidden/>
               </w:rPr>
-              <w:instrText xml:space="preserve"> PAGEREF _Toc417324865 \h </w:instrText>
+              <w:instrText xml:space="preserve"> PAGEREF _Toc417423263 \h </w:instrText>
             </w:r>
             <w:r>
               <w:rPr>
@@ -1578,7 +1571,7 @@
               <w:szCs w:val="22"/>
             </w:rPr>
           </w:pPr>
-          <w:hyperlink w:anchor="_Toc417324866" w:history="1">
+          <w:hyperlink w:anchor="_Toc417423264" w:history="1">
             <w:r>
               <w:rPr>
                 <w:rStyle w:val="Hyperlink"/>
@@ -1605,7 +1598,7 @@
                 <w:noProof/>
                 <w:webHidden/>
               </w:rPr>
-              <w:instrText xml:space="preserve"> PAGEREF _Toc417324866 \h </w:instrText>
+              <w:instrText xml:space="preserve"> PAGEREF _Toc417423264 \h </w:instrText>
             </w:r>
             <w:r>
               <w:rPr>
@@ -1625,7 +1618,7 @@
                 <w:noProof/>
                 <w:webHidden/>
               </w:rPr>
-              <w:t>5</w:t>
+              <w:t>6</w:t>
             </w:r>
             <w:r>
               <w:rPr>
@@ -1648,7 +1641,7 @@
               <w:szCs w:val="22"/>
             </w:rPr>
           </w:pPr>
-          <w:hyperlink w:anchor="_Toc417324867" w:history="1">
+          <w:hyperlink w:anchor="_Toc417423265" w:history="1">
             <w:r>
               <w:rPr>
                 <w:rStyle w:val="Hyperlink"/>
@@ -1675,7 +1668,7 @@
                 <w:noProof/>
                 <w:webHidden/>
               </w:rPr>
-              <w:instrText xml:space="preserve"> PAGEREF _Toc417324867 \h </w:instrText>
+              <w:instrText xml:space="preserve"> PAGEREF _Toc417423265 \h </w:instrText>
             </w:r>
             <w:r>
               <w:rPr>
@@ -1695,7 +1688,7 @@
                 <w:noProof/>
                 <w:webHidden/>
               </w:rPr>
-              <w:t>7</w:t>
+              <w:t>8</w:t>
             </w:r>
             <w:r>
               <w:rPr>
@@ -1718,7 +1711,7 @@
               <w:szCs w:val="22"/>
             </w:rPr>
           </w:pPr>
-          <w:hyperlink w:anchor="_Toc417324868" w:history="1">
+          <w:hyperlink w:anchor="_Toc417423266" w:history="1">
             <w:r>
               <w:rPr>
                 <w:rStyle w:val="Hyperlink"/>
@@ -1745,7 +1738,7 @@
                 <w:noProof/>
                 <w:webHidden/>
               </w:rPr>
-              <w:instrText xml:space="preserve"> PAGEREF _Toc417324868 \h </w:instrText>
+              <w:instrText xml:space="preserve"> PAGEREF _Toc417423266 \h </w:instrText>
             </w:r>
             <w:r>
               <w:rPr>
@@ -1765,7 +1758,7 @@
                 <w:noProof/>
                 <w:webHidden/>
               </w:rPr>
-              <w:t>8</w:t>
+              <w:t>9</w:t>
             </w:r>
             <w:r>
               <w:rPr>
@@ -1788,7 +1781,7 @@
               <w:szCs w:val="22"/>
             </w:rPr>
           </w:pPr>
-          <w:hyperlink w:anchor="_Toc417324869" w:history="1">
+          <w:hyperlink w:anchor="_Toc417423267" w:history="1">
             <w:r>
               <w:rPr>
                 <w:rStyle w:val="Hyperlink"/>
@@ -1815,7 +1808,7 @@
                 <w:noProof/>
                 <w:webHidden/>
               </w:rPr>
-              <w:instrText xml:space="preserve"> PAGEREF _Toc417324869 \h </w:instrText>
+              <w:instrText xml:space="preserve"> PAGEREF _Toc417423267 \h </w:instrText>
             </w:r>
             <w:r>
               <w:rPr>
@@ -1835,7 +1828,7 @@
                 <w:noProof/>
                 <w:webHidden/>
               </w:rPr>
-              <w:t>8</w:t>
+              <w:t>9</w:t>
             </w:r>
             <w:r>
               <w:rPr>
@@ -1858,7 +1851,7 @@
               <w:szCs w:val="22"/>
             </w:rPr>
           </w:pPr>
-          <w:hyperlink w:anchor="_Toc417324870" w:history="1">
+          <w:hyperlink w:anchor="_Toc417423268" w:history="1">
             <w:r>
               <w:rPr>
                 <w:rStyle w:val="Hyperlink"/>
@@ -1885,7 +1878,7 @@
                 <w:noProof/>
                 <w:webHidden/>
               </w:rPr>
-              <w:instrText xml:space="preserve"> PAGEREF _Toc417324870 \h </w:instrText>
+              <w:instrText xml:space="preserve"> PAGEREF _Toc417423268 \h </w:instrText>
             </w:r>
             <w:r>
               <w:rPr>
@@ -1905,7 +1898,7 @@
                 <w:noProof/>
                 <w:webHidden/>
               </w:rPr>
-              <w:t>8</w:t>
+              <w:t>10</w:t>
             </w:r>
             <w:r>
               <w:rPr>
@@ -1928,7 +1921,7 @@
               <w:szCs w:val="22"/>
             </w:rPr>
           </w:pPr>
-          <w:hyperlink w:anchor="_Toc417324871" w:history="1">
+          <w:hyperlink w:anchor="_Toc417423269" w:history="1">
             <w:r>
               <w:rPr>
                 <w:rStyle w:val="Hyperlink"/>
@@ -1955,7 +1948,7 @@
                 <w:noProof/>
                 <w:webHidden/>
               </w:rPr>
-              <w:instrText xml:space="preserve"> PAGEREF _Toc417324871 \h </w:instrText>
+              <w:instrText xml:space="preserve"> PAGEREF _Toc417423269 \h </w:instrText>
             </w:r>
             <w:r>
               <w:rPr>
@@ -1975,7 +1968,7 @@
                 <w:noProof/>
                 <w:webHidden/>
               </w:rPr>
-              <w:t>9</w:t>
+              <w:t>10</w:t>
             </w:r>
             <w:r>
               <w:rPr>
@@ -1998,7 +1991,7 @@
               <w:szCs w:val="22"/>
             </w:rPr>
           </w:pPr>
-          <w:hyperlink w:anchor="_Toc417324872" w:history="1">
+          <w:hyperlink w:anchor="_Toc417423270" w:history="1">
             <w:r>
               <w:rPr>
                 <w:rStyle w:val="Hyperlink"/>
@@ -2025,7 +2018,7 @@
                 <w:noProof/>
                 <w:webHidden/>
               </w:rPr>
-              <w:instrText xml:space="preserve"> PAGEREF _Toc417324872 \h </w:instrText>
+              <w:instrText xml:space="preserve"> PAGEREF _Toc417423270 \h </w:instrText>
             </w:r>
             <w:r>
               <w:rPr>
@@ -2068,7 +2061,7 @@
               <w:szCs w:val="22"/>
             </w:rPr>
           </w:pPr>
-          <w:hyperlink w:anchor="_Toc417324873" w:history="1">
+          <w:hyperlink w:anchor="_Toc417423271" w:history="1">
             <w:r>
               <w:rPr>
                 <w:rStyle w:val="Hyperlink"/>
@@ -2095,7 +2088,7 @@
                 <w:noProof/>
                 <w:webHidden/>
               </w:rPr>
-              <w:instrText xml:space="preserve"> PAGEREF _Toc417324873 \h </w:instrText>
+              <w:instrText xml:space="preserve"> PAGEREF _Toc417423271 \h </w:instrText>
             </w:r>
             <w:r>
               <w:rPr>
@@ -2138,7 +2131,7 @@
               <w:szCs w:val="22"/>
             </w:rPr>
           </w:pPr>
-          <w:hyperlink w:anchor="_Toc417324874" w:history="1">
+          <w:hyperlink w:anchor="_Toc417423272" w:history="1">
             <w:r>
               <w:rPr>
                 <w:rStyle w:val="Hyperlink"/>
@@ -2165,7 +2158,7 @@
                 <w:noProof/>
                 <w:webHidden/>
               </w:rPr>
-              <w:instrText xml:space="preserve"> PAGEREF _Toc417324874 \h </w:instrText>
+              <w:instrText xml:space="preserve"> PAGEREF _Toc417423272 \h </w:instrText>
             </w:r>
             <w:r>
               <w:rPr>
@@ -2208,7 +2201,7 @@
               <w:szCs w:val="22"/>
             </w:rPr>
           </w:pPr>
-          <w:hyperlink w:anchor="_Toc417324875" w:history="1">
+          <w:hyperlink w:anchor="_Toc417423273" w:history="1">
             <w:r>
               <w:rPr>
                 <w:rStyle w:val="Hyperlink"/>
@@ -2235,7 +2228,7 @@
                 <w:noProof/>
                 <w:webHidden/>
               </w:rPr>
-              <w:instrText xml:space="preserve"> PAGEREF _Toc417324875 \h </w:instrText>
+              <w:instrText xml:space="preserve"> PAGEREF _Toc417423273 \h </w:instrText>
             </w:r>
             <w:r>
               <w:rPr>
@@ -2278,7 +2271,7 @@
               <w:szCs w:val="22"/>
             </w:rPr>
           </w:pPr>
-          <w:hyperlink w:anchor="_Toc417324876" w:history="1">
+          <w:hyperlink w:anchor="_Toc417423274" w:history="1">
             <w:r>
               <w:rPr>
                 <w:rStyle w:val="Hyperlink"/>
@@ -2305,7 +2298,7 @@
                 <w:noProof/>
                 <w:webHidden/>
               </w:rPr>
-              <w:instrText xml:space="preserve"> PAGEREF _Toc417324876 \h </w:instrText>
+              <w:instrText xml:space="preserve"> PAGEREF _Toc417423274 \h </w:instrText>
             </w:r>
             <w:r>
               <w:rPr>
@@ -2348,7 +2341,7 @@
               <w:szCs w:val="22"/>
             </w:rPr>
           </w:pPr>
-          <w:hyperlink w:anchor="_Toc417324877" w:history="1">
+          <w:hyperlink w:anchor="_Toc417423275" w:history="1">
             <w:r>
               <w:rPr>
                 <w:rStyle w:val="Hyperlink"/>
@@ -2375,7 +2368,7 @@
                 <w:noProof/>
                 <w:webHidden/>
               </w:rPr>
-              <w:instrText xml:space="preserve"> PAGEREF _Toc417324877 \h </w:instrText>
+              <w:instrText xml:space="preserve"> PAGEREF _Toc417423275 \h </w:instrText>
             </w:r>
             <w:r>
               <w:rPr>
@@ -2395,7 +2388,7 @@
                 <w:noProof/>
                 <w:webHidden/>
               </w:rPr>
-              <w:t>12</w:t>
+              <w:t>13</w:t>
             </w:r>
             <w:r>
               <w:rPr>
@@ -2418,12 +2411,82 @@
               <w:szCs w:val="22"/>
             </w:rPr>
           </w:pPr>
-          <w:hyperlink w:anchor="_Toc417324878" w:history="1">
+          <w:hyperlink w:anchor="_Toc417423276" w:history="1">
             <w:r>
               <w:rPr>
                 <w:rStyle w:val="Hyperlink"/>
                 <w:noProof/>
               </w:rPr>
+              <w:t>General</w:t>
+            </w:r>
+            <w:r>
+              <w:rPr>
+                <w:noProof/>
+                <w:webHidden/>
+              </w:rPr>
+              <w:tab/>
+            </w:r>
+            <w:r>
+              <w:rPr>
+                <w:noProof/>
+                <w:webHidden/>
+              </w:rPr>
+              <w:fldChar w:fldCharType="begin"/>
+            </w:r>
+            <w:r>
+              <w:rPr>
+                <w:noProof/>
+                <w:webHidden/>
+              </w:rPr>
+              <w:instrText xml:space="preserve"> PAGEREF _Toc417423276 \h </w:instrText>
+            </w:r>
+            <w:r>
+              <w:rPr>
+                <w:noProof/>
+                <w:webHidden/>
+              </w:rPr>
+            </w:r>
+            <w:r>
+              <w:rPr>
+                <w:noProof/>
+                <w:webHidden/>
+              </w:rPr>
+              <w:fldChar w:fldCharType="separate"/>
+            </w:r>
+            <w:r>
+              <w:rPr>
+                <w:noProof/>
+                <w:webHidden/>
+              </w:rPr>
+              <w:t>13</w:t>
+            </w:r>
+            <w:r>
+              <w:rPr>
+                <w:noProof/>
+                <w:webHidden/>
+              </w:rPr>
+              <w:fldChar w:fldCharType="end"/>
+            </w:r>
+          </w:hyperlink>
+        </w:p>
+        <w:p>
+          <w:pPr>
+            <w:pStyle w:val="TOC3"/>
+            <w:tabs>
+              <w:tab w:val="right" w:leader="dot" w:pos="8630"/>
+            </w:tabs>
+            <w:rPr>
+              <w:noProof/>
+              <w:sz w:val="22"/>
+              <w:szCs w:val="22"/>
+            </w:rPr>
+          </w:pPr>
+          <w:hyperlink w:anchor="_Toc417423277" w:history="1">
+            <w:r>
+              <w:rPr>
+                <w:rStyle w:val="Hyperlink"/>
+                <w:noProof/>
+              </w:rPr>
               <w:t>Bottom board</w:t>
             </w:r>
             <w:r>
@@ -2445,7 +2508,7 @@
                 <w:noProof/>
                 <w:webHidden/>
               </w:rPr>
-              <w:instrText xml:space="preserve"> PAGEREF _Toc417324878 \h </w:instrText>
+              <w:instrText xml:space="preserve"> PAGEREF _Toc417423277 \h </w:instrText>
             </w:r>
             <w:r>
               <w:rPr>
@@ -2465,7 +2528,147 @@
                 <w:noProof/>
                 <w:webHidden/>
               </w:rPr>
-              <w:t>12</w:t>
+              <w:t>13</w:t>
+            </w:r>
+            <w:r>
+              <w:rPr>
+                <w:noProof/>
+                <w:webHidden/>
+              </w:rPr>
+              <w:fldChar w:fldCharType="end"/>
+            </w:r>
+          </w:hyperlink>
+        </w:p>
+        <w:p>
+          <w:pPr>
+            <w:pStyle w:val="TOC3"/>
+            <w:tabs>
+              <w:tab w:val="right" w:leader="dot" w:pos="8630"/>
+            </w:tabs>
+            <w:rPr>
+              <w:noProof/>
+              <w:sz w:val="22"/>
+              <w:szCs w:val="22"/>
+            </w:rPr>
+          </w:pPr>
+          <w:hyperlink w:anchor="_Toc417423278" w:history="1">
+            <w:r>
+              <w:rPr>
+                <w:rStyle w:val="Hyperlink"/>
+                <w:noProof/>
+              </w:rPr>
+              <w:t>Top board</w:t>
+            </w:r>
+            <w:r>
+              <w:rPr>
+                <w:noProof/>
+                <w:webHidden/>
+              </w:rPr>
+              <w:tab/>
+            </w:r>
+            <w:r>
+              <w:rPr>
+                <w:noProof/>
+                <w:webHidden/>
+              </w:rPr>
+              <w:fldChar w:fldCharType="begin"/>
+            </w:r>
+            <w:r>
+              <w:rPr>
+                <w:noProof/>
+                <w:webHidden/>
+              </w:rPr>
+              <w:instrText xml:space="preserve"> PAGEREF _Toc417423278 \h </w:instrText>
+            </w:r>
+            <w:r>
+              <w:rPr>
+                <w:noProof/>
+                <w:webHidden/>
+              </w:rPr>
+            </w:r>
+            <w:r>
+              <w:rPr>
+                <w:noProof/>
+                <w:webHidden/>
+              </w:rPr>
+              <w:fldChar w:fldCharType="separate"/>
+            </w:r>
+            <w:r>
+              <w:rPr>
+                <w:noProof/>
+                <w:webHidden/>
+              </w:rPr>
+              <w:t>13</w:t>
+            </w:r>
+            <w:r>
+              <w:rPr>
+                <w:noProof/>
+                <w:webHidden/>
+              </w:rPr>
+              <w:fldChar w:fldCharType="end"/>
+            </w:r>
+          </w:hyperlink>
+        </w:p>
+        <w:p>
+          <w:pPr>
+            <w:pStyle w:val="TOC3"/>
+            <w:tabs>
+              <w:tab w:val="right" w:leader="dot" w:pos="8630"/>
+            </w:tabs>
+            <w:rPr>
+              <w:noProof/>
+              <w:sz w:val="22"/>
+              <w:szCs w:val="22"/>
+            </w:rPr>
+          </w:pPr>
+          <w:hyperlink w:anchor="_Toc417423279" w:history="1">
+            <w:r>
+              <w:rPr>
+                <w:rStyle w:val="Hyperlink"/>
+                <w:noProof/>
+              </w:rPr>
+              <w:t>Body</w:t>
+            </w:r>
+            <w:r>
+              <w:rPr>
+                <w:noProof/>
+                <w:webHidden/>
+              </w:rPr>
+              <w:tab/>
+            </w:r>
+            <w:r>
+              <w:rPr>
+                <w:noProof/>
+                <w:webHidden/>
+              </w:rPr>
+              <w:fldChar w:fldCharType="begin"/>
+            </w:r>
+            <w:r>
+              <w:rPr>
+                <w:noProof/>
+                <w:webHidden/>
+              </w:rPr>
+              <w:instrText xml:space="preserve"> PAGEREF _Toc417423279 \h </w:instrText>
+            </w:r>
+            <w:r>
+              <w:rPr>
+                <w:noProof/>
+                <w:webHidden/>
+              </w:rPr>
+            </w:r>
+            <w:r>
+              <w:rPr>
+                <w:noProof/>
+                <w:webHidden/>
+              </w:rPr>
+              <w:fldChar w:fldCharType="separate"/>
+            </w:r>
+            <w:r>
+              <w:rPr>
+                <w:noProof/>
+                <w:webHidden/>
+              </w:rPr>
+              <w:t>13</w:t>
             </w:r>
             <w:r>
               <w:rPr>
@@ -2515,12 +2718,12 @@
       <w:pPr>
         <w:pStyle w:val="Heading1"/>
       </w:pPr>
-      <w:bookmarkStart w:id="0" w:name="_Toc417324856"/>
+      <w:bookmarkStart w:id="1" w:name="_Toc417423254"/>
       <w:r>
         <w:lastRenderedPageBreak/>
         <w:t>Introduction</w:t>
       </w:r>
-      <w:bookmarkEnd w:id="0"/>
+      <w:bookmarkEnd w:id="1"/>
     </w:p>
     <w:p>
       <w:r>
@@ -2539,18 +2742,24 @@
       <w:pPr>
         <w:pStyle w:val="Heading1"/>
       </w:pPr>
-      <w:bookmarkStart w:id="1" w:name="_Toc417324857"/>
+      <w:bookmarkStart w:id="2" w:name="_Toc417423255"/>
       <w:r>
         <w:t>Design</w:t>
       </w:r>
-      <w:bookmarkEnd w:id="1"/>
+      <w:bookmarkEnd w:id="2"/>
     </w:p>
     <w:p>
       <w:r>
         <w:t>The project is centered on using a length of 1 inch Schedule 40 PVC pipe which has the desirable characteristic of its internal diameter being just a little greater than the diameter of ordinary “C” cell batteries.</w:t>
       </w:r>
       <w:r>
-        <w:t xml:space="preserve"> As part of the design we settles on using a small printed circuit board at each end of the tube to hold components, to hold the batteries in place and to make electrical contact with the batteries.</w:t>
+        <w:t xml:space="preserve"> </w:t>
+      </w:r>
+      <w:r>
+        <w:t>As part of the design we settled</w:t>
+      </w:r>
+      <w:r>
+        <w:t xml:space="preserve"> on using a small printed circuit board at each end of the tube to hold components, to hold the batteries in place and to make electrical contact with the batteries.</w:t>
       </w:r>
     </w:p>
     <w:p>
@@ -2564,36 +2773,58 @@
         <w:rPr>
           <w:i/>
         </w:rPr>
-        <w:t>Cree® XLamp® ML-E</w:t>
-      </w:r>
-      <w:r>
-        <w:t>)</w:t>
-      </w:r>
-      <w:r>
-        <w:t>. Whilst ideally suited for use in a flashlight</w:t>
-      </w:r>
-      <w:r>
-        <w:t>,</w:t>
-      </w:r>
-      <w:r>
-        <w:t xml:space="preserve"> LEDs require some consideration; they must be soldered to a circuit board, powerful LEDs generate lots of heat and LEDs require some type of current limited to prevent them from burning out.</w:t>
-      </w:r>
-    </w:p>
-    <w:p>
-      <w:r>
-        <w:t>To limit the current</w:t>
-      </w:r>
-      <w:r>
-        <w:t xml:space="preserve"> supplied to the LED</w:t>
-      </w:r>
-      <w:r>
-        <w:t xml:space="preserve"> we use an inexpensive 350mA current regulator (</w:t>
-      </w:r>
+        <w:t xml:space="preserve">Cree® </w:t>
+      </w:r>
+      <w:proofErr w:type="spellStart"/>
       <w:r>
         <w:rPr>
           <w:i/>
         </w:rPr>
-        <w:t>ADDtek® AMC7135</w:t>
+        <w:t>XLamp</w:t>
+      </w:r>
+      <w:proofErr w:type="spellEnd"/>
+      <w:r>
+        <w:rPr>
+          <w:i/>
+        </w:rPr>
+        <w:t>® ML-E</w:t>
+      </w:r>
+      <w:r>
+        <w:t>)</w:t>
+      </w:r>
+      <w:r>
+        <w:t>. Whilst ideally suited for use in a flashlight</w:t>
+      </w:r>
+      <w:r>
+        <w:t>,</w:t>
+      </w:r>
+      <w:r>
+        <w:t xml:space="preserve"> LEDs require some consideration; they must be soldered to a circuit board, powerful LEDs generate lots of heat and LEDs require some type of current limited to prevent them from burning out.</w:t>
+      </w:r>
+    </w:p>
+    <w:p>
+      <w:r>
+        <w:t>To limit the current</w:t>
+      </w:r>
+      <w:r>
+        <w:t xml:space="preserve"> supplied to the LED</w:t>
+      </w:r>
+      <w:r>
+        <w:t xml:space="preserve"> we use an inexpensive 350mA current regulator (</w:t>
+      </w:r>
+      <w:proofErr w:type="spellStart"/>
+      <w:r>
+        <w:rPr>
+          <w:i/>
+        </w:rPr>
+        <w:t>ADDtek</w:t>
+      </w:r>
+      <w:proofErr w:type="spellEnd"/>
+      <w:r>
+        <w:rPr>
+          <w:i/>
+        </w:rPr>
+        <w:t>® AMC7135</w:t>
       </w:r>
       <w:r>
         <w:t>) that can operate on an input voltage of up to 6V.</w:t>
@@ -2601,51 +2832,93 @@
     </w:p>
     <w:p>
       <w:r>
-        <w:t xml:space="preserve">Since LEDs tend to have a wide light distribution angle and for a flashlight we need a more focused beam, we use a plastic reflector. The reflectors in this design are inexpensive </w:t>
+        <w:t>Since LEDs tend to have a wide light distribution angle and for a flashlight we need a more focused beam</w:t>
+      </w:r>
+      <w:r>
+        <w:t>,</w:t>
+      </w:r>
+      <w:r>
+        <w:t xml:space="preserve"> we use a plastic reflector. The reflectors in this design are inexpensive </w:t>
       </w:r>
       <w:r>
         <w:t>plastic devices</w:t>
       </w:r>
-      <w:bookmarkStart w:id="2" w:name="_GoBack"/>
-      <w:bookmarkEnd w:id="2"/>
       <w:r>
         <w:t xml:space="preserve"> but are effective enough to provide very good value.</w:t>
       </w:r>
     </w:p>
     <w:p>
       <w:r>
-        <w:t>To hold the LED board in place, and to hold the reflector in place, we use a simple 1” PVC coupler. Any such coupler will work but the female NPT coupler gives the flashlight a particularly rugged look. The positive (+) terminal of the batteries makes direct contact with the underside of the LED circuit board.</w:t>
-      </w:r>
-    </w:p>
-    <w:p>
-      <w:r>
-        <w:t xml:space="preserve">The other end of the flashlight has a Tellurium Copper spring to make contact with the negative (-) terminal of the batteries. Tellurium Copper is a hardened alloy and is ideal for this spring application, not least because it </w:t>
-      </w:r>
-      <w:r>
-        <w:t>can be soldered directly</w:t>
-      </w:r>
-      <w:r>
-        <w:t>. On the opposite side of this circuit board there is a simple pushbutton toggle switch to turn the flashlight on and off.</w:t>
-      </w:r>
-    </w:p>
-    <w:p>
-      <w:r>
-        <w:t>To secure this board to the flashlight, and to enable removal to change batteries, two solder tabs are screwed to the side of the body and soldered to the board.</w:t>
-      </w:r>
-    </w:p>
-    <w:p>
-      <w:pPr>
-        <w:rPr>
-          <w:rFonts w:asciiTheme="majorHAnsi" w:eastAsiaTheme="majorEastAsia" w:hAnsiTheme="majorHAnsi" w:cstheme="majorBidi"/>
-          <w:b/>
-          <w:bCs/>
-          <w:color w:val="345A8A" w:themeColor="accent1" w:themeShade="B5"/>
-          <w:sz w:val="32"/>
-          <w:szCs w:val="32"/>
-        </w:rPr>
-      </w:pPr>
-      <w:r>
-        <w:t>To provide an electrical connection between the two boards we use self-adhesive Copper tape which runs along the inside of the PVC tube. It makes contact with the LED board using plated pads on the underside of the board. The button board contacts the tape using both plated pads but also, for reliability, the solder tabs used to hold the board in place.</w:t>
+        <w:t>To hold the LED board</w:t>
+      </w:r>
+      <w:r>
+        <w:t xml:space="preserve"> and the reflector</w:t>
+      </w:r>
+      <w:r>
+        <w:t xml:space="preserve"> in place</w:t>
+      </w:r>
+      <w:r>
+        <w:t xml:space="preserve"> we use a simple 1 inch</w:t>
+      </w:r>
+      <w:r>
+        <w:t xml:space="preserve"> PVC coupler</w:t>
+      </w:r>
+      <w:r>
+        <w:t xml:space="preserve"> machined at one end with a large countersink tool to accept the reflector</w:t>
+      </w:r>
+      <w:r>
+        <w:t>. Any such coupler will work but the female NPT coupler gives the flashlight a particularly rugged look. The positive (+) terminal of the batteries makes direct contact with the underside of the LED circuit board.</w:t>
+      </w:r>
+    </w:p>
+    <w:p>
+      <w:r>
+        <w:t xml:space="preserve">The other end of the flashlight has a </w:t>
+      </w:r>
+      <w:r>
+        <w:t>c</w:t>
+      </w:r>
+      <w:r>
+        <w:t>opper spring</w:t>
+      </w:r>
+      <w:r>
+        <w:t xml:space="preserve"> soldered to a circuit board</w:t>
+      </w:r>
+      <w:r>
+        <w:t xml:space="preserve"> to make contact with the negative (-) terminal of the batteries. On the opposite side of this board there is a simple pushbutton toggle switch to turn the flashlight on and off.</w:t>
+      </w:r>
+    </w:p>
+    <w:p>
+      <w:r>
+        <w:t xml:space="preserve">To secure this board to the flashlight, and to enable removal to change batteries, two solder </w:t>
+      </w:r>
+      <w:r>
+        <w:t>lugs</w:t>
+      </w:r>
+      <w:r>
+        <w:t xml:space="preserve"> are screwed to the side of the body and </w:t>
+      </w:r>
+      <w:r>
+        <w:t xml:space="preserve">their ends </w:t>
+      </w:r>
+      <w:r>
+        <w:t>soldered to the board.</w:t>
+      </w:r>
+    </w:p>
+    <w:p>
+      <w:r>
+        <w:t xml:space="preserve">To provide an electrical connection between the two boards we use self-adhesive </w:t>
+      </w:r>
+      <w:r>
+        <w:t>c</w:t>
+      </w:r>
+      <w:r>
+        <w:t xml:space="preserve">opper tape which runs along the inside of the PVC tube. It makes contact with the LED board using plated pads on the underside of the board. The button board contacts the tape using, the solder </w:t>
+      </w:r>
+      <w:r>
+        <w:t>lugs</w:t>
+      </w:r>
+      <w:r>
+        <w:t xml:space="preserve"> used to hold the board in place.</w:t>
       </w:r>
       <w:r>
         <w:br w:type="page"/>
@@ -2655,7 +2928,7 @@
       <w:pPr>
         <w:pStyle w:val="Heading1"/>
       </w:pPr>
-      <w:bookmarkStart w:id="3" w:name="_Toc417324858"/>
+      <w:bookmarkStart w:id="3" w:name="_Toc417423256"/>
       <w:r>
         <w:lastRenderedPageBreak/>
         <w:t>Parts</w:t>
@@ -2666,7 +2939,7 @@
       <w:pPr>
         <w:pStyle w:val="Heading2"/>
       </w:pPr>
-      <w:bookmarkStart w:id="4" w:name="_Toc417324859"/>
+      <w:bookmarkStart w:id="4" w:name="_Toc417423257"/>
       <w:r>
         <w:t>L</w:t>
       </w:r>
@@ -2748,7 +3021,7 @@
       <w:pPr>
         <w:pStyle w:val="Heading2"/>
       </w:pPr>
-      <w:bookmarkStart w:id="5" w:name="_Toc417324860"/>
+      <w:bookmarkStart w:id="5" w:name="_Toc417423258"/>
       <w:r>
         <w:t>A</w:t>
       </w:r>
@@ -2794,7 +3067,7 @@
       <w:pPr>
         <w:pStyle w:val="Heading2"/>
       </w:pPr>
-      <w:bookmarkStart w:id="6" w:name="_Toc417324861"/>
+      <w:bookmarkStart w:id="6" w:name="_Toc417423259"/>
       <w:r>
         <w:t xml:space="preserve">Small </w:t>
       </w:r>
@@ -2836,7 +3109,10 @@
         </w:numPr>
       </w:pPr>
       <w:r>
-        <w:t>Two solder tabs</w:t>
+        <w:t xml:space="preserve">Two solder </w:t>
+      </w:r>
+      <w:r>
+        <w:t>lugs</w:t>
       </w:r>
     </w:p>
     <w:p>
@@ -2900,7 +3176,7 @@
       <w:pPr>
         <w:pStyle w:val="Heading1"/>
       </w:pPr>
-      <w:bookmarkStart w:id="7" w:name="_Toc417324862"/>
+      <w:bookmarkStart w:id="7" w:name="_Toc417423260"/>
       <w:r>
         <w:t>Tools</w:t>
       </w:r>
@@ -3042,6 +3318,12 @@
       </w:r>
       <w:r>
         <w:t>ile</w:t>
+      </w:r>
+    </w:p>
+    <w:p/>
+    <w:p>
+      <w:r>
+        <w:t>[PICS OF ALL THE COMPONENTS, NUMBERED]</w:t>
       </w:r>
     </w:p>
     <w:p>
@@ -3064,7 +3346,7 @@
       <w:pPr>
         <w:pStyle w:val="Heading1"/>
       </w:pPr>
-      <w:bookmarkStart w:id="8" w:name="_Toc417324863"/>
+      <w:bookmarkStart w:id="8" w:name="_Toc417423261"/>
       <w:r>
         <w:lastRenderedPageBreak/>
         <w:t>Assembly</w:t>
@@ -3076,24 +3358,140 @@
         <w:t xml:space="preserve">These instructions are divided into two groups. The first group </w:t>
       </w:r>
       <w:r>
-        <w:t>builds the components of the flashlight and these can be done in any order. The second group puts these components together and should be performed in the indicated order.</w:t>
+        <w:t>builds the compone</w:t>
+      </w:r>
+      <w:r>
+        <w:t xml:space="preserve">nts of the flashlight and we recommend they be done in the order presented, but </w:t>
+      </w:r>
+      <w:r>
+        <w:t>can be done in any order</w:t>
+      </w:r>
+      <w:r>
+        <w:t xml:space="preserve"> if necessary</w:t>
+      </w:r>
+      <w:r>
+        <w:t>. The second group puts these components together and should be performed in the indicated order.</w:t>
       </w:r>
     </w:p>
     <w:p>
       <w:pPr>
         <w:pStyle w:val="Heading2"/>
       </w:pPr>
-      <w:bookmarkStart w:id="9" w:name="_Toc417324864"/>
+      <w:bookmarkStart w:id="9" w:name="_Toc417423262"/>
       <w:r>
         <w:t>Building the components</w:t>
       </w:r>
       <w:bookmarkEnd w:id="9"/>
     </w:p>
     <w:p>
+      <w:r>
+        <w:t xml:space="preserve">The printed circuit boards (PCBs) </w:t>
+      </w:r>
+      <w:r>
+        <w:t xml:space="preserve">in this project </w:t>
+      </w:r>
+      <w:r>
+        <w:t xml:space="preserve">are small purple </w:t>
+      </w:r>
+      <w:r>
+        <w:t xml:space="preserve">boards </w:t>
+      </w:r>
+      <w:r>
+        <w:t xml:space="preserve">that have a mixture of gold and white shapes and writing on them. The </w:t>
+      </w:r>
+      <w:r>
+        <w:t>g</w:t>
+      </w:r>
+      <w:r>
+        <w:t xml:space="preserve">old really is </w:t>
+      </w:r>
+      <w:r>
+        <w:t>g</w:t>
+      </w:r>
+      <w:r>
+        <w:t xml:space="preserve">old; the circuit board </w:t>
+      </w:r>
+      <w:r>
+        <w:t>is made of fiberglass that has c</w:t>
+      </w:r>
+      <w:r>
+        <w:t xml:space="preserve">opper traces on its surface which form the circuits and this copper is then plated with a very thin layer of gold. Why </w:t>
+      </w:r>
+      <w:r>
+        <w:t>g</w:t>
+      </w:r>
+      <w:r>
+        <w:t xml:space="preserve">old? Because it </w:t>
+      </w:r>
+      <w:r>
+        <w:t>tarnishes</w:t>
+      </w:r>
+      <w:r>
+        <w:t xml:space="preserve"> slower than </w:t>
+      </w:r>
+      <w:r>
+        <w:t>c</w:t>
+      </w:r>
+      <w:r>
+        <w:t>opper does and makes soldering easier.</w:t>
+      </w:r>
+    </w:p>
+    <w:p>
+      <w:r>
+        <w:t>[PIC OF THE TWO PCBS]</w:t>
+      </w:r>
+    </w:p>
+    <w:p>
+      <w:r>
+        <w:t xml:space="preserve">The purple color comes from what is called a </w:t>
+      </w:r>
+      <w:r>
+        <w:rPr>
+          <w:i/>
+        </w:rPr>
+        <w:t>solder mask</w:t>
+      </w:r>
+      <w:r>
+        <w:t xml:space="preserve">; this hides the copper/gold traces and exposes them only where we want to be able to solder to them. </w:t>
+      </w:r>
+      <w:r>
+        <w:t xml:space="preserve">The exposed sections are often called </w:t>
+      </w:r>
+      <w:r>
+        <w:rPr>
+          <w:i/>
+        </w:rPr>
+        <w:t>solder pads</w:t>
+      </w:r>
+      <w:r>
+        <w:t xml:space="preserve"> – they’re where the solder goes. </w:t>
+      </w:r>
+      <w:r>
+        <w:t>The gold writing is just using the solder mask to expose the gold underneath.</w:t>
+      </w:r>
+      <w:r>
+        <w:t xml:space="preserve"> Why purple? The company we use to make the boards happens to like it. Most PCBs in the world use green because it’s easier to manufacture with.</w:t>
+      </w:r>
+    </w:p>
+    <w:p>
+      <w:r>
+        <w:t xml:space="preserve">The white shapes are called the </w:t>
+      </w:r>
+      <w:r>
+        <w:rPr>
+          <w:i/>
+        </w:rPr>
+        <w:t>silkscreen</w:t>
+      </w:r>
+      <w:r>
+        <w:t>, so named because it uses the same techniques as silkscreen printing to deposit ink onto the surface. PCBs commonly use the silkscreen to indicate where components go, which way round and to document other features.</w:t>
+      </w:r>
+    </w:p>
+    <w:p>
       <w:pPr>
         <w:pStyle w:val="Heading3"/>
       </w:pPr>
-      <w:bookmarkStart w:id="10" w:name="_Toc417324865"/>
+      <w:bookmarkStart w:id="10" w:name="_Toc417423263"/>
       <w:r>
         <w:t>Bottom board</w:t>
       </w:r>
@@ -3109,8 +3507,27 @@
     </w:p>
     <w:p>
       <w:r>
+        <w:t>[PIC OF PCB ON FILE]</w:t>
+      </w:r>
+    </w:p>
+    <w:p>
+      <w:r>
         <w:t>Before soldering anything to the board, first cut off any tabs sticking out from the sides and file the edges of the board smooth.</w:t>
       </w:r>
+      <w:r>
+        <w:t xml:space="preserve"> This is usually easiest by placing the flat file on the bench (if it has a handle, have the handle hang over the edge of the bench so the file stays flat) and, holding the PCB in one hand, rub it against the file. To file the curved ends a </w:t>
+      </w:r>
+      <w:r>
+        <w:t xml:space="preserve">sweeping motion of the wrist may be necessary. You may also need to hold the file still with your other hand (or the help of </w:t>
+      </w:r>
+      <w:proofErr w:type="spellStart"/>
+      <w:r>
+        <w:t>a</w:t>
+      </w:r>
+      <w:proofErr w:type="spellEnd"/>
+      <w:r>
+        <w:t xml:space="preserve"> friend) if it’s prone to moving.</w:t>
+      </w:r>
     </w:p>
     <w:p>
       <w:pPr>
@@ -3132,7 +3549,22 @@
     </w:p>
     <w:p>
       <w:r>
-        <w:t>The spring-side of the board is marked with the word “SPRING” and a star-like pattern in the exposed trace. The spring should be center</w:t>
+        <w:t>[PIC OF SPRING SOLDERED TO BOARD]</w:t>
+      </w:r>
+    </w:p>
+    <w:p>
+      <w:r>
+        <w:lastRenderedPageBreak/>
+        <w:t>The spring-side of the board is marked with the word “</w:t>
+      </w:r>
+      <w:r>
+        <w:rPr>
+          <w:i/>
+        </w:rPr>
+        <w:t>SPRING</w:t>
+      </w:r>
+      <w:r>
+        <w:t>” and a star-like pattern in the exposed trace. The spring should be center</w:t>
       </w:r>
       <w:r>
         <w:t xml:space="preserve">ed and soldered to the board at </w:t>
@@ -3173,7 +3605,13 @@
     </w:p>
     <w:p>
       <w:r>
-        <w:t xml:space="preserve">The button has two legs that protrude straight out from on side of the body. These need to be carefully bent to go straight down (the top of the button being the side that has the part you press). The legs </w:t>
+        <w:t>The button has two legs that protrude straight out from on</w:t>
+      </w:r>
+      <w:r>
+        <w:t>e</w:t>
+      </w:r>
+      <w:r>
+        <w:t xml:space="preserve"> side of the body. These need to be carefully bent to go straight down (the top of the button being the side that has the part you press). The legs </w:t>
       </w:r>
       <w:r>
         <w:t>should</w:t>
@@ -3186,6 +3624,11 @@
       </w:r>
       <w:r>
         <w:t>.</w:t>
+      </w:r>
+    </w:p>
+    <w:p>
+      <w:r>
+        <w:t>[PIC OF ORIGINAL BUTTON][PIC OF BUTTON WITH LEGS FORMED]</w:t>
       </w:r>
     </w:p>
     <w:p>
@@ -3219,25 +3662,54 @@
     </w:p>
     <w:p>
       <w:r>
+        <w:t>[PIC OF BUTTON ON BOARD]</w:t>
+      </w:r>
+    </w:p>
+    <w:p>
+      <w:r>
+        <w:rPr>
+          <w:color w:val="C0504D" w:themeColor="accent2"/>
+        </w:rPr>
         <w:t>Note that</w:t>
       </w:r>
       <w:r>
+        <w:rPr>
+          <w:color w:val="C0504D" w:themeColor="accent2"/>
+        </w:rPr>
         <w:t xml:space="preserve"> if you use</w:t>
       </w:r>
       <w:r>
+        <w:rPr>
+          <w:color w:val="C0504D" w:themeColor="accent2"/>
+        </w:rPr>
         <w:t xml:space="preserve"> silicone </w:t>
       </w:r>
       <w:r>
+        <w:rPr>
+          <w:color w:val="C0504D" w:themeColor="accent2"/>
+        </w:rPr>
         <w:t>adhesive</w:t>
       </w:r>
       <w:r>
+        <w:rPr>
+          <w:color w:val="C0504D" w:themeColor="accent2"/>
+        </w:rPr>
         <w:t xml:space="preserve"> </w:t>
       </w:r>
       <w:r>
+        <w:rPr>
+          <w:color w:val="C0504D" w:themeColor="accent2"/>
+        </w:rPr>
         <w:t xml:space="preserve">for this it </w:t>
       </w:r>
       <w:r>
-        <w:t>takes some time to set; be c</w:t>
+        <w:rPr>
+          <w:color w:val="C0504D" w:themeColor="accent2"/>
+        </w:rPr>
+        <w:t>takes some time to set</w:t>
+      </w:r>
+      <w:r>
+        <w:t>; be c</w:t>
       </w:r>
       <w:r>
         <w:t>areful when handling this board – you do not want to dislodge the button!</w:t>
@@ -3247,7 +3719,7 @@
       <w:pPr>
         <w:pStyle w:val="Heading3"/>
       </w:pPr>
-      <w:bookmarkStart w:id="11" w:name="_Toc417324866"/>
+      <w:bookmarkStart w:id="11" w:name="_Toc417423264"/>
       <w:r>
         <w:t>Top board</w:t>
       </w:r>
@@ -3255,514 +3727,1052 @@
     </w:p>
     <w:p>
       <w:r>
-        <w:t xml:space="preserve">The top board holds two components: The LED (Light Emitting Diode) and a current regulator. The LED is the part that produces the light and the regulator controls the electrical voltage to prevent the LED from burning out. These two components are sensitive and should be handled with care, usually only with the tweezers. These </w:t>
-      </w:r>
+        <w:t>The top board holds two components: The LED (Light Emitting Diode) and a current regulator. The LED is the part that produces the light and the regulator controls the electrical voltage to prevent the LED from burning out. These two components are sensitive and should be handled with care, usually only with the tweezers. These components are also very small; you may find it easier to install them using a magnifying glass.</w:t>
+      </w:r>
+    </w:p>
+    <w:p>
+      <w:r>
+        <w:t>The underside of the top board also acts as the contact with the positive (+) terminal of the batteries.</w:t>
+      </w:r>
+    </w:p>
+    <w:p>
+      <w:r>
+        <w:t>[PIC OF PCB FITTING INSIDE COUPLER]</w:t>
+      </w:r>
+    </w:p>
+    <w:p>
+      <w:r>
+        <w:t xml:space="preserve">Before soldering anything to the top board, first cut off any tabs sticking out from the sides and file the edges of the board smooth. </w:t>
+      </w:r>
+      <w:r>
+        <w:rPr>
+          <w:color w:val="C0504D" w:themeColor="accent2"/>
+        </w:rPr>
+        <w:t>The board needs to fit snugly, but not tightly, inside the PVC coupler</w:t>
+      </w:r>
+      <w:r>
+        <w:t>; file the rounded ends of the board until you achieve that fit</w:t>
+      </w:r>
+      <w:r>
+        <w:t>. This may take a while, but be patient and don’t try to rush it, you could damage the board.</w:t>
+      </w:r>
+    </w:p>
+    <w:p>
+      <w:pPr>
+        <w:pStyle w:val="Heading4"/>
+      </w:pPr>
+      <w:r>
+        <w:t>Attach the LED</w:t>
+      </w:r>
+    </w:p>
+    <w:p>
+      <w:r>
+        <w:t>The LED is the component that produces light. LEDs are available in all sorts of shapes, sizes and colors and are some of the most efficient components available to turn electricity into light.</w:t>
+      </w:r>
+    </w:p>
+    <w:p>
       <w:r>
         <w:lastRenderedPageBreak/>
-        <w:t>components are also very small; you may find it easier to install them using a magnifying glass.</w:t>
-      </w:r>
-    </w:p>
-    <w:p>
-      <w:r>
-        <w:t>The underside of the top board also acts as the contact with the positive (+) terminal of the batteries.</w:t>
-      </w:r>
-    </w:p>
-    <w:p>
-      <w:r>
-        <w:t>Before soldering anything to the top board, first cut off any tabs sticking out from the sides and file the edges of the board smooth. The board needs to fit snugly, but not tightly, inside the PVC coupler; file the rounded ends of the board until you achieve that fit.</w:t>
-      </w:r>
-    </w:p>
-    <w:p>
-      <w:pPr>
-        <w:pStyle w:val="Heading4"/>
-      </w:pPr>
-      <w:r>
-        <w:t>Attach the LED</w:t>
-      </w:r>
-    </w:p>
-    <w:p>
-      <w:r>
-        <w:t>The LED is the component that produces light. LEDs are available in all sorts of shapes, sizes and colors and are some of the most efficient components available to turn electricity into light.</w:t>
-      </w:r>
-    </w:p>
-    <w:p>
-      <w:r>
-        <w:t>The LED has four legs that protrude ever so slightly near the corners of the case. The LED must be installed a specific way round: On the board this is marked with a diagonal on one corner of the white outline; on the LED a similar shape is molded into one corner of the package.</w:t>
-      </w:r>
-      <w:r>
-        <w:t xml:space="preserve"> It is important that the LED is installed the correct way round; it will not work if reversed.</w:t>
-      </w:r>
-    </w:p>
-    <w:p>
-      <w:r>
-        <w:t>The LED also has a pad on its underside that is used to conduct heat away; The LED will become very hot during use and this allows it to dissipate much of that heat.</w:t>
-      </w:r>
-    </w:p>
-    <w:p>
-      <w:r>
-        <w:t>The footprint for the LED on the board has five exposed pads; four small pads for the LED legs and one oblong pad for the heat pad.</w:t>
-      </w:r>
-    </w:p>
-    <w:p>
-      <w:r>
-        <w:t>Techniques for hand-soldering this type of device vary, but one that often works for beginners is to pick one of the corner pads on the board and then apply some solder to it. Then pick up the component with tweezers and, whilst keeping the solder on the board molten, slide the component into place; once positioned (being careful to ensure the component is flat on the board) remove the soldering iron. When the solder has cooled, proceed to solder the remaining legs.</w:t>
-      </w:r>
-    </w:p>
-    <w:p>
-      <w:r>
-        <w:t>Soldering the heat-dissipation pad is a little trickier, since it is under the LED package. To help with this the footprint on the board has been extended beyond the edge of the LED. Simply apply solder to this pad on each side of the LED; Feed the solder in generously, allowing a bit of a blob to form. After a few seconds some of the molten solder will be drawn under the LED by capillary action. Be careful not to keep the LED hot for much more than 5 seconds or you may damage it.</w:t>
-      </w:r>
-    </w:p>
-    <w:p>
-      <w:pPr>
-        <w:pStyle w:val="Heading4"/>
-      </w:pPr>
-      <w:r>
-        <w:t>Attach the regulator</w:t>
-      </w:r>
-    </w:p>
-    <w:p>
-      <w:r>
-        <w:t>The current regulator controls the voltage supplied to the LED to maintain a constant current, in this case 350mA. Why 350mA? That is because the LED is designed to operate at that current continuously.</w:t>
-      </w:r>
-    </w:p>
-    <w:p>
-      <w:r>
-        <w:t>The regulator is a three-legged device with a large solder tab. The large solder tab is for heat dissipation.</w:t>
-      </w:r>
-    </w:p>
-    <w:p>
-      <w:r>
-        <w:lastRenderedPageBreak/>
-        <w:t>Similar to the LED, a reasonable technique for soldering the regulator to the board is to pick one leg, apply solder to its pad and then use tweezers to slide the component into place ensuring the device is flat against the board. Once set, solder the other two legs and the big solder tab.</w:t>
-      </w:r>
-    </w:p>
-    <w:p>
-      <w:pPr>
-        <w:pStyle w:val="Heading4"/>
-      </w:pPr>
-      <w:r>
-        <w:t>Testing</w:t>
-      </w:r>
-      <w:r>
-        <w:t xml:space="preserve"> the top board</w:t>
-      </w:r>
-    </w:p>
-    <w:p>
-      <w:r>
-        <w:t>If a bench power supply is available you can use it to test the top board at this stage. Set the voltage output to about 4.5V</w:t>
-      </w:r>
-      <w:r>
-        <w:t xml:space="preserve"> (the regulator will function up to 6V, but do not exceed this). If the PSU </w:t>
-      </w:r>
-      <w:r>
-        <w:t>has a current limit you can set it to about 400mA.</w:t>
-      </w:r>
-    </w:p>
-    <w:p>
-      <w:r>
-        <w:t>With the top board pointing away from you or anyone else (because it is really bright, you don’t want to blind anyone!) touch the negative (-) terminal to one of the two outer pads on the underside of the board and the positive (+) terminal to the central circular pad.  Be very careful not to get these backwards; doing so can destroy the regulator.</w:t>
-      </w:r>
-    </w:p>
-    <w:p>
-      <w:r>
-        <w:t>The LED should illuminate.</w:t>
-      </w:r>
-    </w:p>
-    <w:p>
-      <w:pPr>
-        <w:pStyle w:val="Heading3"/>
-      </w:pPr>
-      <w:bookmarkStart w:id="12" w:name="_Toc417324867"/>
-      <w:r>
-        <w:t>B</w:t>
-      </w:r>
-      <w:r>
-        <w:t>ody</w:t>
-      </w:r>
-      <w:bookmarkEnd w:id="12"/>
-    </w:p>
-    <w:p>
-      <w:r>
-        <w:t xml:space="preserve">The body has two holes drilled into it on opposite sides of the tube; the end </w:t>
-      </w:r>
-      <w:r>
-        <w:t xml:space="preserve">with </w:t>
-      </w:r>
-      <w:r>
-        <w:t xml:space="preserve">the </w:t>
-      </w:r>
-      <w:r>
-        <w:t>holes is the bottom end</w:t>
-      </w:r>
-      <w:r>
-        <w:t xml:space="preserve"> of the tube and of the flashlight</w:t>
-      </w:r>
-      <w:r>
-        <w:t>.</w:t>
-      </w:r>
-      <w:r>
-        <w:t xml:space="preserve"> </w:t>
-      </w:r>
-    </w:p>
-    <w:p>
-      <w:r>
-        <w:t xml:space="preserve">If for some reason your tube has two sets of holes, </w:t>
-      </w:r>
-      <w:r>
-        <w:t xml:space="preserve">one pair at each end, </w:t>
-      </w:r>
-      <w:r>
-        <w:t>you get to choose which end is the</w:t>
-      </w:r>
-      <w:r>
-        <w:t xml:space="preserve"> bottom.</w:t>
-      </w:r>
-    </w:p>
-    <w:p>
-      <w:pPr>
-        <w:pStyle w:val="Heading4"/>
-      </w:pPr>
-      <w:r>
-        <w:t>Attach copper tape</w:t>
-      </w:r>
-    </w:p>
-    <w:p>
-      <w:r>
-        <w:t xml:space="preserve">The copper tape carries the negative </w:t>
-      </w:r>
-      <w:r>
-        <w:t xml:space="preserve">(-) </w:t>
-      </w:r>
-      <w:r>
-        <w:t>terminal of the batteries up to the light. There are two for reliability.</w:t>
-      </w:r>
-    </w:p>
-    <w:p>
-      <w:r>
-        <w:t>The tape</w:t>
-      </w:r>
-      <w:r>
-        <w:t xml:space="preserve"> runs along inside of tube</w:t>
-      </w:r>
-      <w:r>
-        <w:t>, aligned with the screw holes. The tape has an adhesive backing that is exposed by removing the white backing material. It’s a good idea to keep the tape flat when removing the backing to reduce curling.</w:t>
-      </w:r>
-    </w:p>
-    <w:p>
-      <w:r>
-        <w:t>You w</w:t>
-      </w:r>
-      <w:r>
-        <w:t xml:space="preserve">ant </w:t>
-      </w:r>
-      <w:r>
-        <w:t xml:space="preserve">the </w:t>
-      </w:r>
-      <w:r>
-        <w:t xml:space="preserve">tape to start just below </w:t>
-      </w:r>
-      <w:r>
-        <w:t xml:space="preserve">the </w:t>
-      </w:r>
-      <w:r>
-        <w:t>screw hole on the outside</w:t>
-      </w:r>
-      <w:r>
-        <w:t xml:space="preserve"> (you do not want to cover the hole)</w:t>
-      </w:r>
-      <w:r>
-        <w:t>, fold over the end inside the tube, run the length on the inside and fold over the top end. Trim flush with the outside of the top end.</w:t>
-      </w:r>
-      <w:r>
-        <w:t xml:space="preserve"> Repeat for the other size.</w:t>
-      </w:r>
-    </w:p>
-    <w:p>
-      <w:pPr>
-        <w:pStyle w:val="Heading4"/>
-      </w:pPr>
-      <w:r>
-        <w:t>Attach solder tabs</w:t>
-      </w:r>
-    </w:p>
-    <w:p>
-      <w:r>
-        <w:t>There are two holes at the bottom end of the tube. These are to accept screws that hold solder tabs in place. These solder tabs will later attach to the bottom board.</w:t>
-      </w:r>
-    </w:p>
-    <w:p>
-      <w:r>
-        <w:t>First you must start the thread on the holes. The holes are drilled smaller than the screws so that a thread will form the first time you insert the screw</w:t>
-      </w:r>
-      <w:r>
-        <w:t>; the screws are a kind that will cut their own thread into plastic.</w:t>
-      </w:r>
-      <w:r>
-        <w:t xml:space="preserve"> This can be difficult, though it may be easier if you have a friend who will hold the tube </w:t>
-      </w:r>
-      <w:r>
-        <w:t xml:space="preserve">steady </w:t>
-      </w:r>
-      <w:r>
-        <w:t>for you.</w:t>
-      </w:r>
-    </w:p>
-    <w:p>
-      <w:r>
-        <w:lastRenderedPageBreak/>
-        <w:t>If the copper tape covers the holes you will need to either poke a hole in the tape (being careful not to damage the copper tape on the inside of the tube), or trim it to reveal the holes. Ideally you want the tape close to the holes but not covering it.</w:t>
-      </w:r>
-    </w:p>
-    <w:p>
-      <w:r>
-        <w:t>Whilst holding the tube, try to insert the threaded end of a screw into the hole</w:t>
-      </w:r>
-      <w:r>
-        <w:t xml:space="preserve"> with your fingers</w:t>
-      </w:r>
-      <w:r>
-        <w:t>; it won’t go far, but should hold in place enough to being the screwdriver to it. Whilst applying a moderate amount of force, turn the screwdriver clockwise to start threading the</w:t>
-      </w:r>
-      <w:r>
-        <w:t xml:space="preserve"> screw into the hole.</w:t>
-      </w:r>
-    </w:p>
-    <w:p>
-      <w:r>
-        <w:t xml:space="preserve">When the head of the screw gets close to the body be </w:t>
+        <w:t>The LED has four legs that protrude ever so slightly near the corners of the case. The LED must be installed a specific way round: On the board</w:t>
+      </w:r>
+      <w:r>
+        <w:t xml:space="preserve"> the location is marked with the word “</w:t>
       </w:r>
       <w:r>
         <w:rPr>
           <w:i/>
         </w:rPr>
-        <w:t>very</w:t>
-      </w:r>
-      <w:r>
-        <w:t xml:space="preserve"> careful not to over</w:t>
-      </w:r>
-      <w:r>
-        <w:t>-</w:t>
-      </w:r>
-      <w:r>
-        <w:t>tighten</w:t>
-      </w:r>
-      <w:r>
-        <w:t>! This would strip the thread in the hole and make it useless. S</w:t>
-      </w:r>
-      <w:r>
-        <w:t>top</w:t>
-      </w:r>
-      <w:r>
-        <w:t xml:space="preserve"> at this point</w:t>
-      </w:r>
-      <w:r>
-        <w:t xml:space="preserve"> and remove the screw.</w:t>
-      </w:r>
-    </w:p>
-    <w:p>
-      <w:r>
-        <w:t>Repeat this</w:t>
-      </w:r>
-      <w:r>
-        <w:t xml:space="preserve"> e</w:t>
-      </w:r>
-      <w:r>
-        <w:t>x</w:t>
-      </w:r>
-      <w:r>
-        <w:t>ercise</w:t>
-      </w:r>
-      <w:r>
-        <w:t xml:space="preserve"> for the opposite side.</w:t>
-      </w:r>
-    </w:p>
-    <w:p>
-      <w:r>
-        <w:t>Once both holes are threaded, place a solder tab over each</w:t>
-      </w:r>
-      <w:r>
-        <w:t xml:space="preserve"> screw and then affix these to t</w:t>
-      </w:r>
-      <w:r>
-        <w:t xml:space="preserve">he body, again being very careful not to over–tighten the screws. </w:t>
-      </w:r>
-      <w:r>
-        <w:t>Leave the screws loose for now, so that the solder tabs move freely.</w:t>
-      </w:r>
-    </w:p>
-    <w:p>
-      <w:pPr>
-        <w:pStyle w:val="Heading2"/>
-      </w:pPr>
-      <w:bookmarkStart w:id="13" w:name="_Toc417324868"/>
-      <w:r>
-        <w:t>Combining the components</w:t>
-      </w:r>
-      <w:bookmarkEnd w:id="13"/>
-    </w:p>
-    <w:p>
-      <w:pPr>
-        <w:pStyle w:val="Heading3"/>
-      </w:pPr>
-      <w:bookmarkStart w:id="14" w:name="_Toc417324869"/>
-      <w:r>
-        <w:t>Attach the top board</w:t>
-      </w:r>
-      <w:bookmarkEnd w:id="14"/>
-    </w:p>
-    <w:p>
-      <w:r>
-        <w:t>The PVC coupler has two distinct ends. One end has been machined to accept the reflector; this is obvious because the inside of this end is angled and may feel rough. The other end of the coupler holds the top board in place when fitted over the top end of the body.</w:t>
-      </w:r>
-    </w:p>
-    <w:p>
-      <w:r>
-        <w:t>Stand the body of the flashlight on the bench with the bottom-end down. Place the top end PCB on the top of the tube so that the copper tape, which should fold over the end of the tube, aligns with either side of the board. The LED should be up</w:t>
+        <w:t>LED1</w:t>
+      </w:r>
+      <w:r>
+        <w:t>” and the orientation</w:t>
+      </w:r>
+      <w:r>
+        <w:t xml:space="preserve"> is marked with a diagonal </w:t>
+      </w:r>
+      <w:r>
+        <w:t xml:space="preserve">and a small triangle </w:t>
+      </w:r>
+      <w:r>
+        <w:t>on one corner of the white outline; on the LED a similar shape is molded into one corner of the package</w:t>
+      </w:r>
+      <w:r>
+        <w:t xml:space="preserve"> which may be easier to see by rotating the component</w:t>
+      </w:r>
+      <w:r>
+        <w:t>.</w:t>
+      </w:r>
+      <w:r>
+        <w:t xml:space="preserve"> </w:t>
+      </w:r>
+      <w:r>
+        <w:rPr>
+          <w:color w:val="C0504D" w:themeColor="accent2"/>
+        </w:rPr>
+        <w:t>It is important that the LED is installed the correct way round</w:t>
+      </w:r>
+      <w:r>
+        <w:t>; it will not work if reversed.</w:t>
+      </w:r>
+    </w:p>
+    <w:p>
+      <w:r>
+        <w:t>[CLOSEUP OF LED; INDICATE ORIENTATION MARK][PIC OF LED UNDERSIDE]</w:t>
+      </w:r>
+    </w:p>
+    <w:p>
+      <w:r>
+        <w:t xml:space="preserve">The LED also has a pad </w:t>
+      </w:r>
+      <w:r>
+        <w:t xml:space="preserve">across the center </w:t>
+      </w:r>
+      <w:r>
+        <w:t>on its underside that is used to conduct heat away; The LED will become very hot during use and this allows it to dissipate much of that heat.</w:t>
+      </w:r>
+    </w:p>
+    <w:p>
+      <w:r>
+        <w:t xml:space="preserve">The footprint for the LED on the board has five exposed </w:t>
+      </w:r>
+      <w:r>
+        <w:t xml:space="preserve">solder </w:t>
+      </w:r>
+      <w:r>
+        <w:t>pads; four small pads for the LED legs and one oblong pad for the heat pad.</w:t>
+      </w:r>
+    </w:p>
+    <w:p>
+      <w:r>
+        <w:t>[PIC OF PCB; INDICATE LED LOCATION AND ORIENTATION MARK]</w:t>
+      </w:r>
+    </w:p>
+    <w:p>
+      <w:r>
+        <w:t>Techniques for hand-soldering this type of device vary, but one that often works for beginners is to pick one of the corner pads on the board and then apply some solder to it. Then pick up the component with tweezers and, whilst keeping the solder on the board molten, slide the compone</w:t>
+      </w:r>
+      <w:r>
+        <w:t xml:space="preserve">nt into place; once positioned, and </w:t>
+      </w:r>
+      <w:r>
+        <w:t>being careful to ensure the component is flat on the board</w:t>
+      </w:r>
+      <w:r>
+        <w:t>,</w:t>
+      </w:r>
+      <w:r>
+        <w:t xml:space="preserve"> remove the soldering iron.</w:t>
+      </w:r>
+      <w:r>
+        <w:t xml:space="preserve"> Try not to heat the LED for too long.</w:t>
+      </w:r>
+      <w:r>
+        <w:t xml:space="preserve"> </w:t>
+      </w:r>
+      <w:r>
+        <w:t>If the component is not flat, melt the solder</w:t>
+      </w:r>
+      <w:r>
+        <w:t xml:space="preserve"> again</w:t>
+      </w:r>
+      <w:r>
+        <w:t xml:space="preserve"> and push </w:t>
+      </w:r>
+      <w:r>
+        <w:t xml:space="preserve">gently </w:t>
+      </w:r>
+      <w:r>
+        <w:t>on the top of the</w:t>
+      </w:r>
+      <w:r>
+        <w:t xml:space="preserve"> white case of the LED with tweezers</w:t>
+      </w:r>
+      <w:r>
+        <w:rPr>
+          <w:color w:val="C0504D" w:themeColor="accent2"/>
+        </w:rPr>
+        <w:t>; the yellow part of the LED is soft and may be easily damaged.</w:t>
+      </w:r>
+    </w:p>
+    <w:p>
+      <w:r>
+        <w:t>[PIC OF LED BEING SOLDERED]</w:t>
+      </w:r>
+    </w:p>
+    <w:p>
+      <w:r>
+        <w:t>Once</w:t>
+      </w:r>
+      <w:r>
+        <w:t xml:space="preserve"> the solder has cooled, proce</w:t>
+      </w:r>
+      <w:r>
+        <w:t>ed to solder the remaining legs to the board</w:t>
+      </w:r>
+    </w:p>
+    <w:p>
+      <w:r>
+        <w:t xml:space="preserve">Soldering the heat-dissipation pad is a little trickier, since it is under the LED package. To help with this the footprint on the board has been extended beyond the edge of the LED. Simply apply solder to this pad on each side of the LED; Feed </w:t>
+      </w:r>
+      <w:r>
+        <w:t xml:space="preserve">in </w:t>
+      </w:r>
+      <w:r>
+        <w:t xml:space="preserve">the solder </w:t>
+      </w:r>
+      <w:r>
+        <w:t xml:space="preserve">fairly </w:t>
+      </w:r>
+      <w:r>
+        <w:t>generously, allowing a bit of a blob to form. After a few seconds some of the molten solder will be drawn under the LED by capillary action</w:t>
+      </w:r>
+      <w:r>
+        <w:t>; it may not seem like much but it is enough</w:t>
       </w:r>
       <w:r>
         <w:t xml:space="preserve">. </w:t>
       </w:r>
-    </w:p>
-    <w:p>
-      <w:r>
-        <w:t>Place the PVC coupler over the top of this, with the machined end up. The coupler may be tight in which case use a mallet (or a hammer and a piece of wood to even out the impact</w:t>
-      </w:r>
-      <w:r>
-        <w:t>) to tap the coupler into place; do not hit the coupler too hard or you could damage the flashlight.</w:t>
-      </w:r>
-      <w:r>
-        <w:t xml:space="preserve"> If the coupler ends up being loose </w:t>
-      </w:r>
-      <w:r>
-        <w:t xml:space="preserve">even after a tap from the mallet </w:t>
-      </w:r>
-      <w:r>
-        <w:t xml:space="preserve">then, after testing the flashlight, you may need a spot </w:t>
-      </w:r>
-      <w:r>
-        <w:t>of adhesive to keep it in place – see below.</w:t>
-      </w:r>
-    </w:p>
-    <w:p>
-      <w:r>
-        <w:t>A tight fit is important to ensure a good connection between the top board and the copper tape – this is how the board connects the LED to the (-) end of the batteries!</w:t>
-      </w:r>
-    </w:p>
-    <w:p>
-      <w:pPr>
-        <w:pStyle w:val="Heading3"/>
-      </w:pPr>
-      <w:bookmarkStart w:id="15" w:name="_Toc417324870"/>
-      <w:r>
-        <w:t>Attach the bottom board</w:t>
-      </w:r>
-      <w:bookmarkEnd w:id="15"/>
-    </w:p>
-    <w:p>
-      <w:r>
-        <w:t>First tighten the screws to hold the solder tabs; you want the tabs parallel to the body and pointing towards the bottom; they should protrude past the bottom by about 5mm. Be very careful not to over-tighten the screws.</w:t>
-      </w:r>
-    </w:p>
-    <w:p>
-      <w:r>
-        <w:t xml:space="preserve">Stand the body so that the bottom-end is up and place the bottom board on the end between the solder tabs. The button should be visible and the spring should be inside the tube. Center the board on the tube and note that there are solder pads on </w:t>
-      </w:r>
-      <w:r>
-        <w:lastRenderedPageBreak/>
-        <w:t>the board for the tabs. Carefully bend the tabs onto the pads on the board; you want them to lay as flat as possible onto the board. Then solder both tabs to the board.</w:t>
-      </w:r>
-    </w:p>
-    <w:p>
-      <w:pPr>
-        <w:pStyle w:val="Heading3"/>
-      </w:pPr>
-      <w:bookmarkStart w:id="16" w:name="_Toc417324871"/>
-      <w:r>
-        <w:t>Reflector</w:t>
-      </w:r>
-      <w:bookmarkEnd w:id="16"/>
-    </w:p>
-    <w:p>
-      <w:r>
-        <w:t>The reflectors job is to focus the light from the LED into a relatively narrow beam.</w:t>
-      </w:r>
-    </w:p>
-    <w:p>
-      <w:r>
-        <w:t>Check the fit of the reflector by inserting it into the machined end of the PVC coupler; the larger reflectors may protrude beyond the end but this is not important. What you are checking is whether the reflector reaches all the way to the LED. You should be able to position the reflector such that when you view it straight on the yellow part of the LED fills what you can see in the reflector.</w:t>
-      </w:r>
-      <w:r>
-        <w:t xml:space="preserve"> Try not to touch the inside of the reflector – finger prints are very hard to remove from it!</w:t>
-      </w:r>
-    </w:p>
-    <w:p>
-      <w:r>
-        <w:t>Do not glue the reflector in yet; you should test the flashlight works first!</w:t>
-      </w:r>
-    </w:p>
-    <w:p>
-      <w:pPr>
-        <w:spacing w:before="0" w:after="0"/>
+      <w:r>
         <w:rPr>
-          <w:rFonts w:asciiTheme="majorHAnsi" w:eastAsiaTheme="majorEastAsia" w:hAnsiTheme="majorHAnsi" w:cstheme="majorBidi"/>
-          <w:b/>
-          <w:bCs/>
-          <w:color w:val="345A8A" w:themeColor="accent1" w:themeShade="B5"/>
-          <w:sz w:val="32"/>
-          <w:szCs w:val="32"/>
+          <w:color w:val="C0504D" w:themeColor="accent2"/>
         </w:rPr>
-      </w:pPr>
-      <w:r>
-        <w:br w:type="page"/>
-      </w:r>
-    </w:p>
-    <w:p>
-      <w:pPr>
-        <w:pStyle w:val="Heading1"/>
-      </w:pPr>
-      <w:bookmarkStart w:id="17" w:name="_Toc417324872"/>
-      <w:r>
-        <w:lastRenderedPageBreak/>
-        <w:t>Testing</w:t>
-      </w:r>
-      <w:bookmarkEnd w:id="17"/>
-    </w:p>
-    <w:p>
-      <w:pPr>
-        <w:pStyle w:val="Heading3"/>
-      </w:pPr>
-      <w:bookmarkStart w:id="18" w:name="_Toc417324873"/>
-      <w:r>
-        <w:t>Battery installation</w:t>
-      </w:r>
-      <w:bookmarkEnd w:id="18"/>
-    </w:p>
-    <w:p>
-      <w:r>
-        <w:t>To test the flashlight we will need batteries. It takes three “C”-sized cells.</w:t>
-      </w:r>
-    </w:p>
-    <w:p>
-      <w:r>
-        <w:t>Undo the screws that hold the bottom board in place and insert three batteries into the tube. The correct polarity is with the positive (+) end of the batteries pointing toward the top end of the flashlight.</w:t>
-      </w:r>
-      <w:r>
-        <w:t xml:space="preserve"> It is </w:t>
+        <w:t xml:space="preserve">Be careful not to keep </w:t>
+      </w:r>
+      <w:r>
+        <w:rPr>
+          <w:color w:val="C0504D" w:themeColor="accent2"/>
+        </w:rPr>
+        <w:t xml:space="preserve">the LED hot for much more than </w:t>
+      </w:r>
+      <w:r>
+        <w:rPr>
+          <w:color w:val="C0504D" w:themeColor="accent2"/>
+        </w:rPr>
+        <w:t xml:space="preserve">about </w:t>
+      </w:r>
+      <w:r>
+        <w:rPr>
+          <w:color w:val="C0504D" w:themeColor="accent2"/>
+        </w:rPr>
+        <w:t>five</w:t>
+      </w:r>
+      <w:r>
+        <w:rPr>
+          <w:color w:val="C0504D" w:themeColor="accent2"/>
+        </w:rPr>
+        <w:t xml:space="preserve"> seconds or you may damage it.</w:t>
+      </w:r>
+    </w:p>
+    <w:p>
+      <w:pPr>
+        <w:pStyle w:val="Heading4"/>
+      </w:pPr>
+      <w:r>
+        <w:t>Attach the regulator</w:t>
+      </w:r>
+    </w:p>
+    <w:p>
+      <w:r>
+        <w:t>Th</w:t>
+      </w:r>
+      <w:r>
+        <w:t>is type of</w:t>
+      </w:r>
+      <w:r>
+        <w:t xml:space="preserve"> regulator controls the voltage supplied to the LED to maintain a constant current, in this case 350mA. Why 350mA? That is because the LED is designed to operate at that current continuously.</w:t>
+      </w:r>
+    </w:p>
+    <w:p>
+      <w:r>
+        <w:t>The regulator is a three-legged device with a large solder tab. The large solder tab is for heat dissipation.</w:t>
+      </w:r>
+      <w:r>
+        <w:t xml:space="preserve"> On the board its location is indicated by “</w:t>
       </w:r>
       <w:r>
         <w:rPr>
           <w:i/>
         </w:rPr>
+        <w:t>IC1</w:t>
+      </w:r>
+      <w:r>
+        <w:t>” where you should see solder pads for the three legs and one bigger pad for the tab.</w:t>
+      </w:r>
+    </w:p>
+    <w:p>
+      <w:r>
+        <w:t>[PIC OF REG BEING SOLDERED]</w:t>
+      </w:r>
+    </w:p>
+    <w:p>
+      <w:r>
+        <w:lastRenderedPageBreak/>
+        <w:t>Similar to the LED, a reasonable technique for soldering the regulator to the board is to pick one leg, apply solder to its pad and then use tweezers to slide the component into place ensuring the device is flat against the board. Once set, solder the other two legs and the big solder tab.</w:t>
+      </w:r>
+    </w:p>
+    <w:p>
+      <w:pPr>
+        <w:pStyle w:val="Heading4"/>
+      </w:pPr>
+      <w:r>
+        <w:t>Testing</w:t>
+      </w:r>
+      <w:r>
+        <w:t xml:space="preserve"> the top board</w:t>
+      </w:r>
+    </w:p>
+    <w:p>
+      <w:r>
+        <w:t>If a bench power supply is available you can use it to test the top board at this stage. Set the voltage output to about 4.5V</w:t>
+      </w:r>
+      <w:r>
+        <w:t xml:space="preserve"> (the regulator will function</w:t>
+      </w:r>
+      <w:r>
+        <w:t xml:space="preserve"> from about 3V</w:t>
+      </w:r>
+      <w:r>
+        <w:t xml:space="preserve"> up to 6V, but do not exceed this). If the PSU </w:t>
+      </w:r>
+      <w:r>
+        <w:t>has a current limit you can set it to about 400mA.</w:t>
+      </w:r>
+    </w:p>
+    <w:p>
+      <w:pPr>
+        <w:rPr>
+          <w:color w:val="C0504D" w:themeColor="accent2"/>
+        </w:rPr>
+      </w:pPr>
+      <w:r>
+        <w:t xml:space="preserve">With the top board pointing away from you or anyone else (because it is really bright, you don’t want to blind anyone!) touch the negative (-) terminal to one of the two outer pads on the underside of the board and the positive (+) terminal to the central circular pad.  </w:t>
+      </w:r>
+      <w:r>
+        <w:rPr>
+          <w:color w:val="C0504D" w:themeColor="accent2"/>
+        </w:rPr>
+        <w:t xml:space="preserve">Be </w:t>
+      </w:r>
+      <w:r>
+        <w:rPr>
+          <w:i/>
+          <w:color w:val="C0504D" w:themeColor="accent2"/>
+        </w:rPr>
         <w:t>very</w:t>
       </w:r>
       <w:r>
+        <w:rPr>
+          <w:color w:val="C0504D" w:themeColor="accent2"/>
+        </w:rPr>
+        <w:t xml:space="preserve"> careful not to get these backwards; doing so can destroy the regulator.</w:t>
+      </w:r>
+    </w:p>
+    <w:p>
+      <w:r>
+        <w:t>[PIC OF BOARD BEING HELD, WITH WIRES, ILLUMINATED]</w:t>
+      </w:r>
+    </w:p>
+    <w:p>
+      <w:r>
+        <w:t>The LED should illuminate.</w:t>
+      </w:r>
+      <w:r>
+        <w:t xml:space="preserve"> If it does not </w:t>
+      </w:r>
+      <w:r>
+        <w:t xml:space="preserve">then </w:t>
+      </w:r>
+      <w:r>
+        <w:t xml:space="preserve">skip ahead to the </w:t>
+      </w:r>
+      <w:r>
+        <w:fldChar w:fldCharType="begin"/>
+      </w:r>
+      <w:r>
+        <w:instrText xml:space="preserve"> REF _Ref417411380 \h </w:instrText>
+      </w:r>
+      <w:r>
+        <w:fldChar w:fldCharType="separate"/>
+      </w:r>
+      <w:r>
+        <w:t>Troubleshooting</w:t>
+      </w:r>
+      <w:r>
+        <w:fldChar w:fldCharType="end"/>
+      </w:r>
+      <w:r>
+        <w:t xml:space="preserve"> section on page </w:t>
+      </w:r>
+      <w:r>
+        <w:fldChar w:fldCharType="begin"/>
+      </w:r>
+      <w:r>
+        <w:instrText xml:space="preserve"> PAGEREF _Ref417411353 \h </w:instrText>
+      </w:r>
+      <w:r>
+        <w:fldChar w:fldCharType="separate"/>
+      </w:r>
+      <w:r>
+        <w:rPr>
+          <w:noProof/>
+        </w:rPr>
+        <w:t>13</w:t>
+      </w:r>
+      <w:r>
+        <w:fldChar w:fldCharType="end"/>
+      </w:r>
+      <w:r>
+        <w:t>.</w:t>
+      </w:r>
+    </w:p>
+    <w:p>
+      <w:pPr>
+        <w:pStyle w:val="Heading3"/>
+      </w:pPr>
+      <w:bookmarkStart w:id="12" w:name="_Toc417423265"/>
+      <w:r>
+        <w:t>B</w:t>
+      </w:r>
+      <w:r>
+        <w:t>ody</w:t>
+      </w:r>
+      <w:bookmarkEnd w:id="12"/>
+    </w:p>
+    <w:p>
+      <w:r>
+        <w:t xml:space="preserve">The body has two holes drilled into it on opposite sides of the tube; the end </w:t>
+      </w:r>
+      <w:r>
+        <w:t xml:space="preserve">with </w:t>
+      </w:r>
+      <w:r>
+        <w:t xml:space="preserve">the </w:t>
+      </w:r>
+      <w:r>
+        <w:t>holes is the bottom end</w:t>
+      </w:r>
+      <w:r>
+        <w:t xml:space="preserve"> of the tube and of the flashlight</w:t>
+      </w:r>
+      <w:r>
+        <w:t>.</w:t>
+      </w:r>
+      <w:r>
+        <w:t xml:space="preserve"> </w:t>
+      </w:r>
+    </w:p>
+    <w:p>
+      <w:r>
+        <w:t>[PIC OF BODY]</w:t>
+      </w:r>
+    </w:p>
+    <w:p>
+      <w:r>
+        <w:t xml:space="preserve">If for some reason your tube has two sets of holes, </w:t>
+      </w:r>
+      <w:r>
+        <w:t xml:space="preserve">one pair at each end, </w:t>
+      </w:r>
+      <w:r>
+        <w:t>you get to choose which end is the</w:t>
+      </w:r>
+      <w:r>
+        <w:t xml:space="preserve"> bottom.</w:t>
+      </w:r>
+    </w:p>
+    <w:p>
+      <w:pPr>
+        <w:pStyle w:val="Heading4"/>
+      </w:pPr>
+      <w:r>
+        <w:t>Attach copper tape</w:t>
+      </w:r>
+    </w:p>
+    <w:p>
+      <w:r>
+        <w:t xml:space="preserve">The copper tape carries the negative </w:t>
+      </w:r>
+      <w:r>
+        <w:t xml:space="preserve">(-) </w:t>
+      </w:r>
+      <w:r>
+        <w:t>terminal of the batteries up to the light. There are two</w:t>
+      </w:r>
+      <w:r>
+        <w:t>, on opposite sides of the tube,</w:t>
+      </w:r>
+      <w:r>
+        <w:t xml:space="preserve"> for reliability.</w:t>
+      </w:r>
+    </w:p>
+    <w:p>
+      <w:r>
+        <w:t>The tape</w:t>
+      </w:r>
+      <w:r>
+        <w:t xml:space="preserve"> runs along inside of tube</w:t>
+      </w:r>
+      <w:r>
+        <w:t>, aligned with the screw holes. The tape has an adhesive backing that is exposed by removing the white backing material. It’s a good idea to keep the tape flat when removing the backing to reduce curling.</w:t>
+      </w:r>
+    </w:p>
+    <w:p>
+      <w:r>
+        <w:t>You w</w:t>
+      </w:r>
+      <w:r>
+        <w:t xml:space="preserve">ant </w:t>
+      </w:r>
+      <w:r>
+        <w:t xml:space="preserve">the </w:t>
+      </w:r>
+      <w:r>
+        <w:t xml:space="preserve">tape to start just below </w:t>
+      </w:r>
+      <w:r>
+        <w:t xml:space="preserve">the </w:t>
+      </w:r>
+      <w:r>
+        <w:t>screw hole on the outside</w:t>
+      </w:r>
+      <w:r>
+        <w:t xml:space="preserve"> (you do not want to cover the hole</w:t>
+      </w:r>
+      <w:r>
+        <w:t xml:space="preserve"> but you do want it to be close</w:t>
+      </w:r>
+      <w:r>
+        <w:t>)</w:t>
+      </w:r>
+      <w:r>
+        <w:t>, fold over the end</w:t>
+      </w:r>
+      <w:r>
+        <w:t xml:space="preserve"> of the tube, then </w:t>
+      </w:r>
+      <w:r>
+        <w:t xml:space="preserve">run the length on the inside and </w:t>
+      </w:r>
+      <w:r>
+        <w:t xml:space="preserve">finally </w:t>
+      </w:r>
+      <w:r>
+        <w:t xml:space="preserve">fold over the </w:t>
+      </w:r>
+      <w:r>
+        <w:t xml:space="preserve">lip at the </w:t>
+      </w:r>
+      <w:r>
+        <w:t xml:space="preserve">top end. Trim </w:t>
+      </w:r>
+      <w:r>
+        <w:t xml:space="preserve">the tape </w:t>
+      </w:r>
+      <w:r>
+        <w:t xml:space="preserve">flush with the outside </w:t>
+      </w:r>
+      <w:r>
+        <w:t>of the tube at</w:t>
+      </w:r>
+      <w:r>
+        <w:t xml:space="preserve"> the top end.</w:t>
+      </w:r>
+      <w:r>
+        <w:t xml:space="preserve"> Run your fingers along the length of the tape, inside and out, to ensure adhesion.</w:t>
+      </w:r>
+    </w:p>
+    <w:p>
+      <w:r>
+        <w:t>[PIC OF BOTTOM END OF TUBE WITH TAPE][PIC OF TOP END OF TUBE]</w:t>
+      </w:r>
+    </w:p>
+    <w:p>
+      <w:r>
+        <w:t>Repeat for the other si</w:t>
+      </w:r>
+      <w:r>
+        <w:t>d</w:t>
+      </w:r>
+      <w:r>
+        <w:t>e.</w:t>
+      </w:r>
+    </w:p>
+    <w:p>
+      <w:pPr>
+        <w:pStyle w:val="Heading4"/>
+      </w:pPr>
+      <w:r>
+        <w:lastRenderedPageBreak/>
+        <w:t xml:space="preserve">Attach solder </w:t>
+      </w:r>
+      <w:r>
+        <w:t>lugs</w:t>
+      </w:r>
+    </w:p>
+    <w:p>
+      <w:r>
+        <w:t xml:space="preserve">There are two holes at the bottom end of the tube. These are to accept screws that hold solder </w:t>
+      </w:r>
+      <w:r>
+        <w:t>lugs</w:t>
+      </w:r>
+      <w:r>
+        <w:t xml:space="preserve"> in place. These solder </w:t>
+      </w:r>
+      <w:r>
+        <w:t>lugs</w:t>
+      </w:r>
+      <w:r>
+        <w:t xml:space="preserve"> will later attach to the bottom board.</w:t>
+      </w:r>
+    </w:p>
+    <w:p>
+      <w:r>
+        <w:t>First you must start the thread on the holes. The holes are drilled smaller than the screws so that a thread will form the first time you insert the screw</w:t>
+      </w:r>
+      <w:r>
+        <w:t>; the screws are a kind that will cut their own thread into plastic.</w:t>
+      </w:r>
+      <w:r>
+        <w:t xml:space="preserve"> This can be difficult, though it may be easier if you have a friend who will hold the tube </w:t>
+      </w:r>
+      <w:r>
+        <w:t xml:space="preserve">steady </w:t>
+      </w:r>
+      <w:r>
+        <w:t>for you.</w:t>
+      </w:r>
+    </w:p>
+    <w:p>
+      <w:r>
+        <w:t>If the copper tape covers the holes you will need to either poke a hole in the tape (being careful not to damage the copper tape on the inside of the tube), or trim it to reveal the holes. Ideally you want the tape close to the holes but not covering it.</w:t>
+      </w:r>
+    </w:p>
+    <w:p>
+      <w:r>
+        <w:t>Whilst holding the tube, try to insert the threaded end of a screw into the hole</w:t>
+      </w:r>
+      <w:r>
+        <w:t xml:space="preserve"> with your fingers</w:t>
+      </w:r>
+      <w:r>
+        <w:t>; it won’t go far, but should hold in place enough to being the screwdriver to it. Whilst applying a moderate amount of force, turn the screwdriver clockwise to start threading the</w:t>
+      </w:r>
+      <w:r>
+        <w:t xml:space="preserve"> screw into the hole.</w:t>
+      </w:r>
+    </w:p>
+    <w:p>
+      <w:r>
+        <w:t>[PIC OF THREADING THE HOLE][PIC OF SOLDER LUG SCREWED TO TUBE]</w:t>
+      </w:r>
+    </w:p>
+    <w:p>
+      <w:r>
+        <w:t xml:space="preserve">When the head of the screw gets close to the </w:t>
+      </w:r>
+      <w:r>
+        <w:rPr>
+          <w:color w:val="C0504D" w:themeColor="accent2"/>
+        </w:rPr>
+        <w:t xml:space="preserve">body be </w:t>
+      </w:r>
+      <w:r>
+        <w:rPr>
+          <w:i/>
+          <w:color w:val="C0504D" w:themeColor="accent2"/>
+        </w:rPr>
+        <w:t>very</w:t>
+      </w:r>
+      <w:r>
+        <w:rPr>
+          <w:color w:val="C0504D" w:themeColor="accent2"/>
+        </w:rPr>
+        <w:t xml:space="preserve"> careful not to over</w:t>
+      </w:r>
+      <w:r>
+        <w:rPr>
+          <w:color w:val="C0504D" w:themeColor="accent2"/>
+        </w:rPr>
+        <w:t>-</w:t>
+      </w:r>
+      <w:r>
+        <w:rPr>
+          <w:color w:val="C0504D" w:themeColor="accent2"/>
+        </w:rPr>
+        <w:t>tighten</w:t>
+      </w:r>
+      <w:r>
+        <w:rPr>
+          <w:color w:val="C0504D" w:themeColor="accent2"/>
+        </w:rPr>
+        <w:t>!</w:t>
+      </w:r>
+      <w:r>
+        <w:t xml:space="preserve"> This would strip the thread in the hole and make it useless. S</w:t>
+      </w:r>
+      <w:r>
+        <w:t>top</w:t>
+      </w:r>
+      <w:r>
+        <w:t xml:space="preserve"> at this point</w:t>
+      </w:r>
+      <w:r>
+        <w:t xml:space="preserve"> and remove the screw.</w:t>
+      </w:r>
+    </w:p>
+    <w:p>
+      <w:r>
+        <w:t>Repeat this</w:t>
+      </w:r>
+      <w:r>
+        <w:t xml:space="preserve"> e</w:t>
+      </w:r>
+      <w:r>
+        <w:t>x</w:t>
+      </w:r>
+      <w:r>
+        <w:t>ercise</w:t>
+      </w:r>
+      <w:r>
+        <w:t xml:space="preserve"> for the opposite side.</w:t>
+      </w:r>
+    </w:p>
+    <w:p>
+      <w:r>
+        <w:t xml:space="preserve">Once both holes are threaded, place a solder </w:t>
+      </w:r>
+      <w:r>
+        <w:t>lug</w:t>
+      </w:r>
+      <w:r>
+        <w:t xml:space="preserve"> over each</w:t>
+      </w:r>
+      <w:r>
+        <w:t xml:space="preserve"> screw and then affix these to t</w:t>
+      </w:r>
+      <w:r>
+        <w:t xml:space="preserve">he body, again </w:t>
+      </w:r>
+      <w:r>
+        <w:rPr>
+          <w:color w:val="C0504D" w:themeColor="accent2"/>
+        </w:rPr>
+        <w:t>being very careful not to over–tighten the screws.</w:t>
+      </w:r>
+      <w:r>
+        <w:t xml:space="preserve"> </w:t>
+      </w:r>
+      <w:r>
+        <w:t xml:space="preserve">Leave the screws loose for now, so that the solder </w:t>
+      </w:r>
+      <w:r>
+        <w:t>lugs</w:t>
+      </w:r>
+      <w:r>
+        <w:t xml:space="preserve"> move freely.</w:t>
+      </w:r>
+    </w:p>
+    <w:p>
+      <w:pPr>
+        <w:pStyle w:val="Heading2"/>
+      </w:pPr>
+      <w:bookmarkStart w:id="13" w:name="_Toc417423266"/>
+      <w:r>
+        <w:t>Combining the components</w:t>
+      </w:r>
+      <w:bookmarkEnd w:id="13"/>
+    </w:p>
+    <w:p>
+      <w:pPr>
+        <w:pStyle w:val="Heading3"/>
+      </w:pPr>
+      <w:bookmarkStart w:id="14" w:name="_Toc417423267"/>
+      <w:r>
+        <w:t>Attach the top board</w:t>
+      </w:r>
+      <w:bookmarkEnd w:id="14"/>
+    </w:p>
+    <w:p>
+      <w:r>
+        <w:t>The PVC coupler has two distinct ends. One end has been machined to accept the reflector; this is obvious because the inside of this end is angled and may feel rough. The other end of the coupler holds the top board in place when fitted over the top end of the body.</w:t>
+      </w:r>
+    </w:p>
+    <w:p>
+      <w:r>
+        <w:t>Stand the body of the flashlight on the bench with the bottom-end down. Place the top end PCB on the top of the tube so that the copper tape, which should fold over the end of the tube, aligns with either side of the board. The LED should be up</w:t>
+      </w:r>
+      <w:r>
+        <w:t xml:space="preserve">. </w:t>
+      </w:r>
+    </w:p>
+    <w:p>
+      <w:r>
+        <w:t>[PIC OF TOP BOARD RESTING ON END OF BODY; MAKE COPPER TAPE OBV]</w:t>
+      </w:r>
+    </w:p>
+    <w:p>
+      <w:r>
+        <w:t>Place the PVC coupler over the top of this, with the machined end up. The coupler may be tight in which case use a mallet (or a hammer and a piece of wood to even out the impact</w:t>
+      </w:r>
+      <w:r>
+        <w:t>) to tap the coupler into place; do not hit the coupler too hard or you could damage the flashlight.</w:t>
+      </w:r>
+      <w:r>
+        <w:t xml:space="preserve"> If the coupler ends up being loose </w:t>
+      </w:r>
+      <w:r>
+        <w:t xml:space="preserve">even after a tap from the mallet </w:t>
+      </w:r>
+      <w:r>
+        <w:t xml:space="preserve">then, after testing the flashlight, you may need a spot </w:t>
+      </w:r>
+      <w:r>
+        <w:t>of adhesive to keep it in place – see below.</w:t>
+      </w:r>
+      <w:r>
+        <w:t xml:space="preserve"> </w:t>
+      </w:r>
+    </w:p>
+    <w:p>
+      <w:r>
+        <w:lastRenderedPageBreak/>
+        <w:t>[PICS OF COUPLER ON BODY; SIDE VIEW AND FROM END]</w:t>
+      </w:r>
+    </w:p>
+    <w:p>
+      <w:r>
+        <w:t xml:space="preserve">A tight fit is important to ensure a good connection between the top board and the </w:t>
+      </w:r>
+      <w:r>
+        <w:t xml:space="preserve">two strips of </w:t>
+      </w:r>
+      <w:r>
+        <w:t>copper tape – this is how the board connects the LED to the (-) end of the batteries!</w:t>
+      </w:r>
+      <w:r>
+        <w:t xml:space="preserve"> The PCB must be held firmly in place.</w:t>
+      </w:r>
+    </w:p>
+    <w:p>
+      <w:pPr>
+        <w:pStyle w:val="Heading3"/>
+      </w:pPr>
+      <w:bookmarkStart w:id="15" w:name="_Toc417423268"/>
+      <w:r>
+        <w:t>Attach the bottom board</w:t>
+      </w:r>
+      <w:bookmarkEnd w:id="15"/>
+    </w:p>
+    <w:p>
+      <w:r>
+        <w:t xml:space="preserve">First tighten the screws </w:t>
+      </w:r>
+      <w:r>
+        <w:t xml:space="preserve">just enough </w:t>
+      </w:r>
+      <w:r>
+        <w:t xml:space="preserve">to </w:t>
+      </w:r>
+      <w:r>
+        <w:t>restrain</w:t>
+      </w:r>
+      <w:r>
+        <w:t xml:space="preserve"> the solder </w:t>
+      </w:r>
+      <w:r>
+        <w:t>lugs</w:t>
+      </w:r>
+      <w:r>
+        <w:t>; you want the tabs parallel to the body and pointing towards the bottom; they should protrude past the bottom by about 5mm. Be very careful not to over-tighten the screws.</w:t>
+      </w:r>
+    </w:p>
+    <w:p>
+      <w:r>
+        <w:t>[PIC OF BOTTO</w:t>
+      </w:r>
+      <w:r>
+        <w:t>M END WITH LUGS STRAIGHT UP]</w:t>
+      </w:r>
+    </w:p>
+    <w:p>
+      <w:r>
+        <w:t xml:space="preserve">Stand the body so that the bottom-end is up and place the bottom board on the end between the solder </w:t>
+      </w:r>
+      <w:r>
+        <w:t>lugs</w:t>
+      </w:r>
+      <w:r>
+        <w:t xml:space="preserve">. The button should be visible and the spring should be inside the tube. Center the board on the tube and note that there are solder pads on the board for the </w:t>
+      </w:r>
+      <w:r>
+        <w:t>lugs</w:t>
+      </w:r>
+      <w:r>
+        <w:t xml:space="preserve">. Carefully bend the </w:t>
+      </w:r>
+      <w:r>
+        <w:t>lugs</w:t>
+      </w:r>
+      <w:r>
+        <w:t xml:space="preserve"> onto the pads on the board; you want them to lay as flat as possible onto the board</w:t>
+      </w:r>
+      <w:r>
+        <w:t xml:space="preserve"> and you may want to use pliers to do this</w:t>
+      </w:r>
+      <w:r>
+        <w:t xml:space="preserve">. Then solder both </w:t>
+      </w:r>
+      <w:r>
+        <w:t>lugs</w:t>
+      </w:r>
+      <w:r>
+        <w:t xml:space="preserve"> to the board</w:t>
+      </w:r>
+      <w:r>
+        <w:t xml:space="preserve"> when you’re happy you have everything centered nicely</w:t>
+      </w:r>
+      <w:r>
+        <w:t>.</w:t>
+      </w:r>
+    </w:p>
+    <w:p>
+      <w:r>
+        <w:t>[PIC OF BOTTOM END WITH LUGS SOLDERED]</w:t>
+      </w:r>
+    </w:p>
+    <w:p>
+      <w:r>
+        <w:t>The solder joint must be a strong one; try to make sure the whole length of the lug that covers the solder pad is soldered down.</w:t>
+      </w:r>
+    </w:p>
+    <w:p>
+      <w:pPr>
+        <w:pStyle w:val="Heading3"/>
+      </w:pPr>
+      <w:bookmarkStart w:id="16" w:name="_Toc417423269"/>
+      <w:r>
+        <w:t>Reflector</w:t>
+      </w:r>
+      <w:bookmarkEnd w:id="16"/>
+    </w:p>
+    <w:p>
+      <w:r>
+        <w:t>The reflectors</w:t>
+      </w:r>
+      <w:r>
+        <w:t>’</w:t>
+      </w:r>
+      <w:r>
+        <w:t xml:space="preserve"> job is to focus the light from the LED into a relatively narrow beam.</w:t>
+      </w:r>
+    </w:p>
+    <w:p>
+      <w:r>
+        <w:t>Check the fit of the reflector by inserting it into the machined end of the PVC coupler; the larger reflectors may protrude beyond the end but this is not important. What you are checking is whether the reflector reaches all the way to the LED. You should be able to position the reflector such that when you view it straight on the yellow part of the LED fills what you can see in the reflector.</w:t>
+      </w:r>
+      <w:r>
+        <w:t xml:space="preserve"> Try not to touch the inside of the reflector</w:t>
+      </w:r>
+      <w:r>
+        <w:t xml:space="preserve">; </w:t>
+      </w:r>
+      <w:r>
+        <w:t>finger prints are very hard to remove from it!</w:t>
+      </w:r>
+    </w:p>
+    <w:p>
+      <w:r>
+        <w:t>[PICS OF REFLECTOR IN PLACE; ANGLED AND END-ON]</w:t>
+      </w:r>
+    </w:p>
+    <w:p>
+      <w:r>
+        <w:t>It doesn’t matter if the reflector is loose inside the coupler; it’s only important that it reaches all the way to the LED and reflects the light from it.</w:t>
+      </w:r>
+    </w:p>
+    <w:p>
+      <w:r>
+        <w:rPr>
+          <w:color w:val="C0504D" w:themeColor="accent2"/>
+        </w:rPr>
+        <w:t>Do not glue the reflector in yet; you should test</w:t>
+      </w:r>
+      <w:r>
+        <w:rPr>
+          <w:color w:val="C0504D" w:themeColor="accent2"/>
+        </w:rPr>
+        <w:t xml:space="preserve"> and make absolutely sure</w:t>
+      </w:r>
+      <w:r>
+        <w:rPr>
+          <w:color w:val="C0504D" w:themeColor="accent2"/>
+        </w:rPr>
+        <w:t xml:space="preserve"> the flashlight works first!</w:t>
+      </w:r>
+    </w:p>
+    <w:p>
+      <w:pPr>
+        <w:pStyle w:val="Heading1"/>
+      </w:pPr>
+      <w:bookmarkStart w:id="17" w:name="_Toc417423270"/>
+      <w:r>
+        <w:t>Testing</w:t>
+      </w:r>
+      <w:bookmarkEnd w:id="17"/>
+    </w:p>
+    <w:p>
+      <w:pPr>
+        <w:pStyle w:val="Heading3"/>
+      </w:pPr>
+      <w:bookmarkStart w:id="18" w:name="_Toc417423271"/>
+      <w:r>
+        <w:t>Battery installation</w:t>
+      </w:r>
+      <w:bookmarkEnd w:id="18"/>
+    </w:p>
+    <w:p>
+      <w:r>
+        <w:t>To test the flashlight we will need batteries. It takes three “C”-sized cells.</w:t>
+      </w:r>
+    </w:p>
+    <w:p>
+      <w:r>
+        <w:lastRenderedPageBreak/>
+        <w:t>Undo the screws that hold the bottom board in place and insert three batteries into the tube. The correct polarity is with the positive (+) end of the batteries pointing toward the top end of the flashlight.</w:t>
+      </w:r>
+      <w:r>
+        <w:t xml:space="preserve"> </w:t>
+      </w:r>
+      <w:r>
+        <w:rPr>
+          <w:color w:val="C0504D" w:themeColor="accent2"/>
+        </w:rPr>
+        <w:t xml:space="preserve">It is </w:t>
+      </w:r>
+      <w:r>
+        <w:rPr>
+          <w:i/>
+          <w:color w:val="C0504D" w:themeColor="accent2"/>
+        </w:rPr>
+        <w:t>very</w:t>
+      </w:r>
+      <w:r>
+        <w:rPr>
+          <w:color w:val="C0504D" w:themeColor="accent2"/>
+        </w:rPr>
         <w:t xml:space="preserve"> important that the batteries are inserted the correct way; reversing it can destroy the regulator on the top board!</w:t>
       </w:r>
     </w:p>
     <w:p>
       <w:r>
-        <w:t>The spring on the bottom board holds the batteries firmly in place; to re-attach the bottom board some force may need to be applied before the screw holes line up and you may need a friend to hold something to achieve it the first time.</w:t>
+        <w:t xml:space="preserve">The spring on the bottom board holds the batteries firmly in place; to re-attach the bottom board some force may need to be applied before the screw holes line up and you may need a friend to hold </w:t>
+      </w:r>
+      <w:r>
+        <w:t>the board down</w:t>
+      </w:r>
+      <w:r>
+        <w:t xml:space="preserve"> to achieve it the first time.</w:t>
       </w:r>
     </w:p>
     <w:p>
@@ -3807,18 +4817,204 @@
       <w:r>
         <w:t>.</w:t>
       </w:r>
+      <w:r>
+        <w:t xml:space="preserve"> </w:t>
+      </w:r>
+      <w:r>
+        <w:rPr>
+          <w:color w:val="C0504D" w:themeColor="accent2"/>
+        </w:rPr>
+        <w:t>Remember to not look directly at the LED when lit, nor point it at anyone else. It’s very bright!</w:t>
+      </w:r>
+    </w:p>
+    <w:p>
+      <w:r>
+        <w:t xml:space="preserve">If it does not </w:t>
+      </w:r>
+      <w:r>
+        <w:t xml:space="preserve">illuminate </w:t>
+      </w:r>
+      <w:r>
+        <w:t xml:space="preserve">then skip ahead to the </w:t>
+      </w:r>
+      <w:r>
+        <w:fldChar w:fldCharType="begin"/>
+      </w:r>
+      <w:r>
+        <w:instrText xml:space="preserve"> REF _Ref417411380 \h </w:instrText>
+      </w:r>
+      <w:r>
+        <w:fldChar w:fldCharType="separate"/>
+      </w:r>
+      <w:r>
+        <w:t>Troubleshooting</w:t>
+      </w:r>
+      <w:r>
+        <w:fldChar w:fldCharType="end"/>
+      </w:r>
+      <w:r>
+        <w:t xml:space="preserve"> section on page </w:t>
+      </w:r>
+      <w:r>
+        <w:fldChar w:fldCharType="begin"/>
+      </w:r>
+      <w:r>
+        <w:instrText xml:space="preserve"> PAGEREF _Ref417411353 \h </w:instrText>
+      </w:r>
+      <w:r>
+        <w:fldChar w:fldCharType="separate"/>
+      </w:r>
+      <w:r>
+        <w:rPr>
+          <w:noProof/>
+        </w:rPr>
+        <w:t>13</w:t>
+      </w:r>
+      <w:r>
+        <w:fldChar w:fldCharType="end"/>
+      </w:r>
+      <w:r>
+        <w:t>.</w:t>
+      </w:r>
+    </w:p>
+    <w:p>
+      <w:pPr>
+        <w:pStyle w:val="Heading1"/>
+      </w:pPr>
+      <w:bookmarkStart w:id="19" w:name="_Toc417423272"/>
+      <w:r>
+        <w:t>Final assembly</w:t>
+      </w:r>
+      <w:bookmarkEnd w:id="19"/>
+    </w:p>
+    <w:p>
+      <w:pPr>
+        <w:pStyle w:val="Heading3"/>
+      </w:pPr>
+      <w:bookmarkStart w:id="20" w:name="_Toc417423273"/>
+      <w:r>
+        <w:t>Top-end coupler</w:t>
+      </w:r>
+      <w:bookmarkEnd w:id="20"/>
+    </w:p>
+    <w:p>
+      <w:r>
+        <w:t>If the flashlight works and you discover the top-end coupler is a little loose then now is a good time to glue it in place; remove the batteries (so the spring doesn’t work against you) and the top end, place a small amount of adhesive on the outside of the pipe, near the end but away from the copper tape and then replace the top end coupler, ensuring the top</w:t>
+      </w:r>
+      <w:r>
+        <w:t xml:space="preserve"> board is where it needs to be.</w:t>
+      </w:r>
+    </w:p>
+    <w:p>
+      <w:r>
+        <w:t>[PIC OF BODY AND SMALL SPOTS OF GLUE WITH COUPLER NEARBY]</w:t>
+      </w:r>
+    </w:p>
+    <w:p>
+      <w:r>
+        <w:t>Use the mallet to ensure a tight fit between the board and the copper tape.</w:t>
+      </w:r>
+      <w:r>
+        <w:t xml:space="preserve"> Gently tap on the end of the coupler; hitting it too hard could damage the flashlight.</w:t>
+      </w:r>
+      <w:r>
+        <w:t xml:space="preserve"> The PCB needs to be held firmly in place and pushed against the folded end of the two strips of copper tape.</w:t>
+      </w:r>
+    </w:p>
+    <w:p>
+      <w:r>
+        <w:t>Use a rag or paper towel to wipe away any excess glue</w:t>
+      </w:r>
+      <w:r>
+        <w:t>, if you used any</w:t>
+      </w:r>
+      <w:r>
+        <w:t>.</w:t>
+      </w:r>
+    </w:p>
+    <w:p>
+      <w:pPr>
+        <w:pStyle w:val="Heading3"/>
+      </w:pPr>
+      <w:bookmarkStart w:id="21" w:name="_Toc417423274"/>
+      <w:r>
+        <w:t>Secure the reflector</w:t>
+      </w:r>
+      <w:bookmarkEnd w:id="21"/>
+    </w:p>
+    <w:p>
+      <w:r>
+        <w:t xml:space="preserve">Once you are satisfied </w:t>
+      </w:r>
+      <w:r>
+        <w:t xml:space="preserve">that the flashlight works reliably and you are happy </w:t>
+      </w:r>
+      <w:r>
+        <w:t>with the fit of the reflector, place a couple of blobs of silicone adhesive on opposite sides of the machined part of the coupler and then insert the reflector with a slight twist to spread the adhesive. Align the ref</w:t>
+      </w:r>
+      <w:r>
+        <w:t>lector and then leave it alone!</w:t>
+      </w:r>
+    </w:p>
+    <w:p>
+      <w:r>
+        <w:rPr>
+          <w:color w:val="C0504D" w:themeColor="accent2"/>
+        </w:rPr>
+        <w:t>Try not to touch the inside of the reflector, especially not with the adhesive!</w:t>
+      </w:r>
+      <w:r>
+        <w:t xml:space="preserve"> Finger prints and glue are very hard to remove from the reflector.</w:t>
+      </w:r>
+    </w:p>
+    <w:p>
+      <w:r>
+        <w:t xml:space="preserve">[PIC OF FLASHLIGHT WITH BLOBS OF GLUE AND </w:t>
+      </w:r>
+      <w:r>
+        <w:t xml:space="preserve">THE </w:t>
+      </w:r>
+      <w:r>
+        <w:t>APPROACHING REFLECTOR]</w:t>
+      </w:r>
+    </w:p>
+    <w:p>
+      <w:r>
+        <w:t xml:space="preserve">The adhesive will take some time to set, but it should hold it well enough. </w:t>
+      </w:r>
+      <w:r>
+        <w:t xml:space="preserve">If the reflector is a little loose in the coupler then the high viscosity of the adhesive should </w:t>
+      </w:r>
+      <w:r>
+        <w:lastRenderedPageBreak/>
+        <w:t xml:space="preserve">hold it in place. If not, you may want to temporarily pad the space around the reflector with some scrap paper; though </w:t>
+      </w:r>
+      <w:r>
+        <w:t>try</w:t>
+      </w:r>
+      <w:r>
+        <w:t xml:space="preserve"> not to get the paper stuck in the glue!</w:t>
+      </w:r>
+    </w:p>
+    <w:p>
+      <w:r>
+        <w:rPr>
+          <w:color w:val="C0504D" w:themeColor="accent2"/>
+        </w:rPr>
+        <w:t>Make sure no adhesive gets on to the top board or the LED</w:t>
+      </w:r>
+      <w:r>
+        <w:t>; this will make it difficult to repair the flashlight later if necessary and may even prevent it from working at all!</w:t>
+      </w:r>
+    </w:p>
+    <w:p>
+      <w:r>
+        <w:t>Use a rag or paper towel to wipe away any excess glue.</w:t>
+      </w:r>
     </w:p>
     <w:p>
       <w:pPr>
         <w:spacing w:before="0" w:after="0"/>
-        <w:rPr>
-          <w:rFonts w:asciiTheme="majorHAnsi" w:eastAsiaTheme="majorEastAsia" w:hAnsiTheme="majorHAnsi" w:cstheme="majorBidi"/>
-          <w:b/>
-          <w:bCs/>
-          <w:color w:val="345A8A" w:themeColor="accent1" w:themeShade="B5"/>
-          <w:sz w:val="32"/>
-          <w:szCs w:val="32"/>
-        </w:rPr>
       </w:pPr>
       <w:r>
         <w:br w:type="page"/>
@@ -3828,111 +5024,34 @@
       <w:pPr>
         <w:pStyle w:val="Heading1"/>
       </w:pPr>
-      <w:bookmarkStart w:id="19" w:name="_Toc417324874"/>
-      <w:r>
-        <w:lastRenderedPageBreak/>
-        <w:t>Final assembly</w:t>
-      </w:r>
-      <w:bookmarkEnd w:id="19"/>
-    </w:p>
-    <w:p>
-      <w:pPr>
-        <w:pStyle w:val="Heading3"/>
-      </w:pPr>
-      <w:bookmarkStart w:id="20" w:name="_Toc417324875"/>
-      <w:r>
-        <w:t>Top-end coupler</w:t>
-      </w:r>
-      <w:bookmarkEnd w:id="20"/>
-    </w:p>
-    <w:p>
-      <w:r>
-        <w:t>If the flashlight works and you discover the top-end coupler is a little loose then now is a good time to glue it in place; remove the batteries (so the spring doesn’t work against you) and the top end, place a small amount of adhesive on the outside of the pipe, near the end but away from the copper tape and then replace the top end coupler, ensuring the top</w:t>
-      </w:r>
-      <w:r>
-        <w:t xml:space="preserve"> board is where it needs to be.</w:t>
-      </w:r>
-    </w:p>
-    <w:p>
-      <w:r>
-        <w:t>Use the mallet to ensure a tight fit between the board and the copper tape.</w:t>
-      </w:r>
-      <w:r>
-        <w:t xml:space="preserve"> Gently tap on the end of the coupler; hitting it too hard could damage the flashlight.</w:t>
-      </w:r>
-    </w:p>
-    <w:p>
-      <w:r>
-        <w:t>Use a rag or paper towel to wipe away any excess glue.</w:t>
-      </w:r>
-    </w:p>
-    <w:p>
-      <w:pPr>
-        <w:pStyle w:val="Heading3"/>
-      </w:pPr>
-      <w:bookmarkStart w:id="21" w:name="_Toc417324876"/>
-      <w:r>
-        <w:t>Secure the reflector</w:t>
-      </w:r>
-      <w:bookmarkEnd w:id="21"/>
-    </w:p>
-    <w:p>
-      <w:r>
-        <w:t>Once you are satisfied with the fit of the reflector, place a couple of blobs of silicone adhesive on opposite sides of the machined part of the coupler and then insert the reflector with a slight twist to spread the adhesive. Align the reflector and then leave it alone! The adhesive will take some time to set, but it should hold it well enough.</w:t>
-      </w:r>
-      <w:r>
-        <w:t xml:space="preserve"> Try not to touch the inside of the reflector, especially not with the adhesive! Finger prints and glue are very hard to remove from the reflector.</w:t>
-      </w:r>
-    </w:p>
-    <w:p>
-      <w:r>
-        <w:t>Make sure no adhesive gets on to the top board or the LED; this will make it difficult to repair the flashlight later if necessary and may even prevent it from working at all!</w:t>
-      </w:r>
-    </w:p>
-    <w:p>
-      <w:r>
-        <w:t>Use a rag or paper towel to wipe away any excess glue.</w:t>
-      </w:r>
-    </w:p>
-    <w:p>
-      <w:pPr>
-        <w:spacing w:before="0" w:after="0"/>
-        <w:rPr>
-          <w:rFonts w:asciiTheme="majorHAnsi" w:eastAsiaTheme="majorEastAsia" w:hAnsiTheme="majorHAnsi" w:cstheme="majorBidi"/>
-          <w:b/>
-          <w:bCs/>
-          <w:color w:val="4F81BD" w:themeColor="accent1"/>
-        </w:rPr>
-      </w:pPr>
-      <w:r>
-        <w:br w:type="page"/>
-      </w:r>
-    </w:p>
-    <w:p>
-      <w:pPr>
-        <w:pStyle w:val="Heading1"/>
-      </w:pPr>
-      <w:bookmarkStart w:id="22" w:name="_Toc417324877"/>
+      <w:bookmarkStart w:id="22" w:name="_Ref417411353"/>
+      <w:bookmarkStart w:id="23" w:name="_Ref417411380"/>
+      <w:bookmarkStart w:id="24" w:name="_Toc417423275"/>
       <w:r>
         <w:lastRenderedPageBreak/>
         <w:t>Troubleshooting</w:t>
       </w:r>
       <w:bookmarkEnd w:id="22"/>
-    </w:p>
-    <w:p>
-      <w:r>
-        <w:t>It is possible that your flashlight does not work; but do not panic! Here’s a list of troubleshooting tips that may help fix your flashlight</w:t>
+      <w:bookmarkEnd w:id="23"/>
+      <w:bookmarkEnd w:id="24"/>
+    </w:p>
+    <w:p>
+      <w:r>
+        <w:t>It is possible that your flashlight does not work; but do not panic! Here’s a list of troubleshooting tips t</w:t>
+      </w:r>
+      <w:r>
+        <w:t>hat may help identify the ailing components.</w:t>
       </w:r>
     </w:p>
     <w:p>
       <w:pPr>
         <w:pStyle w:val="Heading3"/>
       </w:pPr>
-      <w:bookmarkStart w:id="23" w:name="_Toc417324878"/>
-      <w:r>
-        <w:t>Bottom board</w:t>
-      </w:r>
-      <w:bookmarkEnd w:id="23"/>
+      <w:bookmarkStart w:id="25" w:name="_Toc417423276"/>
+      <w:r>
+        <w:t>General</w:t>
+      </w:r>
+      <w:bookmarkEnd w:id="25"/>
     </w:p>
     <w:p>
       <w:pPr>
@@ -3943,8 +5062,18 @@
         </w:numPr>
       </w:pPr>
       <w:r>
-        <w:t>Make sure that the solder tabs that secure the bottom board are making contact with the copper tape.</w:t>
-      </w:r>
+        <w:t>Verify the batteries are usable, either by measuring the voltage from them (expect a nominal 1.5V from fresh alkaline cells; anything down to 1V per cell should work) or by trying them in another device.</w:t>
+      </w:r>
+    </w:p>
+    <w:p>
+      <w:pPr>
+        <w:pStyle w:val="Heading3"/>
+      </w:pPr>
+      <w:bookmarkStart w:id="26" w:name="_Toc417423277"/>
+      <w:r>
+        <w:t>Bottom board</w:t>
+      </w:r>
+      <w:bookmarkEnd w:id="26"/>
     </w:p>
     <w:p>
       <w:pPr>
@@ -3955,6 +5084,18 @@
         </w:numPr>
       </w:pPr>
       <w:r>
+        <w:t>Make sure that the solder tabs that secure the bottom board are making contact with the copper tape.</w:t>
+      </w:r>
+    </w:p>
+    <w:p>
+      <w:pPr>
+        <w:pStyle w:val="ListParagraph"/>
+        <w:numPr>
+          <w:ilvl w:val="0"/>
+          <w:numId w:val="4"/>
+        </w:numPr>
+      </w:pPr>
+      <w:r>
         <w:t xml:space="preserve">Visually inspect the soldering of the button; make sure the legs are secured to the two outer solder pads labelled </w:t>
       </w:r>
       <w:r>
@@ -3976,6 +5117,198 @@
         <w:t>.</w:t>
       </w:r>
     </w:p>
+    <w:p>
+      <w:pPr>
+        <w:pStyle w:val="ListParagraph"/>
+        <w:numPr>
+          <w:ilvl w:val="0"/>
+          <w:numId w:val="4"/>
+        </w:numPr>
+      </w:pPr>
+      <w:r>
+        <w:t xml:space="preserve">Use a continuity tester to verify operation of the switch and connectivity between </w:t>
+      </w:r>
+      <w:r>
+        <w:t xml:space="preserve">the </w:t>
+      </w:r>
+      <w:r>
+        <w:t xml:space="preserve">spring and </w:t>
+      </w:r>
+      <w:r>
+        <w:t xml:space="preserve">the </w:t>
+      </w:r>
+      <w:r>
+        <w:t xml:space="preserve">solder lug when </w:t>
+      </w:r>
+      <w:r>
+        <w:t xml:space="preserve">the </w:t>
+      </w:r>
+      <w:r>
+        <w:t>switch is “</w:t>
+      </w:r>
+      <w:r>
+        <w:rPr>
+          <w:i/>
+        </w:rPr>
+        <w:t>on</w:t>
+      </w:r>
+      <w:r>
+        <w:t>”.</w:t>
+      </w:r>
+    </w:p>
+    <w:p>
+      <w:pPr>
+        <w:pStyle w:val="Heading3"/>
+      </w:pPr>
+      <w:bookmarkStart w:id="27" w:name="_Toc417423278"/>
+      <w:r>
+        <w:t>Top board</w:t>
+      </w:r>
+      <w:bookmarkEnd w:id="27"/>
+    </w:p>
+    <w:p>
+      <w:r>
+        <w:t>If you have assembled the top end of the flashlight</w:t>
+      </w:r>
+      <w:r>
+        <w:t xml:space="preserve">, </w:t>
+      </w:r>
+      <w:r>
+        <w:t>the top board is held in place by the coupler</w:t>
+      </w:r>
+      <w:r>
+        <w:t xml:space="preserve"> and you need to troubleshoot the top board</w:t>
+      </w:r>
+      <w:r>
+        <w:t xml:space="preserve"> you will have to disassemble </w:t>
+      </w:r>
+      <w:r>
+        <w:t>the top end</w:t>
+      </w:r>
+      <w:r>
+        <w:t>. If this is ma</w:t>
+      </w:r>
+      <w:r>
+        <w:t>d</w:t>
+      </w:r>
+      <w:r>
+        <w:t>e difficult by a particularly tight coupler you may need to clamp the flashlight body, perhaps in a vise, and tap the underside of the coupler firmly with a mallet or a hammer.</w:t>
+      </w:r>
+    </w:p>
+    <w:p>
+      <w:pPr>
+        <w:pStyle w:val="ListParagraph"/>
+        <w:numPr>
+          <w:ilvl w:val="0"/>
+          <w:numId w:val="4"/>
+        </w:numPr>
+      </w:pPr>
+      <w:r>
+        <w:t>Visual inspection – check that things appear soldered properly</w:t>
+      </w:r>
+    </w:p>
+    <w:p>
+      <w:pPr>
+        <w:pStyle w:val="ListParagraph"/>
+        <w:numPr>
+          <w:ilvl w:val="0"/>
+          <w:numId w:val="4"/>
+        </w:numPr>
+      </w:pPr>
+      <w:r>
+        <w:t xml:space="preserve">Test </w:t>
+      </w:r>
+      <w:proofErr w:type="spellStart"/>
+      <w:r>
+        <w:t>reg</w:t>
+      </w:r>
+      <w:proofErr w:type="spellEnd"/>
+      <w:r>
+        <w:t xml:space="preserve"> – same as in blurb</w:t>
+      </w:r>
+    </w:p>
+    <w:p>
+      <w:pPr>
+        <w:pStyle w:val="ListParagraph"/>
+        <w:numPr>
+          <w:ilvl w:val="0"/>
+          <w:numId w:val="4"/>
+        </w:numPr>
+      </w:pPr>
+      <w:r>
+        <w:t>Test LED – resistance check</w:t>
+      </w:r>
+    </w:p>
+    <w:p>
+      <w:pPr>
+        <w:pStyle w:val="ListParagraph"/>
+        <w:numPr>
+          <w:ilvl w:val="0"/>
+          <w:numId w:val="4"/>
+        </w:numPr>
+      </w:pPr>
+      <w:r>
+        <w:t>Test LED – apply volts</w:t>
+      </w:r>
+    </w:p>
+    <w:p>
+      <w:pPr>
+        <w:pStyle w:val="Heading3"/>
+      </w:pPr>
+      <w:bookmarkStart w:id="28" w:name="_Toc417423279"/>
+      <w:r>
+        <w:t>Body</w:t>
+      </w:r>
+      <w:bookmarkEnd w:id="28"/>
+    </w:p>
+    <w:p>
+      <w:r>
+        <w:t>If none of the above prove conclusive, the issue may be conductivity between the two boards via the copper tape.</w:t>
+      </w:r>
+    </w:p>
+    <w:p>
+      <w:r>
+        <w:t>This is most likely an issue between the tape and the top board.</w:t>
+      </w:r>
+    </w:p>
+    <w:p>
+      <w:pPr>
+        <w:pStyle w:val="ListParagraph"/>
+        <w:numPr>
+          <w:ilvl w:val="0"/>
+          <w:numId w:val="4"/>
+        </w:numPr>
+      </w:pPr>
+      <w:r>
+        <w:t>Check alignment of board to tape.</w:t>
+      </w:r>
+    </w:p>
+    <w:p>
+      <w:pPr>
+        <w:pStyle w:val="ListParagraph"/>
+        <w:numPr>
+          <w:ilvl w:val="0"/>
+          <w:numId w:val="4"/>
+        </w:numPr>
+      </w:pPr>
+      <w:r>
+        <w:t>Check tape is not damaged in the tube.</w:t>
+      </w:r>
+    </w:p>
+    <w:p>
+      <w:pPr>
+        <w:pStyle w:val="ListParagraph"/>
+        <w:numPr>
+          <w:ilvl w:val="0"/>
+          <w:numId w:val="4"/>
+        </w:numPr>
+      </w:pPr>
+      <w:r>
+        <w:t>Coupler may not have been on tight enough.</w:t>
+      </w:r>
+    </w:p>
+    <w:p/>
+    <w:p/>
     <w:sectPr>
       <w:pgSz w:w="12240" w:h="15840"/>
       <w:pgMar w:top="1440" w:right="1800" w:bottom="1440" w:left="1800" w:header="720" w:footer="720" w:gutter="0"/>
@@ -5260,6 +6593,7 @@
   <w:rsids>
     <w:rsidRoot w:val="001D60E2"/>
     <w:rsid w:val="001D60E2"/>
+    <w:rsid w:val="00830C98"/>
     <w:rsid w:val="009D2D4C"/>
   </w:rsids>
   <m:mathPr>
@@ -5688,7 +7022,6 @@
     <w:uiPriority w:val="1"/>
     <w:semiHidden/>
     <w:unhideWhenUsed/>
-    <w:rsid w:val="001D60E2"/>
   </w:style>
   <w:style w:type="table" w:default="1" w:styleId="TableNormal">
     <w:name w:val="Normal Table"/>
@@ -6056,7 +7389,7 @@
 </file>
 
 <file path=customXml/itemProps1.xml><?xml version="1.0" encoding="utf-8"?>
-<ds:datastoreItem xmlns:ds="http://schemas.openxmlformats.org/officeDocument/2006/customXml" ds:itemID="{47C3693F-37A1-4227-8A06-DDFD464F2631}">
+<ds:datastoreItem xmlns:ds="http://schemas.openxmlformats.org/officeDocument/2006/customXml" ds:itemID="{C266ACA4-0266-449E-98E2-FF517B3F35F7}">
   <ds:schemaRefs>
     <ds:schemaRef ds:uri="http://schemas.openxmlformats.org/officeDocument/2006/bibliography"/>
   </ds:schemaRefs>

</xml_diff>

<commit_message>
Add headers/footer, add PDF, tweak design doc
Now I need to remember to keep the PDF in sync!
</commit_message>
<xml_diff>
--- a/Documentation/FlashlightBuild.docx
+++ b/Documentation/FlashlightBuild.docx
@@ -10,16 +10,15 @@
           <w:docPartUnique/>
         </w:docPartObj>
       </w:sdtPr>
+      <w:sdtEndPr/>
       <w:sdtContent>
-        <w:bookmarkStart w:id="0" w:name="_GoBack" w:displacedByCustomXml="prev"/>
-        <w:bookmarkEnd w:id="0" w:displacedByCustomXml="prev"/>
         <w:p>
           <w:r>
             <w:rPr>
               <w:noProof/>
             </w:rPr>
             <w:drawing>
-              <wp:anchor distT="0" distB="0" distL="114300" distR="114300" simplePos="0" relativeHeight="251665920" behindDoc="0" locked="0" layoutInCell="1" allowOverlap="1" wp14:anchorId="4533AB96" wp14:editId="7C0B8CCC">
+              <wp:anchor distT="0" distB="0" distL="114300" distR="114300" simplePos="0" relativeHeight="251658240" behindDoc="0" locked="0" layoutInCell="1" allowOverlap="1" wp14:anchorId="4533AB96" wp14:editId="7C0B8CCC">
                 <wp:simplePos x="0" y="0"/>
                 <wp:positionH relativeFrom="column">
                   <wp:posOffset>3232150</wp:posOffset>
@@ -44,7 +43,7 @@
                         </pic:cNvPicPr>
                       </pic:nvPicPr>
                       <pic:blipFill>
-                        <a:blip r:embed="rId6">
+                        <a:blip r:embed="rId8">
                           <a:extLst>
                             <a:ext uri="{28A0092B-C50C-407E-A947-70E740481C1C}">
                               <a14:useLocalDpi xmlns:a14="http://schemas.microsoft.com/office/drawing/2010/main" val="0"/>
@@ -93,7 +92,7 @@
               <w:color w:val="FFFFFF" w:themeColor="background1"/>
             </w:rPr>
             <w:drawing>
-              <wp:anchor distT="0" distB="0" distL="114300" distR="114300" simplePos="0" relativeHeight="251658752" behindDoc="0" locked="0" layoutInCell="1" allowOverlap="1" wp14:anchorId="44D93017" wp14:editId="5DB8A35F">
+              <wp:anchor distT="0" distB="0" distL="114300" distR="114300" simplePos="0" relativeHeight="251656192" behindDoc="0" locked="0" layoutInCell="1" allowOverlap="1" wp14:anchorId="44D93017" wp14:editId="5DB8A35F">
                 <wp:simplePos x="0" y="0"/>
                 <wp:positionH relativeFrom="column">
                   <wp:posOffset>3063</wp:posOffset>
@@ -118,7 +117,7 @@
                         </pic:cNvPicPr>
                       </pic:nvPicPr>
                       <pic:blipFill>
-                        <a:blip r:embed="rId7">
+                        <a:blip r:embed="rId9">
                           <a:extLst>
                             <a:ext uri="{28A0092B-C50C-407E-A947-70E740481C1C}">
                               <a14:useLocalDpi xmlns:a14="http://schemas.microsoft.com/office/drawing/2010/main" val="0"/>
@@ -165,6 +164,18 @@
         <w:p>
           <w:pPr>
             <w:spacing w:before="0" w:after="0"/>
+            <w:sectPr>
+              <w:headerReference w:type="even" r:id="rId10"/>
+              <w:headerReference w:type="default" r:id="rId11"/>
+              <w:footerReference w:type="even" r:id="rId12"/>
+              <w:footerReference w:type="default" r:id="rId13"/>
+              <w:pgSz w:w="12240" w:h="15840"/>
+              <w:pgMar w:top="1440" w:right="1800" w:bottom="1440" w:left="1800" w:header="720" w:footer="720" w:gutter="0"/>
+              <w:pgNumType w:start="0"/>
+              <w:cols w:space="720"/>
+              <w:titlePg/>
+              <w:docGrid w:linePitch="360"/>
+            </w:sectPr>
           </w:pPr>
           <w:r>
             <w:rPr>
@@ -173,7 +184,7 @@
             <mc:AlternateContent>
               <mc:Choice Requires="wps">
                 <w:drawing>
-                  <wp:anchor distT="0" distB="0" distL="114300" distR="114300" simplePos="0" relativeHeight="251672064" behindDoc="0" locked="0" layoutInCell="1" allowOverlap="1" wp14:anchorId="012106B1" wp14:editId="07D116D6">
+                  <wp:anchor distT="0" distB="0" distL="114300" distR="114300" simplePos="0" relativeHeight="251662336" behindDoc="0" locked="0" layoutInCell="1" allowOverlap="1" wp14:anchorId="012106B1" wp14:editId="07D116D6">
                     <wp:simplePos x="0" y="0"/>
                     <wp:positionH relativeFrom="column">
                       <wp:posOffset>15949</wp:posOffset>
@@ -226,13 +237,14 @@
                                 <w:sdtPr>
                                   <w:alias w:val="Author"/>
                                   <w:tag w:val=""/>
-                                  <w:id w:val="-1322658917"/>
+                                  <w:id w:val="2098510922"/>
                                   <w:placeholder>
                                     <w:docPart w:val="F7D854333A0B4D9C9F0CEB722B5AAC89"/>
                                   </w:placeholder>
                                   <w:dataBinding w:prefixMappings="xmlns:ns0='http://purl.org/dc/elements/1.1/' xmlns:ns1='http://schemas.openxmlformats.org/package/2006/metadata/core-properties' " w:xpath="/ns1:coreProperties[1]/ns0:creator[1]" w:storeItemID="{6C3C8BC8-F283-45AE-878A-BAB7291924A1}"/>
                                   <w:text/>
                                 </w:sdtPr>
+                                <w:sdtEndPr/>
                                 <w:sdtContent>
                                   <w:p>
                                     <w:pPr>
@@ -248,13 +260,14 @@
                                 <w:sdtPr>
                                   <w:alias w:val="Status"/>
                                   <w:tag w:val=""/>
-                                  <w:id w:val="1349987063"/>
+                                  <w:id w:val="-1195145454"/>
                                   <w:placeholder>
                                     <w:docPart w:val="37EF4834E5F143E7BBE0D42E4BE7E27E"/>
                                   </w:placeholder>
                                   <w:dataBinding w:prefixMappings="xmlns:ns0='http://purl.org/dc/elements/1.1/' xmlns:ns1='http://schemas.openxmlformats.org/package/2006/metadata/core-properties' " w:xpath="/ns1:coreProperties[1]/ns1:contentStatus[1]" w:storeItemID="{6C3C8BC8-F283-45AE-878A-BAB7291924A1}"/>
                                   <w:text/>
                                 </w:sdtPr>
+                                <w:sdtEndPr/>
                                 <w:sdtContent>
                                   <w:p>
                                     <w:pPr>
@@ -292,20 +305,21 @@
                     <v:stroke joinstyle="miter"/>
                     <v:path gradientshapeok="t" o:connecttype="rect"/>
                   </v:shapetype>
-                  <v:shape id="Text Box 5" o:spid="_x0000_s1026" type="#_x0000_t202" style="position:absolute;margin-left:1.25pt;margin-top:582.6pt;width:430.4pt;height:60.3pt;z-index:251672064;visibility:visible;mso-wrap-style:square;mso-width-percent:0;mso-height-percent:0;mso-wrap-distance-left:9pt;mso-wrap-distance-top:0;mso-wrap-distance-right:9pt;mso-wrap-distance-bottom:0;mso-position-horizontal:absolute;mso-position-horizontal-relative:text;mso-position-vertical:absolute;mso-position-vertical-relative:text;mso-width-percent:0;mso-height-percent:0;mso-width-relative:margin;mso-height-relative:margin;v-text-anchor:top" o:gfxdata="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" fillcolor="white [3201]" stroked="f" strokeweight=".5pt">
+                  <v:shape id="Text Box 5" o:spid="_x0000_s1026" type="#_x0000_t202" style="position:absolute;margin-left:1.25pt;margin-top:582.6pt;width:430.4pt;height:60.3pt;z-index:251662336;visibility:visible;mso-wrap-style:square;mso-width-percent:0;mso-height-percent:0;mso-wrap-distance-left:9pt;mso-wrap-distance-top:0;mso-wrap-distance-right:9pt;mso-wrap-distance-bottom:0;mso-position-horizontal:absolute;mso-position-horizontal-relative:text;mso-position-vertical:absolute;mso-position-vertical-relative:text;mso-width-percent:0;mso-height-percent:0;mso-width-relative:margin;mso-height-relative:margin;v-text-anchor:top" o:gfxdata="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" fillcolor="white [3201]" stroked="f" strokeweight=".5pt">
                     <v:textbox>
                       <w:txbxContent>
                         <w:sdt>
                           <w:sdtPr>
                             <w:alias w:val="Author"/>
                             <w:tag w:val=""/>
-                            <w:id w:val="-1322658917"/>
+                            <w:id w:val="2098510922"/>
                             <w:placeholder>
                               <w:docPart w:val="F7D854333A0B4D9C9F0CEB722B5AAC89"/>
                             </w:placeholder>
                             <w:dataBinding w:prefixMappings="xmlns:ns0='http://purl.org/dc/elements/1.1/' xmlns:ns1='http://schemas.openxmlformats.org/package/2006/metadata/core-properties' " w:xpath="/ns1:coreProperties[1]/ns0:creator[1]" w:storeItemID="{6C3C8BC8-F283-45AE-878A-BAB7291924A1}"/>
                             <w:text/>
                           </w:sdtPr>
+                          <w:sdtEndPr/>
                           <w:sdtContent>
                             <w:p>
                               <w:pPr>
@@ -321,13 +335,14 @@
                           <w:sdtPr>
                             <w:alias w:val="Status"/>
                             <w:tag w:val=""/>
-                            <w:id w:val="1349987063"/>
+                            <w:id w:val="-1195145454"/>
                             <w:placeholder>
                               <w:docPart w:val="37EF4834E5F143E7BBE0D42E4BE7E27E"/>
                             </w:placeholder>
                             <w:dataBinding w:prefixMappings="xmlns:ns0='http://purl.org/dc/elements/1.1/' xmlns:ns1='http://schemas.openxmlformats.org/package/2006/metadata/core-properties' " w:xpath="/ns1:coreProperties[1]/ns1:contentStatus[1]" w:storeItemID="{6C3C8BC8-F283-45AE-878A-BAB7291924A1}"/>
                             <w:text/>
                           </w:sdtPr>
+                          <w:sdtEndPr/>
                           <w:sdtContent>
                             <w:p>
                               <w:pPr>
@@ -353,7 +368,7 @@
             <mc:AlternateContent>
               <mc:Choice Requires="wps">
                 <w:drawing>
-                  <wp:anchor distT="0" distB="0" distL="114300" distR="114300" simplePos="0" relativeHeight="251645440" behindDoc="1" locked="0" layoutInCell="1" allowOverlap="1" wp14:anchorId="7B10D3D9" wp14:editId="1BBA40AB">
+                  <wp:anchor distT="0" distB="0" distL="114300" distR="114300" simplePos="0" relativeHeight="251654144" behindDoc="1" locked="0" layoutInCell="1" allowOverlap="1" wp14:anchorId="7B10D3D9" wp14:editId="1BBA40AB">
                     <wp:simplePos x="0" y="0"/>
                     <wp:positionH relativeFrom="column">
                       <wp:posOffset>-689610</wp:posOffset>
@@ -412,10 +427,11 @@
                                   </w:rPr>
                                   <w:alias w:val="Title"/>
                                   <w:tag w:val=""/>
-                                  <w:id w:val="-121387207"/>
+                                  <w:id w:val="190738776"/>
                                   <w:dataBinding w:prefixMappings="xmlns:ns0='http://purl.org/dc/elements/1.1/' xmlns:ns1='http://schemas.openxmlformats.org/package/2006/metadata/core-properties' " w:xpath="/ns1:coreProperties[1]/ns0:title[1]" w:storeItemID="{6C3C8BC8-F283-45AE-878A-BAB7291924A1}"/>
                                   <w:text/>
                                 </w:sdtPr>
+                                <w:sdtEndPr/>
                                 <w:sdtContent>
                                   <w:p>
                                     <w:pPr>
@@ -451,10 +467,11 @@
                                   </w:rPr>
                                   <w:alias w:val="Subject"/>
                                   <w:tag w:val=""/>
-                                  <w:id w:val="1277525569"/>
+                                  <w:id w:val="-2000021768"/>
                                   <w:dataBinding w:prefixMappings="xmlns:ns0='http://purl.org/dc/elements/1.1/' xmlns:ns1='http://schemas.openxmlformats.org/package/2006/metadata/core-properties' " w:xpath="/ns1:coreProperties[1]/ns0:subject[1]" w:storeItemID="{6C3C8BC8-F283-45AE-878A-BAB7291924A1}"/>
                                   <w:text/>
                                 </w:sdtPr>
+                                <w:sdtEndPr/>
                                 <w:sdtContent>
                                   <w:p>
                                     <w:pPr>
@@ -496,7 +513,7 @@
               </mc:Choice>
               <mc:Fallback>
                 <w:pict>
-                  <v:shape w14:anchorId="7B10D3D9" id="Text Box 196" o:spid="_x0000_s1027" type="#_x0000_t202" style="position:absolute;margin-left:-54.3pt;margin-top:62.9pt;width:539.95pt;height:214.35pt;z-index:-251671040;visibility:visible;mso-wrap-style:square;mso-wrap-distance-left:9pt;mso-wrap-distance-top:0;mso-wrap-distance-right:9pt;mso-wrap-distance-bottom:0;mso-position-horizontal:absolute;mso-position-horizontal-relative:text;mso-position-vertical:absolute;mso-position-vertical-relative:text;v-text-anchor:middle" o:gfxdata="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" fillcolor="white [3212]" stroked="f" strokeweight=".5pt">
+                  <v:shape w14:anchorId="7B10D3D9" id="Text Box 196" o:spid="_x0000_s1027" type="#_x0000_t202" style="position:absolute;margin-left:-54.3pt;margin-top:62.9pt;width:539.95pt;height:214.35pt;z-index:-251662336;visibility:visible;mso-wrap-style:square;mso-wrap-distance-left:9pt;mso-wrap-distance-top:0;mso-wrap-distance-right:9pt;mso-wrap-distance-bottom:0;mso-position-horizontal:absolute;mso-position-horizontal-relative:text;mso-position-vertical:absolute;mso-position-vertical-relative:text;v-text-anchor:middle" o:gfxdata="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" fillcolor="white [3212]" stroked="f" strokeweight=".5pt">
                     <v:textbox inset="36pt,7.2pt,36pt,7.2pt">
                       <w:txbxContent>
                         <w:sdt>
@@ -509,10 +526,11 @@
                             </w:rPr>
                             <w:alias w:val="Title"/>
                             <w:tag w:val=""/>
-                            <w:id w:val="-121387207"/>
+                            <w:id w:val="190738776"/>
                             <w:dataBinding w:prefixMappings="xmlns:ns0='http://purl.org/dc/elements/1.1/' xmlns:ns1='http://schemas.openxmlformats.org/package/2006/metadata/core-properties' " w:xpath="/ns1:coreProperties[1]/ns0:title[1]" w:storeItemID="{6C3C8BC8-F283-45AE-878A-BAB7291924A1}"/>
                             <w:text/>
                           </w:sdtPr>
+                          <w:sdtEndPr/>
                           <w:sdtContent>
                             <w:p>
                               <w:pPr>
@@ -548,10 +566,11 @@
                             </w:rPr>
                             <w:alias w:val="Subject"/>
                             <w:tag w:val=""/>
-                            <w:id w:val="1277525569"/>
+                            <w:id w:val="-2000021768"/>
                             <w:dataBinding w:prefixMappings="xmlns:ns0='http://purl.org/dc/elements/1.1/' xmlns:ns1='http://schemas.openxmlformats.org/package/2006/metadata/core-properties' " w:xpath="/ns1:coreProperties[1]/ns0:subject[1]" w:storeItemID="{6C3C8BC8-F283-45AE-878A-BAB7291924A1}"/>
                             <w:text/>
                           </w:sdtPr>
+                          <w:sdtEndPr/>
                           <w:sdtContent>
                             <w:p>
                               <w:pPr>
@@ -589,7 +608,7 @@
               <w:noProof/>
             </w:rPr>
             <w:drawing>
-              <wp:anchor distT="0" distB="0" distL="114300" distR="114300" simplePos="0" relativeHeight="251671040" behindDoc="0" locked="0" layoutInCell="1" allowOverlap="1" wp14:anchorId="54B60A8C" wp14:editId="4BE54832">
+              <wp:anchor distT="0" distB="0" distL="114300" distR="114300" simplePos="0" relativeHeight="251660288" behindDoc="0" locked="0" layoutInCell="1" allowOverlap="1" wp14:anchorId="54B60A8C" wp14:editId="4BE54832">
                 <wp:simplePos x="0" y="0"/>
                 <wp:positionH relativeFrom="column">
                   <wp:posOffset>0</wp:posOffset>
@@ -614,7 +633,7 @@
                         </pic:cNvPicPr>
                       </pic:nvPicPr>
                       <pic:blipFill>
-                        <a:blip r:embed="rId8">
+                        <a:blip r:embed="rId14">
                           <a:extLst>
                             <a:ext uri="{28A0092B-C50C-407E-A947-70E740481C1C}">
                               <a14:useLocalDpi xmlns:a14="http://schemas.microsoft.com/office/drawing/2010/main" val="0"/>
@@ -658,21 +677,20 @@
       </w:sdtContent>
     </w:sdt>
     <w:p>
-      <w:pPr>
-        <w:rPr>
-          <w:b/>
-          <w:sz w:val="36"/>
-        </w:rPr>
-      </w:pPr>
-    </w:p>
-    <w:p>
-      <w:r>
+      <w:r>
+        <w:lastRenderedPageBreak/>
         <w:t>This document contains the b</w:t>
       </w:r>
       <w:r>
-        <w:t>uild instructions for the Stockton Flashlight.</w:t>
-      </w:r>
-    </w:p>
+        <w:t>uild instructions for the Stoc</w:t>
+      </w:r>
+      <w:bookmarkStart w:id="0" w:name="_GoBack"/>
+      <w:bookmarkEnd w:id="0"/>
+      <w:r>
+        <w:t>kton Flashlight.</w:t>
+      </w:r>
+    </w:p>
+    <w:p/>
     <w:p/>
     <w:p>
       <w:r>
@@ -689,6 +707,7 @@
           <w:dataBinding w:prefixMappings="xmlns:ns0='http://purl.org/dc/elements/1.1/' xmlns:ns1='http://schemas.openxmlformats.org/package/2006/metadata/core-properties' " w:xpath="/ns1:coreProperties[1]/ns1:contentStatus[1]" w:storeItemID="{6C3C8BC8-F283-45AE-878A-BAB7291924A1}"/>
           <w:text/>
         </w:sdtPr>
+        <w:sdtEndPr/>
         <w:sdtContent>
           <w:r>
             <w:t>Revision 3.</w:t>
@@ -704,7 +723,7 @@
       <w:r>
         <w:t xml:space="preserve"> The latest version of this documentation and of the Flashlight project is available at </w:t>
       </w:r>
-      <w:hyperlink r:id="rId9" w:history="1">
+      <w:hyperlink r:id="rId15" w:history="1">
         <w:r>
           <w:rPr>
             <w:rStyle w:val="Hyperlink"/>
@@ -715,7 +734,7 @@
       <w:r>
         <w:t xml:space="preserve"> or </w:t>
       </w:r>
-      <w:hyperlink r:id="rId10" w:history="1">
+      <w:hyperlink r:id="rId16" w:history="1">
         <w:r>
           <w:rPr>
             <w:rStyle w:val="Hyperlink"/>
@@ -744,6 +763,7 @@
       </w:r>
     </w:p>
     <w:p/>
+    <w:p/>
     <w:p>
       <w:r>
         <w:t xml:space="preserve">This </w:t>
@@ -768,6 +788,7 @@
       </w:r>
     </w:p>
     <w:p/>
+    <w:p/>
     <w:p>
       <w:r>
         <w:t>You may redistribute and modify this documentation under the terms of the</w:t>
@@ -777,7 +798,7 @@
       <w:r>
         <w:t>CERN OHL v.1.2. (</w:t>
       </w:r>
-      <w:hyperlink r:id="rId11" w:history="1">
+      <w:hyperlink r:id="rId17" w:history="1">
         <w:r>
           <w:rPr>
             <w:rStyle w:val="Hyperlink"/>
@@ -809,6 +830,7 @@
         <w:t>Conditions.</w:t>
       </w:r>
     </w:p>
+    <w:p/>
     <w:p>
       <w:r>
         <w:br w:type="page"/>
@@ -871,7 +893,7 @@
           <w:r>
             <w:fldChar w:fldCharType="separate"/>
           </w:r>
-          <w:hyperlink w:anchor="_Toc417423254" w:history="1">
+          <w:hyperlink w:anchor="_Toc417586195" w:history="1">
             <w:r>
               <w:rPr>
                 <w:rStyle w:val="Hyperlink"/>
@@ -898,7 +920,7 @@
                 <w:noProof/>
                 <w:webHidden/>
               </w:rPr>
-              <w:instrText xml:space="preserve"> PAGEREF _Toc417423254 \h </w:instrText>
+              <w:instrText xml:space="preserve"> PAGEREF _Toc417586195 \h </w:instrText>
             </w:r>
             <w:r>
               <w:rPr>
@@ -918,7 +940,7 @@
                 <w:noProof/>
                 <w:webHidden/>
               </w:rPr>
-              <w:t>3</w:t>
+              <w:t>2</w:t>
             </w:r>
             <w:r>
               <w:rPr>
@@ -941,7 +963,7 @@
               <w:szCs w:val="22"/>
             </w:rPr>
           </w:pPr>
-          <w:hyperlink w:anchor="_Toc417423255" w:history="1">
+          <w:hyperlink w:anchor="_Toc417586196" w:history="1">
             <w:r>
               <w:rPr>
                 <w:rStyle w:val="Hyperlink"/>
@@ -968,7 +990,7 @@
                 <w:noProof/>
                 <w:webHidden/>
               </w:rPr>
-              <w:instrText xml:space="preserve"> PAGEREF _Toc417423255 \h </w:instrText>
+              <w:instrText xml:space="preserve"> PAGEREF _Toc417586196 \h </w:instrText>
             </w:r>
             <w:r>
               <w:rPr>
@@ -988,7 +1010,7 @@
                 <w:noProof/>
                 <w:webHidden/>
               </w:rPr>
-              <w:t>3</w:t>
+              <w:t>2</w:t>
             </w:r>
             <w:r>
               <w:rPr>
@@ -1011,7 +1033,7 @@
               <w:szCs w:val="22"/>
             </w:rPr>
           </w:pPr>
-          <w:hyperlink w:anchor="_Toc417423256" w:history="1">
+          <w:hyperlink w:anchor="_Toc417586197" w:history="1">
             <w:r>
               <w:rPr>
                 <w:rStyle w:val="Hyperlink"/>
@@ -1038,7 +1060,7 @@
                 <w:noProof/>
                 <w:webHidden/>
               </w:rPr>
-              <w:instrText xml:space="preserve"> PAGEREF _Toc417423256 \h </w:instrText>
+              <w:instrText xml:space="preserve"> PAGEREF _Toc417586197 \h </w:instrText>
             </w:r>
             <w:r>
               <w:rPr>
@@ -1058,7 +1080,7 @@
                 <w:noProof/>
                 <w:webHidden/>
               </w:rPr>
-              <w:t>4</w:t>
+              <w:t>3</w:t>
             </w:r>
             <w:r>
               <w:rPr>
@@ -1081,7 +1103,7 @@
               <w:szCs w:val="22"/>
             </w:rPr>
           </w:pPr>
-          <w:hyperlink w:anchor="_Toc417423257" w:history="1">
+          <w:hyperlink w:anchor="_Toc417586198" w:history="1">
             <w:r>
               <w:rPr>
                 <w:rStyle w:val="Hyperlink"/>
@@ -1108,7 +1130,7 @@
                 <w:noProof/>
                 <w:webHidden/>
               </w:rPr>
-              <w:instrText xml:space="preserve"> PAGEREF _Toc417423257 \h </w:instrText>
+              <w:instrText xml:space="preserve"> PAGEREF _Toc417586198 \h </w:instrText>
             </w:r>
             <w:r>
               <w:rPr>
@@ -1128,7 +1150,7 @@
                 <w:noProof/>
                 <w:webHidden/>
               </w:rPr>
-              <w:t>4</w:t>
+              <w:t>3</w:t>
             </w:r>
             <w:r>
               <w:rPr>
@@ -1151,7 +1173,7 @@
               <w:szCs w:val="22"/>
             </w:rPr>
           </w:pPr>
-          <w:hyperlink w:anchor="_Toc417423258" w:history="1">
+          <w:hyperlink w:anchor="_Toc417586199" w:history="1">
             <w:r>
               <w:rPr>
                 <w:rStyle w:val="Hyperlink"/>
@@ -1178,7 +1200,7 @@
                 <w:noProof/>
                 <w:webHidden/>
               </w:rPr>
-              <w:instrText xml:space="preserve"> PAGEREF _Toc417423258 \h </w:instrText>
+              <w:instrText xml:space="preserve"> PAGEREF _Toc417586199 \h </w:instrText>
             </w:r>
             <w:r>
               <w:rPr>
@@ -1198,7 +1220,7 @@
                 <w:noProof/>
                 <w:webHidden/>
               </w:rPr>
-              <w:t>4</w:t>
+              <w:t>3</w:t>
             </w:r>
             <w:r>
               <w:rPr>
@@ -1221,7 +1243,7 @@
               <w:szCs w:val="22"/>
             </w:rPr>
           </w:pPr>
-          <w:hyperlink w:anchor="_Toc417423259" w:history="1">
+          <w:hyperlink w:anchor="_Toc417586200" w:history="1">
             <w:r>
               <w:rPr>
                 <w:rStyle w:val="Hyperlink"/>
@@ -1248,7 +1270,7 @@
                 <w:noProof/>
                 <w:webHidden/>
               </w:rPr>
-              <w:instrText xml:space="preserve"> PAGEREF _Toc417423259 \h </w:instrText>
+              <w:instrText xml:space="preserve"> PAGEREF _Toc417586200 \h </w:instrText>
             </w:r>
             <w:r>
               <w:rPr>
@@ -1268,7 +1290,7 @@
                 <w:noProof/>
                 <w:webHidden/>
               </w:rPr>
-              <w:t>4</w:t>
+              <w:t>3</w:t>
             </w:r>
             <w:r>
               <w:rPr>
@@ -1291,7 +1313,7 @@
               <w:szCs w:val="22"/>
             </w:rPr>
           </w:pPr>
-          <w:hyperlink w:anchor="_Toc417423260" w:history="1">
+          <w:hyperlink w:anchor="_Toc417586201" w:history="1">
             <w:r>
               <w:rPr>
                 <w:rStyle w:val="Hyperlink"/>
@@ -1318,7 +1340,7 @@
                 <w:noProof/>
                 <w:webHidden/>
               </w:rPr>
-              <w:instrText xml:space="preserve"> PAGEREF _Toc417423260 \h </w:instrText>
+              <w:instrText xml:space="preserve"> PAGEREF _Toc417586201 \h </w:instrText>
             </w:r>
             <w:r>
               <w:rPr>
@@ -1338,7 +1360,7 @@
                 <w:noProof/>
                 <w:webHidden/>
               </w:rPr>
-              <w:t>4</w:t>
+              <w:t>3</w:t>
             </w:r>
             <w:r>
               <w:rPr>
@@ -1361,7 +1383,7 @@
               <w:szCs w:val="22"/>
             </w:rPr>
           </w:pPr>
-          <w:hyperlink w:anchor="_Toc417423261" w:history="1">
+          <w:hyperlink w:anchor="_Toc417586202" w:history="1">
             <w:r>
               <w:rPr>
                 <w:rStyle w:val="Hyperlink"/>
@@ -1388,7 +1410,7 @@
                 <w:noProof/>
                 <w:webHidden/>
               </w:rPr>
-              <w:instrText xml:space="preserve"> PAGEREF _Toc417423261 \h </w:instrText>
+              <w:instrText xml:space="preserve"> PAGEREF _Toc417586202 \h </w:instrText>
             </w:r>
             <w:r>
               <w:rPr>
@@ -1408,7 +1430,7 @@
                 <w:noProof/>
                 <w:webHidden/>
               </w:rPr>
-              <w:t>5</w:t>
+              <w:t>4</w:t>
             </w:r>
             <w:r>
               <w:rPr>
@@ -1431,7 +1453,7 @@
               <w:szCs w:val="22"/>
             </w:rPr>
           </w:pPr>
-          <w:hyperlink w:anchor="_Toc417423262" w:history="1">
+          <w:hyperlink w:anchor="_Toc417586203" w:history="1">
             <w:r>
               <w:rPr>
                 <w:rStyle w:val="Hyperlink"/>
@@ -1458,7 +1480,7 @@
                 <w:noProof/>
                 <w:webHidden/>
               </w:rPr>
-              <w:instrText xml:space="preserve"> PAGEREF _Toc417423262 \h </w:instrText>
+              <w:instrText xml:space="preserve"> PAGEREF _Toc417586203 \h </w:instrText>
             </w:r>
             <w:r>
               <w:rPr>
@@ -1478,7 +1500,7 @@
                 <w:noProof/>
                 <w:webHidden/>
               </w:rPr>
-              <w:t>5</w:t>
+              <w:t>4</w:t>
             </w:r>
             <w:r>
               <w:rPr>
@@ -1501,7 +1523,7 @@
               <w:szCs w:val="22"/>
             </w:rPr>
           </w:pPr>
-          <w:hyperlink w:anchor="_Toc417423263" w:history="1">
+          <w:hyperlink w:anchor="_Toc417586204" w:history="1">
             <w:r>
               <w:rPr>
                 <w:rStyle w:val="Hyperlink"/>
@@ -1528,7 +1550,7 @@
                 <w:noProof/>
                 <w:webHidden/>
               </w:rPr>
-              <w:instrText xml:space="preserve"> PAGEREF _Toc417423263 \h </w:instrText>
+              <w:instrText xml:space="preserve"> PAGEREF _Toc417586204 \h </w:instrText>
             </w:r>
             <w:r>
               <w:rPr>
@@ -1548,7 +1570,7 @@
                 <w:noProof/>
                 <w:webHidden/>
               </w:rPr>
-              <w:t>5</w:t>
+              <w:t>4</w:t>
             </w:r>
             <w:r>
               <w:rPr>
@@ -1571,7 +1593,7 @@
               <w:szCs w:val="22"/>
             </w:rPr>
           </w:pPr>
-          <w:hyperlink w:anchor="_Toc417423264" w:history="1">
+          <w:hyperlink w:anchor="_Toc417586205" w:history="1">
             <w:r>
               <w:rPr>
                 <w:rStyle w:val="Hyperlink"/>
@@ -1598,7 +1620,7 @@
                 <w:noProof/>
                 <w:webHidden/>
               </w:rPr>
-              <w:instrText xml:space="preserve"> PAGEREF _Toc417423264 \h </w:instrText>
+              <w:instrText xml:space="preserve"> PAGEREF _Toc417586205 \h </w:instrText>
             </w:r>
             <w:r>
               <w:rPr>
@@ -1618,7 +1640,7 @@
                 <w:noProof/>
                 <w:webHidden/>
               </w:rPr>
-              <w:t>6</w:t>
+              <w:t>5</w:t>
             </w:r>
             <w:r>
               <w:rPr>
@@ -1641,7 +1663,7 @@
               <w:szCs w:val="22"/>
             </w:rPr>
           </w:pPr>
-          <w:hyperlink w:anchor="_Toc417423265" w:history="1">
+          <w:hyperlink w:anchor="_Toc417586206" w:history="1">
             <w:r>
               <w:rPr>
                 <w:rStyle w:val="Hyperlink"/>
@@ -1668,7 +1690,7 @@
                 <w:noProof/>
                 <w:webHidden/>
               </w:rPr>
-              <w:instrText xml:space="preserve"> PAGEREF _Toc417423265 \h </w:instrText>
+              <w:instrText xml:space="preserve"> PAGEREF _Toc417586206 \h </w:instrText>
             </w:r>
             <w:r>
               <w:rPr>
@@ -1688,7 +1710,7 @@
                 <w:noProof/>
                 <w:webHidden/>
               </w:rPr>
-              <w:t>8</w:t>
+              <w:t>7</w:t>
             </w:r>
             <w:r>
               <w:rPr>
@@ -1711,7 +1733,7 @@
               <w:szCs w:val="22"/>
             </w:rPr>
           </w:pPr>
-          <w:hyperlink w:anchor="_Toc417423266" w:history="1">
+          <w:hyperlink w:anchor="_Toc417586207" w:history="1">
             <w:r>
               <w:rPr>
                 <w:rStyle w:val="Hyperlink"/>
@@ -1738,7 +1760,7 @@
                 <w:noProof/>
                 <w:webHidden/>
               </w:rPr>
-              <w:instrText xml:space="preserve"> PAGEREF _Toc417423266 \h </w:instrText>
+              <w:instrText xml:space="preserve"> PAGEREF _Toc417586207 \h </w:instrText>
             </w:r>
             <w:r>
               <w:rPr>
@@ -1758,7 +1780,7 @@
                 <w:noProof/>
                 <w:webHidden/>
               </w:rPr>
-              <w:t>9</w:t>
+              <w:t>8</w:t>
             </w:r>
             <w:r>
               <w:rPr>
@@ -1781,7 +1803,7 @@
               <w:szCs w:val="22"/>
             </w:rPr>
           </w:pPr>
-          <w:hyperlink w:anchor="_Toc417423267" w:history="1">
+          <w:hyperlink w:anchor="_Toc417586208" w:history="1">
             <w:r>
               <w:rPr>
                 <w:rStyle w:val="Hyperlink"/>
@@ -1808,7 +1830,7 @@
                 <w:noProof/>
                 <w:webHidden/>
               </w:rPr>
-              <w:instrText xml:space="preserve"> PAGEREF _Toc417423267 \h </w:instrText>
+              <w:instrText xml:space="preserve"> PAGEREF _Toc417586208 \h </w:instrText>
             </w:r>
             <w:r>
               <w:rPr>
@@ -1828,7 +1850,7 @@
                 <w:noProof/>
                 <w:webHidden/>
               </w:rPr>
-              <w:t>9</w:t>
+              <w:t>8</w:t>
             </w:r>
             <w:r>
               <w:rPr>
@@ -1851,7 +1873,7 @@
               <w:szCs w:val="22"/>
             </w:rPr>
           </w:pPr>
-          <w:hyperlink w:anchor="_Toc417423268" w:history="1">
+          <w:hyperlink w:anchor="_Toc417586209" w:history="1">
             <w:r>
               <w:rPr>
                 <w:rStyle w:val="Hyperlink"/>
@@ -1878,7 +1900,7 @@
                 <w:noProof/>
                 <w:webHidden/>
               </w:rPr>
-              <w:instrText xml:space="preserve"> PAGEREF _Toc417423268 \h </w:instrText>
+              <w:instrText xml:space="preserve"> PAGEREF _Toc417586209 \h </w:instrText>
             </w:r>
             <w:r>
               <w:rPr>
@@ -1898,7 +1920,7 @@
                 <w:noProof/>
                 <w:webHidden/>
               </w:rPr>
-              <w:t>10</w:t>
+              <w:t>9</w:t>
             </w:r>
             <w:r>
               <w:rPr>
@@ -1921,7 +1943,7 @@
               <w:szCs w:val="22"/>
             </w:rPr>
           </w:pPr>
-          <w:hyperlink w:anchor="_Toc417423269" w:history="1">
+          <w:hyperlink w:anchor="_Toc417586210" w:history="1">
             <w:r>
               <w:rPr>
                 <w:rStyle w:val="Hyperlink"/>
@@ -1948,7 +1970,7 @@
                 <w:noProof/>
                 <w:webHidden/>
               </w:rPr>
-              <w:instrText xml:space="preserve"> PAGEREF _Toc417423269 \h </w:instrText>
+              <w:instrText xml:space="preserve"> PAGEREF _Toc417586210 \h </w:instrText>
             </w:r>
             <w:r>
               <w:rPr>
@@ -1968,7 +1990,7 @@
                 <w:noProof/>
                 <w:webHidden/>
               </w:rPr>
-              <w:t>10</w:t>
+              <w:t>9</w:t>
             </w:r>
             <w:r>
               <w:rPr>
@@ -1991,7 +2013,7 @@
               <w:szCs w:val="22"/>
             </w:rPr>
           </w:pPr>
-          <w:hyperlink w:anchor="_Toc417423270" w:history="1">
+          <w:hyperlink w:anchor="_Toc417586211" w:history="1">
             <w:r>
               <w:rPr>
                 <w:rStyle w:val="Hyperlink"/>
@@ -2018,7 +2040,7 @@
                 <w:noProof/>
                 <w:webHidden/>
               </w:rPr>
-              <w:instrText xml:space="preserve"> PAGEREF _Toc417423270 \h </w:instrText>
+              <w:instrText xml:space="preserve"> PAGEREF _Toc417586211 \h </w:instrText>
             </w:r>
             <w:r>
               <w:rPr>
@@ -2061,7 +2083,7 @@
               <w:szCs w:val="22"/>
             </w:rPr>
           </w:pPr>
-          <w:hyperlink w:anchor="_Toc417423271" w:history="1">
+          <w:hyperlink w:anchor="_Toc417586212" w:history="1">
             <w:r>
               <w:rPr>
                 <w:rStyle w:val="Hyperlink"/>
@@ -2088,7 +2110,7 @@
                 <w:noProof/>
                 <w:webHidden/>
               </w:rPr>
-              <w:instrText xml:space="preserve"> PAGEREF _Toc417423271 \h </w:instrText>
+              <w:instrText xml:space="preserve"> PAGEREF _Toc417586212 \h </w:instrText>
             </w:r>
             <w:r>
               <w:rPr>
@@ -2131,7 +2153,7 @@
               <w:szCs w:val="22"/>
             </w:rPr>
           </w:pPr>
-          <w:hyperlink w:anchor="_Toc417423272" w:history="1">
+          <w:hyperlink w:anchor="_Toc417586213" w:history="1">
             <w:r>
               <w:rPr>
                 <w:rStyle w:val="Hyperlink"/>
@@ -2158,7 +2180,7 @@
                 <w:noProof/>
                 <w:webHidden/>
               </w:rPr>
-              <w:instrText xml:space="preserve"> PAGEREF _Toc417423272 \h </w:instrText>
+              <w:instrText xml:space="preserve"> PAGEREF _Toc417586213 \h </w:instrText>
             </w:r>
             <w:r>
               <w:rPr>
@@ -2178,7 +2200,7 @@
                 <w:noProof/>
                 <w:webHidden/>
               </w:rPr>
-              <w:t>11</w:t>
+              <w:t>10</w:t>
             </w:r>
             <w:r>
               <w:rPr>
@@ -2201,7 +2223,7 @@
               <w:szCs w:val="22"/>
             </w:rPr>
           </w:pPr>
-          <w:hyperlink w:anchor="_Toc417423273" w:history="1">
+          <w:hyperlink w:anchor="_Toc417586214" w:history="1">
             <w:r>
               <w:rPr>
                 <w:rStyle w:val="Hyperlink"/>
@@ -2228,7 +2250,7 @@
                 <w:noProof/>
                 <w:webHidden/>
               </w:rPr>
-              <w:instrText xml:space="preserve"> PAGEREF _Toc417423273 \h </w:instrText>
+              <w:instrText xml:space="preserve"> PAGEREF _Toc417586214 \h </w:instrText>
             </w:r>
             <w:r>
               <w:rPr>
@@ -2248,7 +2270,7 @@
                 <w:noProof/>
                 <w:webHidden/>
               </w:rPr>
-              <w:t>11</w:t>
+              <w:t>10</w:t>
             </w:r>
             <w:r>
               <w:rPr>
@@ -2271,7 +2293,7 @@
               <w:szCs w:val="22"/>
             </w:rPr>
           </w:pPr>
-          <w:hyperlink w:anchor="_Toc417423274" w:history="1">
+          <w:hyperlink w:anchor="_Toc417586215" w:history="1">
             <w:r>
               <w:rPr>
                 <w:rStyle w:val="Hyperlink"/>
@@ -2298,7 +2320,7 @@
                 <w:noProof/>
                 <w:webHidden/>
               </w:rPr>
-              <w:instrText xml:space="preserve"> PAGEREF _Toc417423274 \h </w:instrText>
+              <w:instrText xml:space="preserve"> PAGEREF _Toc417586215 \h </w:instrText>
             </w:r>
             <w:r>
               <w:rPr>
@@ -2318,7 +2340,7 @@
                 <w:noProof/>
                 <w:webHidden/>
               </w:rPr>
-              <w:t>11</w:t>
+              <w:t>10</w:t>
             </w:r>
             <w:r>
               <w:rPr>
@@ -2341,7 +2363,7 @@
               <w:szCs w:val="22"/>
             </w:rPr>
           </w:pPr>
-          <w:hyperlink w:anchor="_Toc417423275" w:history="1">
+          <w:hyperlink w:anchor="_Toc417586216" w:history="1">
             <w:r>
               <w:rPr>
                 <w:rStyle w:val="Hyperlink"/>
@@ -2368,7 +2390,7 @@
                 <w:noProof/>
                 <w:webHidden/>
               </w:rPr>
-              <w:instrText xml:space="preserve"> PAGEREF _Toc417423275 \h </w:instrText>
+              <w:instrText xml:space="preserve"> PAGEREF _Toc417586216 \h </w:instrText>
             </w:r>
             <w:r>
               <w:rPr>
@@ -2388,7 +2410,7 @@
                 <w:noProof/>
                 <w:webHidden/>
               </w:rPr>
-              <w:t>13</w:t>
+              <w:t>12</w:t>
             </w:r>
             <w:r>
               <w:rPr>
@@ -2411,7 +2433,7 @@
               <w:szCs w:val="22"/>
             </w:rPr>
           </w:pPr>
-          <w:hyperlink w:anchor="_Toc417423276" w:history="1">
+          <w:hyperlink w:anchor="_Toc417586217" w:history="1">
             <w:r>
               <w:rPr>
                 <w:rStyle w:val="Hyperlink"/>
@@ -2438,7 +2460,7 @@
                 <w:noProof/>
                 <w:webHidden/>
               </w:rPr>
-              <w:instrText xml:space="preserve"> PAGEREF _Toc417423276 \h </w:instrText>
+              <w:instrText xml:space="preserve"> PAGEREF _Toc417586217 \h </w:instrText>
             </w:r>
             <w:r>
               <w:rPr>
@@ -2458,7 +2480,7 @@
                 <w:noProof/>
                 <w:webHidden/>
               </w:rPr>
-              <w:t>13</w:t>
+              <w:t>12</w:t>
             </w:r>
             <w:r>
               <w:rPr>
@@ -2481,7 +2503,7 @@
               <w:szCs w:val="22"/>
             </w:rPr>
           </w:pPr>
-          <w:hyperlink w:anchor="_Toc417423277" w:history="1">
+          <w:hyperlink w:anchor="_Toc417586218" w:history="1">
             <w:r>
               <w:rPr>
                 <w:rStyle w:val="Hyperlink"/>
@@ -2508,7 +2530,7 @@
                 <w:noProof/>
                 <w:webHidden/>
               </w:rPr>
-              <w:instrText xml:space="preserve"> PAGEREF _Toc417423277 \h </w:instrText>
+              <w:instrText xml:space="preserve"> PAGEREF _Toc417586218 \h </w:instrText>
             </w:r>
             <w:r>
               <w:rPr>
@@ -2528,7 +2550,7 @@
                 <w:noProof/>
                 <w:webHidden/>
               </w:rPr>
-              <w:t>13</w:t>
+              <w:t>12</w:t>
             </w:r>
             <w:r>
               <w:rPr>
@@ -2551,7 +2573,7 @@
               <w:szCs w:val="22"/>
             </w:rPr>
           </w:pPr>
-          <w:hyperlink w:anchor="_Toc417423278" w:history="1">
+          <w:hyperlink w:anchor="_Toc417586219" w:history="1">
             <w:r>
               <w:rPr>
                 <w:rStyle w:val="Hyperlink"/>
@@ -2578,7 +2600,7 @@
                 <w:noProof/>
                 <w:webHidden/>
               </w:rPr>
-              <w:instrText xml:space="preserve"> PAGEREF _Toc417423278 \h </w:instrText>
+              <w:instrText xml:space="preserve"> PAGEREF _Toc417586219 \h </w:instrText>
             </w:r>
             <w:r>
               <w:rPr>
@@ -2598,7 +2620,7 @@
                 <w:noProof/>
                 <w:webHidden/>
               </w:rPr>
-              <w:t>13</w:t>
+              <w:t>12</w:t>
             </w:r>
             <w:r>
               <w:rPr>
@@ -2621,7 +2643,7 @@
               <w:szCs w:val="22"/>
             </w:rPr>
           </w:pPr>
-          <w:hyperlink w:anchor="_Toc417423279" w:history="1">
+          <w:hyperlink w:anchor="_Toc417586220" w:history="1">
             <w:r>
               <w:rPr>
                 <w:rStyle w:val="Hyperlink"/>
@@ -2648,7 +2670,7 @@
                 <w:noProof/>
                 <w:webHidden/>
               </w:rPr>
-              <w:instrText xml:space="preserve"> PAGEREF _Toc417423279 \h </w:instrText>
+              <w:instrText xml:space="preserve"> PAGEREF _Toc417586220 \h </w:instrText>
             </w:r>
             <w:r>
               <w:rPr>
@@ -2668,7 +2690,7 @@
                 <w:noProof/>
                 <w:webHidden/>
               </w:rPr>
-              <w:t>13</w:t>
+              <w:t>12</w:t>
             </w:r>
             <w:r>
               <w:rPr>
@@ -2693,13 +2715,6 @@
     </w:sdt>
     <w:p>
       <w:pPr>
-        <w:rPr>
-          <w:sz w:val="32"/>
-        </w:rPr>
-      </w:pPr>
-    </w:p>
-    <w:p>
-      <w:pPr>
         <w:spacing w:before="0" w:after="0"/>
         <w:rPr>
           <w:rFonts w:asciiTheme="majorHAnsi" w:eastAsiaTheme="majorEastAsia" w:hAnsiTheme="majorHAnsi" w:cstheme="majorBidi"/>
@@ -2718,7 +2733,7 @@
       <w:pPr>
         <w:pStyle w:val="Heading1"/>
       </w:pPr>
-      <w:bookmarkStart w:id="1" w:name="_Toc417423254"/>
+      <w:bookmarkStart w:id="1" w:name="_Toc417586195"/>
       <w:r>
         <w:lastRenderedPageBreak/>
         <w:t>Introduction</w:t>
@@ -2727,7 +2742,25 @@
     </w:p>
     <w:p>
       <w:r>
-        <w:t>This project is intended to introduce some basic concepts from electronic and mechanical design. There is a small amount of soldering and a small amount of assembly the result of which is a working and powerful flashlight.</w:t>
+        <w:t>This project is intended to introduce some basic concepts from electronic and mechanical design. There is a small amount of soldering and a small amount of assembly</w:t>
+      </w:r>
+      <w:r>
+        <w:t>.</w:t>
+      </w:r>
+      <w:r>
+        <w:t xml:space="preserve"> </w:t>
+      </w:r>
+      <w:r>
+        <w:t>T</w:t>
+      </w:r>
+      <w:r>
+        <w:t xml:space="preserve">he result of </w:t>
+      </w:r>
+      <w:r>
+        <w:t>this</w:t>
+      </w:r>
+      <w:r>
+        <w:t xml:space="preserve"> is a working and powerful flashlight.</w:t>
       </w:r>
     </w:p>
     <w:p>
@@ -2742,7 +2775,7 @@
       <w:pPr>
         <w:pStyle w:val="Heading1"/>
       </w:pPr>
-      <w:bookmarkStart w:id="2" w:name="_Toc417423255"/>
+      <w:bookmarkStart w:id="2" w:name="_Toc417586196"/>
       <w:r>
         <w:t>Design</w:t>
       </w:r>
@@ -2838,7 +2871,13 @@
         <w:t>,</w:t>
       </w:r>
       <w:r>
-        <w:t xml:space="preserve"> we use a plastic reflector. The reflectors in this design are inexpensive </w:t>
+        <w:t xml:space="preserve"> we use a </w:t>
+      </w:r>
+      <w:r>
+        <w:t>curved</w:t>
+      </w:r>
+      <w:r>
+        <w:t xml:space="preserve"> reflector. The reflectors in this design are inexpensive </w:t>
       </w:r>
       <w:r>
         <w:t>plastic devices</w:t>
@@ -2884,7 +2923,13 @@
         <w:t xml:space="preserve"> soldered to a circuit board</w:t>
       </w:r>
       <w:r>
-        <w:t xml:space="preserve"> to make contact with the negative (-) terminal of the batteries. On the opposite side of this board there is a simple pushbutton toggle switch to turn the flashlight on and off.</w:t>
+        <w:t xml:space="preserve"> to make contact with</w:t>
+      </w:r>
+      <w:r>
+        <w:t>, and push against,</w:t>
+      </w:r>
+      <w:r>
+        <w:t xml:space="preserve"> the negative (-) terminal of the batteries. On the opposite side of this board there is a simple pushbutton toggle switch to turn the flashlight on and off.</w:t>
       </w:r>
     </w:p>
     <w:p>
@@ -2912,7 +2957,7 @@
         <w:t>c</w:t>
       </w:r>
       <w:r>
-        <w:t xml:space="preserve">opper tape which runs along the inside of the PVC tube. It makes contact with the LED board using plated pads on the underside of the board. The button board contacts the tape using, the solder </w:t>
+        <w:t xml:space="preserve">opper tape which runs along the inside of the PVC tube. It makes contact with the LED board using plated pads on the underside of the board. The button board contacts the tape using the solder </w:t>
       </w:r>
       <w:r>
         <w:t>lugs</w:t>
@@ -2928,7 +2973,7 @@
       <w:pPr>
         <w:pStyle w:val="Heading1"/>
       </w:pPr>
-      <w:bookmarkStart w:id="3" w:name="_Toc417423256"/>
+      <w:bookmarkStart w:id="3" w:name="_Toc417586197"/>
       <w:r>
         <w:lastRenderedPageBreak/>
         <w:t>Parts</w:t>
@@ -2939,7 +2984,7 @@
       <w:pPr>
         <w:pStyle w:val="Heading2"/>
       </w:pPr>
-      <w:bookmarkStart w:id="4" w:name="_Toc417423257"/>
+      <w:bookmarkStart w:id="4" w:name="_Toc417586198"/>
       <w:r>
         <w:t>L</w:t>
       </w:r>
@@ -3021,7 +3066,7 @@
       <w:pPr>
         <w:pStyle w:val="Heading2"/>
       </w:pPr>
-      <w:bookmarkStart w:id="5" w:name="_Toc417423258"/>
+      <w:bookmarkStart w:id="5" w:name="_Toc417586199"/>
       <w:r>
         <w:t>A</w:t>
       </w:r>
@@ -3039,6 +3084,9 @@
         </w:numPr>
       </w:pPr>
       <w:r>
+        <w:t xml:space="preserve">Light-Emitting Diode, </w:t>
+      </w:r>
+      <w:r>
         <w:t>LED</w:t>
       </w:r>
       <w:r>
@@ -3067,7 +3115,7 @@
       <w:pPr>
         <w:pStyle w:val="Heading2"/>
       </w:pPr>
-      <w:bookmarkStart w:id="6" w:name="_Toc417423259"/>
+      <w:bookmarkStart w:id="6" w:name="_Toc417586200"/>
       <w:r>
         <w:t xml:space="preserve">Small </w:t>
       </w:r>
@@ -3176,7 +3224,7 @@
       <w:pPr>
         <w:pStyle w:val="Heading1"/>
       </w:pPr>
-      <w:bookmarkStart w:id="7" w:name="_Toc417423260"/>
+      <w:bookmarkStart w:id="7" w:name="_Toc417586201"/>
       <w:r>
         <w:t>Tools</w:t>
       </w:r>
@@ -3205,6 +3253,9 @@
       <w:r>
         <w:t>Solder</w:t>
       </w:r>
+      <w:r>
+        <w:t xml:space="preserve"> (</w:t>
+      </w:r>
     </w:p>
     <w:p>
       <w:pPr>
@@ -3318,6 +3369,24 @@
       </w:r>
       <w:r>
         <w:t>ile</w:t>
+      </w:r>
+    </w:p>
+    <w:p>
+      <w:pPr>
+        <w:pStyle w:val="ListParagraph"/>
+        <w:numPr>
+          <w:ilvl w:val="0"/>
+          <w:numId w:val="4"/>
+        </w:numPr>
+      </w:pPr>
+      <w:r>
+        <w:t xml:space="preserve">Clean </w:t>
+      </w:r>
+      <w:r>
+        <w:t>r</w:t>
+      </w:r>
+      <w:r>
+        <w:t>ags or paper towels</w:t>
       </w:r>
     </w:p>
     <w:p/>
@@ -3346,7 +3415,7 @@
       <w:pPr>
         <w:pStyle w:val="Heading1"/>
       </w:pPr>
-      <w:bookmarkStart w:id="8" w:name="_Toc417423261"/>
+      <w:bookmarkStart w:id="8" w:name="_Toc417586202"/>
       <w:r>
         <w:lastRenderedPageBreak/>
         <w:t>Assembly</w:t>
@@ -3377,7 +3446,7 @@
       <w:pPr>
         <w:pStyle w:val="Heading2"/>
       </w:pPr>
-      <w:bookmarkStart w:id="9" w:name="_Toc417423262"/>
+      <w:bookmarkStart w:id="9" w:name="_Toc417586203"/>
       <w:r>
         <w:t>Building the components</w:t>
       </w:r>
@@ -3415,7 +3484,19 @@
         <w:t>is made of fiberglass that has c</w:t>
       </w:r>
       <w:r>
-        <w:t xml:space="preserve">opper traces on its surface which form the circuits and this copper is then plated with a very thin layer of gold. Why </w:t>
+        <w:t>opper traces on its surface</w:t>
+      </w:r>
+      <w:r>
+        <w:t>,</w:t>
+      </w:r>
+      <w:r>
+        <w:t xml:space="preserve"> which form the circuits</w:t>
+      </w:r>
+      <w:r>
+        <w:t>,</w:t>
+      </w:r>
+      <w:r>
+        <w:t xml:space="preserve"> and this copper is then plated with a very thin layer of gold. Why </w:t>
       </w:r>
       <w:r>
         <w:t>g</w:t>
@@ -3438,7 +3519,16 @@
     </w:p>
     <w:p>
       <w:r>
-        <w:t>[PIC OF THE TWO PCBS]</w:t>
+        <w:t>[PIC OF THE TWO PCBS</w:t>
+      </w:r>
+      <w:r>
+        <w:t>, WITH TABS &amp;</w:t>
+      </w:r>
+      <w:r>
+        <w:t xml:space="preserve"> ROUGH EDGES</w:t>
+      </w:r>
+      <w:r>
+        <w:t>]</w:t>
       </w:r>
     </w:p>
     <w:p>
@@ -3491,7 +3581,7 @@
       <w:pPr>
         <w:pStyle w:val="Heading3"/>
       </w:pPr>
-      <w:bookmarkStart w:id="10" w:name="_Toc417423263"/>
+      <w:bookmarkStart w:id="10" w:name="_Toc417586204"/>
       <w:r>
         <w:t>Bottom board</w:t>
       </w:r>
@@ -3518,15 +3608,13 @@
         <w:t xml:space="preserve"> This is usually easiest by placing the flat file on the bench (if it has a handle, have the handle hang over the edge of the bench so the file stays flat) and, holding the PCB in one hand, rub it against the file. To file the curved ends a </w:t>
       </w:r>
       <w:r>
-        <w:t xml:space="preserve">sweeping motion of the wrist may be necessary. You may also need to hold the file still with your other hand (or the help of </w:t>
-      </w:r>
-      <w:proofErr w:type="spellStart"/>
-      <w:r>
-        <w:t>a</w:t>
-      </w:r>
-      <w:proofErr w:type="spellEnd"/>
-      <w:r>
-        <w:t xml:space="preserve"> friend) if it’s prone to moving.</w:t>
+        <w:t xml:space="preserve">sweeping motion of the wrist may be necessary. You may also need to hold the file still with your other hand (or </w:t>
+      </w:r>
+      <w:r>
+        <w:t xml:space="preserve">with </w:t>
+      </w:r>
+      <w:r>
+        <w:t>the help of a friend) if it’s prone to moving.</w:t>
       </w:r>
     </w:p>
     <w:p>
@@ -3544,7 +3632,7 @@
     </w:p>
     <w:p>
       <w:r>
-        <w:t>It’s usually easier to install the spring first; it also helps if you have a friend who can use the pliers to hold the spring in place while you solder it.</w:t>
+        <w:t>It’s usually easier to install the spring first; it also helps if you have a friend who can use pliers to hold the spring in place while you solder it.</w:t>
       </w:r>
     </w:p>
     <w:p>
@@ -3719,7 +3807,7 @@
       <w:pPr>
         <w:pStyle w:val="Heading3"/>
       </w:pPr>
-      <w:bookmarkStart w:id="11" w:name="_Toc417423264"/>
+      <w:bookmarkStart w:id="11" w:name="_Toc417586205"/>
       <w:r>
         <w:t>Top board</w:t>
       </w:r>
@@ -3767,13 +3855,25 @@
     </w:p>
     <w:p>
       <w:r>
-        <w:t>The LED is the component that produces light. LEDs are available in all sorts of shapes, sizes and colors and are some of the most efficient components available to turn electricity into light.</w:t>
+        <w:t xml:space="preserve">The LED is the component that produces light. LEDs are available in all sorts of shapes, sizes and colors and are some of the most efficient components </w:t>
+      </w:r>
+      <w:r>
+        <w:t xml:space="preserve">currently </w:t>
+      </w:r>
+      <w:r>
+        <w:t>available to turn electricity into light.</w:t>
       </w:r>
     </w:p>
     <w:p>
       <w:r>
         <w:lastRenderedPageBreak/>
-        <w:t>The LED has four legs that protrude ever so slightly near the corners of the case. The LED must be installed a specific way round: On the board</w:t>
+        <w:t xml:space="preserve">The LED </w:t>
+      </w:r>
+      <w:r>
+        <w:t xml:space="preserve">in our kit </w:t>
+      </w:r>
+      <w:r>
+        <w:t>has four legs that protrude ever so slightly near the corners of the case. The LED must be installed a specific way round: On the board</w:t>
       </w:r>
       <w:r>
         <w:t xml:space="preserve"> the location is marked with the word “</w:t>
@@ -3791,6 +3891,9 @@
         <w:t xml:space="preserve"> is marked with a diagonal </w:t>
       </w:r>
       <w:r>
+        <w:t xml:space="preserve">line </w:t>
+      </w:r>
+      <w:r>
         <w:t xml:space="preserve">and a small triangle </w:t>
       </w:r>
       <w:r>
@@ -3839,7 +3942,13 @@
         <w:t xml:space="preserve">solder </w:t>
       </w:r>
       <w:r>
-        <w:t>pads; four small pads for the LED legs and one oblong pad for the heat pad.</w:t>
+        <w:t xml:space="preserve">pads; four small pads for the LED legs and one </w:t>
+      </w:r>
+      <w:r>
+        <w:t xml:space="preserve">thin </w:t>
+      </w:r>
+      <w:r>
+        <w:t>oblong pad for the heat pad.</w:t>
       </w:r>
     </w:p>
     <w:p>
@@ -3870,7 +3979,13 @@
         <w:t xml:space="preserve"> </w:t>
       </w:r>
       <w:r>
-        <w:t>If the component is not flat, melt the solder</w:t>
+        <w:t>If the component is not flat</w:t>
+      </w:r>
+      <w:r>
+        <w:t xml:space="preserve"> on the board</w:t>
+      </w:r>
+      <w:r>
+        <w:t>, melt the solder</w:t>
       </w:r>
       <w:r>
         <w:t xml:space="preserve"> again</w:t>
@@ -3886,12 +4001,21 @@
       </w:r>
       <w:r>
         <w:t xml:space="preserve"> white case of the LED with tweezers</w:t>
+      </w:r>
+      <w:r>
+        <w:t xml:space="preserve">; </w:t>
       </w:r>
       <w:r>
         <w:rPr>
           <w:color w:val="C0504D" w:themeColor="accent2"/>
         </w:rPr>
-        <w:t>; the yellow part of the LED is soft and may be easily damaged.</w:t>
+        <w:t xml:space="preserve">you need to be careful since </w:t>
+      </w:r>
+      <w:r>
+        <w:rPr>
+          <w:color w:val="C0504D" w:themeColor="accent2"/>
+        </w:rPr>
+        <w:t>the yellow part of the LED is soft and may be easily damaged.</w:t>
       </w:r>
     </w:p>
     <w:p>
@@ -3909,10 +4033,37 @@
       <w:r>
         <w:t>ed to solder the remaining legs to the board</w:t>
       </w:r>
-    </w:p>
-    <w:p>
-      <w:r>
-        <w:t xml:space="preserve">Soldering the heat-dissipation pad is a little trickier, since it is under the LED package. To help with this the footprint on the board has been extended beyond the edge of the LED. Simply apply solder to this pad on each side of the LED; Feed </w:t>
+      <w:r>
+        <w:t>.</w:t>
+      </w:r>
+    </w:p>
+    <w:p>
+      <w:r>
+        <w:t xml:space="preserve">Soldering the heat-dissipation pad is a little trickier, since it is under the </w:t>
+      </w:r>
+      <w:r>
+        <w:t>plastic case of the LED</w:t>
+      </w:r>
+      <w:r>
+        <w:t>. To help with this the footprint</w:t>
+      </w:r>
+      <w:r>
+        <w:t xml:space="preserve"> of the pad</w:t>
+      </w:r>
+      <w:r>
+        <w:t xml:space="preserve"> on the board has been extended beyo</w:t>
+      </w:r>
+      <w:r>
+        <w:t>nd the edge of the LED. A</w:t>
+      </w:r>
+      <w:r>
+        <w:t xml:space="preserve">pply solder to this pad on each side of the LED; </w:t>
+      </w:r>
+      <w:r>
+        <w:t>f</w:t>
+      </w:r>
+      <w:r>
+        <w:t xml:space="preserve">eed </w:t>
       </w:r>
       <w:r>
         <w:t xml:space="preserve">in </w:t>
@@ -3927,7 +4078,16 @@
         <w:t>generously, allowing a bit of a blob to form. After a few seconds some of the molten solder will be drawn under the LED by capillary action</w:t>
       </w:r>
       <w:r>
-        <w:t>; it may not seem like much but it is enough</w:t>
+        <w:t xml:space="preserve">; it may not seem like much </w:t>
+      </w:r>
+      <w:r>
+        <w:t xml:space="preserve">solder makes it under there </w:t>
+      </w:r>
+      <w:r>
+        <w:t>but it is enough</w:t>
+      </w:r>
+      <w:r>
+        <w:t xml:space="preserve"> for this flashlight</w:t>
       </w:r>
       <w:r>
         <w:t xml:space="preserve">. </w:t>
@@ -4001,12 +4161,12 @@
     </w:p>
     <w:p>
       <w:r>
+        <w:lastRenderedPageBreak/>
         <w:t>[PIC OF REG BEING SOLDERED]</w:t>
       </w:r>
     </w:p>
     <w:p>
       <w:r>
-        <w:lastRenderedPageBreak/>
         <w:t>Similar to the LED, a reasonable technique for soldering the regulator to the board is to pick one leg, apply solder to its pad and then use tweezers to slide the component into place ensuring the device is flat against the board. Once set, solder the other two legs and the big solder tab.</w:t>
       </w:r>
     </w:p>
@@ -4045,7 +4205,13 @@
         </w:rPr>
       </w:pPr>
       <w:r>
-        <w:t xml:space="preserve">With the top board pointing away from you or anyone else (because it is really bright, you don’t want to blind anyone!) touch the negative (-) terminal to one of the two outer pads on the underside of the board and the positive (+) terminal to the central circular pad.  </w:t>
+        <w:t>With the top board pointing away from you or anyone else (because it is really bright, you don’t want to blind anyone!) touch the negative (-) terminal to one of the two outer pads on the underside of the board and the positive (+) terminal to the central circular pad.</w:t>
+      </w:r>
+      <w:r>
+        <w:t xml:space="preserve"> If the wires have clips on their ends, then you can clip the negative (-) wire, usually black, to the edge of the board for this test.</w:t>
+      </w:r>
+      <w:r>
+        <w:t xml:space="preserve"> </w:t>
       </w:r>
       <w:r>
         <w:rPr>
@@ -4116,7 +4282,7 @@
         <w:rPr>
           <w:noProof/>
         </w:rPr>
-        <w:t>13</w:t>
+        <w:t>12</w:t>
       </w:r>
       <w:r>
         <w:fldChar w:fldCharType="end"/>
@@ -4129,7 +4295,7 @@
       <w:pPr>
         <w:pStyle w:val="Heading3"/>
       </w:pPr>
-      <w:bookmarkStart w:id="12" w:name="_Toc417423265"/>
+      <w:bookmarkStart w:id="12" w:name="_Toc417586206"/>
       <w:r>
         <w:t>B</w:t>
       </w:r>
@@ -4181,6 +4347,11 @@
       </w:r>
     </w:p>
     <w:p>
+      <w:r>
+        <w:t>Due to the way the body is machined it is possible that the ends may appear to have furry plastic attached. This is called burr and needs to be removed. You should be able to pick or rub it off with your fingers or one of the tools handy. Try not to scratch the outside of the tube!</w:t>
+      </w:r>
+    </w:p>
+    <w:p>
       <w:pPr>
         <w:pStyle w:val="Heading4"/>
       </w:pPr>
@@ -4210,10 +4381,34 @@
         <w:t>The tape</w:t>
       </w:r>
       <w:r>
-        <w:t xml:space="preserve"> runs along inside of tube</w:t>
-      </w:r>
-      <w:r>
-        <w:t>, aligned with the screw holes. The tape has an adhesive backing that is exposed by removing the white backing material. It’s a good idea to keep the tape flat when removing the backing to reduce curling.</w:t>
+        <w:t xml:space="preserve"> runs along</w:t>
+      </w:r>
+      <w:r>
+        <w:t xml:space="preserve"> the</w:t>
+      </w:r>
+      <w:r>
+        <w:t xml:space="preserve"> inside of </w:t>
+      </w:r>
+      <w:r>
+        <w:t xml:space="preserve">the </w:t>
+      </w:r>
+      <w:r>
+        <w:t>tube</w:t>
+      </w:r>
+      <w:r>
+        <w:t xml:space="preserve">, aligned with the screw holes. </w:t>
+      </w:r>
+      <w:r>
+        <w:t>The tape has an adhesive side</w:t>
+      </w:r>
+      <w:r>
+        <w:t xml:space="preserve"> that is exposed by removing</w:t>
+      </w:r>
+      <w:r>
+        <w:t xml:space="preserve"> the white backing material. It i</w:t>
+      </w:r>
+      <w:r>
+        <w:t>s a good idea to keep the tape flat when removing the backing to reduce curling.</w:t>
       </w:r>
     </w:p>
     <w:p>
@@ -4269,6 +4464,7 @@
         <w:t xml:space="preserve">the tape </w:t>
       </w:r>
       <w:r>
+        <w:lastRenderedPageBreak/>
         <w:t xml:space="preserve">flush with the outside </w:t>
       </w:r>
       <w:r>
@@ -4278,7 +4474,28 @@
         <w:t xml:space="preserve"> the top end.</w:t>
       </w:r>
       <w:r>
-        <w:t xml:space="preserve"> Run your fingers along the length of the tape, inside and out, to ensure adhesion.</w:t>
+        <w:t xml:space="preserve"> Rub</w:t>
+      </w:r>
+      <w:r>
+        <w:t xml:space="preserve"> your fingers </w:t>
+      </w:r>
+      <w:r>
+        <w:t xml:space="preserve">firmly </w:t>
+      </w:r>
+      <w:r>
+        <w:t>along the length of the tape, inside</w:t>
+      </w:r>
+      <w:r>
+        <w:t xml:space="preserve"> the tube</w:t>
+      </w:r>
+      <w:r>
+        <w:t xml:space="preserve"> and out, to ensure </w:t>
+      </w:r>
+      <w:r>
+        <w:t xml:space="preserve">good </w:t>
+      </w:r>
+      <w:r>
+        <w:t>adhesion.</w:t>
       </w:r>
     </w:p>
     <w:p>
@@ -4302,7 +4519,6 @@
         <w:pStyle w:val="Heading4"/>
       </w:pPr>
       <w:r>
-        <w:lastRenderedPageBreak/>
         <w:t xml:space="preserve">Attach solder </w:t>
       </w:r>
       <w:r>
@@ -4311,7 +4527,13 @@
     </w:p>
     <w:p>
       <w:r>
-        <w:t xml:space="preserve">There are two holes at the bottom end of the tube. These are to accept screws that hold solder </w:t>
+        <w:t xml:space="preserve">There are two holes at the bottom end of the tube. These are to accept screws that hold </w:t>
+      </w:r>
+      <w:r>
+        <w:t xml:space="preserve">the </w:t>
+      </w:r>
+      <w:r>
+        <w:t xml:space="preserve">solder </w:t>
       </w:r>
       <w:r>
         <w:t>lugs</w:t>
@@ -4324,6 +4546,15 @@
       </w:r>
       <w:r>
         <w:t xml:space="preserve"> will later attach to the bottom board.</w:t>
+      </w:r>
+      <w:r>
+        <w:t xml:space="preserve"> The screws are very short to ensure they do not protrude </w:t>
+      </w:r>
+      <w:r>
+        <w:t>through to</w:t>
+      </w:r>
+      <w:r>
+        <w:t xml:space="preserve"> the inside of the tube.</w:t>
       </w:r>
     </w:p>
     <w:p>
@@ -4477,7 +4708,7 @@
       <w:pPr>
         <w:pStyle w:val="Heading2"/>
       </w:pPr>
-      <w:bookmarkStart w:id="13" w:name="_Toc417423266"/>
+      <w:bookmarkStart w:id="13" w:name="_Toc417586207"/>
       <w:r>
         <w:t>Combining the components</w:t>
       </w:r>
@@ -4487,7 +4718,7 @@
       <w:pPr>
         <w:pStyle w:val="Heading3"/>
       </w:pPr>
-      <w:bookmarkStart w:id="14" w:name="_Toc417423267"/>
+      <w:bookmarkStart w:id="14" w:name="_Toc417586208"/>
       <w:r>
         <w:t>Attach the top board</w:t>
       </w:r>
@@ -4513,6 +4744,7 @@
     </w:p>
     <w:p>
       <w:r>
+        <w:lastRenderedPageBreak/>
         <w:t>Place the PVC coupler over the top of this, with the machined end up. The coupler may be tight in which case use a mallet (or a hammer and a piece of wood to even out the impact</w:t>
       </w:r>
       <w:r>
@@ -4536,7 +4768,6 @@
     </w:p>
     <w:p>
       <w:r>
-        <w:lastRenderedPageBreak/>
         <w:t>[PICS OF COUPLER ON BODY; SIDE VIEW AND FROM END]</w:t>
       </w:r>
     </w:p>
@@ -4548,7 +4779,19 @@
         <w:t xml:space="preserve">two strips of </w:t>
       </w:r>
       <w:r>
-        <w:t>copper tape – this is how the board connects the LED to the (-) end of the batteries!</w:t>
+        <w:t>copper tape – this is how the board connects the LED to the</w:t>
+      </w:r>
+      <w:r>
+        <w:t xml:space="preserve"> other end of the flashlight, and to the</w:t>
+      </w:r>
+      <w:r>
+        <w:t xml:space="preserve"> </w:t>
+      </w:r>
+      <w:r>
+        <w:t xml:space="preserve">negative </w:t>
+      </w:r>
+      <w:r>
+        <w:t>(-) end of the batteries!</w:t>
       </w:r>
       <w:r>
         <w:t xml:space="preserve"> The PCB must be held firmly in place.</w:t>
@@ -4558,7 +4801,7 @@
       <w:pPr>
         <w:pStyle w:val="Heading3"/>
       </w:pPr>
-      <w:bookmarkStart w:id="15" w:name="_Toc417423268"/>
+      <w:bookmarkStart w:id="15" w:name="_Toc417586209"/>
       <w:r>
         <w:t>Attach the bottom board</w:t>
       </w:r>
@@ -4650,7 +4893,7 @@
       <w:pPr>
         <w:pStyle w:val="Heading3"/>
       </w:pPr>
-      <w:bookmarkStart w:id="16" w:name="_Toc417423269"/>
+      <w:bookmarkStart w:id="16" w:name="_Toc417586210"/>
       <w:r>
         <w:t>Reflector</w:t>
       </w:r>
@@ -4715,8 +4958,9 @@
       <w:pPr>
         <w:pStyle w:val="Heading1"/>
       </w:pPr>
-      <w:bookmarkStart w:id="17" w:name="_Toc417423270"/>
-      <w:r>
+      <w:bookmarkStart w:id="17" w:name="_Toc417586211"/>
+      <w:r>
+        <w:lastRenderedPageBreak/>
         <w:t>Testing</w:t>
       </w:r>
       <w:bookmarkEnd w:id="17"/>
@@ -4725,7 +4969,7 @@
       <w:pPr>
         <w:pStyle w:val="Heading3"/>
       </w:pPr>
-      <w:bookmarkStart w:id="18" w:name="_Toc417423271"/>
+      <w:bookmarkStart w:id="18" w:name="_Toc417586212"/>
       <w:r>
         <w:t>Battery installation</w:t>
       </w:r>
@@ -4738,7 +4982,6 @@
     </w:p>
     <w:p>
       <w:r>
-        <w:lastRenderedPageBreak/>
         <w:t>Undo the screws that hold the bottom board in place and insert three batteries into the tube. The correct polarity is with the positive (+) end of the batteries pointing toward the top end of the flashlight.</w:t>
       </w:r>
       <w:r>
@@ -4829,13 +5072,7 @@
     </w:p>
     <w:p>
       <w:r>
-        <w:t xml:space="preserve">If it does not </w:t>
-      </w:r>
-      <w:r>
-        <w:t xml:space="preserve">illuminate </w:t>
-      </w:r>
-      <w:r>
-        <w:t xml:space="preserve">then skip ahead to the </w:t>
+        <w:t xml:space="preserve">If it does not illuminate then skip ahead to the </w:t>
       </w:r>
       <w:r>
         <w:fldChar w:fldCharType="begin"/>
@@ -4868,7 +5105,7 @@
         <w:rPr>
           <w:noProof/>
         </w:rPr>
-        <w:t>13</w:t>
+        <w:t>12</w:t>
       </w:r>
       <w:r>
         <w:fldChar w:fldCharType="end"/>
@@ -4881,7 +5118,7 @@
       <w:pPr>
         <w:pStyle w:val="Heading1"/>
       </w:pPr>
-      <w:bookmarkStart w:id="19" w:name="_Toc417423272"/>
+      <w:bookmarkStart w:id="19" w:name="_Toc417586213"/>
       <w:r>
         <w:t>Final assembly</w:t>
       </w:r>
@@ -4891,7 +5128,7 @@
       <w:pPr>
         <w:pStyle w:val="Heading3"/>
       </w:pPr>
-      <w:bookmarkStart w:id="20" w:name="_Toc417423273"/>
+      <w:bookmarkStart w:id="20" w:name="_Toc417586214"/>
       <w:r>
         <w:t>Top-end coupler</w:t>
       </w:r>
@@ -4936,7 +5173,7 @@
       <w:pPr>
         <w:pStyle w:val="Heading3"/>
       </w:pPr>
-      <w:bookmarkStart w:id="21" w:name="_Toc417423274"/>
+      <w:bookmarkStart w:id="21" w:name="_Toc417586215"/>
       <w:r>
         <w:t>Secure the reflector</w:t>
       </w:r>
@@ -4969,6 +5206,7 @@
     </w:p>
     <w:p>
       <w:r>
+        <w:lastRenderedPageBreak/>
         <w:t xml:space="preserve">[PIC OF FLASHLIGHT WITH BLOBS OF GLUE AND </w:t>
       </w:r>
       <w:r>
@@ -4983,11 +5221,7 @@
         <w:t xml:space="preserve">The adhesive will take some time to set, but it should hold it well enough. </w:t>
       </w:r>
       <w:r>
-        <w:t xml:space="preserve">If the reflector is a little loose in the coupler then the high viscosity of the adhesive should </w:t>
-      </w:r>
-      <w:r>
-        <w:lastRenderedPageBreak/>
-        <w:t xml:space="preserve">hold it in place. If not, you may want to temporarily pad the space around the reflector with some scrap paper; though </w:t>
+        <w:t xml:space="preserve">If the reflector is a little loose in the coupler then the high viscosity of the adhesive should hold it in place. If not, you may want to temporarily pad the space around the reflector with some scrap paper; though </w:t>
       </w:r>
       <w:r>
         <w:t>try</w:t>
@@ -5026,7 +5260,7 @@
       </w:pPr>
       <w:bookmarkStart w:id="22" w:name="_Ref417411353"/>
       <w:bookmarkStart w:id="23" w:name="_Ref417411380"/>
-      <w:bookmarkStart w:id="24" w:name="_Toc417423275"/>
+      <w:bookmarkStart w:id="24" w:name="_Toc417586216"/>
       <w:r>
         <w:lastRenderedPageBreak/>
         <w:t>Troubleshooting</w:t>
@@ -5047,7 +5281,7 @@
       <w:pPr>
         <w:pStyle w:val="Heading3"/>
       </w:pPr>
-      <w:bookmarkStart w:id="25" w:name="_Toc417423276"/>
+      <w:bookmarkStart w:id="25" w:name="_Toc417586217"/>
       <w:r>
         <w:t>General</w:t>
       </w:r>
@@ -5069,7 +5303,7 @@
       <w:pPr>
         <w:pStyle w:val="Heading3"/>
       </w:pPr>
-      <w:bookmarkStart w:id="26" w:name="_Toc417423277"/>
+      <w:bookmarkStart w:id="26" w:name="_Toc417586218"/>
       <w:r>
         <w:t>Bottom board</w:t>
       </w:r>
@@ -5160,7 +5394,7 @@
       <w:pPr>
         <w:pStyle w:val="Heading3"/>
       </w:pPr>
-      <w:bookmarkStart w:id="27" w:name="_Toc417423278"/>
+      <w:bookmarkStart w:id="27" w:name="_Toc417586219"/>
       <w:r>
         <w:t>Top board</w:t>
       </w:r>
@@ -5255,7 +5489,7 @@
       <w:pPr>
         <w:pStyle w:val="Heading3"/>
       </w:pPr>
-      <w:bookmarkStart w:id="28" w:name="_Toc417423279"/>
+      <w:bookmarkStart w:id="28" w:name="_Toc417586220"/>
       <w:r>
         <w:t>Body</w:t>
       </w:r>
@@ -5319,6 +5553,285 @@
     </w:sectPr>
   </w:body>
 </w:document>
+</file>
+
+<file path=word/endnotes.xml><?xml version="1.0" encoding="utf-8"?>
+<w:endnotes xmlns:wpc="http://schemas.microsoft.com/office/word/2010/wordprocessingCanvas" xmlns:mc="http://schemas.openxmlformats.org/markup-compatibility/2006" xmlns:o="urn:schemas-microsoft-com:office:office" xmlns:r="http://schemas.openxmlformats.org/officeDocument/2006/relationships" xmlns:m="http://schemas.openxmlformats.org/officeDocument/2006/math" xmlns:v="urn:schemas-microsoft-com:vml" xmlns:wp14="http://schemas.microsoft.com/office/word/2010/wordprocessingDrawing" xmlns:wp="http://schemas.openxmlformats.org/drawingml/2006/wordprocessingDrawing" xmlns:w10="urn:schemas-microsoft-com:office:word" xmlns:w="http://schemas.openxmlformats.org/wordprocessingml/2006/main" xmlns:w14="http://schemas.microsoft.com/office/word/2010/wordml" xmlns:w15="http://schemas.microsoft.com/office/word/2012/wordml" xmlns:wpg="http://schemas.microsoft.com/office/word/2010/wordprocessingGroup" xmlns:wpi="http://schemas.microsoft.com/office/word/2010/wordprocessingInk" xmlns:wne="http://schemas.microsoft.com/office/word/2006/wordml" xmlns:wps="http://schemas.microsoft.com/office/word/2010/wordprocessingShape" mc:Ignorable="w14 w15 wp14">
+  <w:endnote w:type="separator" w:id="-1">
+    <w:p>
+      <w:pPr>
+        <w:spacing w:before="0" w:after="0"/>
+      </w:pPr>
+      <w:r>
+        <w:separator/>
+      </w:r>
+    </w:p>
+  </w:endnote>
+  <w:endnote w:type="continuationSeparator" w:id="0">
+    <w:p>
+      <w:pPr>
+        <w:spacing w:before="0" w:after="0"/>
+      </w:pPr>
+      <w:r>
+        <w:continuationSeparator/>
+      </w:r>
+    </w:p>
+  </w:endnote>
+</w:endnotes>
+</file>
+
+<file path=word/footer1.xml><?xml version="1.0" encoding="utf-8"?>
+<w:ftr xmlns:wpc="http://schemas.microsoft.com/office/word/2010/wordprocessingCanvas" xmlns:mc="http://schemas.openxmlformats.org/markup-compatibility/2006" xmlns:o="urn:schemas-microsoft-com:office:office" xmlns:r="http://schemas.openxmlformats.org/officeDocument/2006/relationships" xmlns:m="http://schemas.openxmlformats.org/officeDocument/2006/math" xmlns:v="urn:schemas-microsoft-com:vml" xmlns:wp14="http://schemas.microsoft.com/office/word/2010/wordprocessingDrawing" xmlns:wp="http://schemas.openxmlformats.org/drawingml/2006/wordprocessingDrawing" xmlns:w10="urn:schemas-microsoft-com:office:word" xmlns:w="http://schemas.openxmlformats.org/wordprocessingml/2006/main" xmlns:w14="http://schemas.microsoft.com/office/word/2010/wordml" xmlns:w15="http://schemas.microsoft.com/office/word/2012/wordml" xmlns:wpg="http://schemas.microsoft.com/office/word/2010/wordprocessingGroup" xmlns:wpi="http://schemas.microsoft.com/office/word/2010/wordprocessingInk" xmlns:wne="http://schemas.microsoft.com/office/word/2006/wordml" xmlns:wps="http://schemas.microsoft.com/office/word/2010/wordprocessingShape" mc:Ignorable="w14 w15 wp14">
+  <w:p>
+    <w:pPr>
+      <w:pStyle w:val="Footer"/>
+      <w:jc w:val="right"/>
+      <w:rPr>
+        <w:i/>
+      </w:rPr>
+    </w:pPr>
+    <w:r>
+      <w:rPr>
+        <w:i/>
+      </w:rPr>
+      <w:fldChar w:fldCharType="begin"/>
+    </w:r>
+    <w:r>
+      <w:rPr>
+        <w:i/>
+      </w:rPr>
+      <w:instrText xml:space="preserve"> PAGE  \* Arabic  \* MERGEFORMAT </w:instrText>
+    </w:r>
+    <w:r>
+      <w:rPr>
+        <w:i/>
+      </w:rPr>
+      <w:fldChar w:fldCharType="separate"/>
+    </w:r>
+    <w:r>
+      <w:rPr>
+        <w:i/>
+        <w:noProof/>
+      </w:rPr>
+      <w:t>2</w:t>
+    </w:r>
+    <w:r>
+      <w:rPr>
+        <w:i/>
+      </w:rPr>
+      <w:fldChar w:fldCharType="end"/>
+    </w:r>
+  </w:p>
+</w:ftr>
+</file>
+
+<file path=word/footer2.xml><?xml version="1.0" encoding="utf-8"?>
+<w:ftr xmlns:wpc="http://schemas.microsoft.com/office/word/2010/wordprocessingCanvas" xmlns:mc="http://schemas.openxmlformats.org/markup-compatibility/2006" xmlns:o="urn:schemas-microsoft-com:office:office" xmlns:r="http://schemas.openxmlformats.org/officeDocument/2006/relationships" xmlns:m="http://schemas.openxmlformats.org/officeDocument/2006/math" xmlns:v="urn:schemas-microsoft-com:vml" xmlns:wp14="http://schemas.microsoft.com/office/word/2010/wordprocessingDrawing" xmlns:wp="http://schemas.openxmlformats.org/drawingml/2006/wordprocessingDrawing" xmlns:w10="urn:schemas-microsoft-com:office:word" xmlns:w="http://schemas.openxmlformats.org/wordprocessingml/2006/main" xmlns:w14="http://schemas.microsoft.com/office/word/2010/wordml" xmlns:w15="http://schemas.microsoft.com/office/word/2012/wordml" xmlns:wpg="http://schemas.microsoft.com/office/word/2010/wordprocessingGroup" xmlns:wpi="http://schemas.microsoft.com/office/word/2010/wordprocessingInk" xmlns:wne="http://schemas.microsoft.com/office/word/2006/wordml" xmlns:wps="http://schemas.microsoft.com/office/word/2010/wordprocessingShape" mc:Ignorable="w14 w15 wp14">
+  <w:p>
+    <w:pPr>
+      <w:pStyle w:val="Footer"/>
+      <w:tabs>
+        <w:tab w:val="clear" w:pos="4680"/>
+        <w:tab w:val="clear" w:pos="9360"/>
+        <w:tab w:val="center" w:pos="4320"/>
+      </w:tabs>
+      <w:rPr>
+        <w:i/>
+      </w:rPr>
+    </w:pPr>
+    <w:r>
+      <w:rPr>
+        <w:i/>
+      </w:rPr>
+      <w:fldChar w:fldCharType="begin"/>
+    </w:r>
+    <w:r>
+      <w:rPr>
+        <w:i/>
+      </w:rPr>
+      <w:instrText xml:space="preserve"> PAGE  \* Arabic  \* MERGEFORMAT </w:instrText>
+    </w:r>
+    <w:r>
+      <w:rPr>
+        <w:i/>
+      </w:rPr>
+      <w:fldChar w:fldCharType="separate"/>
+    </w:r>
+    <w:r>
+      <w:rPr>
+        <w:i/>
+        <w:noProof/>
+      </w:rPr>
+      <w:t>1</w:t>
+    </w:r>
+    <w:r>
+      <w:rPr>
+        <w:i/>
+      </w:rPr>
+      <w:fldChar w:fldCharType="end"/>
+    </w:r>
+  </w:p>
+</w:ftr>
+</file>
+
+<file path=word/footnotes.xml><?xml version="1.0" encoding="utf-8"?>
+<w:footnotes xmlns:wpc="http://schemas.microsoft.com/office/word/2010/wordprocessingCanvas" xmlns:mc="http://schemas.openxmlformats.org/markup-compatibility/2006" xmlns:o="urn:schemas-microsoft-com:office:office" xmlns:r="http://schemas.openxmlformats.org/officeDocument/2006/relationships" xmlns:m="http://schemas.openxmlformats.org/officeDocument/2006/math" xmlns:v="urn:schemas-microsoft-com:vml" xmlns:wp14="http://schemas.microsoft.com/office/word/2010/wordprocessingDrawing" xmlns:wp="http://schemas.openxmlformats.org/drawingml/2006/wordprocessingDrawing" xmlns:w10="urn:schemas-microsoft-com:office:word" xmlns:w="http://schemas.openxmlformats.org/wordprocessingml/2006/main" xmlns:w14="http://schemas.microsoft.com/office/word/2010/wordml" xmlns:w15="http://schemas.microsoft.com/office/word/2012/wordml" xmlns:wpg="http://schemas.microsoft.com/office/word/2010/wordprocessingGroup" xmlns:wpi="http://schemas.microsoft.com/office/word/2010/wordprocessingInk" xmlns:wne="http://schemas.microsoft.com/office/word/2006/wordml" xmlns:wps="http://schemas.microsoft.com/office/word/2010/wordprocessingShape" mc:Ignorable="w14 w15 wp14">
+  <w:footnote w:type="separator" w:id="-1">
+    <w:p>
+      <w:pPr>
+        <w:spacing w:before="0" w:after="0"/>
+      </w:pPr>
+      <w:r>
+        <w:separator/>
+      </w:r>
+    </w:p>
+  </w:footnote>
+  <w:footnote w:type="continuationSeparator" w:id="0">
+    <w:p>
+      <w:pPr>
+        <w:spacing w:before="0" w:after="0"/>
+      </w:pPr>
+      <w:r>
+        <w:continuationSeparator/>
+      </w:r>
+    </w:p>
+  </w:footnote>
+</w:footnotes>
+</file>
+
+<file path=word/header1.xml><?xml version="1.0" encoding="utf-8"?>
+<w:hdr xmlns:wpc="http://schemas.microsoft.com/office/word/2010/wordprocessingCanvas" xmlns:mc="http://schemas.openxmlformats.org/markup-compatibility/2006" xmlns:o="urn:schemas-microsoft-com:office:office" xmlns:r="http://schemas.openxmlformats.org/officeDocument/2006/relationships" xmlns:m="http://schemas.openxmlformats.org/officeDocument/2006/math" xmlns:v="urn:schemas-microsoft-com:vml" xmlns:wp14="http://schemas.microsoft.com/office/word/2010/wordprocessingDrawing" xmlns:wp="http://schemas.openxmlformats.org/drawingml/2006/wordprocessingDrawing" xmlns:w10="urn:schemas-microsoft-com:office:word" xmlns:w="http://schemas.openxmlformats.org/wordprocessingml/2006/main" xmlns:w14="http://schemas.microsoft.com/office/word/2010/wordml" xmlns:w15="http://schemas.microsoft.com/office/word/2012/wordml" xmlns:wpg="http://schemas.microsoft.com/office/word/2010/wordprocessingGroup" xmlns:wpi="http://schemas.microsoft.com/office/word/2010/wordprocessingInk" xmlns:wne="http://schemas.microsoft.com/office/word/2006/wordml" xmlns:wps="http://schemas.microsoft.com/office/word/2010/wordprocessingShape" mc:Ignorable="w14 w15 wp14">
+  <w:p>
+    <w:pPr>
+      <w:pStyle w:val="Header"/>
+      <w:jc w:val="right"/>
+      <w:rPr>
+        <w:i/>
+      </w:rPr>
+    </w:pPr>
+    <w:sdt>
+      <w:sdtPr>
+        <w:rPr>
+          <w:i/>
+        </w:rPr>
+        <w:alias w:val="Title"/>
+        <w:tag w:val=""/>
+        <w:id w:val="1982809757"/>
+        <w:placeholder>
+          <w:docPart w:val="F4EF45F3DC764396B49EFEBFAF78535D"/>
+        </w:placeholder>
+        <w:dataBinding w:prefixMappings="xmlns:ns0='http://purl.org/dc/elements/1.1/' xmlns:ns1='http://schemas.openxmlformats.org/package/2006/metadata/core-properties' " w:xpath="/ns1:coreProperties[1]/ns0:title[1]" w:storeItemID="{6C3C8BC8-F283-45AE-878A-BAB7291924A1}"/>
+        <w:text/>
+      </w:sdtPr>
+      <w:sdtEndPr/>
+      <w:sdtContent>
+        <w:r>
+          <w:rPr>
+            <w:i/>
+          </w:rPr>
+          <w:t>Stockton Flashlight</w:t>
+        </w:r>
+      </w:sdtContent>
+    </w:sdt>
+    <w:r>
+      <w:rPr>
+        <w:i/>
+      </w:rPr>
+      <w:t xml:space="preserve"> </w:t>
+    </w:r>
+    <w:sdt>
+      <w:sdtPr>
+        <w:rPr>
+          <w:i/>
+        </w:rPr>
+        <w:alias w:val="Subject"/>
+        <w:tag w:val=""/>
+        <w:id w:val="1279837671"/>
+        <w:placeholder>
+          <w:docPart w:val="030F51A56D444AF8AFA53C676186BBE5"/>
+        </w:placeholder>
+        <w:dataBinding w:prefixMappings="xmlns:ns0='http://purl.org/dc/elements/1.1/' xmlns:ns1='http://schemas.openxmlformats.org/package/2006/metadata/core-properties' " w:xpath="/ns1:coreProperties[1]/ns0:subject[1]" w:storeItemID="{6C3C8BC8-F283-45AE-878A-BAB7291924A1}"/>
+        <w:text/>
+      </w:sdtPr>
+      <w:sdtEndPr/>
+      <w:sdtContent>
+        <w:r>
+          <w:rPr>
+            <w:i/>
+          </w:rPr>
+          <w:t>Build Instructions</w:t>
+        </w:r>
+      </w:sdtContent>
+    </w:sdt>
+  </w:p>
+</w:hdr>
+</file>
+
+<file path=word/header2.xml><?xml version="1.0" encoding="utf-8"?>
+<w:hdr xmlns:wpc="http://schemas.microsoft.com/office/word/2010/wordprocessingCanvas" xmlns:mc="http://schemas.openxmlformats.org/markup-compatibility/2006" xmlns:o="urn:schemas-microsoft-com:office:office" xmlns:r="http://schemas.openxmlformats.org/officeDocument/2006/relationships" xmlns:m="http://schemas.openxmlformats.org/officeDocument/2006/math" xmlns:v="urn:schemas-microsoft-com:vml" xmlns:wp14="http://schemas.microsoft.com/office/word/2010/wordprocessingDrawing" xmlns:wp="http://schemas.openxmlformats.org/drawingml/2006/wordprocessingDrawing" xmlns:w10="urn:schemas-microsoft-com:office:word" xmlns:w="http://schemas.openxmlformats.org/wordprocessingml/2006/main" xmlns:w14="http://schemas.microsoft.com/office/word/2010/wordml" xmlns:w15="http://schemas.microsoft.com/office/word/2012/wordml" xmlns:wpg="http://schemas.microsoft.com/office/word/2010/wordprocessingGroup" xmlns:wpi="http://schemas.microsoft.com/office/word/2010/wordprocessingInk" xmlns:wne="http://schemas.microsoft.com/office/word/2006/wordml" xmlns:wps="http://schemas.microsoft.com/office/word/2010/wordprocessingShape" mc:Ignorable="w14 w15 wp14">
+  <w:p>
+    <w:pPr>
+      <w:pStyle w:val="Header"/>
+      <w:rPr>
+        <w:i/>
+      </w:rPr>
+    </w:pPr>
+    <w:sdt>
+      <w:sdtPr>
+        <w:rPr>
+          <w:i/>
+        </w:rPr>
+        <w:alias w:val="Title"/>
+        <w:tag w:val=""/>
+        <w:id w:val="-1614359339"/>
+        <w:placeholder>
+          <w:docPart w:val="5B5714A89F604D39BEFA7F11FCEAC6A5"/>
+        </w:placeholder>
+        <w:dataBinding w:prefixMappings="xmlns:ns0='http://purl.org/dc/elements/1.1/' xmlns:ns1='http://schemas.openxmlformats.org/package/2006/metadata/core-properties' " w:xpath="/ns1:coreProperties[1]/ns0:title[1]" w:storeItemID="{6C3C8BC8-F283-45AE-878A-BAB7291924A1}"/>
+        <w:text/>
+      </w:sdtPr>
+      <w:sdtEndPr/>
+      <w:sdtContent>
+        <w:r>
+          <w:rPr>
+            <w:i/>
+          </w:rPr>
+          <w:t>Stockton Flashlight</w:t>
+        </w:r>
+      </w:sdtContent>
+    </w:sdt>
+    <w:r>
+      <w:rPr>
+        <w:i/>
+      </w:rPr>
+      <w:t xml:space="preserve"> </w:t>
+    </w:r>
+    <w:sdt>
+      <w:sdtPr>
+        <w:rPr>
+          <w:i/>
+        </w:rPr>
+        <w:alias w:val="Subject"/>
+        <w:tag w:val=""/>
+        <w:id w:val="1355699640"/>
+        <w:placeholder>
+          <w:docPart w:val="F7E044958BB34A77946A53BE7BC16A41"/>
+        </w:placeholder>
+        <w:dataBinding w:prefixMappings="xmlns:ns0='http://purl.org/dc/elements/1.1/' xmlns:ns1='http://schemas.openxmlformats.org/package/2006/metadata/core-properties' " w:xpath="/ns1:coreProperties[1]/ns0:subject[1]" w:storeItemID="{6C3C8BC8-F283-45AE-878A-BAB7291924A1}"/>
+        <w:text/>
+      </w:sdtPr>
+      <w:sdtEndPr/>
+      <w:sdtContent>
+        <w:r>
+          <w:rPr>
+            <w:i/>
+          </w:rPr>
+          <w:t>Build Instructions</w:t>
+        </w:r>
+      </w:sdtContent>
+    </w:sdt>
+  </w:p>
+</w:hdr>
 </file>
 
 <file path=word/numbering.xml><?xml version="1.0" encoding="utf-8"?>
@@ -6412,6 +6925,50 @@
       <w:color w:val="808080"/>
     </w:rPr>
   </w:style>
+  <w:style w:type="paragraph" w:styleId="Header">
+    <w:name w:val="header"/>
+    <w:basedOn w:val="Normal"/>
+    <w:link w:val="HeaderChar"/>
+    <w:uiPriority w:val="99"/>
+    <w:unhideWhenUsed/>
+    <w:rsid w:val="00D47C0D"/>
+    <w:pPr>
+      <w:tabs>
+        <w:tab w:val="center" w:pos="4680"/>
+        <w:tab w:val="right" w:pos="9360"/>
+      </w:tabs>
+      <w:spacing w:before="0" w:after="0"/>
+    </w:pPr>
+  </w:style>
+  <w:style w:type="character" w:customStyle="1" w:styleId="HeaderChar">
+    <w:name w:val="Header Char"/>
+    <w:basedOn w:val="DefaultParagraphFont"/>
+    <w:link w:val="Header"/>
+    <w:uiPriority w:val="99"/>
+    <w:rsid w:val="00D47C0D"/>
+  </w:style>
+  <w:style w:type="paragraph" w:styleId="Footer">
+    <w:name w:val="footer"/>
+    <w:basedOn w:val="Normal"/>
+    <w:link w:val="FooterChar"/>
+    <w:uiPriority w:val="99"/>
+    <w:unhideWhenUsed/>
+    <w:rsid w:val="00D47C0D"/>
+    <w:pPr>
+      <w:tabs>
+        <w:tab w:val="center" w:pos="4680"/>
+        <w:tab w:val="right" w:pos="9360"/>
+      </w:tabs>
+      <w:spacing w:before="0" w:after="0"/>
+    </w:pPr>
+  </w:style>
+  <w:style w:type="character" w:customStyle="1" w:styleId="FooterChar">
+    <w:name w:val="Footer Char"/>
+    <w:basedOn w:val="DefaultParagraphFont"/>
+    <w:link w:val="Footer"/>
+    <w:uiPriority w:val="99"/>
+    <w:rsid w:val="00D47C0D"/>
+  </w:style>
 </w:styles>
 </file>
 
@@ -6496,6 +7053,116 @@
         </w:p>
       </w:docPartBody>
     </w:docPart>
+    <w:docPart>
+      <w:docPartPr>
+        <w:name w:val="5B5714A89F604D39BEFA7F11FCEAC6A5"/>
+        <w:category>
+          <w:name w:val="General"/>
+          <w:gallery w:val="placeholder"/>
+        </w:category>
+        <w:types>
+          <w:type w:val="bbPlcHdr"/>
+        </w:types>
+        <w:behaviors>
+          <w:behavior w:val="content"/>
+        </w:behaviors>
+        <w:guid w:val="{4B70C5E7-3FB5-4964-AB9F-CD7E5FF2D891}"/>
+      </w:docPartPr>
+      <w:docPartBody>
+        <w:p>
+          <w:r>
+            <w:rPr>
+              <w:rStyle w:val="PlaceholderText"/>
+            </w:rPr>
+            <w:t>[Title]</w:t>
+          </w:r>
+        </w:p>
+      </w:docPartBody>
+    </w:docPart>
+    <w:docPart>
+      <w:docPartPr>
+        <w:name w:val="F7E044958BB34A77946A53BE7BC16A41"/>
+        <w:category>
+          <w:name w:val="General"/>
+          <w:gallery w:val="placeholder"/>
+        </w:category>
+        <w:types>
+          <w:type w:val="bbPlcHdr"/>
+        </w:types>
+        <w:behaviors>
+          <w:behavior w:val="content"/>
+        </w:behaviors>
+        <w:guid w:val="{879AF349-10EF-4E3B-904C-52C7E483BB50}"/>
+      </w:docPartPr>
+      <w:docPartBody>
+        <w:p>
+          <w:r>
+            <w:rPr>
+              <w:rStyle w:val="PlaceholderText"/>
+            </w:rPr>
+            <w:t>[Subject]</w:t>
+          </w:r>
+        </w:p>
+      </w:docPartBody>
+    </w:docPart>
+    <w:docPart>
+      <w:docPartPr>
+        <w:name w:val="F4EF45F3DC764396B49EFEBFAF78535D"/>
+        <w:category>
+          <w:name w:val="General"/>
+          <w:gallery w:val="placeholder"/>
+        </w:category>
+        <w:types>
+          <w:type w:val="bbPlcHdr"/>
+        </w:types>
+        <w:behaviors>
+          <w:behavior w:val="content"/>
+        </w:behaviors>
+        <w:guid w:val="{9844BE7A-7EB1-4033-9A2C-C89FD1E2098C}"/>
+      </w:docPartPr>
+      <w:docPartBody>
+        <w:p>
+          <w:pPr>
+            <w:pStyle w:val="F4EF45F3DC764396B49EFEBFAF78535D"/>
+          </w:pPr>
+          <w:r>
+            <w:rPr>
+              <w:rStyle w:val="PlaceholderText"/>
+            </w:rPr>
+            <w:t>[Title]</w:t>
+          </w:r>
+        </w:p>
+      </w:docPartBody>
+    </w:docPart>
+    <w:docPart>
+      <w:docPartPr>
+        <w:name w:val="030F51A56D444AF8AFA53C676186BBE5"/>
+        <w:category>
+          <w:name w:val="General"/>
+          <w:gallery w:val="placeholder"/>
+        </w:category>
+        <w:types>
+          <w:type w:val="bbPlcHdr"/>
+        </w:types>
+        <w:behaviors>
+          <w:behavior w:val="content"/>
+        </w:behaviors>
+        <w:guid w:val="{67366FD1-C53A-45B9-BEA9-E76945DB2131}"/>
+      </w:docPartPr>
+      <w:docPartBody>
+        <w:p>
+          <w:pPr>
+            <w:pStyle w:val="030F51A56D444AF8AFA53C676186BBE5"/>
+          </w:pPr>
+          <w:r>
+            <w:rPr>
+              <w:rStyle w:val="PlaceholderText"/>
+            </w:rPr>
+            <w:t>[Subject]</w:t>
+          </w:r>
+        </w:p>
+      </w:docPartBody>
+    </w:docPart>
   </w:docParts>
 </w:glossaryDocument>
 </file>
@@ -6564,8 +7231,9 @@
     <w:panose1 w:val="020B0502040204020203"/>
     <w:charset w:val="00"/>
     <w:family w:val="swiss"/>
+    <w:notTrueType/>
     <w:pitch w:val="variable"/>
-    <w:sig w:usb0="E10022FF" w:usb1="C000E47F" w:usb2="00000029" w:usb3="00000000" w:csb0="000001DF" w:csb1="00000000"/>
+    <w:sig w:usb0="00000003" w:usb1="00000000" w:usb2="00000000" w:usb3="00000000" w:csb0="00000001" w:csb1="00000000"/>
   </w:font>
   <w:font w:name="Calibri Light">
     <w:panose1 w:val="020F0302020204030204"/>
@@ -6593,8 +7261,11 @@
   <w:rsids>
     <w:rsidRoot w:val="001D60E2"/>
     <w:rsid w:val="001D60E2"/>
+    <w:rsid w:val="00700B98"/>
     <w:rsid w:val="00830C98"/>
+    <w:rsid w:val="00955030"/>
     <w:rsid w:val="009D2D4C"/>
+    <w:rsid w:val="00FA4FF5"/>
   </w:rsids>
   <m:mathPr>
     <m:mathFont m:val="Cambria Math"/>
@@ -7049,10 +7720,18 @@
     <w:basedOn w:val="DefaultParagraphFont"/>
     <w:uiPriority w:val="99"/>
     <w:semiHidden/>
-    <w:rsid w:val="001D60E2"/>
+    <w:rsid w:val="00FA4FF5"/>
     <w:rPr>
       <w:color w:val="808080"/>
     </w:rPr>
+  </w:style>
+  <w:style w:type="paragraph" w:customStyle="1" w:styleId="F4EF45F3DC764396B49EFEBFAF78535D">
+    <w:name w:val="F4EF45F3DC764396B49EFEBFAF78535D"/>
+    <w:rsid w:val="00FA4FF5"/>
+  </w:style>
+  <w:style w:type="paragraph" w:customStyle="1" w:styleId="030F51A56D444AF8AFA53C676186BBE5">
+    <w:name w:val="030F51A56D444AF8AFA53C676186BBE5"/>
+    <w:rsid w:val="00FA4FF5"/>
   </w:style>
 </w:styles>
 </file>
@@ -7389,7 +8068,7 @@
 </file>
 
 <file path=customXml/itemProps1.xml><?xml version="1.0" encoding="utf-8"?>
-<ds:datastoreItem xmlns:ds="http://schemas.openxmlformats.org/officeDocument/2006/customXml" ds:itemID="{C266ACA4-0266-449E-98E2-FF517B3F35F7}">
+<ds:datastoreItem xmlns:ds="http://schemas.openxmlformats.org/officeDocument/2006/customXml" ds:itemID="{09BECD31-FC95-4802-9BB6-A5495055C3F5}">
   <ds:schemaRefs>
     <ds:schemaRef ds:uri="http://schemas.openxmlformats.org/officeDocument/2006/bibliography"/>
   </ds:schemaRefs>

</xml_diff>